<commit_message>
sempre bello togliere roba
</commit_message>
<xml_diff>
--- a/Test.docx
+++ b/Test.docx
@@ -13,14 +13,9 @@
       </w:pPr>
       <w:bookmarkStart w:id="0" w:name="_Toc440550979"/>
       <w:r>
-        <w:t xml:space="preserve">Test Case </w:t>
-      </w:r>
-      <w:proofErr w:type="spellStart"/>
-      <w:r>
-        <w:t>Specification</w:t>
+        <w:t>Test Case Specification</w:t>
       </w:r>
       <w:bookmarkEnd w:id="0"/>
-      <w:proofErr w:type="spellEnd"/>
     </w:p>
     <w:p/>
     <w:p>
@@ -370,7 +365,7 @@
               <w:rPr>
                 <w:szCs w:val="24"/>
               </w:rPr>
-              <w:t>Numerico</w:t>
+              <w:t>Offerta</w:t>
             </w:r>
           </w:p>
           <w:p>
@@ -439,7 +434,7 @@
               <w:rPr>
                 <w:szCs w:val="24"/>
               </w:rPr>
-              <w:t>Email</w:t>
+              <w:t>Percentuale Vittoria</w:t>
             </w:r>
           </w:p>
           <w:p>
@@ -460,63 +455,12 @@
               </w:rPr>
               <w:t xml:space="preserve">Formato: </w:t>
             </w:r>
-            <w:proofErr w:type="gramStart"/>
-            <w:r>
-              <w:rPr>
-                <w:rFonts w:ascii="Tahoma" w:hAnsi="Tahoma" w:cs="Tahoma"/>
-                <w:color w:val="000000"/>
-                <w:sz w:val="20"/>
-                <w:shd w:val="clear" w:color="auto" w:fill="FFFFFF"/>
-              </w:rPr>
-              <w:t>^</w:t>
-            </w:r>
-            <w:r>
-              <w:rPr>
-                <w:rFonts w:ascii="Garamond" w:eastAsia="Times New Roman" w:hAnsi="Garamond" w:cs="Times New Roman"/>
-                <w:color w:val="000000"/>
-                <w:szCs w:val="24"/>
-                <w:lang w:eastAsia="it-IT"/>
-              </w:rPr>
-              <w:t>[</w:t>
-            </w:r>
-            <w:proofErr w:type="gramEnd"/>
-            <w:r>
-              <w:rPr>
-                <w:rFonts w:ascii="Garamond" w:eastAsia="Times New Roman" w:hAnsi="Garamond" w:cs="Times New Roman"/>
-                <w:color w:val="000000"/>
-                <w:szCs w:val="24"/>
-                <w:lang w:eastAsia="it-IT"/>
-              </w:rPr>
-              <w:t>A-Za-z0-9. _%+-] @ [A-Za-z] </w:t>
-            </w:r>
-            <w:proofErr w:type="gramStart"/>
-            <w:r>
-              <w:rPr>
-                <w:rFonts w:ascii="Garamond" w:eastAsia="Times New Roman" w:hAnsi="Garamond" w:cs="Times New Roman"/>
-                <w:color w:val="000000"/>
-                <w:szCs w:val="24"/>
-                <w:lang w:eastAsia="it-IT"/>
-              </w:rPr>
-              <w:t>[.A</w:t>
-            </w:r>
-            <w:proofErr w:type="gramEnd"/>
-            <w:r>
-              <w:rPr>
-                <w:rFonts w:ascii="Garamond" w:eastAsia="Times New Roman" w:hAnsi="Garamond" w:cs="Times New Roman"/>
-                <w:color w:val="000000"/>
-                <w:szCs w:val="24"/>
-                <w:lang w:eastAsia="it-IT"/>
-              </w:rPr>
-              <w:t>-Za-z]. [A-Za-z]</w:t>
-            </w:r>
-            <w:r>
-              <w:rPr>
-                <w:rFonts w:ascii="Tahoma" w:hAnsi="Tahoma" w:cs="Tahoma"/>
-                <w:color w:val="000000"/>
-                <w:sz w:val="20"/>
-                <w:shd w:val="clear" w:color="auto" w:fill="FFFFFF"/>
-              </w:rPr>
-              <w:t>*$</w:t>
+            <w:r>
+              <w:rPr>
+                <w:bCs/>
+                <w:szCs w:val="24"/>
+              </w:rPr>
+              <w:t>^[0-9]{0,2}*$</w:t>
             </w:r>
           </w:p>
         </w:tc>
@@ -559,7 +503,7 @@
               <w:rPr>
                 <w:szCs w:val="24"/>
               </w:rPr>
-              <w:t>Logo</w:t>
+              <w:t>Email</w:t>
             </w:r>
           </w:p>
           <w:p>
@@ -582,51 +526,30 @@
             </w:r>
             <w:r>
               <w:rPr>
-                <w:szCs w:val="24"/>
-              </w:rPr>
-              <w:t>.</w:t>
-            </w:r>
-            <w:proofErr w:type="spellStart"/>
-            <w:r>
-              <w:rPr>
-                <w:szCs w:val="24"/>
-              </w:rPr>
-              <w:t>img</w:t>
-            </w:r>
-            <w:proofErr w:type="spellEnd"/>
-            <w:r>
-              <w:rPr>
-                <w:szCs w:val="24"/>
-              </w:rPr>
-              <w:t>, .</w:t>
-            </w:r>
-            <w:proofErr w:type="spellStart"/>
-            <w:r>
-              <w:rPr>
-                <w:szCs w:val="24"/>
-              </w:rPr>
-              <w:t>png</w:t>
-            </w:r>
-            <w:proofErr w:type="spellEnd"/>
-            <w:r>
-              <w:rPr>
-                <w:szCs w:val="24"/>
-              </w:rPr>
-              <w:t>, .</w:t>
-            </w:r>
-            <w:proofErr w:type="spellStart"/>
-            <w:r>
-              <w:rPr>
-                <w:szCs w:val="24"/>
-              </w:rPr>
-              <w:t>jpg</w:t>
-            </w:r>
-            <w:proofErr w:type="spellEnd"/>
-            <w:r>
-              <w:rPr>
-                <w:szCs w:val="24"/>
-              </w:rPr>
-              <w:t xml:space="preserve">. </w:t>
+                <w:rFonts w:ascii="Tahoma" w:hAnsi="Tahoma" w:cs="Tahoma"/>
+                <w:color w:val="000000"/>
+                <w:sz w:val="20"/>
+                <w:shd w:val="clear" w:color="auto" w:fill="FFFFFF"/>
+              </w:rPr>
+              <w:t>^</w:t>
+            </w:r>
+            <w:r>
+              <w:rPr>
+                <w:rFonts w:ascii="Garamond" w:eastAsia="Times New Roman" w:hAnsi="Garamond" w:cs="Times New Roman"/>
+                <w:color w:val="000000"/>
+                <w:szCs w:val="24"/>
+                <w:lang w:eastAsia="it-IT"/>
+              </w:rPr>
+              <w:t>[A-Za-z0-9. _%+-] @ [A-Za-z] [.A-Za-z]. [A-Za-z]</w:t>
+            </w:r>
+            <w:r>
+              <w:rPr>
+                <w:rFonts w:ascii="Tahoma" w:hAnsi="Tahoma" w:cs="Tahoma"/>
+                <w:color w:val="000000"/>
+                <w:sz w:val="20"/>
+                <w:shd w:val="clear" w:color="auto" w:fill="FFFFFF"/>
+              </w:rPr>
+              <w:t>*$</w:t>
             </w:r>
           </w:p>
         </w:tc>
@@ -644,24 +567,32 @@
               <w:pStyle w:val="Paragrafoelenco"/>
               <w:ind w:left="0"/>
               <w:rPr>
-                <w:bCs/>
-                <w:szCs w:val="24"/>
-              </w:rPr>
-            </w:pPr>
-            <w:r>
-              <w:rPr>
                 <w:b/>
                 <w:bCs/>
                 <w:szCs w:val="24"/>
               </w:rPr>
-              <w:t xml:space="preserve">Parametro: </w:t>
-            </w:r>
-            <w:r>
-              <w:rPr>
-                <w:bCs/>
-                <w:szCs w:val="24"/>
-              </w:rPr>
-              <w:t>Nome Lega</w:t>
+            </w:pPr>
+            <w:r>
+              <w:rPr>
+                <w:b/>
+                <w:bCs/>
+                <w:szCs w:val="24"/>
+              </w:rPr>
+              <w:t>Parametr</w:t>
+            </w:r>
+            <w:r>
+              <w:rPr>
+                <w:b/>
+                <w:bCs/>
+                <w:szCs w:val="24"/>
+              </w:rPr>
+              <w:t xml:space="preserve">o: </w:t>
+            </w:r>
+            <w:r>
+              <w:rPr>
+                <w:szCs w:val="24"/>
+              </w:rPr>
+              <w:t>Logo</w:t>
             </w:r>
           </w:p>
           <w:p>
@@ -669,33 +600,24 @@
               <w:pStyle w:val="Paragrafoelenco"/>
               <w:ind w:left="0"/>
               <w:rPr>
-                <w:bCs/>
-                <w:szCs w:val="24"/>
-              </w:rPr>
-            </w:pPr>
-            <w:r>
-              <w:rPr>
                 <w:b/>
                 <w:bCs/>
                 <w:szCs w:val="24"/>
               </w:rPr>
+            </w:pPr>
+            <w:r>
+              <w:rPr>
+                <w:b/>
+                <w:bCs/>
+                <w:szCs w:val="24"/>
+              </w:rPr>
               <w:t xml:space="preserve">Formato: </w:t>
             </w:r>
             <w:r>
               <w:rPr>
-                <w:bCs/>
-                <w:szCs w:val="24"/>
-              </w:rPr>
-              <w:t>^{4,50}</w:t>
-            </w:r>
-            <w:r>
-              <w:rPr>
-                <w:rFonts w:ascii="Tahoma" w:hAnsi="Tahoma" w:cs="Tahoma"/>
-                <w:color w:val="000000"/>
-                <w:sz w:val="20"/>
-                <w:shd w:val="clear" w:color="auto" w:fill="FFFFFF"/>
-              </w:rPr>
-              <w:t>$</w:t>
+                <w:szCs w:val="24"/>
+              </w:rPr>
+              <w:t xml:space="preserve">.img, .png, .jpg. </w:t>
             </w:r>
           </w:p>
         </w:tc>
@@ -730,6 +652,75 @@
                 <w:bCs/>
                 <w:szCs w:val="24"/>
               </w:rPr>
+              <w:t>Nome Lega</w:t>
+            </w:r>
+          </w:p>
+          <w:p>
+            <w:pPr>
+              <w:pStyle w:val="Paragrafoelenco"/>
+              <w:ind w:left="0"/>
+              <w:rPr>
+                <w:bCs/>
+                <w:szCs w:val="24"/>
+              </w:rPr>
+            </w:pPr>
+            <w:r>
+              <w:rPr>
+                <w:b/>
+                <w:bCs/>
+                <w:szCs w:val="24"/>
+              </w:rPr>
+              <w:t xml:space="preserve">Formato: </w:t>
+            </w:r>
+            <w:r>
+              <w:rPr>
+                <w:bCs/>
+                <w:szCs w:val="24"/>
+              </w:rPr>
+              <w:t>^{4,50}</w:t>
+            </w:r>
+            <w:r>
+              <w:rPr>
+                <w:rFonts w:ascii="Tahoma" w:hAnsi="Tahoma" w:cs="Tahoma"/>
+                <w:color w:val="000000"/>
+                <w:sz w:val="20"/>
+                <w:shd w:val="clear" w:color="auto" w:fill="FFFFFF"/>
+              </w:rPr>
+              <w:t>$</w:t>
+            </w:r>
+          </w:p>
+        </w:tc>
+      </w:tr>
+      <w:tr>
+        <w:trPr>
+          <w:trHeight w:val="596"/>
+        </w:trPr>
+        <w:tc>
+          <w:tcPr>
+            <w:tcW w:w="8188" w:type="dxa"/>
+          </w:tcPr>
+          <w:p>
+            <w:pPr>
+              <w:pStyle w:val="Paragrafoelenco"/>
+              <w:ind w:left="0"/>
+              <w:rPr>
+                <w:bCs/>
+                <w:szCs w:val="24"/>
+              </w:rPr>
+            </w:pPr>
+            <w:r>
+              <w:rPr>
+                <w:b/>
+                <w:bCs/>
+                <w:szCs w:val="24"/>
+              </w:rPr>
+              <w:t xml:space="preserve">Parametro: </w:t>
+            </w:r>
+            <w:r>
+              <w:rPr>
+                <w:bCs/>
+                <w:szCs w:val="24"/>
+              </w:rPr>
               <w:t>Post</w:t>
             </w:r>
           </w:p>
@@ -747,10 +738,7 @@
               <w:t>Formato: ^{20,}</w:t>
             </w:r>
             <w:r>
-              <w:t>$ //parlane col prof</w:t>
-            </w:r>
-            <w:r>
-              <w:t xml:space="preserve"> internet</w:t>
+              <w:t>$</w:t>
             </w:r>
           </w:p>
         </w:tc>
@@ -833,16 +821,7 @@
         <w:ind w:left="360"/>
       </w:pPr>
       <w:r>
-        <w:lastRenderedPageBreak/>
-        <w:t xml:space="preserve">1.1 Test Case </w:t>
-      </w:r>
-      <w:proofErr w:type="spellStart"/>
-      <w:r>
-        <w:t>Specification</w:t>
-      </w:r>
-      <w:proofErr w:type="spellEnd"/>
-      <w:r>
-        <w:t>: Glossario</w:t>
+        <w:t>1.1 Test Case Specification: Glossario</w:t>
       </w:r>
     </w:p>
     <w:p>
@@ -977,7 +956,7 @@
         </w:numPr>
       </w:pPr>
       <w:r>
-        <w:t>FNU: Formato numerico</w:t>
+        <w:t>FV: Formato Vincita</w:t>
       </w:r>
     </w:p>
     <w:p>
@@ -1329,7 +1308,6 @@
                 <w:lang w:eastAsia="it-IT"/>
               </w:rPr>
             </w:pPr>
-            <w:proofErr w:type="spellStart"/>
             <w:r>
               <w:rPr>
                 <w:rFonts w:ascii="Garamond" w:eastAsia="Times New Roman" w:hAnsi="Garamond" w:cs="Times New Roman"/>
@@ -1339,9 +1317,8 @@
                 <w:szCs w:val="24"/>
                 <w:lang w:eastAsia="it-IT"/>
               </w:rPr>
-              <w:t>UsernamePresente</w:t>
-            </w:r>
-            <w:proofErr w:type="spellEnd"/>
+              <w:t>UsernamePresente[UP</w:t>
+            </w:r>
             <w:r>
               <w:rPr>
                 <w:rFonts w:ascii="Garamond" w:eastAsia="Times New Roman" w:hAnsi="Garamond" w:cs="Times New Roman"/>
@@ -1351,17 +1328,6 @@
                 <w:szCs w:val="24"/>
                 <w:lang w:eastAsia="it-IT"/>
               </w:rPr>
-              <w:t>[UP</w:t>
-            </w:r>
-            <w:r>
-              <w:rPr>
-                <w:rFonts w:ascii="Garamond" w:eastAsia="Times New Roman" w:hAnsi="Garamond" w:cs="Times New Roman"/>
-                <w:b/>
-                <w:bCs/>
-                <w:color w:val="000000"/>
-                <w:szCs w:val="24"/>
-                <w:lang w:eastAsia="it-IT"/>
-              </w:rPr>
               <w:t>]</w:t>
             </w:r>
           </w:p>
@@ -1410,19 +1376,8 @@
                 <w:szCs w:val="24"/>
                 <w:lang w:eastAsia="it-IT"/>
               </w:rPr>
-              <w:t xml:space="preserve"> nel database[</w:t>
-            </w:r>
-            <w:proofErr w:type="spellStart"/>
-            <w:r>
-              <w:rPr>
-                <w:rFonts w:ascii="Garamond" w:eastAsia="Times New Roman" w:hAnsi="Garamond" w:cs="Times New Roman"/>
-                <w:color w:val="000000"/>
-                <w:szCs w:val="24"/>
-                <w:lang w:eastAsia="it-IT"/>
-              </w:rPr>
-              <w:t>user</w:t>
-            </w:r>
-            <w:proofErr w:type="spellEnd"/>
+              <w:t xml:space="preserve"> nel database[user</w:t>
+            </w:r>
           </w:p>
         </w:tc>
       </w:tr>
@@ -1890,9 +1845,8 @@
                 <w:sz w:val="20"/>
                 <w:shd w:val="clear" w:color="auto" w:fill="FFFFFF"/>
               </w:rPr>
-              <w:t>(?=.*[</w:t>
-            </w:r>
-            <w:proofErr w:type="spellStart"/>
+              <w:t>(?=.*[a</w:t>
+            </w:r>
             <w:r>
               <w:rPr>
                 <w:rFonts w:ascii="Tahoma" w:hAnsi="Tahoma" w:cs="Tahoma"/>
@@ -1900,7 +1854,7 @@
                 <w:sz w:val="20"/>
                 <w:shd w:val="clear" w:color="auto" w:fill="FFFFFF"/>
               </w:rPr>
-              <w:t>a</w:t>
+              <w:t>”trattino”</w:t>
             </w:r>
             <w:r>
               <w:rPr>
@@ -1909,7 +1863,7 @@
                 <w:sz w:val="20"/>
                 <w:shd w:val="clear" w:color="auto" w:fill="FFFFFF"/>
               </w:rPr>
-              <w:t>”trattino”</w:t>
+              <w:t>z])(?=.*[A</w:t>
             </w:r>
             <w:r>
               <w:rPr>
@@ -1918,9 +1872,8 @@
                 <w:sz w:val="20"/>
                 <w:shd w:val="clear" w:color="auto" w:fill="FFFFFF"/>
               </w:rPr>
-              <w:t>z</w:t>
-            </w:r>
-            <w:proofErr w:type="spellEnd"/>
+              <w:t>”trattino”</w:t>
+            </w:r>
             <w:r>
               <w:rPr>
                 <w:rFonts w:ascii="Tahoma" w:hAnsi="Tahoma" w:cs="Tahoma"/>
@@ -1928,45 +1881,7 @@
                 <w:sz w:val="20"/>
                 <w:shd w:val="clear" w:color="auto" w:fill="FFFFFF"/>
               </w:rPr>
-              <w:t>])(?=.*[</w:t>
-            </w:r>
-            <w:proofErr w:type="spellStart"/>
-            <w:r>
-              <w:rPr>
-                <w:rFonts w:ascii="Tahoma" w:hAnsi="Tahoma" w:cs="Tahoma"/>
-                <w:color w:val="000000"/>
-                <w:sz w:val="20"/>
-                <w:shd w:val="clear" w:color="auto" w:fill="FFFFFF"/>
-              </w:rPr>
-              <w:t>A</w:t>
-            </w:r>
-            <w:r>
-              <w:rPr>
-                <w:rFonts w:ascii="Tahoma" w:hAnsi="Tahoma" w:cs="Tahoma"/>
-                <w:color w:val="000000"/>
-                <w:sz w:val="20"/>
-                <w:shd w:val="clear" w:color="auto" w:fill="FFFFFF"/>
-              </w:rPr>
-              <w:t>”trattino”</w:t>
-            </w:r>
-            <w:r>
-              <w:rPr>
-                <w:rFonts w:ascii="Tahoma" w:hAnsi="Tahoma" w:cs="Tahoma"/>
-                <w:color w:val="000000"/>
-                <w:sz w:val="20"/>
-                <w:shd w:val="clear" w:color="auto" w:fill="FFFFFF"/>
-              </w:rPr>
-              <w:t>Z</w:t>
-            </w:r>
-            <w:proofErr w:type="spellEnd"/>
-            <w:r>
-              <w:rPr>
-                <w:rFonts w:ascii="Tahoma" w:hAnsi="Tahoma" w:cs="Tahoma"/>
-                <w:color w:val="000000"/>
-                <w:sz w:val="20"/>
-                <w:shd w:val="clear" w:color="auto" w:fill="FFFFFF"/>
-              </w:rPr>
-              <w:t>])(?=.*[0</w:t>
+              <w:t>Z])(?=.*[0</w:t>
             </w:r>
             <w:r>
               <w:rPr>
@@ -2130,7 +2045,6 @@
                 <w:lang w:eastAsia="it-IT"/>
               </w:rPr>
             </w:pPr>
-            <w:proofErr w:type="spellStart"/>
             <w:r>
               <w:rPr>
                 <w:rFonts w:ascii="Garamond" w:eastAsia="Times New Roman" w:hAnsi="Garamond" w:cs="Times New Roman"/>
@@ -2141,7 +2055,6 @@
               </w:rPr>
               <w:t>PasswordGiusta</w:t>
             </w:r>
-            <w:proofErr w:type="spellEnd"/>
             <w:r>
               <w:rPr>
                 <w:rFonts w:ascii="Garamond" w:eastAsia="Times New Roman" w:hAnsi="Garamond" w:cs="Times New Roman"/>
@@ -2209,56 +2122,16 @@
                 <w:szCs w:val="24"/>
                 <w:lang w:eastAsia="it-IT"/>
               </w:rPr>
-              <w:t>Password legata all’username [</w:t>
-            </w:r>
-            <w:proofErr w:type="spellStart"/>
-            <w:r>
-              <w:rPr>
-                <w:rFonts w:ascii="Garamond" w:eastAsia="Times New Roman" w:hAnsi="Garamond" w:cs="Times New Roman"/>
-                <w:color w:val="000000"/>
-                <w:szCs w:val="24"/>
-                <w:lang w:eastAsia="it-IT"/>
-              </w:rPr>
-              <w:t>ifUsernamePresenteUPOK</w:t>
-            </w:r>
-            <w:proofErr w:type="spellEnd"/>
-            <w:r>
-              <w:rPr>
-                <w:rFonts w:ascii="Garamond" w:eastAsia="Times New Roman" w:hAnsi="Garamond" w:cs="Times New Roman"/>
-                <w:color w:val="000000"/>
-                <w:szCs w:val="24"/>
-                <w:lang w:eastAsia="it-IT"/>
-              </w:rPr>
-              <w:t>] [</w:t>
-            </w:r>
-            <w:proofErr w:type="spellStart"/>
-            <w:r>
-              <w:rPr>
-                <w:rFonts w:ascii="Garamond" w:eastAsia="Times New Roman" w:hAnsi="Garamond" w:cs="Times New Roman"/>
-                <w:color w:val="000000"/>
-                <w:szCs w:val="24"/>
-                <w:lang w:eastAsia="it-IT"/>
-              </w:rPr>
-              <w:t>PasswordGiustaPG</w:t>
-            </w:r>
-            <w:r>
-              <w:rPr>
-                <w:rFonts w:ascii="Garamond" w:eastAsia="Times New Roman" w:hAnsi="Garamond" w:cs="Times New Roman"/>
-                <w:color w:val="000000"/>
-                <w:szCs w:val="24"/>
-                <w:lang w:eastAsia="it-IT"/>
-              </w:rPr>
-              <w:t>OK</w:t>
-            </w:r>
-            <w:proofErr w:type="spellEnd"/>
-            <w:r>
-              <w:rPr>
-                <w:rFonts w:ascii="Garamond" w:eastAsia="Times New Roman" w:hAnsi="Garamond" w:cs="Times New Roman"/>
-                <w:color w:val="000000"/>
-                <w:szCs w:val="24"/>
-                <w:lang w:eastAsia="it-IT"/>
-              </w:rPr>
-              <w:t>,</w:t>
+              <w:t>Password legata all’username [ifUsernamePresenteUPOK] [PasswordGiustaPG</w:t>
+            </w:r>
+            <w:r>
+              <w:rPr>
+                <w:rFonts w:ascii="Garamond" w:eastAsia="Times New Roman" w:hAnsi="Garamond" w:cs="Times New Roman"/>
+                <w:color w:val="000000"/>
+                <w:szCs w:val="24"/>
+                <w:lang w:eastAsia="it-IT"/>
+              </w:rPr>
+              <w:t>OK,</w:t>
             </w:r>
           </w:p>
         </w:tc>
@@ -5054,7 +4927,6 @@
                 <w:lang w:eastAsia="it-IT"/>
               </w:rPr>
             </w:pPr>
-            <w:proofErr w:type="spellStart"/>
             <w:r>
               <w:rPr>
                 <w:rFonts w:ascii="Garamond" w:eastAsia="Times New Roman" w:hAnsi="Garamond" w:cs="Times New Roman"/>
@@ -5064,19 +4936,7 @@
                 <w:szCs w:val="24"/>
                 <w:lang w:eastAsia="it-IT"/>
               </w:rPr>
-              <w:t>UsernamePresente</w:t>
-            </w:r>
-            <w:proofErr w:type="spellEnd"/>
-            <w:r>
-              <w:rPr>
-                <w:rFonts w:ascii="Garamond" w:eastAsia="Times New Roman" w:hAnsi="Garamond" w:cs="Times New Roman"/>
-                <w:b/>
-                <w:bCs/>
-                <w:color w:val="000000"/>
-                <w:szCs w:val="24"/>
-                <w:lang w:eastAsia="it-IT"/>
-              </w:rPr>
-              <w:t>[UP</w:t>
+              <w:t>UsernamePresente[UP</w:t>
             </w:r>
             <w:r>
               <w:rPr>
@@ -5186,9 +5046,8 @@
                 <w:szCs w:val="24"/>
                 <w:lang w:eastAsia="it-IT"/>
               </w:rPr>
-              <w:t xml:space="preserve"> </w:t>
-            </w:r>
-            <w:proofErr w:type="spellStart"/>
+              <w:t xml:space="preserve"> Usermame  Presente nel database[</w:t>
+            </w:r>
             <w:r>
               <w:rPr>
                 <w:rFonts w:ascii="Times New Roman" w:eastAsia="Times New Roman" w:hAnsi="Times New Roman" w:cs="Times New Roman"/>
@@ -5196,9 +5055,8 @@
                 <w:szCs w:val="24"/>
                 <w:lang w:eastAsia="it-IT"/>
               </w:rPr>
-              <w:t>Usermame</w:t>
-            </w:r>
-            <w:proofErr w:type="spellEnd"/>
+              <w:t>if(!</w:t>
+            </w:r>
             <w:r>
               <w:rPr>
                 <w:rFonts w:ascii="Times New Roman" w:eastAsia="Times New Roman" w:hAnsi="Times New Roman" w:cs="Times New Roman"/>
@@ -5206,39 +5064,8 @@
                 <w:szCs w:val="24"/>
                 <w:lang w:eastAsia="it-IT"/>
               </w:rPr>
-              <w:t xml:space="preserve">  Presente nel database[</w:t>
-            </w:r>
-            <w:proofErr w:type="spellStart"/>
-            <w:r>
-              <w:rPr>
-                <w:rFonts w:ascii="Times New Roman" w:eastAsia="Times New Roman" w:hAnsi="Times New Roman" w:cs="Times New Roman"/>
-                <w:color w:val="000000"/>
-                <w:szCs w:val="24"/>
-                <w:lang w:eastAsia="it-IT"/>
-              </w:rPr>
-              <w:t>if</w:t>
-            </w:r>
-            <w:proofErr w:type="spellEnd"/>
-            <w:r>
-              <w:rPr>
-                <w:rFonts w:ascii="Times New Roman" w:eastAsia="Times New Roman" w:hAnsi="Times New Roman" w:cs="Times New Roman"/>
-                <w:color w:val="000000"/>
-                <w:szCs w:val="24"/>
-                <w:lang w:eastAsia="it-IT"/>
-              </w:rPr>
-              <w:t>(!</w:t>
-            </w:r>
-            <w:proofErr w:type="spellStart"/>
-            <w:r>
-              <w:rPr>
-                <w:rFonts w:ascii="Times New Roman" w:eastAsia="Times New Roman" w:hAnsi="Times New Roman" w:cs="Times New Roman"/>
-                <w:color w:val="000000"/>
-                <w:szCs w:val="24"/>
-                <w:lang w:eastAsia="it-IT"/>
-              </w:rPr>
               <w:t>UsernamePresente</w:t>
             </w:r>
-            <w:proofErr w:type="spellEnd"/>
             <w:r>
               <w:rPr>
                 <w:rFonts w:ascii="Times New Roman" w:eastAsia="Times New Roman" w:hAnsi="Times New Roman" w:cs="Times New Roman"/>
@@ -5417,56 +5244,16 @@
                 <w:szCs w:val="24"/>
                 <w:lang w:eastAsia="it-IT"/>
               </w:rPr>
-              <w:t>spetta il formato [</w:t>
-            </w:r>
-            <w:proofErr w:type="spellStart"/>
-            <w:r>
-              <w:rPr>
-                <w:rFonts w:ascii="Garamond" w:eastAsia="Times New Roman" w:hAnsi="Garamond" w:cs="Times New Roman"/>
-                <w:color w:val="000000"/>
-                <w:szCs w:val="24"/>
-                <w:lang w:eastAsia="it-IT"/>
-              </w:rPr>
-              <w:t>iflunghezzaLUOK</w:t>
-            </w:r>
-            <w:proofErr w:type="spellEnd"/>
-            <w:r>
-              <w:rPr>
-                <w:rFonts w:ascii="Garamond" w:eastAsia="Times New Roman" w:hAnsi="Garamond" w:cs="Times New Roman"/>
-                <w:color w:val="000000"/>
-                <w:szCs w:val="24"/>
-                <w:lang w:eastAsia="it-IT"/>
-              </w:rPr>
-              <w:t>] [</w:t>
-            </w:r>
-            <w:proofErr w:type="spellStart"/>
-            <w:r>
-              <w:rPr>
-                <w:rFonts w:ascii="Garamond" w:eastAsia="Times New Roman" w:hAnsi="Garamond" w:cs="Times New Roman"/>
-                <w:color w:val="000000"/>
-                <w:szCs w:val="24"/>
-                <w:lang w:eastAsia="it-IT"/>
-              </w:rPr>
-              <w:t>propertyformatoFU</w:t>
-            </w:r>
-            <w:r>
-              <w:rPr>
-                <w:rFonts w:ascii="Garamond" w:eastAsia="Times New Roman" w:hAnsi="Garamond" w:cs="Times New Roman"/>
-                <w:color w:val="000000"/>
-                <w:szCs w:val="24"/>
-                <w:lang w:eastAsia="it-IT"/>
-              </w:rPr>
-              <w:t>OK</w:t>
-            </w:r>
-            <w:proofErr w:type="spellEnd"/>
-            <w:r>
-              <w:rPr>
-                <w:rFonts w:ascii="Garamond" w:eastAsia="Times New Roman" w:hAnsi="Garamond" w:cs="Times New Roman"/>
-                <w:color w:val="000000"/>
-                <w:szCs w:val="24"/>
-                <w:lang w:eastAsia="it-IT"/>
-              </w:rPr>
-              <w:t>,</w:t>
+              <w:t>spetta il formato [iflunghezzaLUOK] [propertyformatoFU</w:t>
+            </w:r>
+            <w:r>
+              <w:rPr>
+                <w:rFonts w:ascii="Garamond" w:eastAsia="Times New Roman" w:hAnsi="Garamond" w:cs="Times New Roman"/>
+                <w:color w:val="000000"/>
+                <w:szCs w:val="24"/>
+                <w:lang w:eastAsia="it-IT"/>
+              </w:rPr>
+              <w:t>OK,</w:t>
             </w:r>
           </w:p>
         </w:tc>
@@ -5684,7 +5471,6 @@
                 <w:lang w:eastAsia="it-IT"/>
               </w:rPr>
             </w:pPr>
-            <w:proofErr w:type="spellStart"/>
             <w:r>
               <w:rPr>
                 <w:rFonts w:ascii="Times New Roman" w:eastAsia="Times New Roman" w:hAnsi="Times New Roman" w:cs="Times New Roman"/>
@@ -5692,9 +5478,8 @@
                 <w:szCs w:val="24"/>
                 <w:lang w:eastAsia="it-IT"/>
               </w:rPr>
-              <w:t>If</w:t>
-            </w:r>
-            <w:proofErr w:type="spellEnd"/>
+              <w:t>If(UsernamePresenteUPOK)</w:t>
+            </w:r>
             <w:r>
               <w:rPr>
                 <w:rFonts w:ascii="Times New Roman" w:eastAsia="Times New Roman" w:hAnsi="Times New Roman" w:cs="Times New Roman"/>
@@ -5702,67 +5487,7 @@
                 <w:szCs w:val="24"/>
                 <w:lang w:eastAsia="it-IT"/>
               </w:rPr>
-              <w:t>(</w:t>
-            </w:r>
-            <w:proofErr w:type="spellStart"/>
-            <w:r>
-              <w:rPr>
-                <w:rFonts w:ascii="Times New Roman" w:eastAsia="Times New Roman" w:hAnsi="Times New Roman" w:cs="Times New Roman"/>
-                <w:color w:val="000000"/>
-                <w:szCs w:val="24"/>
-                <w:lang w:eastAsia="it-IT"/>
-              </w:rPr>
-              <w:t>UsernamePresenteUPOK</w:t>
-            </w:r>
-            <w:proofErr w:type="spellEnd"/>
-            <w:r>
-              <w:rPr>
-                <w:rFonts w:ascii="Times New Roman" w:eastAsia="Times New Roman" w:hAnsi="Times New Roman" w:cs="Times New Roman"/>
-                <w:color w:val="000000"/>
-                <w:szCs w:val="24"/>
-                <w:lang w:eastAsia="it-IT"/>
-              </w:rPr>
-              <w:t>)</w:t>
-            </w:r>
-            <w:proofErr w:type="spellStart"/>
-            <w:r>
-              <w:rPr>
-                <w:rFonts w:ascii="Times New Roman" w:eastAsia="Times New Roman" w:hAnsi="Times New Roman" w:cs="Times New Roman"/>
-                <w:color w:val="000000"/>
-                <w:szCs w:val="24"/>
-                <w:lang w:eastAsia="it-IT"/>
-              </w:rPr>
-              <w:t>formatoOK</w:t>
-            </w:r>
-            <w:proofErr w:type="spellEnd"/>
-            <w:r>
-              <w:rPr>
-                <w:rFonts w:ascii="Times New Roman" w:eastAsia="Times New Roman" w:hAnsi="Times New Roman" w:cs="Times New Roman"/>
-                <w:color w:val="000000"/>
-                <w:szCs w:val="24"/>
-                <w:lang w:eastAsia="it-IT"/>
-              </w:rPr>
-              <w:t xml:space="preserve"> [</w:t>
-            </w:r>
-            <w:proofErr w:type="spellStart"/>
-            <w:r>
-              <w:rPr>
-                <w:rFonts w:ascii="Times New Roman" w:eastAsia="Times New Roman" w:hAnsi="Times New Roman" w:cs="Times New Roman"/>
-                <w:color w:val="000000"/>
-                <w:szCs w:val="24"/>
-                <w:lang w:eastAsia="it-IT"/>
-              </w:rPr>
-              <w:t>error</w:t>
-            </w:r>
-            <w:proofErr w:type="spellEnd"/>
-            <w:r>
-              <w:rPr>
-                <w:rFonts w:ascii="Times New Roman" w:eastAsia="Times New Roman" w:hAnsi="Times New Roman" w:cs="Times New Roman"/>
-                <w:color w:val="000000"/>
-                <w:szCs w:val="24"/>
-                <w:lang w:eastAsia="it-IT"/>
-              </w:rPr>
-              <w:t>]</w:t>
+              <w:t>formatoOK [error]</w:t>
             </w:r>
           </w:p>
         </w:tc>
@@ -6157,56 +5882,16 @@
                 <w:szCs w:val="24"/>
                 <w:lang w:eastAsia="it-IT"/>
               </w:rPr>
-              <w:t>spetta il formato [</w:t>
-            </w:r>
-            <w:proofErr w:type="spellStart"/>
-            <w:r>
-              <w:rPr>
-                <w:rFonts w:ascii="Garamond" w:eastAsia="Times New Roman" w:hAnsi="Garamond" w:cs="Times New Roman"/>
-                <w:color w:val="000000"/>
-                <w:szCs w:val="24"/>
-                <w:lang w:eastAsia="it-IT"/>
-              </w:rPr>
-              <w:t>iflunghezzaLUOK</w:t>
-            </w:r>
-            <w:proofErr w:type="spellEnd"/>
-            <w:r>
-              <w:rPr>
-                <w:rFonts w:ascii="Garamond" w:eastAsia="Times New Roman" w:hAnsi="Garamond" w:cs="Times New Roman"/>
-                <w:color w:val="000000"/>
-                <w:szCs w:val="24"/>
-                <w:lang w:eastAsia="it-IT"/>
-              </w:rPr>
-              <w:t>] [</w:t>
-            </w:r>
-            <w:proofErr w:type="spellStart"/>
-            <w:r>
-              <w:rPr>
-                <w:rFonts w:ascii="Garamond" w:eastAsia="Times New Roman" w:hAnsi="Garamond" w:cs="Times New Roman"/>
-                <w:color w:val="000000"/>
-                <w:szCs w:val="24"/>
-                <w:lang w:eastAsia="it-IT"/>
-              </w:rPr>
-              <w:t>propertyformatoFU</w:t>
-            </w:r>
-            <w:r>
-              <w:rPr>
-                <w:rFonts w:ascii="Garamond" w:eastAsia="Times New Roman" w:hAnsi="Garamond" w:cs="Times New Roman"/>
-                <w:color w:val="000000"/>
-                <w:szCs w:val="24"/>
-                <w:lang w:eastAsia="it-IT"/>
-              </w:rPr>
-              <w:t>OK</w:t>
-            </w:r>
-            <w:proofErr w:type="spellEnd"/>
-            <w:r>
-              <w:rPr>
-                <w:rFonts w:ascii="Garamond" w:eastAsia="Times New Roman" w:hAnsi="Garamond" w:cs="Times New Roman"/>
-                <w:color w:val="000000"/>
-                <w:szCs w:val="24"/>
-                <w:lang w:eastAsia="it-IT"/>
-              </w:rPr>
-              <w:t>,</w:t>
+              <w:t>spetta il formato [iflunghezzaLUOK] [propertyformatoFU</w:t>
+            </w:r>
+            <w:r>
+              <w:rPr>
+                <w:rFonts w:ascii="Garamond" w:eastAsia="Times New Roman" w:hAnsi="Garamond" w:cs="Times New Roman"/>
+                <w:color w:val="000000"/>
+                <w:szCs w:val="24"/>
+                <w:lang w:eastAsia="it-IT"/>
+              </w:rPr>
+              <w:t>OK,</w:t>
             </w:r>
           </w:p>
         </w:tc>
@@ -6440,56 +6125,16 @@
                 <w:szCs w:val="24"/>
                 <w:lang w:eastAsia="it-IT"/>
               </w:rPr>
-              <w:t>spetta il formato [</w:t>
-            </w:r>
-            <w:proofErr w:type="spellStart"/>
-            <w:r>
-              <w:rPr>
-                <w:rFonts w:ascii="Garamond" w:eastAsia="Times New Roman" w:hAnsi="Garamond" w:cs="Times New Roman"/>
-                <w:color w:val="000000"/>
-                <w:szCs w:val="24"/>
-                <w:lang w:eastAsia="it-IT"/>
-              </w:rPr>
-              <w:t>iflunghezzaLU</w:t>
-            </w:r>
-            <w:r>
-              <w:rPr>
-                <w:rFonts w:ascii="Garamond" w:eastAsia="Times New Roman" w:hAnsi="Garamond" w:cs="Times New Roman"/>
-                <w:color w:val="000000"/>
-                <w:szCs w:val="24"/>
-                <w:lang w:eastAsia="it-IT"/>
-              </w:rPr>
-              <w:t>OK</w:t>
-            </w:r>
-            <w:proofErr w:type="spellEnd"/>
-            <w:r>
-              <w:rPr>
-                <w:rFonts w:ascii="Garamond" w:eastAsia="Times New Roman" w:hAnsi="Garamond" w:cs="Times New Roman"/>
-                <w:color w:val="000000"/>
-                <w:szCs w:val="24"/>
-                <w:lang w:eastAsia="it-IT"/>
-              </w:rPr>
-              <w:t>] [</w:t>
-            </w:r>
-            <w:proofErr w:type="spellStart"/>
-            <w:r>
-              <w:rPr>
-                <w:rFonts w:ascii="Garamond" w:eastAsia="Times New Roman" w:hAnsi="Garamond" w:cs="Times New Roman"/>
-                <w:color w:val="000000"/>
-                <w:szCs w:val="24"/>
-                <w:lang w:eastAsia="it-IT"/>
-              </w:rPr>
-              <w:t>error</w:t>
-            </w:r>
-            <w:proofErr w:type="spellEnd"/>
-            <w:r>
-              <w:rPr>
-                <w:rFonts w:ascii="Garamond" w:eastAsia="Times New Roman" w:hAnsi="Garamond" w:cs="Times New Roman"/>
-                <w:color w:val="000000"/>
-                <w:szCs w:val="24"/>
-                <w:lang w:eastAsia="it-IT"/>
-              </w:rPr>
-              <w:t>]</w:t>
+              <w:t>spetta il formato [iflunghezzaLU</w:t>
+            </w:r>
+            <w:r>
+              <w:rPr>
+                <w:rFonts w:ascii="Garamond" w:eastAsia="Times New Roman" w:hAnsi="Garamond" w:cs="Times New Roman"/>
+                <w:color w:val="000000"/>
+                <w:szCs w:val="24"/>
+                <w:lang w:eastAsia="it-IT"/>
+              </w:rPr>
+              <w:t>OK] [error]</w:t>
             </w:r>
           </w:p>
         </w:tc>
@@ -6705,7 +6350,6 @@
               </w:rPr>
               <w:t xml:space="preserve">Formato: </w:t>
             </w:r>
-            <w:proofErr w:type="gramStart"/>
             <w:r>
               <w:rPr>
                 <w:rFonts w:ascii="Tahoma" w:hAnsi="Tahoma" w:cs="Tahoma"/>
@@ -6722,37 +6366,7 @@
                 <w:szCs w:val="24"/>
                 <w:lang w:eastAsia="it-IT"/>
               </w:rPr>
-              <w:t>[</w:t>
-            </w:r>
-            <w:proofErr w:type="gramEnd"/>
-            <w:r>
-              <w:rPr>
-                <w:rFonts w:ascii="Garamond" w:eastAsia="Times New Roman" w:hAnsi="Garamond" w:cs="Times New Roman"/>
-                <w:color w:val="000000"/>
-                <w:szCs w:val="24"/>
-                <w:lang w:eastAsia="it-IT"/>
-              </w:rPr>
-              <w:t>A-Za-z0-9. _%+-] @ [A-Za-z] </w:t>
-            </w:r>
-            <w:proofErr w:type="gramStart"/>
-            <w:r>
-              <w:rPr>
-                <w:rFonts w:ascii="Garamond" w:eastAsia="Times New Roman" w:hAnsi="Garamond" w:cs="Times New Roman"/>
-                <w:color w:val="000000"/>
-                <w:szCs w:val="24"/>
-                <w:lang w:eastAsia="it-IT"/>
-              </w:rPr>
-              <w:t>[.A</w:t>
-            </w:r>
-            <w:proofErr w:type="gramEnd"/>
-            <w:r>
-              <w:rPr>
-                <w:rFonts w:ascii="Garamond" w:eastAsia="Times New Roman" w:hAnsi="Garamond" w:cs="Times New Roman"/>
-                <w:color w:val="000000"/>
-                <w:szCs w:val="24"/>
-                <w:lang w:eastAsia="it-IT"/>
-              </w:rPr>
-              <w:t>-Za-z]. [A-Za-z]</w:t>
+              <w:t>[A-Za-z0-9. _%+-] @ [A-Za-z] [.A-Za-z]. [A-Za-z]</w:t>
             </w:r>
             <w:r>
               <w:rPr>
@@ -6884,18 +6498,7 @@
                 <w:szCs w:val="24"/>
                 <w:lang w:eastAsia="it-IT"/>
               </w:rPr>
-              <w:t>Email Esistente [E</w:t>
-            </w:r>
-            <w:r>
-              <w:rPr>
-                <w:rFonts w:ascii="Garamond" w:eastAsia="Times New Roman" w:hAnsi="Garamond" w:cs="Times New Roman"/>
-                <w:b/>
-                <w:bCs/>
-                <w:color w:val="000000"/>
-                <w:szCs w:val="24"/>
-                <w:lang w:eastAsia="it-IT"/>
-              </w:rPr>
-              <w:t>E</w:t>
+              <w:t>Email Esistente [EE</w:t>
             </w:r>
             <w:r>
               <w:rPr>
@@ -6952,7 +6555,6 @@
               </w:rPr>
               <w:t> </w:t>
             </w:r>
-            <w:proofErr w:type="spellStart"/>
             <w:r>
               <w:rPr>
                 <w:rFonts w:ascii="Garamond" w:eastAsia="Times New Roman" w:hAnsi="Garamond" w:cs="Times New Roman"/>
@@ -6971,40 +6573,7 @@
                 <w:szCs w:val="2"/>
                 <w:lang w:eastAsia="it-IT"/>
               </w:rPr>
-              <w:t>Se</w:t>
-            </w:r>
-            <w:proofErr w:type="spellEnd"/>
-            <w:r>
-              <w:rPr>
-                <w:rFonts w:ascii="Garamond" w:eastAsia="Times New Roman" w:hAnsi="Garamond" w:cs="Times New Roman"/>
-                <w:color w:val="000000"/>
-                <w:sz w:val="28"/>
-                <w:szCs w:val="2"/>
-                <w:lang w:eastAsia="it-IT"/>
-              </w:rPr>
-              <w:t xml:space="preserve"> non esiste già l’email nel database [</w:t>
-            </w:r>
-            <w:proofErr w:type="spellStart"/>
-            <w:r>
-              <w:rPr>
-                <w:rFonts w:ascii="Garamond" w:eastAsia="Times New Roman" w:hAnsi="Garamond" w:cs="Times New Roman"/>
-                <w:color w:val="000000"/>
-                <w:sz w:val="28"/>
-                <w:szCs w:val="2"/>
-                <w:lang w:eastAsia="it-IT"/>
-              </w:rPr>
-              <w:t>EmailEsitenteEEOK</w:t>
-            </w:r>
-            <w:proofErr w:type="spellEnd"/>
-            <w:r>
-              <w:rPr>
-                <w:rFonts w:ascii="Garamond" w:eastAsia="Times New Roman" w:hAnsi="Garamond" w:cs="Times New Roman"/>
-                <w:color w:val="000000"/>
-                <w:sz w:val="28"/>
-                <w:szCs w:val="2"/>
-                <w:lang w:eastAsia="it-IT"/>
-              </w:rPr>
-              <w:t>]</w:t>
+              <w:t>Se non esiste già l’email nel database [EmailEsitenteEEOK]</w:t>
             </w:r>
           </w:p>
         </w:tc>
@@ -7104,56 +6673,16 @@
                 <w:szCs w:val="24"/>
                 <w:lang w:eastAsia="it-IT"/>
               </w:rPr>
-              <w:t>spetta il formato [</w:t>
-            </w:r>
-            <w:proofErr w:type="spellStart"/>
-            <w:r>
-              <w:rPr>
-                <w:rFonts w:ascii="Garamond" w:eastAsia="Times New Roman" w:hAnsi="Garamond" w:cs="Times New Roman"/>
-                <w:color w:val="000000"/>
-                <w:szCs w:val="24"/>
-                <w:lang w:eastAsia="it-IT"/>
-              </w:rPr>
-              <w:t>iflunghezzaLUOK</w:t>
-            </w:r>
-            <w:proofErr w:type="spellEnd"/>
-            <w:r>
-              <w:rPr>
-                <w:rFonts w:ascii="Garamond" w:eastAsia="Times New Roman" w:hAnsi="Garamond" w:cs="Times New Roman"/>
-                <w:color w:val="000000"/>
-                <w:szCs w:val="24"/>
-                <w:lang w:eastAsia="it-IT"/>
-              </w:rPr>
-              <w:t>] [</w:t>
-            </w:r>
-            <w:proofErr w:type="spellStart"/>
-            <w:r>
-              <w:rPr>
-                <w:rFonts w:ascii="Garamond" w:eastAsia="Times New Roman" w:hAnsi="Garamond" w:cs="Times New Roman"/>
-                <w:color w:val="000000"/>
-                <w:szCs w:val="24"/>
-                <w:lang w:eastAsia="it-IT"/>
-              </w:rPr>
-              <w:t>propertyformatoFU</w:t>
-            </w:r>
-            <w:r>
-              <w:rPr>
-                <w:rFonts w:ascii="Garamond" w:eastAsia="Times New Roman" w:hAnsi="Garamond" w:cs="Times New Roman"/>
-                <w:color w:val="000000"/>
-                <w:szCs w:val="24"/>
-                <w:lang w:eastAsia="it-IT"/>
-              </w:rPr>
-              <w:t>OK</w:t>
-            </w:r>
-            <w:proofErr w:type="spellEnd"/>
-            <w:r>
-              <w:rPr>
-                <w:rFonts w:ascii="Garamond" w:eastAsia="Times New Roman" w:hAnsi="Garamond" w:cs="Times New Roman"/>
-                <w:color w:val="000000"/>
-                <w:szCs w:val="24"/>
-                <w:lang w:eastAsia="it-IT"/>
-              </w:rPr>
-              <w:t>,</w:t>
+              <w:t>spetta il formato [iflunghezzaLUOK] [propertyformatoFU</w:t>
+            </w:r>
+            <w:r>
+              <w:rPr>
+                <w:rFonts w:ascii="Garamond" w:eastAsia="Times New Roman" w:hAnsi="Garamond" w:cs="Times New Roman"/>
+                <w:color w:val="000000"/>
+                <w:szCs w:val="24"/>
+                <w:lang w:eastAsia="it-IT"/>
+              </w:rPr>
+              <w:t>OK,</w:t>
             </w:r>
           </w:p>
         </w:tc>
@@ -7233,7 +6762,6 @@
               </w:rPr>
               <w:t xml:space="preserve"> </w:t>
             </w:r>
-            <w:proofErr w:type="gramStart"/>
             <w:r>
               <w:rPr>
                 <w:rFonts w:ascii="Tahoma" w:hAnsi="Tahoma" w:cs="Tahoma"/>
@@ -7250,37 +6778,7 @@
                 <w:szCs w:val="24"/>
                 <w:lang w:eastAsia="it-IT"/>
               </w:rPr>
-              <w:t>[</w:t>
-            </w:r>
-            <w:proofErr w:type="gramEnd"/>
-            <w:r>
-              <w:rPr>
-                <w:rFonts w:ascii="Garamond" w:eastAsia="Times New Roman" w:hAnsi="Garamond" w:cs="Times New Roman"/>
-                <w:color w:val="000000"/>
-                <w:szCs w:val="24"/>
-                <w:lang w:eastAsia="it-IT"/>
-              </w:rPr>
-              <w:t>A-Za-z0-9. _%+-] @ [A-Za-z] </w:t>
-            </w:r>
-            <w:proofErr w:type="gramStart"/>
-            <w:r>
-              <w:rPr>
-                <w:rFonts w:ascii="Garamond" w:eastAsia="Times New Roman" w:hAnsi="Garamond" w:cs="Times New Roman"/>
-                <w:color w:val="000000"/>
-                <w:szCs w:val="24"/>
-                <w:lang w:eastAsia="it-IT"/>
-              </w:rPr>
-              <w:t>[.A</w:t>
-            </w:r>
-            <w:proofErr w:type="gramEnd"/>
-            <w:r>
-              <w:rPr>
-                <w:rFonts w:ascii="Garamond" w:eastAsia="Times New Roman" w:hAnsi="Garamond" w:cs="Times New Roman"/>
-                <w:color w:val="000000"/>
-                <w:szCs w:val="24"/>
-                <w:lang w:eastAsia="it-IT"/>
-              </w:rPr>
-              <w:t>-Za-z]. [A-Za-z]</w:t>
+              <w:t>[A-Za-z0-9. _%+-] @ [A-Za-z] [.A-Za-z]. [A-Za-z]</w:t>
             </w:r>
             <w:r>
               <w:rPr>
@@ -7811,27 +7309,7 @@
                 <w:szCs w:val="24"/>
                 <w:lang w:eastAsia="it-IT"/>
               </w:rPr>
-              <w:t>0 [</w:t>
-            </w:r>
-            <w:proofErr w:type="spellStart"/>
-            <w:r>
-              <w:rPr>
-                <w:rFonts w:ascii="Garamond" w:eastAsia="Times New Roman" w:hAnsi="Garamond" w:cs="Times New Roman"/>
-                <w:color w:val="000000"/>
-                <w:szCs w:val="24"/>
-                <w:lang w:eastAsia="it-IT"/>
-              </w:rPr>
-              <w:t>error</w:t>
-            </w:r>
-            <w:proofErr w:type="spellEnd"/>
-            <w:r>
-              <w:rPr>
-                <w:rFonts w:ascii="Garamond" w:eastAsia="Times New Roman" w:hAnsi="Garamond" w:cs="Times New Roman"/>
-                <w:color w:val="000000"/>
-                <w:szCs w:val="24"/>
-                <w:lang w:eastAsia="it-IT"/>
-              </w:rPr>
-              <w:t>]</w:t>
+              <w:t>0 [error]</w:t>
             </w:r>
           </w:p>
         </w:tc>
@@ -7927,56 +7405,16 @@
                 <w:szCs w:val="24"/>
                 <w:lang w:eastAsia="it-IT"/>
               </w:rPr>
-              <w:t xml:space="preserve"> [</w:t>
-            </w:r>
-            <w:proofErr w:type="spellStart"/>
-            <w:r>
-              <w:rPr>
-                <w:rFonts w:ascii="Garamond" w:eastAsia="Times New Roman" w:hAnsi="Garamond" w:cs="Times New Roman"/>
-                <w:color w:val="000000"/>
-                <w:szCs w:val="24"/>
-                <w:lang w:eastAsia="it-IT"/>
-              </w:rPr>
-              <w:t>property</w:t>
-            </w:r>
-            <w:proofErr w:type="spellEnd"/>
-            <w:r>
-              <w:rPr>
-                <w:rFonts w:ascii="Garamond" w:eastAsia="Times New Roman" w:hAnsi="Garamond" w:cs="Times New Roman"/>
-                <w:color w:val="000000"/>
-                <w:szCs w:val="24"/>
-                <w:lang w:eastAsia="it-IT"/>
-              </w:rPr>
-              <w:t xml:space="preserve"> </w:t>
-            </w:r>
-            <w:proofErr w:type="spellStart"/>
-            <w:r>
-              <w:rPr>
-                <w:rFonts w:ascii="Garamond" w:eastAsia="Times New Roman" w:hAnsi="Garamond" w:cs="Times New Roman"/>
-                <w:color w:val="000000"/>
-                <w:szCs w:val="24"/>
-                <w:lang w:eastAsia="it-IT"/>
-              </w:rPr>
-              <w:t>lunghezzaLN</w:t>
-            </w:r>
-            <w:r>
-              <w:rPr>
-                <w:rFonts w:ascii="Garamond" w:eastAsia="Times New Roman" w:hAnsi="Garamond" w:cs="Times New Roman"/>
-                <w:color w:val="000000"/>
-                <w:szCs w:val="24"/>
-                <w:lang w:eastAsia="it-IT"/>
-              </w:rPr>
-              <w:t>OK</w:t>
-            </w:r>
-            <w:proofErr w:type="spellEnd"/>
-            <w:r>
-              <w:rPr>
-                <w:rFonts w:ascii="Garamond" w:eastAsia="Times New Roman" w:hAnsi="Garamond" w:cs="Times New Roman"/>
-                <w:color w:val="000000"/>
-                <w:szCs w:val="24"/>
-                <w:lang w:eastAsia="it-IT"/>
-              </w:rPr>
-              <w:t>]</w:t>
+              <w:t xml:space="preserve"> [property lunghezzaLN</w:t>
+            </w:r>
+            <w:r>
+              <w:rPr>
+                <w:rFonts w:ascii="Garamond" w:eastAsia="Times New Roman" w:hAnsi="Garamond" w:cs="Times New Roman"/>
+                <w:color w:val="000000"/>
+                <w:szCs w:val="24"/>
+                <w:lang w:eastAsia="it-IT"/>
+              </w:rPr>
+              <w:t>OK]</w:t>
             </w:r>
           </w:p>
         </w:tc>
@@ -8368,27 +7806,7 @@
                 <w:szCs w:val="24"/>
                 <w:lang w:eastAsia="it-IT"/>
               </w:rPr>
-              <w:t>0 [</w:t>
-            </w:r>
-            <w:proofErr w:type="spellStart"/>
-            <w:r>
-              <w:rPr>
-                <w:rFonts w:ascii="Garamond" w:eastAsia="Times New Roman" w:hAnsi="Garamond" w:cs="Times New Roman"/>
-                <w:color w:val="000000"/>
-                <w:szCs w:val="24"/>
-                <w:lang w:eastAsia="it-IT"/>
-              </w:rPr>
-              <w:t>error</w:t>
-            </w:r>
-            <w:proofErr w:type="spellEnd"/>
-            <w:r>
-              <w:rPr>
-                <w:rFonts w:ascii="Garamond" w:eastAsia="Times New Roman" w:hAnsi="Garamond" w:cs="Times New Roman"/>
-                <w:color w:val="000000"/>
-                <w:szCs w:val="24"/>
-                <w:lang w:eastAsia="it-IT"/>
-              </w:rPr>
-              <w:t>]</w:t>
+              <w:t>0 [error]</w:t>
             </w:r>
           </w:p>
         </w:tc>
@@ -8466,56 +7884,16 @@
                 <w:szCs w:val="24"/>
                 <w:lang w:eastAsia="it-IT"/>
               </w:rPr>
-              <w:t>&gt;=2 and &lt;= 50 [</w:t>
-            </w:r>
-            <w:proofErr w:type="spellStart"/>
-            <w:r>
-              <w:rPr>
-                <w:rFonts w:ascii="Garamond" w:eastAsia="Times New Roman" w:hAnsi="Garamond" w:cs="Times New Roman"/>
-                <w:color w:val="000000"/>
-                <w:szCs w:val="24"/>
-                <w:lang w:eastAsia="it-IT"/>
-              </w:rPr>
-              <w:t>property</w:t>
-            </w:r>
-            <w:proofErr w:type="spellEnd"/>
-            <w:r>
-              <w:rPr>
-                <w:rFonts w:ascii="Garamond" w:eastAsia="Times New Roman" w:hAnsi="Garamond" w:cs="Times New Roman"/>
-                <w:color w:val="000000"/>
-                <w:szCs w:val="24"/>
-                <w:lang w:eastAsia="it-IT"/>
-              </w:rPr>
-              <w:t xml:space="preserve"> </w:t>
-            </w:r>
-            <w:proofErr w:type="spellStart"/>
-            <w:r>
-              <w:rPr>
-                <w:rFonts w:ascii="Garamond" w:eastAsia="Times New Roman" w:hAnsi="Garamond" w:cs="Times New Roman"/>
-                <w:color w:val="000000"/>
-                <w:szCs w:val="24"/>
-                <w:lang w:eastAsia="it-IT"/>
-              </w:rPr>
-              <w:t>lunghezzaLC</w:t>
-            </w:r>
-            <w:r>
-              <w:rPr>
-                <w:rFonts w:ascii="Garamond" w:eastAsia="Times New Roman" w:hAnsi="Garamond" w:cs="Times New Roman"/>
-                <w:color w:val="000000"/>
-                <w:szCs w:val="24"/>
-                <w:lang w:eastAsia="it-IT"/>
-              </w:rPr>
-              <w:t>OK</w:t>
-            </w:r>
-            <w:proofErr w:type="spellEnd"/>
-            <w:r>
-              <w:rPr>
-                <w:rFonts w:ascii="Garamond" w:eastAsia="Times New Roman" w:hAnsi="Garamond" w:cs="Times New Roman"/>
-                <w:color w:val="000000"/>
-                <w:szCs w:val="24"/>
-                <w:lang w:eastAsia="it-IT"/>
-              </w:rPr>
-              <w:t>]</w:t>
+              <w:t>&gt;=2 and &lt;= 50 [property lunghezzaLC</w:t>
+            </w:r>
+            <w:r>
+              <w:rPr>
+                <w:rFonts w:ascii="Garamond" w:eastAsia="Times New Roman" w:hAnsi="Garamond" w:cs="Times New Roman"/>
+                <w:color w:val="000000"/>
+                <w:szCs w:val="24"/>
+                <w:lang w:eastAsia="it-IT"/>
+              </w:rPr>
+              <w:t>OK]</w:t>
             </w:r>
           </w:p>
         </w:tc>
@@ -12218,21 +11596,8 @@
                 <w:szCs w:val="24"/>
                 <w:lang w:eastAsia="it-IT"/>
               </w:rPr>
-              <w:t xml:space="preserve">Parametro:  </w:t>
-            </w:r>
-            <w:proofErr w:type="spellStart"/>
-            <w:r>
-              <w:rPr>
-                <w:rFonts w:ascii="Garamond" w:eastAsia="Times New Roman" w:hAnsi="Garamond" w:cs="Times New Roman"/>
-                <w:b/>
-                <w:bCs/>
-                <w:color w:val="000000"/>
-                <w:szCs w:val="24"/>
-                <w:lang w:eastAsia="it-IT"/>
-              </w:rPr>
-              <w:t>NomeLega</w:t>
-            </w:r>
-            <w:proofErr w:type="spellEnd"/>
+              <w:t>Parametro:  NomeLega</w:t>
+            </w:r>
           </w:p>
         </w:tc>
         <w:tc>
@@ -12493,27 +11858,7 @@
                 <w:szCs w:val="24"/>
                 <w:lang w:eastAsia="it-IT"/>
               </w:rPr>
-              <w:t>0 [</w:t>
-            </w:r>
-            <w:proofErr w:type="spellStart"/>
-            <w:r>
-              <w:rPr>
-                <w:rFonts w:ascii="Garamond" w:eastAsia="Times New Roman" w:hAnsi="Garamond" w:cs="Times New Roman"/>
-                <w:color w:val="000000"/>
-                <w:szCs w:val="24"/>
-                <w:lang w:eastAsia="it-IT"/>
-              </w:rPr>
-              <w:t>error</w:t>
-            </w:r>
-            <w:proofErr w:type="spellEnd"/>
-            <w:r>
-              <w:rPr>
-                <w:rFonts w:ascii="Garamond" w:eastAsia="Times New Roman" w:hAnsi="Garamond" w:cs="Times New Roman"/>
-                <w:color w:val="000000"/>
-                <w:szCs w:val="24"/>
-                <w:lang w:eastAsia="it-IT"/>
-              </w:rPr>
-              <w:t>]</w:t>
+              <w:t>0 [error]</w:t>
             </w:r>
           </w:p>
         </w:tc>
@@ -12591,56 +11936,16 @@
                 <w:szCs w:val="24"/>
                 <w:lang w:eastAsia="it-IT"/>
               </w:rPr>
-              <w:t>&gt;=4 and &lt;= 50 [</w:t>
-            </w:r>
-            <w:proofErr w:type="spellStart"/>
-            <w:r>
-              <w:rPr>
-                <w:rFonts w:ascii="Garamond" w:eastAsia="Times New Roman" w:hAnsi="Garamond" w:cs="Times New Roman"/>
-                <w:color w:val="000000"/>
-                <w:szCs w:val="24"/>
-                <w:lang w:eastAsia="it-IT"/>
-              </w:rPr>
-              <w:t>property</w:t>
-            </w:r>
-            <w:proofErr w:type="spellEnd"/>
-            <w:r>
-              <w:rPr>
-                <w:rFonts w:ascii="Garamond" w:eastAsia="Times New Roman" w:hAnsi="Garamond" w:cs="Times New Roman"/>
-                <w:color w:val="000000"/>
-                <w:szCs w:val="24"/>
-                <w:lang w:eastAsia="it-IT"/>
-              </w:rPr>
-              <w:t xml:space="preserve"> </w:t>
-            </w:r>
-            <w:proofErr w:type="spellStart"/>
-            <w:r>
-              <w:rPr>
-                <w:rFonts w:ascii="Garamond" w:eastAsia="Times New Roman" w:hAnsi="Garamond" w:cs="Times New Roman"/>
-                <w:color w:val="000000"/>
-                <w:szCs w:val="24"/>
-                <w:lang w:eastAsia="it-IT"/>
-              </w:rPr>
-              <w:t>lunghezzaLU</w:t>
-            </w:r>
-            <w:r>
-              <w:rPr>
-                <w:rFonts w:ascii="Garamond" w:eastAsia="Times New Roman" w:hAnsi="Garamond" w:cs="Times New Roman"/>
-                <w:color w:val="000000"/>
-                <w:szCs w:val="24"/>
-                <w:lang w:eastAsia="it-IT"/>
-              </w:rPr>
-              <w:t>OK</w:t>
-            </w:r>
-            <w:proofErr w:type="spellEnd"/>
-            <w:r>
-              <w:rPr>
-                <w:rFonts w:ascii="Garamond" w:eastAsia="Times New Roman" w:hAnsi="Garamond" w:cs="Times New Roman"/>
-                <w:color w:val="000000"/>
-                <w:szCs w:val="24"/>
-                <w:lang w:eastAsia="it-IT"/>
-              </w:rPr>
-              <w:t>]</w:t>
+              <w:t>&gt;=4 and &lt;= 50 [property lunghezzaLU</w:t>
+            </w:r>
+            <w:r>
+              <w:rPr>
+                <w:rFonts w:ascii="Garamond" w:eastAsia="Times New Roman" w:hAnsi="Garamond" w:cs="Times New Roman"/>
+                <w:color w:val="000000"/>
+                <w:szCs w:val="24"/>
+                <w:lang w:eastAsia="it-IT"/>
+              </w:rPr>
+              <w:t>OK]</w:t>
             </w:r>
           </w:p>
         </w:tc>
@@ -12881,58 +12186,8 @@
               <w:rPr>
                 <w:szCs w:val="24"/>
               </w:rPr>
-              <w:t>.</w:t>
-            </w:r>
-            <w:proofErr w:type="spellStart"/>
-            <w:r>
-              <w:rPr>
-                <w:szCs w:val="24"/>
-              </w:rPr>
-              <w:t>img</w:t>
-            </w:r>
-            <w:proofErr w:type="spellEnd"/>
-            <w:r>
-              <w:rPr>
-                <w:szCs w:val="24"/>
-              </w:rPr>
-              <w:t>, .</w:t>
-            </w:r>
-            <w:proofErr w:type="spellStart"/>
-            <w:r>
-              <w:rPr>
-                <w:szCs w:val="24"/>
-              </w:rPr>
-              <w:t>png</w:t>
-            </w:r>
-            <w:proofErr w:type="spellEnd"/>
-            <w:r>
-              <w:rPr>
-                <w:szCs w:val="24"/>
-              </w:rPr>
-              <w:t>, .</w:t>
-            </w:r>
-            <w:proofErr w:type="spellStart"/>
-            <w:r>
-              <w:rPr>
-                <w:szCs w:val="24"/>
-              </w:rPr>
-              <w:t>jpg</w:t>
-            </w:r>
-            <w:proofErr w:type="spellEnd"/>
-            <w:r>
-              <w:rPr>
-                <w:szCs w:val="24"/>
-              </w:rPr>
-              <w:t xml:space="preserve">., </w:t>
-            </w:r>
-            <w:proofErr w:type="spellStart"/>
-            <w:r>
-              <w:rPr>
-                <w:szCs w:val="24"/>
-              </w:rPr>
-              <w:t>null</w:t>
-            </w:r>
-            <w:proofErr w:type="spellEnd"/>
+              <w:t>.img, .png, .jpg., null</w:t>
+            </w:r>
           </w:p>
         </w:tc>
       </w:tr>
@@ -13103,56 +12358,16 @@
                 <w:szCs w:val="24"/>
                 <w:lang w:eastAsia="it-IT"/>
               </w:rPr>
-              <w:t>spetta il formato [</w:t>
-            </w:r>
-            <w:proofErr w:type="spellStart"/>
-            <w:r>
-              <w:rPr>
-                <w:rFonts w:ascii="Garamond" w:eastAsia="Times New Roman" w:hAnsi="Garamond" w:cs="Times New Roman"/>
-                <w:color w:val="000000"/>
-                <w:szCs w:val="24"/>
-                <w:lang w:eastAsia="it-IT"/>
-              </w:rPr>
-              <w:t>iflunghezzaLUOK</w:t>
-            </w:r>
-            <w:proofErr w:type="spellEnd"/>
-            <w:r>
-              <w:rPr>
-                <w:rFonts w:ascii="Garamond" w:eastAsia="Times New Roman" w:hAnsi="Garamond" w:cs="Times New Roman"/>
-                <w:color w:val="000000"/>
-                <w:szCs w:val="24"/>
-                <w:lang w:eastAsia="it-IT"/>
-              </w:rPr>
-              <w:t>] [</w:t>
-            </w:r>
-            <w:proofErr w:type="spellStart"/>
-            <w:r>
-              <w:rPr>
-                <w:rFonts w:ascii="Garamond" w:eastAsia="Times New Roman" w:hAnsi="Garamond" w:cs="Times New Roman"/>
-                <w:color w:val="000000"/>
-                <w:szCs w:val="24"/>
-                <w:lang w:eastAsia="it-IT"/>
-              </w:rPr>
-              <w:t>propertyformatoFU</w:t>
-            </w:r>
-            <w:r>
-              <w:rPr>
-                <w:rFonts w:ascii="Garamond" w:eastAsia="Times New Roman" w:hAnsi="Garamond" w:cs="Times New Roman"/>
-                <w:color w:val="000000"/>
-                <w:szCs w:val="24"/>
-                <w:lang w:eastAsia="it-IT"/>
-              </w:rPr>
-              <w:t>OK</w:t>
-            </w:r>
-            <w:proofErr w:type="spellEnd"/>
-            <w:r>
-              <w:rPr>
-                <w:rFonts w:ascii="Garamond" w:eastAsia="Times New Roman" w:hAnsi="Garamond" w:cs="Times New Roman"/>
-                <w:color w:val="000000"/>
-                <w:szCs w:val="24"/>
-                <w:lang w:eastAsia="it-IT"/>
-              </w:rPr>
-              <w:t>,</w:t>
+              <w:t>spetta il formato [iflunghezzaLUOK] [propertyformatoFU</w:t>
+            </w:r>
+            <w:r>
+              <w:rPr>
+                <w:rFonts w:ascii="Garamond" w:eastAsia="Times New Roman" w:hAnsi="Garamond" w:cs="Times New Roman"/>
+                <w:color w:val="000000"/>
+                <w:szCs w:val="24"/>
+                <w:lang w:eastAsia="it-IT"/>
+              </w:rPr>
+              <w:t>OK,</w:t>
             </w:r>
           </w:p>
         </w:tc>
@@ -13236,58 +12451,8 @@
               <w:rPr>
                 <w:szCs w:val="24"/>
               </w:rPr>
-              <w:t>.</w:t>
-            </w:r>
-            <w:proofErr w:type="spellStart"/>
-            <w:r>
-              <w:rPr>
-                <w:szCs w:val="24"/>
-              </w:rPr>
-              <w:t>img</w:t>
-            </w:r>
-            <w:proofErr w:type="spellEnd"/>
-            <w:r>
-              <w:rPr>
-                <w:szCs w:val="24"/>
-              </w:rPr>
-              <w:t>, .</w:t>
-            </w:r>
-            <w:proofErr w:type="spellStart"/>
-            <w:r>
-              <w:rPr>
-                <w:szCs w:val="24"/>
-              </w:rPr>
-              <w:t>png</w:t>
-            </w:r>
-            <w:proofErr w:type="spellEnd"/>
-            <w:r>
-              <w:rPr>
-                <w:szCs w:val="24"/>
-              </w:rPr>
-              <w:t>, .</w:t>
-            </w:r>
-            <w:proofErr w:type="spellStart"/>
-            <w:r>
-              <w:rPr>
-                <w:szCs w:val="24"/>
-              </w:rPr>
-              <w:t>jpg</w:t>
-            </w:r>
-            <w:proofErr w:type="spellEnd"/>
-            <w:r>
-              <w:rPr>
-                <w:szCs w:val="24"/>
-              </w:rPr>
-              <w:t xml:space="preserve">, </w:t>
-            </w:r>
-            <w:proofErr w:type="spellStart"/>
-            <w:r>
-              <w:rPr>
-                <w:szCs w:val="24"/>
-              </w:rPr>
-              <w:t>null</w:t>
-            </w:r>
-            <w:proofErr w:type="spellEnd"/>
+              <w:t>.img, .png, .jpg, null</w:t>
+            </w:r>
             <w:r>
               <w:rPr>
                 <w:szCs w:val="24"/>
@@ -13449,27 +12614,7 @@
                 <w:szCs w:val="24"/>
                 <w:lang w:eastAsia="it-IT"/>
               </w:rPr>
-              <w:t xml:space="preserve"> [</w:t>
-            </w:r>
-            <w:proofErr w:type="spellStart"/>
-            <w:r>
-              <w:rPr>
-                <w:rFonts w:ascii="Garamond" w:eastAsia="Times New Roman" w:hAnsi="Garamond" w:cs="Times New Roman"/>
-                <w:color w:val="000000"/>
-                <w:szCs w:val="24"/>
-                <w:lang w:eastAsia="it-IT"/>
-              </w:rPr>
-              <w:t>error</w:t>
-            </w:r>
-            <w:proofErr w:type="spellEnd"/>
-            <w:r>
-              <w:rPr>
-                <w:rFonts w:ascii="Garamond" w:eastAsia="Times New Roman" w:hAnsi="Garamond" w:cs="Times New Roman"/>
-                <w:color w:val="000000"/>
-                <w:szCs w:val="24"/>
-                <w:lang w:eastAsia="it-IT"/>
-              </w:rPr>
-              <w:t>]</w:t>
+              <w:t xml:space="preserve"> [error]</w:t>
             </w:r>
           </w:p>
         </w:tc>
@@ -13881,46 +13026,16 @@
                 <w:szCs w:val="24"/>
                 <w:lang w:eastAsia="it-IT"/>
               </w:rPr>
-              <w:t>spetta il formato [</w:t>
-            </w:r>
-            <w:proofErr w:type="spellStart"/>
-            <w:r>
-              <w:rPr>
-                <w:rFonts w:ascii="Garamond" w:eastAsia="Times New Roman" w:hAnsi="Garamond" w:cs="Times New Roman"/>
-                <w:color w:val="000000"/>
-                <w:szCs w:val="24"/>
-                <w:lang w:eastAsia="it-IT"/>
-              </w:rPr>
-              <w:t>iflunghezzaFN</w:t>
-            </w:r>
-            <w:r>
-              <w:rPr>
-                <w:rFonts w:ascii="Garamond" w:eastAsia="Times New Roman" w:hAnsi="Garamond" w:cs="Times New Roman"/>
-                <w:color w:val="000000"/>
-                <w:szCs w:val="24"/>
-                <w:lang w:eastAsia="it-IT"/>
-              </w:rPr>
-              <w:t>UOK</w:t>
-            </w:r>
-            <w:proofErr w:type="spellEnd"/>
-            <w:r>
-              <w:rPr>
-                <w:rFonts w:ascii="Garamond" w:eastAsia="Times New Roman" w:hAnsi="Garamond" w:cs="Times New Roman"/>
-                <w:color w:val="000000"/>
-                <w:szCs w:val="24"/>
-                <w:lang w:eastAsia="it-IT"/>
-              </w:rPr>
-              <w:t>] [</w:t>
-            </w:r>
-            <w:proofErr w:type="spellStart"/>
-            <w:r>
-              <w:rPr>
-                <w:rFonts w:ascii="Garamond" w:eastAsia="Times New Roman" w:hAnsi="Garamond" w:cs="Times New Roman"/>
-                <w:color w:val="000000"/>
-                <w:szCs w:val="24"/>
-                <w:lang w:eastAsia="it-IT"/>
-              </w:rPr>
-              <w:t>propertyformatoF</w:t>
+              <w:t>spetta il formato [iflunghezzaFN</w:t>
+            </w:r>
+            <w:r>
+              <w:rPr>
+                <w:rFonts w:ascii="Garamond" w:eastAsia="Times New Roman" w:hAnsi="Garamond" w:cs="Times New Roman"/>
+                <w:color w:val="000000"/>
+                <w:szCs w:val="24"/>
+                <w:lang w:eastAsia="it-IT"/>
+              </w:rPr>
+              <w:t>UOK] [propertyformatoF</w:t>
             </w:r>
             <w:r>
               <w:rPr>
@@ -13947,17 +13062,7 @@
                 <w:szCs w:val="24"/>
                 <w:lang w:eastAsia="it-IT"/>
               </w:rPr>
-              <w:t>OK</w:t>
-            </w:r>
-            <w:proofErr w:type="spellEnd"/>
-            <w:r>
-              <w:rPr>
-                <w:rFonts w:ascii="Garamond" w:eastAsia="Times New Roman" w:hAnsi="Garamond" w:cs="Times New Roman"/>
-                <w:color w:val="000000"/>
-                <w:szCs w:val="24"/>
-                <w:lang w:eastAsia="it-IT"/>
-              </w:rPr>
-              <w:t>,</w:t>
+              <w:t>OK,</w:t>
             </w:r>
           </w:p>
         </w:tc>
@@ -14304,7 +13409,6 @@
               </w:rPr>
               <w:t>Parametro: </w:t>
             </w:r>
-            <w:proofErr w:type="spellStart"/>
             <w:r>
               <w:rPr>
                 <w:rFonts w:ascii="Garamond" w:eastAsia="Times New Roman" w:hAnsi="Garamond" w:cs="Times New Roman"/>
@@ -14316,7 +13420,6 @@
               </w:rPr>
               <w:t>PercentualeVittoria</w:t>
             </w:r>
-            <w:proofErr w:type="spellEnd"/>
           </w:p>
         </w:tc>
         <w:tc>
@@ -14508,7 +13611,7 @@
                 <w:szCs w:val="24"/>
                 <w:lang w:eastAsia="it-IT"/>
               </w:rPr>
-              <w:t>Formato[FNU</w:t>
+              <w:t>Formato[FV</w:t>
             </w:r>
             <w:r>
               <w:rPr>
@@ -14567,52 +13670,23 @@
                 <w:szCs w:val="24"/>
                 <w:lang w:eastAsia="it-IT"/>
               </w:rPr>
-              <w:t>spetta il formato [</w:t>
-            </w:r>
-            <w:proofErr w:type="spellStart"/>
-            <w:r>
-              <w:rPr>
-                <w:rFonts w:ascii="Garamond" w:eastAsia="Times New Roman" w:hAnsi="Garamond" w:cs="Times New Roman"/>
-                <w:color w:val="000000"/>
-                <w:szCs w:val="24"/>
-                <w:lang w:eastAsia="it-IT"/>
-              </w:rPr>
-              <w:t>iflunghezzaL</w:t>
-            </w:r>
-            <w:r>
-              <w:rPr>
-                <w:rFonts w:ascii="Garamond" w:eastAsia="Times New Roman" w:hAnsi="Garamond" w:cs="Times New Roman"/>
-                <w:color w:val="000000"/>
-                <w:szCs w:val="24"/>
-                <w:lang w:eastAsia="it-IT"/>
-              </w:rPr>
-              <w:t>N</w:t>
-            </w:r>
-            <w:r>
-              <w:rPr>
-                <w:rFonts w:ascii="Garamond" w:eastAsia="Times New Roman" w:hAnsi="Garamond" w:cs="Times New Roman"/>
-                <w:color w:val="000000"/>
-                <w:szCs w:val="24"/>
-                <w:lang w:eastAsia="it-IT"/>
-              </w:rPr>
-              <w:t>UOK</w:t>
-            </w:r>
-            <w:proofErr w:type="spellEnd"/>
-            <w:r>
-              <w:rPr>
-                <w:rFonts w:ascii="Garamond" w:eastAsia="Times New Roman" w:hAnsi="Garamond" w:cs="Times New Roman"/>
-                <w:color w:val="000000"/>
-                <w:szCs w:val="24"/>
-                <w:lang w:eastAsia="it-IT"/>
-              </w:rPr>
-              <w:t>] [</w:t>
-            </w:r>
-            <w:proofErr w:type="spellStart"/>
-            <w:r>
-              <w:rPr>
-                <w:rFonts w:ascii="Garamond" w:eastAsia="Times New Roman" w:hAnsi="Garamond" w:cs="Times New Roman"/>
-                <w:color w:val="000000"/>
-                <w:szCs w:val="24"/>
+              <w:t>spetta il formato [iflunghezzaFV</w:t>
+            </w:r>
+            <w:r>
+              <w:rPr>
+                <w:rFonts w:ascii="Garamond" w:eastAsia="Times New Roman" w:hAnsi="Garamond" w:cs="Times New Roman"/>
+                <w:color w:val="000000"/>
+                <w:szCs w:val="24"/>
+                <w:lang w:eastAsia="it-IT"/>
+              </w:rPr>
+              <w:t>OK] [</w:t>
+            </w:r>
+            <w:r>
+              <w:rPr>
+                <w:rFonts w:ascii="Garamond" w:eastAsia="Times New Roman" w:hAnsi="Garamond" w:cs="Times New Roman"/>
+                <w:color w:val="000000"/>
+                <w:szCs w:val="24"/>
+                <w:u w:val="single"/>
                 <w:lang w:eastAsia="it-IT"/>
               </w:rPr>
               <w:t>propertyformatoF</w:t>
@@ -14622,29 +13696,21 @@
                 <w:rFonts w:ascii="Garamond" w:eastAsia="Times New Roman" w:hAnsi="Garamond" w:cs="Times New Roman"/>
                 <w:color w:val="000000"/>
                 <w:szCs w:val="24"/>
-                <w:lang w:eastAsia="it-IT"/>
-              </w:rPr>
-              <w:t>N</w:t>
-            </w:r>
-            <w:r>
-              <w:rPr>
-                <w:rFonts w:ascii="Garamond" w:eastAsia="Times New Roman" w:hAnsi="Garamond" w:cs="Times New Roman"/>
-                <w:color w:val="000000"/>
-                <w:szCs w:val="24"/>
-                <w:lang w:eastAsia="it-IT"/>
-              </w:rPr>
-              <w:t>U</w:t>
-            </w:r>
-            <w:r>
-              <w:rPr>
-                <w:rFonts w:ascii="Garamond" w:eastAsia="Times New Roman" w:hAnsi="Garamond" w:cs="Times New Roman"/>
-                <w:color w:val="000000"/>
-                <w:szCs w:val="24"/>
+                <w:u w:val="single"/>
+                <w:lang w:eastAsia="it-IT"/>
+              </w:rPr>
+              <w:t>V</w:t>
+            </w:r>
+            <w:r>
+              <w:rPr>
+                <w:rFonts w:ascii="Garamond" w:eastAsia="Times New Roman" w:hAnsi="Garamond" w:cs="Times New Roman"/>
+                <w:color w:val="000000"/>
+                <w:szCs w:val="24"/>
+                <w:u w:val="single"/>
                 <w:lang w:eastAsia="it-IT"/>
               </w:rPr>
               <w:t>OK</w:t>
             </w:r>
-            <w:proofErr w:type="spellEnd"/>
             <w:r>
               <w:rPr>
                 <w:rFonts w:ascii="Garamond" w:eastAsia="Times New Roman" w:hAnsi="Garamond" w:cs="Times New Roman"/>
@@ -15968,7 +15034,16 @@
                 <w:szCs w:val="24"/>
                 <w:lang w:val="en-US" w:eastAsia="it-IT"/>
               </w:rPr>
-              <w:t>,FNU1</w:t>
+              <w:t>,FV</w:t>
+            </w:r>
+            <w:r>
+              <w:rPr>
+                <w:rFonts w:ascii="Garamond" w:eastAsia="Times New Roman" w:hAnsi="Garamond" w:cs="Times New Roman"/>
+                <w:color w:val="000000"/>
+                <w:szCs w:val="24"/>
+                <w:lang w:val="en-US" w:eastAsia="it-IT"/>
+              </w:rPr>
+              <w:t>1</w:t>
             </w:r>
           </w:p>
         </w:tc>
@@ -16371,7 +15446,7 @@
                 <w:szCs w:val="24"/>
                 <w:lang w:val="en-US" w:eastAsia="it-IT"/>
               </w:rPr>
-              <w:t>FL2</w:t>
+              <w:t>FL2,FNU1</w:t>
             </w:r>
             <w:r>
               <w:rPr>
@@ -16380,7 +15455,7 @@
                 <w:szCs w:val="24"/>
                 <w:lang w:val="en-US" w:eastAsia="it-IT"/>
               </w:rPr>
-              <w:t>,FNU1</w:t>
+              <w:t>,FV</w:t>
             </w:r>
             <w:r>
               <w:rPr>
@@ -16389,7 +15464,7 @@
                 <w:szCs w:val="24"/>
                 <w:lang w:val="en-US" w:eastAsia="it-IT"/>
               </w:rPr>
-              <w:t>,FNU1</w:t>
+              <w:t>1</w:t>
             </w:r>
           </w:p>
         </w:tc>
@@ -16801,7 +15876,16 @@
                 <w:szCs w:val="24"/>
                 <w:lang w:val="en-US" w:eastAsia="it-IT"/>
               </w:rPr>
-              <w:t>,FNU1</w:t>
+              <w:t>,FV</w:t>
+            </w:r>
+            <w:r>
+              <w:rPr>
+                <w:rFonts w:ascii="Garamond" w:eastAsia="Times New Roman" w:hAnsi="Garamond" w:cs="Times New Roman"/>
+                <w:color w:val="000000"/>
+                <w:szCs w:val="24"/>
+                <w:lang w:val="en-US" w:eastAsia="it-IT"/>
+              </w:rPr>
+              <w:t>1</w:t>
             </w:r>
           </w:p>
         </w:tc>
@@ -17117,7 +16201,18 @@
                 <w:szCs w:val="24"/>
                 <w:lang w:val="en-US" w:eastAsia="it-IT"/>
               </w:rPr>
-              <w:t>FL2,FNU2,FNU2</w:t>
+              <w:t>FL2,FNU2,FV</w:t>
+            </w:r>
+            <w:bookmarkStart w:id="1" w:name="_GoBack"/>
+            <w:bookmarkEnd w:id="1"/>
+            <w:r>
+              <w:rPr>
+                <w:rFonts w:ascii="Garamond" w:eastAsia="Times New Roman" w:hAnsi="Garamond" w:cs="Times New Roman"/>
+                <w:color w:val="000000"/>
+                <w:szCs w:val="24"/>
+                <w:lang w:val="en-US" w:eastAsia="it-IT"/>
+              </w:rPr>
+              <w:t>2</w:t>
             </w:r>
           </w:p>
         </w:tc>
@@ -17384,7 +16479,6 @@
               </w:rPr>
               <w:t>Formato: </w:t>
             </w:r>
-            <w:proofErr w:type="gramStart"/>
             <w:r>
               <w:rPr>
                 <w:rFonts w:ascii="Tahoma" w:hAnsi="Tahoma" w:cs="Tahoma"/>
@@ -17401,37 +16495,7 @@
                 <w:szCs w:val="24"/>
                 <w:lang w:eastAsia="it-IT"/>
               </w:rPr>
-              <w:t>[</w:t>
-            </w:r>
-            <w:proofErr w:type="gramEnd"/>
-            <w:r>
-              <w:rPr>
-                <w:rFonts w:ascii="Garamond" w:eastAsia="Times New Roman" w:hAnsi="Garamond" w:cs="Times New Roman"/>
-                <w:color w:val="000000"/>
-                <w:szCs w:val="24"/>
-                <w:lang w:eastAsia="it-IT"/>
-              </w:rPr>
-              <w:t>A-Za-z0-9. _%+-] @ [A-Za-z] </w:t>
-            </w:r>
-            <w:proofErr w:type="gramStart"/>
-            <w:r>
-              <w:rPr>
-                <w:rFonts w:ascii="Garamond" w:eastAsia="Times New Roman" w:hAnsi="Garamond" w:cs="Times New Roman"/>
-                <w:color w:val="000000"/>
-                <w:szCs w:val="24"/>
-                <w:lang w:eastAsia="it-IT"/>
-              </w:rPr>
-              <w:t>[.A</w:t>
-            </w:r>
-            <w:proofErr w:type="gramEnd"/>
-            <w:r>
-              <w:rPr>
-                <w:rFonts w:ascii="Garamond" w:eastAsia="Times New Roman" w:hAnsi="Garamond" w:cs="Times New Roman"/>
-                <w:color w:val="000000"/>
-                <w:szCs w:val="24"/>
-                <w:lang w:eastAsia="it-IT"/>
-              </w:rPr>
-              <w:t>-Za-z]. [A-Za-z]</w:t>
+              <w:t>[A-Za-z0-9. _%+-] @ [A-Za-z] [.A-Za-z]. [A-Za-z]</w:t>
             </w:r>
             <w:r>
               <w:rPr>
@@ -19619,7 +18683,6 @@
                 <w:szCs w:val="2"/>
                 <w:lang w:eastAsia="it-IT"/>
               </w:rPr>
-              <w:lastRenderedPageBreak/>
               <w:t> </w:t>
             </w:r>
           </w:p>
@@ -19824,6 +18887,7 @@
                 <w:szCs w:val="24"/>
                 <w:lang w:eastAsia="it-IT"/>
               </w:rPr>
+              <w:lastRenderedPageBreak/>
               <w:t>TC_1.4</w:t>
             </w:r>
             <w:r>
@@ -20328,18 +19392,8 @@
           <w:sz w:val="28"/>
           <w:szCs w:val="28"/>
         </w:rPr>
-        <w:t xml:space="preserve">1.5 </w:t>
+        <w:t>1.5 FaiOffertaGiocatore</w:t>
       </w:r>
-      <w:proofErr w:type="spellStart"/>
-      <w:r>
-        <w:rPr>
-          <w:b/>
-          <w:sz w:val="28"/>
-          <w:szCs w:val="28"/>
-        </w:rPr>
-        <w:t>FaiOffertaGiocatore</w:t>
-      </w:r>
-      <w:proofErr w:type="spellEnd"/>
     </w:p>
     <w:tbl>
       <w:tblPr>
@@ -20629,67 +19683,7 @@
                 <w:szCs w:val="24"/>
                 <w:lang w:val="en-US" w:eastAsia="it-IT"/>
               </w:rPr>
-              <w:t>If(</w:t>
-            </w:r>
-            <w:proofErr w:type="spellStart"/>
-            <w:r>
-              <w:rPr>
-                <w:rFonts w:ascii="Garamond" w:eastAsia="Times New Roman" w:hAnsi="Garamond" w:cs="Times New Roman"/>
-                <w:color w:val="000000"/>
-                <w:szCs w:val="24"/>
-                <w:lang w:val="en-US" w:eastAsia="it-IT"/>
-              </w:rPr>
-              <w:t>offerta</w:t>
-            </w:r>
-            <w:proofErr w:type="spellEnd"/>
-            <w:r>
-              <w:rPr>
-                <w:rFonts w:ascii="Garamond" w:eastAsia="Times New Roman" w:hAnsi="Garamond" w:cs="Times New Roman"/>
-                <w:color w:val="000000"/>
-                <w:szCs w:val="24"/>
-                <w:lang w:val="en-US" w:eastAsia="it-IT"/>
-              </w:rPr>
-              <w:t>&lt;</w:t>
-            </w:r>
-            <w:proofErr w:type="spellStart"/>
-            <w:r>
-              <w:rPr>
-                <w:rFonts w:ascii="Garamond" w:eastAsia="Times New Roman" w:hAnsi="Garamond" w:cs="Times New Roman"/>
-                <w:color w:val="000000"/>
-                <w:szCs w:val="24"/>
-                <w:lang w:val="en-US" w:eastAsia="it-IT"/>
-              </w:rPr>
-              <w:t>budgetAllenatore</w:t>
-            </w:r>
-            <w:proofErr w:type="spellEnd"/>
-            <w:r>
-              <w:rPr>
-                <w:rFonts w:ascii="Garamond" w:eastAsia="Times New Roman" w:hAnsi="Garamond" w:cs="Times New Roman"/>
-                <w:color w:val="000000"/>
-                <w:szCs w:val="24"/>
-                <w:lang w:val="en-US" w:eastAsia="it-IT"/>
-              </w:rPr>
-              <w:t xml:space="preserve">) [property </w:t>
-            </w:r>
-            <w:proofErr w:type="spellStart"/>
-            <w:r>
-              <w:rPr>
-                <w:rFonts w:ascii="Garamond" w:eastAsia="Times New Roman" w:hAnsi="Garamond" w:cs="Times New Roman"/>
-                <w:color w:val="000000"/>
-                <w:szCs w:val="24"/>
-                <w:lang w:val="en-US" w:eastAsia="it-IT"/>
-              </w:rPr>
-              <w:t>offertaOVOK</w:t>
-            </w:r>
-            <w:proofErr w:type="spellEnd"/>
-            <w:r>
-              <w:rPr>
-                <w:rFonts w:ascii="Garamond" w:eastAsia="Times New Roman" w:hAnsi="Garamond" w:cs="Times New Roman"/>
-                <w:color w:val="000000"/>
-                <w:szCs w:val="24"/>
-                <w:lang w:val="en-US" w:eastAsia="it-IT"/>
-              </w:rPr>
-              <w:t>]</w:t>
+              <w:t>If(offerta&lt;budgetAllenatore) [property offertaOVOK]</w:t>
             </w:r>
           </w:p>
         </w:tc>
@@ -20769,56 +19763,16 @@
                 <w:szCs w:val="24"/>
                 <w:lang w:eastAsia="it-IT"/>
               </w:rPr>
-              <w:t xml:space="preserve"> [</w:t>
-            </w:r>
-            <w:proofErr w:type="spellStart"/>
-            <w:r>
-              <w:rPr>
-                <w:rFonts w:ascii="Garamond" w:eastAsia="Times New Roman" w:hAnsi="Garamond" w:cs="Times New Roman"/>
-                <w:color w:val="000000"/>
-                <w:szCs w:val="24"/>
-                <w:lang w:eastAsia="it-IT"/>
-              </w:rPr>
-              <w:t>property</w:t>
-            </w:r>
-            <w:proofErr w:type="spellEnd"/>
-            <w:r>
-              <w:rPr>
-                <w:rFonts w:ascii="Garamond" w:eastAsia="Times New Roman" w:hAnsi="Garamond" w:cs="Times New Roman"/>
-                <w:color w:val="000000"/>
-                <w:szCs w:val="24"/>
-                <w:lang w:eastAsia="it-IT"/>
-              </w:rPr>
-              <w:t xml:space="preserve"> </w:t>
-            </w:r>
-            <w:proofErr w:type="spellStart"/>
-            <w:r>
-              <w:rPr>
-                <w:rFonts w:ascii="Garamond" w:eastAsia="Times New Roman" w:hAnsi="Garamond" w:cs="Times New Roman"/>
-                <w:color w:val="000000"/>
-                <w:szCs w:val="24"/>
-                <w:lang w:eastAsia="it-IT"/>
-              </w:rPr>
-              <w:t>lunghezzaLU</w:t>
-            </w:r>
-            <w:r>
-              <w:rPr>
-                <w:rFonts w:ascii="Garamond" w:eastAsia="Times New Roman" w:hAnsi="Garamond" w:cs="Times New Roman"/>
-                <w:color w:val="000000"/>
-                <w:szCs w:val="24"/>
-                <w:lang w:eastAsia="it-IT"/>
-              </w:rPr>
-              <w:t>OK</w:t>
-            </w:r>
-            <w:proofErr w:type="spellEnd"/>
-            <w:r>
-              <w:rPr>
-                <w:rFonts w:ascii="Garamond" w:eastAsia="Times New Roman" w:hAnsi="Garamond" w:cs="Times New Roman"/>
-                <w:color w:val="000000"/>
-                <w:szCs w:val="24"/>
-                <w:lang w:eastAsia="it-IT"/>
-              </w:rPr>
-              <w:t>]</w:t>
+              <w:t xml:space="preserve"> [property lunghezzaLU</w:t>
+            </w:r>
+            <w:r>
+              <w:rPr>
+                <w:rFonts w:ascii="Garamond" w:eastAsia="Times New Roman" w:hAnsi="Garamond" w:cs="Times New Roman"/>
+                <w:color w:val="000000"/>
+                <w:szCs w:val="24"/>
+                <w:lang w:eastAsia="it-IT"/>
+              </w:rPr>
+              <w:t>OK]</w:t>
             </w:r>
           </w:p>
         </w:tc>
@@ -23214,18 +22168,8 @@
           <w:sz w:val="28"/>
           <w:szCs w:val="28"/>
         </w:rPr>
-        <w:t xml:space="preserve">1.6 </w:t>
+        <w:t>1.6 ModificaOffertaGiocatore</w:t>
       </w:r>
-      <w:proofErr w:type="spellStart"/>
-      <w:r>
-        <w:rPr>
-          <w:b/>
-          <w:sz w:val="28"/>
-          <w:szCs w:val="28"/>
-        </w:rPr>
-        <w:t>ModificaOffertaGiocatore</w:t>
-      </w:r>
-      <w:proofErr w:type="spellEnd"/>
     </w:p>
     <w:tbl>
       <w:tblPr>
@@ -23515,67 +22459,7 @@
                 <w:szCs w:val="24"/>
                 <w:lang w:val="en-US" w:eastAsia="it-IT"/>
               </w:rPr>
-              <w:t>If(</w:t>
-            </w:r>
-            <w:proofErr w:type="spellStart"/>
-            <w:r>
-              <w:rPr>
-                <w:rFonts w:ascii="Garamond" w:eastAsia="Times New Roman" w:hAnsi="Garamond" w:cs="Times New Roman"/>
-                <w:color w:val="000000"/>
-                <w:szCs w:val="24"/>
-                <w:lang w:val="en-US" w:eastAsia="it-IT"/>
-              </w:rPr>
-              <w:t>offerta</w:t>
-            </w:r>
-            <w:proofErr w:type="spellEnd"/>
-            <w:r>
-              <w:rPr>
-                <w:rFonts w:ascii="Garamond" w:eastAsia="Times New Roman" w:hAnsi="Garamond" w:cs="Times New Roman"/>
-                <w:color w:val="000000"/>
-                <w:szCs w:val="24"/>
-                <w:lang w:val="en-US" w:eastAsia="it-IT"/>
-              </w:rPr>
-              <w:t>&lt;</w:t>
-            </w:r>
-            <w:proofErr w:type="spellStart"/>
-            <w:r>
-              <w:rPr>
-                <w:rFonts w:ascii="Garamond" w:eastAsia="Times New Roman" w:hAnsi="Garamond" w:cs="Times New Roman"/>
-                <w:color w:val="000000"/>
-                <w:szCs w:val="24"/>
-                <w:lang w:val="en-US" w:eastAsia="it-IT"/>
-              </w:rPr>
-              <w:t>budgetAllenatore</w:t>
-            </w:r>
-            <w:proofErr w:type="spellEnd"/>
-            <w:r>
-              <w:rPr>
-                <w:rFonts w:ascii="Garamond" w:eastAsia="Times New Roman" w:hAnsi="Garamond" w:cs="Times New Roman"/>
-                <w:color w:val="000000"/>
-                <w:szCs w:val="24"/>
-                <w:lang w:val="en-US" w:eastAsia="it-IT"/>
-              </w:rPr>
-              <w:t xml:space="preserve">) [property </w:t>
-            </w:r>
-            <w:proofErr w:type="spellStart"/>
-            <w:r>
-              <w:rPr>
-                <w:rFonts w:ascii="Garamond" w:eastAsia="Times New Roman" w:hAnsi="Garamond" w:cs="Times New Roman"/>
-                <w:color w:val="000000"/>
-                <w:szCs w:val="24"/>
-                <w:lang w:val="en-US" w:eastAsia="it-IT"/>
-              </w:rPr>
-              <w:t>offertaOVOK</w:t>
-            </w:r>
-            <w:proofErr w:type="spellEnd"/>
-            <w:r>
-              <w:rPr>
-                <w:rFonts w:ascii="Garamond" w:eastAsia="Times New Roman" w:hAnsi="Garamond" w:cs="Times New Roman"/>
-                <w:color w:val="000000"/>
-                <w:szCs w:val="24"/>
-                <w:lang w:val="en-US" w:eastAsia="it-IT"/>
-              </w:rPr>
-              <w:t>]</w:t>
+              <w:t>If(offerta&lt;budgetAllenatore) [property offertaOVOK]</w:t>
             </w:r>
           </w:p>
         </w:tc>
@@ -23655,56 +22539,16 @@
                 <w:szCs w:val="24"/>
                 <w:lang w:eastAsia="it-IT"/>
               </w:rPr>
-              <w:t xml:space="preserve"> [</w:t>
-            </w:r>
-            <w:proofErr w:type="spellStart"/>
-            <w:r>
-              <w:rPr>
-                <w:rFonts w:ascii="Garamond" w:eastAsia="Times New Roman" w:hAnsi="Garamond" w:cs="Times New Roman"/>
-                <w:color w:val="000000"/>
-                <w:szCs w:val="24"/>
-                <w:lang w:eastAsia="it-IT"/>
-              </w:rPr>
-              <w:t>property</w:t>
-            </w:r>
-            <w:proofErr w:type="spellEnd"/>
-            <w:r>
-              <w:rPr>
-                <w:rFonts w:ascii="Garamond" w:eastAsia="Times New Roman" w:hAnsi="Garamond" w:cs="Times New Roman"/>
-                <w:color w:val="000000"/>
-                <w:szCs w:val="24"/>
-                <w:lang w:eastAsia="it-IT"/>
-              </w:rPr>
-              <w:t xml:space="preserve"> </w:t>
-            </w:r>
-            <w:proofErr w:type="spellStart"/>
-            <w:r>
-              <w:rPr>
-                <w:rFonts w:ascii="Garamond" w:eastAsia="Times New Roman" w:hAnsi="Garamond" w:cs="Times New Roman"/>
-                <w:color w:val="000000"/>
-                <w:szCs w:val="24"/>
-                <w:lang w:eastAsia="it-IT"/>
-              </w:rPr>
-              <w:t>lunghezzaLU</w:t>
-            </w:r>
-            <w:r>
-              <w:rPr>
-                <w:rFonts w:ascii="Garamond" w:eastAsia="Times New Roman" w:hAnsi="Garamond" w:cs="Times New Roman"/>
-                <w:color w:val="000000"/>
-                <w:szCs w:val="24"/>
-                <w:lang w:eastAsia="it-IT"/>
-              </w:rPr>
-              <w:t>OK</w:t>
-            </w:r>
-            <w:proofErr w:type="spellEnd"/>
-            <w:r>
-              <w:rPr>
-                <w:rFonts w:ascii="Garamond" w:eastAsia="Times New Roman" w:hAnsi="Garamond" w:cs="Times New Roman"/>
-                <w:color w:val="000000"/>
-                <w:szCs w:val="24"/>
-                <w:lang w:eastAsia="it-IT"/>
-              </w:rPr>
-              <w:t>]</w:t>
+              <w:t xml:space="preserve"> [property lunghezzaLU</w:t>
+            </w:r>
+            <w:r>
+              <w:rPr>
+                <w:rFonts w:ascii="Garamond" w:eastAsia="Times New Roman" w:hAnsi="Garamond" w:cs="Times New Roman"/>
+                <w:color w:val="000000"/>
+                <w:szCs w:val="24"/>
+                <w:lang w:eastAsia="it-IT"/>
+              </w:rPr>
+              <w:t>OK]</w:t>
             </w:r>
           </w:p>
         </w:tc>
@@ -23835,7 +22679,6 @@
                 <w:szCs w:val="2"/>
                 <w:lang w:eastAsia="it-IT"/>
               </w:rPr>
-              <w:lastRenderedPageBreak/>
               <w:t> </w:t>
             </w:r>
           </w:p>
@@ -23896,6 +22739,7 @@
                 <w:szCs w:val="2"/>
                 <w:lang w:eastAsia="it-IT"/>
               </w:rPr>
+              <w:lastRenderedPageBreak/>
               <w:t> </w:t>
             </w:r>
           </w:p>
@@ -26092,18 +24936,8 @@
           <w:sz w:val="28"/>
           <w:szCs w:val="28"/>
         </w:rPr>
-        <w:t xml:space="preserve">1.7 </w:t>
+        <w:t>1.7 ProponiScambio</w:t>
       </w:r>
-      <w:proofErr w:type="spellStart"/>
-      <w:r>
-        <w:rPr>
-          <w:b/>
-          <w:sz w:val="28"/>
-          <w:szCs w:val="28"/>
-        </w:rPr>
-        <w:t>ProponiScambio</w:t>
-      </w:r>
-      <w:proofErr w:type="spellEnd"/>
     </w:p>
     <w:tbl>
       <w:tblPr>
@@ -26393,67 +25227,7 @@
                 <w:szCs w:val="24"/>
                 <w:lang w:val="en-US" w:eastAsia="it-IT"/>
               </w:rPr>
-              <w:t>If(</w:t>
-            </w:r>
-            <w:proofErr w:type="spellStart"/>
-            <w:r>
-              <w:rPr>
-                <w:rFonts w:ascii="Garamond" w:eastAsia="Times New Roman" w:hAnsi="Garamond" w:cs="Times New Roman"/>
-                <w:color w:val="000000"/>
-                <w:szCs w:val="24"/>
-                <w:lang w:val="en-US" w:eastAsia="it-IT"/>
-              </w:rPr>
-              <w:t>offerta</w:t>
-            </w:r>
-            <w:proofErr w:type="spellEnd"/>
-            <w:r>
-              <w:rPr>
-                <w:rFonts w:ascii="Garamond" w:eastAsia="Times New Roman" w:hAnsi="Garamond" w:cs="Times New Roman"/>
-                <w:color w:val="000000"/>
-                <w:szCs w:val="24"/>
-                <w:lang w:val="en-US" w:eastAsia="it-IT"/>
-              </w:rPr>
-              <w:t>&lt;</w:t>
-            </w:r>
-            <w:proofErr w:type="spellStart"/>
-            <w:r>
-              <w:rPr>
-                <w:rFonts w:ascii="Garamond" w:eastAsia="Times New Roman" w:hAnsi="Garamond" w:cs="Times New Roman"/>
-                <w:color w:val="000000"/>
-                <w:szCs w:val="24"/>
-                <w:lang w:val="en-US" w:eastAsia="it-IT"/>
-              </w:rPr>
-              <w:t>budgetAllenatore</w:t>
-            </w:r>
-            <w:proofErr w:type="spellEnd"/>
-            <w:r>
-              <w:rPr>
-                <w:rFonts w:ascii="Garamond" w:eastAsia="Times New Roman" w:hAnsi="Garamond" w:cs="Times New Roman"/>
-                <w:color w:val="000000"/>
-                <w:szCs w:val="24"/>
-                <w:lang w:val="en-US" w:eastAsia="it-IT"/>
-              </w:rPr>
-              <w:t xml:space="preserve">) [property </w:t>
-            </w:r>
-            <w:proofErr w:type="spellStart"/>
-            <w:r>
-              <w:rPr>
-                <w:rFonts w:ascii="Garamond" w:eastAsia="Times New Roman" w:hAnsi="Garamond" w:cs="Times New Roman"/>
-                <w:color w:val="000000"/>
-                <w:szCs w:val="24"/>
-                <w:lang w:val="en-US" w:eastAsia="it-IT"/>
-              </w:rPr>
-              <w:t>offertaOVOK</w:t>
-            </w:r>
-            <w:proofErr w:type="spellEnd"/>
-            <w:r>
-              <w:rPr>
-                <w:rFonts w:ascii="Garamond" w:eastAsia="Times New Roman" w:hAnsi="Garamond" w:cs="Times New Roman"/>
-                <w:color w:val="000000"/>
-                <w:szCs w:val="24"/>
-                <w:lang w:val="en-US" w:eastAsia="it-IT"/>
-              </w:rPr>
-              <w:t>]</w:t>
+              <w:t>If(offerta&lt;budgetAllenatore) [property offertaOVOK]</w:t>
             </w:r>
           </w:p>
         </w:tc>
@@ -26533,56 +25307,16 @@
                 <w:szCs w:val="24"/>
                 <w:lang w:eastAsia="it-IT"/>
               </w:rPr>
-              <w:t xml:space="preserve"> [</w:t>
-            </w:r>
-            <w:proofErr w:type="spellStart"/>
-            <w:r>
-              <w:rPr>
-                <w:rFonts w:ascii="Garamond" w:eastAsia="Times New Roman" w:hAnsi="Garamond" w:cs="Times New Roman"/>
-                <w:color w:val="000000"/>
-                <w:szCs w:val="24"/>
-                <w:lang w:eastAsia="it-IT"/>
-              </w:rPr>
-              <w:t>property</w:t>
-            </w:r>
-            <w:proofErr w:type="spellEnd"/>
-            <w:r>
-              <w:rPr>
-                <w:rFonts w:ascii="Garamond" w:eastAsia="Times New Roman" w:hAnsi="Garamond" w:cs="Times New Roman"/>
-                <w:color w:val="000000"/>
-                <w:szCs w:val="24"/>
-                <w:lang w:eastAsia="it-IT"/>
-              </w:rPr>
-              <w:t xml:space="preserve"> </w:t>
-            </w:r>
-            <w:proofErr w:type="spellStart"/>
-            <w:r>
-              <w:rPr>
-                <w:rFonts w:ascii="Garamond" w:eastAsia="Times New Roman" w:hAnsi="Garamond" w:cs="Times New Roman"/>
-                <w:color w:val="000000"/>
-                <w:szCs w:val="24"/>
-                <w:lang w:eastAsia="it-IT"/>
-              </w:rPr>
-              <w:t>lunghezzaLU</w:t>
-            </w:r>
-            <w:r>
-              <w:rPr>
-                <w:rFonts w:ascii="Garamond" w:eastAsia="Times New Roman" w:hAnsi="Garamond" w:cs="Times New Roman"/>
-                <w:color w:val="000000"/>
-                <w:szCs w:val="24"/>
-                <w:lang w:eastAsia="it-IT"/>
-              </w:rPr>
-              <w:t>OK</w:t>
-            </w:r>
-            <w:proofErr w:type="spellEnd"/>
-            <w:r>
-              <w:rPr>
-                <w:rFonts w:ascii="Garamond" w:eastAsia="Times New Roman" w:hAnsi="Garamond" w:cs="Times New Roman"/>
-                <w:color w:val="000000"/>
-                <w:szCs w:val="24"/>
-                <w:lang w:eastAsia="it-IT"/>
-              </w:rPr>
-              <w:t>]</w:t>
+              <w:t xml:space="preserve"> [property lunghezzaLU</w:t>
+            </w:r>
+            <w:r>
+              <w:rPr>
+                <w:rFonts w:ascii="Garamond" w:eastAsia="Times New Roman" w:hAnsi="Garamond" w:cs="Times New Roman"/>
+                <w:color w:val="000000"/>
+                <w:szCs w:val="24"/>
+                <w:lang w:eastAsia="it-IT"/>
+              </w:rPr>
+              <w:t>OK]</w:t>
             </w:r>
           </w:p>
         </w:tc>
@@ -28969,18 +27703,8 @@
           <w:sz w:val="28"/>
           <w:szCs w:val="28"/>
         </w:rPr>
-        <w:t xml:space="preserve">1.8 </w:t>
+        <w:t>1.8 RispostaPropostaScambio</w:t>
       </w:r>
-      <w:proofErr w:type="spellStart"/>
-      <w:r>
-        <w:rPr>
-          <w:b/>
-          <w:sz w:val="28"/>
-          <w:szCs w:val="28"/>
-        </w:rPr>
-        <w:t>RispostaPropostaScambio</w:t>
-      </w:r>
-      <w:proofErr w:type="spellEnd"/>
     </w:p>
     <w:tbl>
       <w:tblPr>
@@ -29240,7 +27964,6 @@
                 <w:szCs w:val="28"/>
                 <w:lang w:eastAsia="it-IT"/>
               </w:rPr>
-              <w:lastRenderedPageBreak/>
               <w:t>Offerta Valida [OV]</w:t>
             </w:r>
           </w:p>
@@ -29271,67 +27994,7 @@
                 <w:szCs w:val="24"/>
                 <w:lang w:val="en-US" w:eastAsia="it-IT"/>
               </w:rPr>
-              <w:t>If(</w:t>
-            </w:r>
-            <w:proofErr w:type="spellStart"/>
-            <w:r>
-              <w:rPr>
-                <w:rFonts w:ascii="Garamond" w:eastAsia="Times New Roman" w:hAnsi="Garamond" w:cs="Times New Roman"/>
-                <w:color w:val="000000"/>
-                <w:szCs w:val="24"/>
-                <w:lang w:val="en-US" w:eastAsia="it-IT"/>
-              </w:rPr>
-              <w:t>offerta</w:t>
-            </w:r>
-            <w:proofErr w:type="spellEnd"/>
-            <w:r>
-              <w:rPr>
-                <w:rFonts w:ascii="Garamond" w:eastAsia="Times New Roman" w:hAnsi="Garamond" w:cs="Times New Roman"/>
-                <w:color w:val="000000"/>
-                <w:szCs w:val="24"/>
-                <w:lang w:val="en-US" w:eastAsia="it-IT"/>
-              </w:rPr>
-              <w:t>&lt;</w:t>
-            </w:r>
-            <w:proofErr w:type="spellStart"/>
-            <w:r>
-              <w:rPr>
-                <w:rFonts w:ascii="Garamond" w:eastAsia="Times New Roman" w:hAnsi="Garamond" w:cs="Times New Roman"/>
-                <w:color w:val="000000"/>
-                <w:szCs w:val="24"/>
-                <w:lang w:val="en-US" w:eastAsia="it-IT"/>
-              </w:rPr>
-              <w:t>budgetAllenatore</w:t>
-            </w:r>
-            <w:proofErr w:type="spellEnd"/>
-            <w:r>
-              <w:rPr>
-                <w:rFonts w:ascii="Garamond" w:eastAsia="Times New Roman" w:hAnsi="Garamond" w:cs="Times New Roman"/>
-                <w:color w:val="000000"/>
-                <w:szCs w:val="24"/>
-                <w:lang w:val="en-US" w:eastAsia="it-IT"/>
-              </w:rPr>
-              <w:t xml:space="preserve">) [property </w:t>
-            </w:r>
-            <w:proofErr w:type="spellStart"/>
-            <w:r>
-              <w:rPr>
-                <w:rFonts w:ascii="Garamond" w:eastAsia="Times New Roman" w:hAnsi="Garamond" w:cs="Times New Roman"/>
-                <w:color w:val="000000"/>
-                <w:szCs w:val="24"/>
-                <w:lang w:val="en-US" w:eastAsia="it-IT"/>
-              </w:rPr>
-              <w:t>offertaOVOK</w:t>
-            </w:r>
-            <w:proofErr w:type="spellEnd"/>
-            <w:r>
-              <w:rPr>
-                <w:rFonts w:ascii="Garamond" w:eastAsia="Times New Roman" w:hAnsi="Garamond" w:cs="Times New Roman"/>
-                <w:color w:val="000000"/>
-                <w:szCs w:val="24"/>
-                <w:lang w:val="en-US" w:eastAsia="it-IT"/>
-              </w:rPr>
-              <w:t>]</w:t>
+              <w:t>If(offerta&lt;budgetAllenatore) [property offertaOVOK]</w:t>
             </w:r>
           </w:p>
         </w:tc>
@@ -29372,6 +28035,7 @@
                 <w:szCs w:val="24"/>
                 <w:lang w:eastAsia="it-IT"/>
               </w:rPr>
+              <w:lastRenderedPageBreak/>
               <w:t>Formato[FO]</w:t>
             </w:r>
           </w:p>
@@ -29411,56 +28075,16 @@
                 <w:szCs w:val="24"/>
                 <w:lang w:eastAsia="it-IT"/>
               </w:rPr>
-              <w:t xml:space="preserve"> [</w:t>
-            </w:r>
-            <w:proofErr w:type="spellStart"/>
-            <w:r>
-              <w:rPr>
-                <w:rFonts w:ascii="Garamond" w:eastAsia="Times New Roman" w:hAnsi="Garamond" w:cs="Times New Roman"/>
-                <w:color w:val="000000"/>
-                <w:szCs w:val="24"/>
-                <w:lang w:eastAsia="it-IT"/>
-              </w:rPr>
-              <w:t>property</w:t>
-            </w:r>
-            <w:proofErr w:type="spellEnd"/>
-            <w:r>
-              <w:rPr>
-                <w:rFonts w:ascii="Garamond" w:eastAsia="Times New Roman" w:hAnsi="Garamond" w:cs="Times New Roman"/>
-                <w:color w:val="000000"/>
-                <w:szCs w:val="24"/>
-                <w:lang w:eastAsia="it-IT"/>
-              </w:rPr>
-              <w:t xml:space="preserve"> </w:t>
-            </w:r>
-            <w:proofErr w:type="spellStart"/>
-            <w:r>
-              <w:rPr>
-                <w:rFonts w:ascii="Garamond" w:eastAsia="Times New Roman" w:hAnsi="Garamond" w:cs="Times New Roman"/>
-                <w:color w:val="000000"/>
-                <w:szCs w:val="24"/>
-                <w:lang w:eastAsia="it-IT"/>
-              </w:rPr>
-              <w:t>lunghezzaLU</w:t>
-            </w:r>
-            <w:r>
-              <w:rPr>
-                <w:rFonts w:ascii="Garamond" w:eastAsia="Times New Roman" w:hAnsi="Garamond" w:cs="Times New Roman"/>
-                <w:color w:val="000000"/>
-                <w:szCs w:val="24"/>
-                <w:lang w:eastAsia="it-IT"/>
-              </w:rPr>
-              <w:t>OK</w:t>
-            </w:r>
-            <w:proofErr w:type="spellEnd"/>
-            <w:r>
-              <w:rPr>
-                <w:rFonts w:ascii="Garamond" w:eastAsia="Times New Roman" w:hAnsi="Garamond" w:cs="Times New Roman"/>
-                <w:color w:val="000000"/>
-                <w:szCs w:val="24"/>
-                <w:lang w:eastAsia="it-IT"/>
-              </w:rPr>
-              <w:t>]</w:t>
+              <w:t xml:space="preserve"> [property lunghezzaLU</w:t>
+            </w:r>
+            <w:r>
+              <w:rPr>
+                <w:rFonts w:ascii="Garamond" w:eastAsia="Times New Roman" w:hAnsi="Garamond" w:cs="Times New Roman"/>
+                <w:color w:val="000000"/>
+                <w:szCs w:val="24"/>
+                <w:lang w:eastAsia="it-IT"/>
+              </w:rPr>
+              <w:t>OK]</w:t>
             </w:r>
           </w:p>
         </w:tc>
@@ -31841,8 +30465,6 @@
           <w:szCs w:val="28"/>
         </w:rPr>
       </w:pPr>
-      <w:bookmarkStart w:id="1" w:name="_GoBack"/>
-      <w:bookmarkEnd w:id="1"/>
     </w:p>
     <w:sectPr>
       <w:pgSz w:w="11906" w:h="16838"/>

</xml_diff>

<commit_message>
Oi Marì Song 'nu 'guapp 'e carton, me crir Mi princesa, nun fa accussì Me 'ngatastat rint' a 'nu suspir
</commit_message>
<xml_diff>
--- a/Test.docx
+++ b/Test.docx
@@ -880,27 +880,9 @@
           <w:numId w:val="3"/>
         </w:numPr>
       </w:pPr>
-    </w:p>
-    <w:p>
-      <w:pPr>
-        <w:pStyle w:val="Paragrafoelenco"/>
-        <w:numPr>
-          <w:ilvl w:val="0"/>
-          <w:numId w:val="3"/>
-        </w:numPr>
-      </w:pPr>
       <w:r>
-        <w:t xml:space="preserve">FN: Formato Nome </w:t>
+        <w:t>FN: Formato Nome</w:t>
       </w:r>
-    </w:p>
-    <w:p>
-      <w:pPr>
-        <w:pStyle w:val="Paragrafoelenco"/>
-        <w:numPr>
-          <w:ilvl w:val="0"/>
-          <w:numId w:val="3"/>
-        </w:numPr>
-      </w:pPr>
     </w:p>
     <w:p>
       <w:pPr>
@@ -937,15 +919,6 @@
       <w:r>
         <w:t>FU: Formato Username</w:t>
       </w:r>
-    </w:p>
-    <w:p>
-      <w:pPr>
-        <w:pStyle w:val="Paragrafoelenco"/>
-        <w:numPr>
-          <w:ilvl w:val="0"/>
-          <w:numId w:val="3"/>
-        </w:numPr>
-      </w:pPr>
     </w:p>
     <w:p>
       <w:pPr>
@@ -1854,7 +1827,7 @@
                 <w:sz w:val="20"/>
                 <w:shd w:val="clear" w:color="auto" w:fill="FFFFFF"/>
               </w:rPr>
-              <w:t>”trattino”</w:t>
+              <w:t>-</w:t>
             </w:r>
             <w:r>
               <w:rPr>
@@ -1872,7 +1845,7 @@
                 <w:sz w:val="20"/>
                 <w:shd w:val="clear" w:color="auto" w:fill="FFFFFF"/>
               </w:rPr>
-              <w:t>”trattino”</w:t>
+              <w:t>-</w:t>
             </w:r>
             <w:r>
               <w:rPr>
@@ -1890,7 +1863,7 @@
                 <w:sz w:val="20"/>
                 <w:shd w:val="clear" w:color="auto" w:fill="FFFFFF"/>
               </w:rPr>
-              <w:t>gb</w:t>
+              <w:t>-</w:t>
             </w:r>
             <w:r>
               <w:rPr>
@@ -3557,7 +3530,7 @@
                 <w:szCs w:val="24"/>
                 <w:lang w:eastAsia="it-IT"/>
               </w:rPr>
-              <w:t xml:space="preserve"> UP1,PG1</w:t>
+              <w:t xml:space="preserve"> UP1</w:t>
             </w:r>
           </w:p>
         </w:tc>
@@ -5024,19 +4997,19 @@
             <w:pPr>
               <w:spacing w:after="0" w:line="270" w:lineRule="atLeast"/>
               <w:rPr>
-                <w:rFonts w:ascii="Garamond" w:eastAsia="Times New Roman" w:hAnsi="Garamond" w:cs="Times New Roman"/>
-                <w:color w:val="000000"/>
-                <w:szCs w:val="24"/>
-                <w:lang w:eastAsia="it-IT"/>
-              </w:rPr>
-            </w:pPr>
-            <w:r>
-              <w:rPr>
                 <w:rFonts w:ascii="Times New Roman" w:eastAsia="Times New Roman" w:hAnsi="Times New Roman" w:cs="Times New Roman"/>
                 <w:color w:val="000000"/>
                 <w:szCs w:val="24"/>
                 <w:lang w:eastAsia="it-IT"/>
               </w:rPr>
+            </w:pPr>
+            <w:r>
+              <w:rPr>
+                <w:rFonts w:ascii="Times New Roman" w:eastAsia="Times New Roman" w:hAnsi="Times New Roman" w:cs="Times New Roman"/>
+                <w:color w:val="000000"/>
+                <w:szCs w:val="24"/>
+                <w:lang w:eastAsia="it-IT"/>
+              </w:rPr>
               <w:t>•</w:t>
             </w:r>
             <w:r>
@@ -5046,7 +5019,16 @@
                 <w:szCs w:val="24"/>
                 <w:lang w:eastAsia="it-IT"/>
               </w:rPr>
-              <w:t xml:space="preserve"> Usermame  Presente nel database[</w:t>
+              <w:t xml:space="preserve"> Usern</w:t>
+            </w:r>
+            <w:r>
+              <w:rPr>
+                <w:rFonts w:ascii="Times New Roman" w:eastAsia="Times New Roman" w:hAnsi="Times New Roman" w:cs="Times New Roman"/>
+                <w:color w:val="000000"/>
+                <w:szCs w:val="24"/>
+                <w:lang w:eastAsia="it-IT"/>
+              </w:rPr>
+              <w:t>ame  Presente nel database[</w:t>
             </w:r>
             <w:r>
               <w:rPr>
@@ -6100,42 +6082,6 @@
                 <w:lang w:eastAsia="it-IT"/>
               </w:rPr>
             </w:pPr>
-            <w:r>
-              <w:rPr>
-                <w:rFonts w:ascii="Times New Roman" w:eastAsia="Times New Roman" w:hAnsi="Times New Roman" w:cs="Times New Roman"/>
-                <w:color w:val="000000"/>
-                <w:szCs w:val="24"/>
-                <w:lang w:eastAsia="it-IT"/>
-              </w:rPr>
-              <w:t>• </w:t>
-            </w:r>
-            <w:r>
-              <w:rPr>
-                <w:rFonts w:ascii="Garamond" w:eastAsia="Times New Roman" w:hAnsi="Garamond" w:cs="Times New Roman"/>
-                <w:color w:val="000000"/>
-                <w:szCs w:val="24"/>
-                <w:lang w:eastAsia="it-IT"/>
-              </w:rPr>
-              <w:t>Non ri</w:t>
-            </w:r>
-            <w:r>
-              <w:rPr>
-                <w:rFonts w:ascii="Garamond" w:eastAsia="Times New Roman" w:hAnsi="Garamond" w:cs="Times New Roman"/>
-                <w:color w:val="000000"/>
-                <w:szCs w:val="24"/>
-                <w:lang w:eastAsia="it-IT"/>
-              </w:rPr>
-              <w:t>spetta il formato [iflunghezzaLU</w:t>
-            </w:r>
-            <w:r>
-              <w:rPr>
-                <w:rFonts w:ascii="Garamond" w:eastAsia="Times New Roman" w:hAnsi="Garamond" w:cs="Times New Roman"/>
-                <w:color w:val="000000"/>
-                <w:szCs w:val="24"/>
-                <w:lang w:eastAsia="it-IT"/>
-              </w:rPr>
-              <w:t>OK] [error]</w:t>
-            </w:r>
           </w:p>
         </w:tc>
       </w:tr>
@@ -6540,40 +6486,36 @@
               <w:rPr>
                 <w:rFonts w:ascii="Garamond" w:eastAsia="Times New Roman" w:hAnsi="Garamond" w:cs="Times New Roman"/>
                 <w:color w:val="000000"/>
-                <w:sz w:val="28"/>
-                <w:szCs w:val="28"/>
-                <w:lang w:eastAsia="it-IT"/>
-              </w:rPr>
-            </w:pPr>
-            <w:r>
-              <w:rPr>
-                <w:rFonts w:ascii="Garamond" w:eastAsia="Times New Roman" w:hAnsi="Garamond" w:cs="Times New Roman"/>
-                <w:color w:val="000000"/>
-                <w:sz w:val="2"/>
-                <w:szCs w:val="2"/>
-                <w:lang w:eastAsia="it-IT"/>
-              </w:rPr>
-              <w:t> </w:t>
-            </w:r>
-            <w:r>
-              <w:rPr>
-                <w:rFonts w:ascii="Garamond" w:eastAsia="Times New Roman" w:hAnsi="Garamond" w:cs="Times New Roman"/>
-                <w:color w:val="000000"/>
-                <w:sz w:val="2"/>
-                <w:szCs w:val="2"/>
-                <w:lang w:eastAsia="it-IT"/>
-              </w:rPr>
-              <w:t>Se</w:t>
-            </w:r>
-            <w:r>
-              <w:rPr>
-                <w:rFonts w:ascii="Garamond" w:eastAsia="Times New Roman" w:hAnsi="Garamond" w:cs="Times New Roman"/>
-                <w:color w:val="000000"/>
-                <w:sz w:val="28"/>
-                <w:szCs w:val="2"/>
-                <w:lang w:eastAsia="it-IT"/>
-              </w:rPr>
-              <w:t>Se non esiste già l’email nel database [EmailEsitenteEEOK]</w:t>
+                <w:szCs w:val="24"/>
+                <w:lang w:eastAsia="it-IT"/>
+              </w:rPr>
+            </w:pPr>
+            <w:r>
+              <w:rPr>
+                <w:rFonts w:ascii="Garamond" w:eastAsia="Times New Roman" w:hAnsi="Garamond" w:cs="Times New Roman"/>
+                <w:color w:val="000000"/>
+                <w:szCs w:val="24"/>
+                <w:lang w:eastAsia="it-IT"/>
+              </w:rPr>
+              <w:t> </w:t>
+            </w:r>
+            <w:r>
+              <w:rPr>
+                <w:rFonts w:ascii="Garamond" w:eastAsia="Times New Roman" w:hAnsi="Garamond" w:cs="Times New Roman"/>
+                <w:color w:val="000000"/>
+                <w:szCs w:val="24"/>
+                <w:lang w:eastAsia="it-IT"/>
+              </w:rPr>
+              <w:t>S</w:t>
+            </w:r>
+            <w:r>
+              <w:rPr>
+                <w:rFonts w:ascii="Garamond" w:eastAsia="Times New Roman" w:hAnsi="Garamond" w:cs="Times New Roman"/>
+                <w:color w:val="000000"/>
+                <w:szCs w:val="24"/>
+                <w:lang w:eastAsia="it-IT"/>
+              </w:rPr>
+              <w:t>e non esiste già l’email nel database [EmailEsitenteEEOK]</w:t>
             </w:r>
           </w:p>
         </w:tc>
@@ -6650,7 +6592,7 @@
             </w:pPr>
             <w:r>
               <w:rPr>
-                <w:rFonts w:ascii="Times New Roman" w:eastAsia="Times New Roman" w:hAnsi="Times New Roman" w:cs="Times New Roman"/>
+                <w:rFonts w:ascii="Garamond" w:eastAsia="Times New Roman" w:hAnsi="Garamond" w:cs="Times New Roman"/>
                 <w:color w:val="000000"/>
                 <w:szCs w:val="24"/>
                 <w:lang w:eastAsia="it-IT"/>
@@ -6673,16 +6615,34 @@
                 <w:szCs w:val="24"/>
                 <w:lang w:eastAsia="it-IT"/>
               </w:rPr>
-              <w:t>spetta il formato [iflunghezzaLUOK] [propertyformatoFU</w:t>
-            </w:r>
-            <w:r>
-              <w:rPr>
-                <w:rFonts w:ascii="Garamond" w:eastAsia="Times New Roman" w:hAnsi="Garamond" w:cs="Times New Roman"/>
-                <w:color w:val="000000"/>
-                <w:szCs w:val="24"/>
-                <w:lang w:eastAsia="it-IT"/>
-              </w:rPr>
-              <w:t>OK,</w:t>
+              <w:t xml:space="preserve">spetta il </w:t>
+            </w:r>
+            <w:r>
+              <w:rPr>
+                <w:rFonts w:ascii="Garamond" w:eastAsia="Times New Roman" w:hAnsi="Garamond" w:cs="Times New Roman"/>
+                <w:color w:val="000000"/>
+                <w:szCs w:val="24"/>
+                <w:lang w:eastAsia="it-IT"/>
+              </w:rPr>
+              <w:t xml:space="preserve">formato </w:t>
+            </w:r>
+            <w:r>
+              <w:rPr>
+                <w:rFonts w:ascii="Garamond" w:eastAsia="Times New Roman" w:hAnsi="Garamond" w:cs="Times New Roman"/>
+                <w:color w:val="000000"/>
+                <w:szCs w:val="24"/>
+                <w:lang w:eastAsia="it-IT"/>
+              </w:rPr>
+              <w:t xml:space="preserve"> [propertyformatoFU</w:t>
+            </w:r>
+            <w:r>
+              <w:rPr>
+                <w:rFonts w:ascii="Garamond" w:eastAsia="Times New Roman" w:hAnsi="Garamond" w:cs="Times New Roman"/>
+                <w:color w:val="000000"/>
+                <w:szCs w:val="24"/>
+                <w:lang w:eastAsia="it-IT"/>
+              </w:rPr>
+              <w:t>OK]</w:t>
             </w:r>
           </w:p>
         </w:tc>
@@ -7250,7 +7210,7 @@
                 <w:szCs w:val="24"/>
                 <w:lang w:eastAsia="it-IT"/>
               </w:rPr>
-              <w:t>Lunghezza[LN</w:t>
+              <w:t>Formato[FN</w:t>
             </w:r>
             <w:r>
               <w:rPr>
@@ -7286,7 +7246,7 @@
             </w:pPr>
             <w:r>
               <w:rPr>
-                <w:rFonts w:ascii="Times New Roman" w:eastAsia="Times New Roman" w:hAnsi="Times New Roman" w:cs="Times New Roman"/>
+                <w:rFonts w:ascii="Garamond" w:eastAsia="Times New Roman" w:hAnsi="Garamond" w:cs="Times New Roman"/>
                 <w:color w:val="000000"/>
                 <w:szCs w:val="24"/>
                 <w:lang w:eastAsia="it-IT"/>
@@ -7300,16 +7260,34 @@
                 <w:szCs w:val="24"/>
                 <w:lang w:eastAsia="it-IT"/>
               </w:rPr>
-              <w:t>&lt;2 and &gt;5</w:t>
-            </w:r>
-            <w:r>
-              <w:rPr>
-                <w:rFonts w:ascii="Garamond" w:eastAsia="Times New Roman" w:hAnsi="Garamond" w:cs="Times New Roman"/>
-                <w:color w:val="000000"/>
-                <w:szCs w:val="24"/>
-                <w:lang w:eastAsia="it-IT"/>
-              </w:rPr>
-              <w:t>0 [error]</w:t>
+              <w:t>Ri</w:t>
+            </w:r>
+            <w:r>
+              <w:rPr>
+                <w:rFonts w:ascii="Garamond" w:eastAsia="Times New Roman" w:hAnsi="Garamond" w:cs="Times New Roman"/>
+                <w:color w:val="000000"/>
+                <w:szCs w:val="24"/>
+                <w:lang w:eastAsia="it-IT"/>
+              </w:rPr>
+              <w:t xml:space="preserve">spetta il formato </w:t>
+            </w:r>
+            <w:r>
+              <w:rPr>
+                <w:rFonts w:ascii="Garamond" w:eastAsia="Times New Roman" w:hAnsi="Garamond" w:cs="Times New Roman"/>
+                <w:color w:val="000000"/>
+                <w:szCs w:val="24"/>
+                <w:lang w:eastAsia="it-IT"/>
+              </w:rPr>
+              <w:t xml:space="preserve"> [propertyformatoFN</w:t>
+            </w:r>
+            <w:r>
+              <w:rPr>
+                <w:rFonts w:ascii="Garamond" w:eastAsia="Times New Roman" w:hAnsi="Garamond" w:cs="Times New Roman"/>
+                <w:color w:val="000000"/>
+                <w:szCs w:val="24"/>
+                <w:lang w:eastAsia="it-IT"/>
+              </w:rPr>
+              <w:t>OK]</w:t>
             </w:r>
           </w:p>
         </w:tc>
@@ -7365,57 +7343,82 @@
             <w:pPr>
               <w:spacing w:after="0" w:line="270" w:lineRule="atLeast"/>
               <w:rPr>
-                <w:rFonts w:ascii="Garamond" w:eastAsia="Times New Roman" w:hAnsi="Garamond" w:cs="Times New Roman"/>
-                <w:color w:val="000000"/>
-                <w:szCs w:val="24"/>
-                <w:lang w:eastAsia="it-IT"/>
-              </w:rPr>
-            </w:pPr>
-            <w:r>
-              <w:rPr>
-                <w:rFonts w:ascii="Times New Roman" w:eastAsia="Times New Roman" w:hAnsi="Times New Roman" w:cs="Times New Roman"/>
-                <w:color w:val="000000"/>
-                <w:szCs w:val="24"/>
-                <w:lang w:eastAsia="it-IT"/>
-              </w:rPr>
-              <w:t>• </w:t>
-            </w:r>
-            <w:r>
-              <w:rPr>
-                <w:rFonts w:ascii="Garamond" w:eastAsia="Times New Roman" w:hAnsi="Garamond" w:cs="Times New Roman"/>
-                <w:color w:val="000000"/>
-                <w:szCs w:val="24"/>
-                <w:lang w:eastAsia="it-IT"/>
-              </w:rPr>
-              <w:t>&gt;=2 and &lt;= 5</w:t>
-            </w:r>
-            <w:r>
-              <w:rPr>
-                <w:rFonts w:ascii="Garamond" w:eastAsia="Times New Roman" w:hAnsi="Garamond" w:cs="Times New Roman"/>
-                <w:color w:val="000000"/>
-                <w:szCs w:val="24"/>
-                <w:lang w:eastAsia="it-IT"/>
-              </w:rPr>
-              <w:t>0</w:t>
-            </w:r>
-            <w:r>
-              <w:rPr>
-                <w:rFonts w:ascii="Garamond" w:eastAsia="Times New Roman" w:hAnsi="Garamond" w:cs="Times New Roman"/>
-                <w:color w:val="000000"/>
-                <w:szCs w:val="24"/>
-                <w:lang w:eastAsia="it-IT"/>
-              </w:rPr>
-              <w:t xml:space="preserve"> [property lunghezzaLN</w:t>
-            </w:r>
-            <w:r>
-              <w:rPr>
-                <w:rFonts w:ascii="Garamond" w:eastAsia="Times New Roman" w:hAnsi="Garamond" w:cs="Times New Roman"/>
-                <w:color w:val="000000"/>
-                <w:szCs w:val="24"/>
-                <w:lang w:eastAsia="it-IT"/>
-              </w:rPr>
-              <w:t>OK]</w:t>
-            </w:r>
+                <w:szCs w:val="24"/>
+              </w:rPr>
+            </w:pPr>
+            <w:r>
+              <w:rPr>
+                <w:rFonts w:ascii="Garamond" w:eastAsia="Times New Roman" w:hAnsi="Garamond" w:cs="Times New Roman"/>
+                <w:color w:val="000000"/>
+                <w:szCs w:val="24"/>
+                <w:lang w:eastAsia="it-IT"/>
+              </w:rPr>
+              <w:t>rispetta il formato</w:t>
+            </w:r>
+            <w:r>
+              <w:rPr>
+                <w:rFonts w:ascii="Garamond" w:eastAsia="Times New Roman" w:hAnsi="Garamond" w:cs="Times New Roman"/>
+                <w:color w:val="000000"/>
+                <w:szCs w:val="24"/>
+                <w:lang w:eastAsia="it-IT"/>
+              </w:rPr>
+              <w:t xml:space="preserve"> </w:t>
+            </w:r>
+            <w:r>
+              <w:rPr>
+                <w:szCs w:val="24"/>
+              </w:rPr>
+              <w:t>^[A-Za-z ]{2,50}$</w:t>
+            </w:r>
+          </w:p>
+          <w:p>
+            <w:pPr>
+              <w:spacing w:after="0" w:line="270" w:lineRule="atLeast"/>
+              <w:rPr>
+                <w:szCs w:val="24"/>
+              </w:rPr>
+            </w:pPr>
+          </w:p>
+          <w:p>
+            <w:pPr>
+              <w:spacing w:after="0" w:line="270" w:lineRule="atLeast"/>
+              <w:rPr>
+                <w:szCs w:val="24"/>
+              </w:rPr>
+            </w:pPr>
+          </w:p>
+          <w:p>
+            <w:pPr>
+              <w:spacing w:after="0" w:line="270" w:lineRule="atLeast"/>
+              <w:rPr>
+                <w:szCs w:val="24"/>
+              </w:rPr>
+            </w:pPr>
+            <w:r>
+              <w:rPr>
+                <w:szCs w:val="24"/>
+              </w:rPr>
+              <w:t>Se non rispetta il formato [error]</w:t>
+            </w:r>
+          </w:p>
+          <w:p>
+            <w:pPr>
+              <w:spacing w:after="0" w:line="270" w:lineRule="atLeast"/>
+              <w:rPr>
+                <w:szCs w:val="24"/>
+              </w:rPr>
+            </w:pPr>
+          </w:p>
+          <w:p>
+            <w:pPr>
+              <w:spacing w:after="0" w:line="270" w:lineRule="atLeast"/>
+              <w:rPr>
+                <w:rFonts w:ascii="Garamond" w:eastAsia="Times New Roman" w:hAnsi="Garamond" w:cs="Times New Roman"/>
+                <w:color w:val="000000"/>
+                <w:szCs w:val="24"/>
+                <w:lang w:eastAsia="it-IT"/>
+              </w:rPr>
+            </w:pPr>
           </w:p>
         </w:tc>
       </w:tr>
@@ -7747,7 +7750,7 @@
                 <w:szCs w:val="24"/>
                 <w:lang w:eastAsia="it-IT"/>
               </w:rPr>
-              <w:t>Lunghezza[CN</w:t>
+              <w:t>Formato[FC</w:t>
             </w:r>
             <w:r>
               <w:rPr>
@@ -7783,30 +7786,50 @@
             </w:pPr>
             <w:r>
               <w:rPr>
-                <w:rFonts w:ascii="Times New Roman" w:eastAsia="Times New Roman" w:hAnsi="Times New Roman" w:cs="Times New Roman"/>
-                <w:color w:val="000000"/>
-                <w:szCs w:val="24"/>
-                <w:lang w:eastAsia="it-IT"/>
-              </w:rPr>
-              <w:t>• </w:t>
-            </w:r>
-            <w:r>
-              <w:rPr>
-                <w:rFonts w:ascii="Garamond" w:eastAsia="Times New Roman" w:hAnsi="Garamond" w:cs="Times New Roman"/>
-                <w:color w:val="000000"/>
-                <w:szCs w:val="24"/>
-                <w:lang w:eastAsia="it-IT"/>
-              </w:rPr>
-              <w:t>&lt;2 and &gt;5</w:t>
-            </w:r>
-            <w:r>
-              <w:rPr>
-                <w:rFonts w:ascii="Garamond" w:eastAsia="Times New Roman" w:hAnsi="Garamond" w:cs="Times New Roman"/>
-                <w:color w:val="000000"/>
-                <w:szCs w:val="24"/>
-                <w:lang w:eastAsia="it-IT"/>
-              </w:rPr>
-              <w:t>0 [error]</w:t>
+                <w:rFonts w:ascii="Garamond" w:eastAsia="Times New Roman" w:hAnsi="Garamond" w:cs="Times New Roman"/>
+                <w:color w:val="000000"/>
+                <w:szCs w:val="24"/>
+                <w:lang w:eastAsia="it-IT"/>
+              </w:rPr>
+              <w:t>• Rispett</w:t>
+            </w:r>
+            <w:r>
+              <w:rPr>
+                <w:rFonts w:ascii="Garamond" w:eastAsia="Times New Roman" w:hAnsi="Garamond" w:cs="Times New Roman"/>
+                <w:color w:val="000000"/>
+                <w:szCs w:val="24"/>
+                <w:lang w:eastAsia="it-IT"/>
+              </w:rPr>
+              <w:t>a il formato  [propertyformatoFC</w:t>
+            </w:r>
+            <w:r>
+              <w:rPr>
+                <w:rFonts w:ascii="Garamond" w:eastAsia="Times New Roman" w:hAnsi="Garamond" w:cs="Times New Roman"/>
+                <w:color w:val="000000"/>
+                <w:szCs w:val="24"/>
+                <w:lang w:eastAsia="it-IT"/>
+              </w:rPr>
+              <w:t>OK]</w:t>
+            </w:r>
+          </w:p>
+          <w:p>
+            <w:pPr>
+              <w:spacing w:after="0" w:line="270" w:lineRule="atLeast"/>
+              <w:rPr>
+                <w:rFonts w:ascii="Garamond" w:eastAsia="Times New Roman" w:hAnsi="Garamond" w:cs="Times New Roman"/>
+                <w:color w:val="000000"/>
+                <w:szCs w:val="24"/>
+                <w:lang w:eastAsia="it-IT"/>
+              </w:rPr>
+            </w:pPr>
+            <w:r>
+              <w:rPr>
+                <w:rFonts w:ascii="Garamond" w:eastAsia="Times New Roman" w:hAnsi="Garamond" w:cs="Times New Roman"/>
+                <w:color w:val="000000"/>
+                <w:szCs w:val="24"/>
+                <w:lang w:eastAsia="it-IT"/>
+              </w:rPr>
+              <w:t>rispetta il formato ^[A-Za-z ]{2,50}$</w:t>
             </w:r>
           </w:p>
         </w:tc>
@@ -7868,33 +7891,6 @@
                 <w:lang w:eastAsia="it-IT"/>
               </w:rPr>
             </w:pPr>
-            <w:r>
-              <w:rPr>
-                <w:rFonts w:ascii="Times New Roman" w:eastAsia="Times New Roman" w:hAnsi="Times New Roman" w:cs="Times New Roman"/>
-                <w:color w:val="000000"/>
-                <w:szCs w:val="24"/>
-                <w:lang w:eastAsia="it-IT"/>
-              </w:rPr>
-              <w:t>• </w:t>
-            </w:r>
-            <w:r>
-              <w:rPr>
-                <w:rFonts w:ascii="Garamond" w:eastAsia="Times New Roman" w:hAnsi="Garamond" w:cs="Times New Roman"/>
-                <w:color w:val="000000"/>
-                <w:szCs w:val="24"/>
-                <w:lang w:eastAsia="it-IT"/>
-              </w:rPr>
-              <w:t>&gt;=2 and &lt;= 50 [property lunghezzaLC</w:t>
-            </w:r>
-            <w:r>
-              <w:rPr>
-                <w:rFonts w:ascii="Garamond" w:eastAsia="Times New Roman" w:hAnsi="Garamond" w:cs="Times New Roman"/>
-                <w:color w:val="000000"/>
-                <w:szCs w:val="24"/>
-                <w:lang w:eastAsia="it-IT"/>
-              </w:rPr>
-              <w:t>OK]</w:t>
-            </w:r>
           </w:p>
         </w:tc>
       </w:tr>
@@ -9213,6 +9209,7 @@
                 <w:rFonts w:ascii="Garamond" w:eastAsia="Times New Roman" w:hAnsi="Garamond" w:cs="Times New Roman"/>
                 <w:color w:val="000000"/>
                 <w:szCs w:val="24"/>
+                <w:u w:val="single"/>
                 <w:lang w:val="en-US" w:eastAsia="it-IT"/>
               </w:rPr>
             </w:pPr>
@@ -11543,6 +11540,7 @@
           <w:sz w:val="28"/>
           <w:szCs w:val="28"/>
         </w:rPr>
+        <w:lastRenderedPageBreak/>
         <w:t>Creazione Lega</w:t>
       </w:r>
     </w:p>
@@ -11669,7 +11667,6 @@
                 <w:szCs w:val="24"/>
                 <w:lang w:eastAsia="it-IT"/>
               </w:rPr>
-              <w:lastRenderedPageBreak/>
               <w:t>Formato: </w:t>
             </w:r>
             <w:r>
@@ -11849,7 +11846,16 @@
                 <w:szCs w:val="24"/>
                 <w:lang w:eastAsia="it-IT"/>
               </w:rPr>
-              <w:t>&lt;4 and &gt;5</w:t>
+              <w:t>&lt;4 OR</w:t>
+            </w:r>
+            <w:r>
+              <w:rPr>
+                <w:rFonts w:ascii="Garamond" w:eastAsia="Times New Roman" w:hAnsi="Garamond" w:cs="Times New Roman"/>
+                <w:color w:val="000000"/>
+                <w:szCs w:val="24"/>
+                <w:lang w:eastAsia="it-IT"/>
+              </w:rPr>
+              <w:t xml:space="preserve"> &gt;5</w:t>
             </w:r>
             <w:r>
               <w:rPr>
@@ -12358,7 +12364,16 @@
                 <w:szCs w:val="24"/>
                 <w:lang w:eastAsia="it-IT"/>
               </w:rPr>
-              <w:t>spetta il formato [iflunghezzaLUOK] [propertyformatoFU</w:t>
+              <w:t>spetta il formato [ifFormatoFL</w:t>
+            </w:r>
+            <w:r>
+              <w:rPr>
+                <w:rFonts w:ascii="Garamond" w:eastAsia="Times New Roman" w:hAnsi="Garamond" w:cs="Times New Roman"/>
+                <w:color w:val="000000"/>
+                <w:szCs w:val="24"/>
+                <w:lang w:eastAsia="it-IT"/>
+              </w:rPr>
+              <w:t>OK] [propertyformatoFL</w:t>
             </w:r>
             <w:r>
               <w:rPr>
@@ -12967,7 +12982,7 @@
                 <w:szCs w:val="24"/>
                 <w:lang w:eastAsia="it-IT"/>
               </w:rPr>
-              <w:t>Formato[FNU</w:t>
+              <w:t>Formato[FQ</w:t>
             </w:r>
             <w:r>
               <w:rPr>
@@ -13026,34 +13041,43 @@
                 <w:szCs w:val="24"/>
                 <w:lang w:eastAsia="it-IT"/>
               </w:rPr>
-              <w:t>spetta il formato [iflunghezzaFN</w:t>
-            </w:r>
-            <w:r>
-              <w:rPr>
-                <w:rFonts w:ascii="Garamond" w:eastAsia="Times New Roman" w:hAnsi="Garamond" w:cs="Times New Roman"/>
-                <w:color w:val="000000"/>
-                <w:szCs w:val="24"/>
-                <w:lang w:eastAsia="it-IT"/>
-              </w:rPr>
-              <w:t>UOK] [propertyformatoF</w:t>
-            </w:r>
-            <w:r>
-              <w:rPr>
-                <w:rFonts w:ascii="Garamond" w:eastAsia="Times New Roman" w:hAnsi="Garamond" w:cs="Times New Roman"/>
-                <w:color w:val="000000"/>
-                <w:szCs w:val="24"/>
-                <w:lang w:eastAsia="it-IT"/>
-              </w:rPr>
-              <w:t>N</w:t>
-            </w:r>
-            <w:r>
-              <w:rPr>
-                <w:rFonts w:ascii="Garamond" w:eastAsia="Times New Roman" w:hAnsi="Garamond" w:cs="Times New Roman"/>
-                <w:color w:val="000000"/>
-                <w:szCs w:val="24"/>
-                <w:lang w:eastAsia="it-IT"/>
-              </w:rPr>
-              <w:t>U</w:t>
+              <w:t>spetta il formato [if</w:t>
+            </w:r>
+            <w:r>
+              <w:rPr>
+                <w:rFonts w:ascii="Garamond" w:eastAsia="Times New Roman" w:hAnsi="Garamond" w:cs="Times New Roman"/>
+                <w:color w:val="000000"/>
+                <w:szCs w:val="24"/>
+                <w:lang w:eastAsia="it-IT"/>
+              </w:rPr>
+              <w:t>F</w:t>
+            </w:r>
+            <w:r>
+              <w:rPr>
+                <w:rFonts w:ascii="Garamond" w:eastAsia="Times New Roman" w:hAnsi="Garamond" w:cs="Times New Roman"/>
+                <w:color w:val="000000"/>
+                <w:szCs w:val="24"/>
+                <w:lang w:eastAsia="it-IT"/>
+              </w:rPr>
+              <w:t>ormatoFQ</w:t>
+            </w:r>
+            <w:r>
+              <w:rPr>
+                <w:rFonts w:ascii="Garamond" w:eastAsia="Times New Roman" w:hAnsi="Garamond" w:cs="Times New Roman"/>
+                <w:color w:val="000000"/>
+                <w:szCs w:val="24"/>
+                <w:lang w:eastAsia="it-IT"/>
+              </w:rPr>
+              <w:t>OK] [propertyformatoF</w:t>
+            </w:r>
+            <w:r>
+              <w:rPr>
+                <w:rFonts w:ascii="Garamond" w:eastAsia="Times New Roman" w:hAnsi="Garamond" w:cs="Times New Roman"/>
+                <w:color w:val="000000"/>
+                <w:szCs w:val="24"/>
+                <w:lang w:eastAsia="it-IT"/>
+              </w:rPr>
+              <w:t>Q</w:t>
             </w:r>
             <w:r>
               <w:rPr>
@@ -13670,16 +13694,16 @@
                 <w:szCs w:val="24"/>
                 <w:lang w:eastAsia="it-IT"/>
               </w:rPr>
-              <w:t>spetta il formato [iflunghezzaFV</w:t>
-            </w:r>
-            <w:r>
-              <w:rPr>
-                <w:rFonts w:ascii="Garamond" w:eastAsia="Times New Roman" w:hAnsi="Garamond" w:cs="Times New Roman"/>
-                <w:color w:val="000000"/>
-                <w:szCs w:val="24"/>
-                <w:lang w:eastAsia="it-IT"/>
-              </w:rPr>
-              <w:t>OK] [</w:t>
+              <w:t xml:space="preserve">spetta il formato </w:t>
+            </w:r>
+            <w:r>
+              <w:rPr>
+                <w:rFonts w:ascii="Garamond" w:eastAsia="Times New Roman" w:hAnsi="Garamond" w:cs="Times New Roman"/>
+                <w:color w:val="000000"/>
+                <w:szCs w:val="24"/>
+                <w:lang w:eastAsia="it-IT"/>
+              </w:rPr>
+              <w:t>[</w:t>
             </w:r>
             <w:r>
               <w:rPr>
@@ -13842,6 +13866,7 @@
                 <w:szCs w:val="2"/>
                 <w:lang w:eastAsia="it-IT"/>
               </w:rPr>
+              <w:lastRenderedPageBreak/>
               <w:t> </w:t>
             </w:r>
           </w:p>
@@ -15025,7 +15050,16 @@
                 <w:szCs w:val="24"/>
                 <w:lang w:val="en-US" w:eastAsia="it-IT"/>
               </w:rPr>
-              <w:t>FL1,FNU1</w:t>
+              <w:t>FL1,FQ</w:t>
+            </w:r>
+            <w:r>
+              <w:rPr>
+                <w:rFonts w:ascii="Garamond" w:eastAsia="Times New Roman" w:hAnsi="Garamond" w:cs="Times New Roman"/>
+                <w:color w:val="000000"/>
+                <w:szCs w:val="24"/>
+                <w:lang w:val="en-US" w:eastAsia="it-IT"/>
+              </w:rPr>
+              <w:t>1</w:t>
             </w:r>
             <w:r>
               <w:rPr>
@@ -15446,7 +15480,16 @@
                 <w:szCs w:val="24"/>
                 <w:lang w:val="en-US" w:eastAsia="it-IT"/>
               </w:rPr>
-              <w:t>FL2,FNU1</w:t>
+              <w:t>FL2,FQ</w:t>
+            </w:r>
+            <w:r>
+              <w:rPr>
+                <w:rFonts w:ascii="Garamond" w:eastAsia="Times New Roman" w:hAnsi="Garamond" w:cs="Times New Roman"/>
+                <w:color w:val="000000"/>
+                <w:szCs w:val="24"/>
+                <w:lang w:val="en-US" w:eastAsia="it-IT"/>
+              </w:rPr>
+              <w:t>1</w:t>
             </w:r>
             <w:r>
               <w:rPr>
@@ -15867,7 +15910,16 @@
                 <w:szCs w:val="24"/>
                 <w:lang w:val="en-US" w:eastAsia="it-IT"/>
               </w:rPr>
-              <w:t>FL2,FNU2</w:t>
+              <w:t>FL2,FQ</w:t>
+            </w:r>
+            <w:r>
+              <w:rPr>
+                <w:rFonts w:ascii="Garamond" w:eastAsia="Times New Roman" w:hAnsi="Garamond" w:cs="Times New Roman"/>
+                <w:color w:val="000000"/>
+                <w:szCs w:val="24"/>
+                <w:lang w:val="en-US" w:eastAsia="it-IT"/>
+              </w:rPr>
+              <w:t>2</w:t>
             </w:r>
             <w:r>
               <w:rPr>
@@ -16201,10 +16253,26 @@
                 <w:szCs w:val="24"/>
                 <w:lang w:val="en-US" w:eastAsia="it-IT"/>
               </w:rPr>
-              <w:t>FL2,FNU2,FV</w:t>
-            </w:r>
-            <w:bookmarkStart w:id="1" w:name="_GoBack"/>
-            <w:bookmarkEnd w:id="1"/>
+              <w:t>FL2,FQ</w:t>
+            </w:r>
+            <w:r>
+              <w:rPr>
+                <w:rFonts w:ascii="Garamond" w:eastAsia="Times New Roman" w:hAnsi="Garamond" w:cs="Times New Roman"/>
+                <w:color w:val="000000"/>
+                <w:szCs w:val="24"/>
+                <w:lang w:val="en-US" w:eastAsia="it-IT"/>
+              </w:rPr>
+              <w:t>2</w:t>
+            </w:r>
+            <w:r>
+              <w:rPr>
+                <w:rFonts w:ascii="Garamond" w:eastAsia="Times New Roman" w:hAnsi="Garamond" w:cs="Times New Roman"/>
+                <w:color w:val="000000"/>
+                <w:szCs w:val="24"/>
+                <w:lang w:val="en-US" w:eastAsia="it-IT"/>
+              </w:rPr>
+              <w:t>,FV</w:t>
+            </w:r>
             <w:r>
               <w:rPr>
                 <w:rFonts w:ascii="Garamond" w:eastAsia="Times New Roman" w:hAnsi="Garamond" w:cs="Times New Roman"/>
@@ -16610,20 +16678,28 @@
               <w:rPr>
                 <w:rFonts w:ascii="Garamond" w:eastAsia="Times New Roman" w:hAnsi="Garamond" w:cs="Times New Roman"/>
                 <w:color w:val="000000"/>
-                <w:sz w:val="2"/>
-                <w:szCs w:val="2"/>
-                <w:lang w:eastAsia="it-IT"/>
-              </w:rPr>
-              <w:t> </w:t>
-            </w:r>
-            <w:r>
-              <w:rPr>
-                <w:rFonts w:ascii="Garamond" w:eastAsia="Times New Roman" w:hAnsi="Garamond" w:cs="Times New Roman"/>
-                <w:color w:val="000000"/>
-                <w:szCs w:val="2"/>
-                <w:lang w:eastAsia="it-IT"/>
-              </w:rPr>
-              <w:t>Email Esistente [EE]</w:t>
+                <w:szCs w:val="22"/>
+                <w:lang w:eastAsia="it-IT"/>
+              </w:rPr>
+              <w:t>Formato Email</w:t>
+            </w:r>
+            <w:r>
+              <w:rPr>
+                <w:rFonts w:ascii="Garamond" w:eastAsia="Times New Roman" w:hAnsi="Garamond" w:cs="Times New Roman"/>
+                <w:color w:val="000000"/>
+                <w:szCs w:val="2"/>
+                <w:lang w:eastAsia="it-IT"/>
+              </w:rPr>
+              <w:t xml:space="preserve"> [F</w:t>
+            </w:r>
+            <w:r>
+              <w:rPr>
+                <w:rFonts w:ascii="Garamond" w:eastAsia="Times New Roman" w:hAnsi="Garamond" w:cs="Times New Roman"/>
+                <w:color w:val="000000"/>
+                <w:szCs w:val="2"/>
+                <w:lang w:eastAsia="it-IT"/>
+              </w:rPr>
+              <w:t>E]</w:t>
             </w:r>
           </w:p>
         </w:tc>
@@ -16653,7 +16729,101 @@
                 <w:szCs w:val="24"/>
                 <w:lang w:eastAsia="it-IT"/>
               </w:rPr>
-              <w:t>Se l’email è presente nel sistema [EEOK]</w:t>
+              <w:t>S</w:t>
+            </w:r>
+            <w:r>
+              <w:rPr>
+                <w:rFonts w:ascii="Garamond" w:eastAsia="Times New Roman" w:hAnsi="Garamond" w:cs="Times New Roman"/>
+                <w:color w:val="000000"/>
+                <w:szCs w:val="24"/>
+                <w:lang w:eastAsia="it-IT"/>
+              </w:rPr>
+              <w:t xml:space="preserve">e l’email  rispetta il formato </w:t>
+            </w:r>
+            <w:r>
+              <w:rPr>
+                <w:rFonts w:ascii="Tahoma" w:hAnsi="Tahoma" w:cs="Tahoma"/>
+                <w:color w:val="000000"/>
+                <w:sz w:val="20"/>
+                <w:shd w:val="clear" w:color="auto" w:fill="FFFFFF"/>
+              </w:rPr>
+              <w:t>^</w:t>
+            </w:r>
+            <w:r>
+              <w:rPr>
+                <w:rFonts w:ascii="Garamond" w:eastAsia="Times New Roman" w:hAnsi="Garamond" w:cs="Times New Roman"/>
+                <w:color w:val="000000"/>
+                <w:szCs w:val="24"/>
+                <w:lang w:eastAsia="it-IT"/>
+              </w:rPr>
+              <w:t>[A-Za-z0-9. _%+-] @ [A-Za-z] [.A-Za-z]. [A-Za-z]</w:t>
+            </w:r>
+            <w:r>
+              <w:rPr>
+                <w:rFonts w:ascii="Tahoma" w:hAnsi="Tahoma" w:cs="Tahoma"/>
+                <w:color w:val="000000"/>
+                <w:sz w:val="20"/>
+                <w:shd w:val="clear" w:color="auto" w:fill="FFFFFF"/>
+              </w:rPr>
+              <w:t>*$</w:t>
+            </w:r>
+            <w:r>
+              <w:rPr>
+                <w:rFonts w:ascii="Tahoma" w:hAnsi="Tahoma" w:cs="Tahoma"/>
+                <w:color w:val="000000"/>
+                <w:sz w:val="20"/>
+                <w:shd w:val="clear" w:color="auto" w:fill="FFFFFF"/>
+              </w:rPr>
+              <w:t xml:space="preserve"> [FormatoEmailFEOK]</w:t>
+            </w:r>
+          </w:p>
+          <w:p>
+            <w:pPr>
+              <w:spacing w:after="0" w:line="270" w:lineRule="atLeast"/>
+              <w:rPr>
+                <w:rFonts w:ascii="Garamond" w:eastAsia="Times New Roman" w:hAnsi="Garamond" w:cs="Times New Roman"/>
+                <w:color w:val="000000"/>
+                <w:szCs w:val="24"/>
+                <w:lang w:eastAsia="it-IT"/>
+              </w:rPr>
+            </w:pPr>
+          </w:p>
+          <w:p>
+            <w:pPr>
+              <w:spacing w:after="0" w:line="270" w:lineRule="atLeast"/>
+              <w:rPr>
+                <w:rFonts w:ascii="Garamond" w:eastAsia="Times New Roman" w:hAnsi="Garamond" w:cs="Times New Roman"/>
+                <w:color w:val="000000"/>
+                <w:szCs w:val="24"/>
+                <w:lang w:eastAsia="it-IT"/>
+              </w:rPr>
+            </w:pPr>
+            <w:r>
+              <w:rPr>
+                <w:rFonts w:ascii="Garamond" w:eastAsia="Times New Roman" w:hAnsi="Garamond" w:cs="Times New Roman"/>
+                <w:color w:val="000000"/>
+                <w:szCs w:val="24"/>
+                <w:lang w:eastAsia="it-IT"/>
+              </w:rPr>
+              <w:t xml:space="preserve">Email </w:t>
+            </w:r>
+            <w:r>
+              <w:rPr>
+                <w:rFonts w:ascii="Garamond" w:eastAsia="Times New Roman" w:hAnsi="Garamond" w:cs="Times New Roman"/>
+                <w:color w:val="000000"/>
+                <w:szCs w:val="24"/>
+                <w:lang w:eastAsia="it-IT"/>
+              </w:rPr>
+              <w:t>non rispetta</w:t>
+            </w:r>
+            <w:r>
+              <w:rPr>
+                <w:rFonts w:ascii="Garamond" w:eastAsia="Times New Roman" w:hAnsi="Garamond" w:cs="Times New Roman"/>
+                <w:color w:val="000000"/>
+                <w:szCs w:val="24"/>
+                <w:lang w:eastAsia="it-IT"/>
+              </w:rPr>
+              <w:t xml:space="preserve"> [error]</w:t>
             </w:r>
           </w:p>
         </w:tc>
@@ -17057,6 +17227,40 @@
                 <w:lang w:eastAsia="it-IT"/>
               </w:rPr>
               <w:t>Username Presente nel sistema [UPOK]</w:t>
+            </w:r>
+          </w:p>
+          <w:p>
+            <w:pPr>
+              <w:spacing w:after="0" w:line="240" w:lineRule="atLeast"/>
+              <w:rPr>
+                <w:rFonts w:ascii="Garamond" w:eastAsia="Times New Roman" w:hAnsi="Garamond" w:cs="Times New Roman"/>
+                <w:color w:val="000000"/>
+                <w:sz w:val="28"/>
+                <w:szCs w:val="2"/>
+                <w:lang w:eastAsia="it-IT"/>
+              </w:rPr>
+            </w:pPr>
+          </w:p>
+          <w:p>
+            <w:pPr>
+              <w:spacing w:after="0" w:line="240" w:lineRule="atLeast"/>
+              <w:rPr>
+                <w:rFonts w:ascii="Garamond" w:eastAsia="Times New Roman" w:hAnsi="Garamond" w:cs="Times New Roman"/>
+                <w:color w:val="000000"/>
+                <w:sz w:val="28"/>
+                <w:szCs w:val="2"/>
+                <w:lang w:eastAsia="it-IT"/>
+              </w:rPr>
+            </w:pPr>
+            <w:r>
+              <w:rPr>
+                <w:rFonts w:ascii="Garamond" w:eastAsia="Times New Roman" w:hAnsi="Garamond" w:cs="Times New Roman"/>
+                <w:color w:val="000000"/>
+                <w:sz w:val="28"/>
+                <w:szCs w:val="2"/>
+                <w:lang w:eastAsia="it-IT"/>
+              </w:rPr>
+              <w:t>Username non presente [error]</w:t>
             </w:r>
           </w:p>
         </w:tc>
@@ -17135,6 +17339,7 @@
                 <w:szCs w:val="2"/>
                 <w:lang w:eastAsia="it-IT"/>
               </w:rPr>
+              <w:lastRenderedPageBreak/>
               <w:t> </w:t>
             </w:r>
           </w:p>
@@ -18112,16 +18317,7 @@
                 <w:szCs w:val="24"/>
                 <w:lang w:eastAsia="it-IT"/>
               </w:rPr>
-              <w:t>U</w:t>
-            </w:r>
-            <w:r>
-              <w:rPr>
-                <w:rFonts w:ascii="Garamond" w:eastAsia="Times New Roman" w:hAnsi="Garamond" w:cs="Times New Roman"/>
-                <w:color w:val="000000"/>
-                <w:szCs w:val="24"/>
-                <w:lang w:eastAsia="it-IT"/>
-              </w:rPr>
-              <w:t>P</w:t>
+              <w:t>FE</w:t>
             </w:r>
             <w:r>
               <w:rPr>
@@ -18533,16 +18729,7 @@
                 <w:szCs w:val="24"/>
                 <w:lang w:eastAsia="it-IT"/>
               </w:rPr>
-              <w:t>U</w:t>
-            </w:r>
-            <w:r>
-              <w:rPr>
-                <w:rFonts w:ascii="Garamond" w:eastAsia="Times New Roman" w:hAnsi="Garamond" w:cs="Times New Roman"/>
-                <w:color w:val="000000"/>
-                <w:szCs w:val="24"/>
-                <w:lang w:eastAsia="it-IT"/>
-              </w:rPr>
-              <w:t>P</w:t>
+              <w:t>FE</w:t>
             </w:r>
             <w:r>
               <w:rPr>
@@ -18887,7 +19074,6 @@
                 <w:szCs w:val="24"/>
                 <w:lang w:eastAsia="it-IT"/>
               </w:rPr>
-              <w:lastRenderedPageBreak/>
               <w:t>TC_1.4</w:t>
             </w:r>
             <w:r>
@@ -18955,7 +19141,16 @@
                 <w:szCs w:val="24"/>
                 <w:lang w:eastAsia="it-IT"/>
               </w:rPr>
-              <w:t>EE1</w:t>
+              <w:t>UP</w:t>
+            </w:r>
+            <w:r>
+              <w:rPr>
+                <w:rFonts w:ascii="Garamond" w:eastAsia="Times New Roman" w:hAnsi="Garamond" w:cs="Times New Roman"/>
+                <w:color w:val="000000"/>
+                <w:szCs w:val="24"/>
+                <w:lang w:eastAsia="it-IT"/>
+              </w:rPr>
+              <w:t>1</w:t>
             </w:r>
           </w:p>
         </w:tc>
@@ -19280,7 +19475,16 @@
                 <w:szCs w:val="24"/>
                 <w:lang w:eastAsia="it-IT"/>
               </w:rPr>
-              <w:t>EE2</w:t>
+              <w:t>UP</w:t>
+            </w:r>
+            <w:r>
+              <w:rPr>
+                <w:rFonts w:ascii="Garamond" w:eastAsia="Times New Roman" w:hAnsi="Garamond" w:cs="Times New Roman"/>
+                <w:color w:val="000000"/>
+                <w:szCs w:val="24"/>
+                <w:lang w:eastAsia="it-IT"/>
+              </w:rPr>
+              <w:t>2</w:t>
             </w:r>
           </w:p>
         </w:tc>
@@ -19686,6 +19890,48 @@
               <w:t>If(offerta&lt;budgetAllenatore) [property offertaOVOK]</w:t>
             </w:r>
           </w:p>
+          <w:p>
+            <w:pPr>
+              <w:spacing w:after="0" w:line="270" w:lineRule="atLeast"/>
+              <w:rPr>
+                <w:rFonts w:ascii="Garamond" w:eastAsia="Times New Roman" w:hAnsi="Garamond" w:cs="Times New Roman"/>
+                <w:color w:val="000000"/>
+                <w:szCs w:val="24"/>
+                <w:lang w:val="en-US" w:eastAsia="it-IT"/>
+              </w:rPr>
+            </w:pPr>
+          </w:p>
+          <w:p>
+            <w:pPr>
+              <w:spacing w:after="0" w:line="270" w:lineRule="atLeast"/>
+              <w:rPr>
+                <w:rFonts w:ascii="Garamond" w:eastAsia="Times New Roman" w:hAnsi="Garamond" w:cs="Times New Roman"/>
+                <w:color w:val="000000"/>
+                <w:szCs w:val="24"/>
+                <w:lang w:val="en-US" w:eastAsia="it-IT"/>
+              </w:rPr>
+            </w:pPr>
+            <w:r>
+              <w:rPr>
+                <w:rFonts w:ascii="Garamond" w:eastAsia="Times New Roman" w:hAnsi="Garamond" w:cs="Times New Roman"/>
+                <w:color w:val="000000"/>
+                <w:szCs w:val="24"/>
+                <w:lang w:val="en-US" w:eastAsia="it-IT"/>
+              </w:rPr>
+              <w:t>IF(offerta&gt;budgetAllenatore)[error]</w:t>
+            </w:r>
+          </w:p>
+          <w:p>
+            <w:pPr>
+              <w:spacing w:after="0" w:line="270" w:lineRule="atLeast"/>
+              <w:rPr>
+                <w:rFonts w:ascii="Garamond" w:eastAsia="Times New Roman" w:hAnsi="Garamond" w:cs="Times New Roman"/>
+                <w:color w:val="000000"/>
+                <w:szCs w:val="24"/>
+                <w:lang w:val="en-US" w:eastAsia="it-IT"/>
+              </w:rPr>
+            </w:pPr>
+          </w:p>
         </w:tc>
       </w:tr>
       <w:tr>
@@ -19828,10 +20074,8 @@
             <w:pPr>
               <w:spacing w:after="0" w:line="270" w:lineRule="atLeast"/>
               <w:rPr>
-                <w:rFonts w:ascii="Garamond" w:eastAsia="Times New Roman" w:hAnsi="Garamond" w:cs="Times New Roman"/>
-                <w:color w:val="000000"/>
-                <w:szCs w:val="24"/>
-                <w:lang w:eastAsia="it-IT"/>
+                <w:bCs/>
+                <w:szCs w:val="24"/>
               </w:rPr>
             </w:pPr>
             <w:r>
@@ -19865,6 +20109,33 @@
                 <w:szCs w:val="24"/>
               </w:rPr>
               <w:t>[0-9]{0,4}*$</w:t>
+            </w:r>
+          </w:p>
+          <w:p>
+            <w:pPr>
+              <w:spacing w:after="0" w:line="270" w:lineRule="atLeast"/>
+              <w:rPr>
+                <w:bCs/>
+                <w:szCs w:val="24"/>
+              </w:rPr>
+            </w:pPr>
+          </w:p>
+          <w:p>
+            <w:pPr>
+              <w:spacing w:after="0" w:line="270" w:lineRule="atLeast"/>
+              <w:rPr>
+                <w:rFonts w:ascii="Garamond" w:eastAsia="Times New Roman" w:hAnsi="Garamond" w:cs="Times New Roman"/>
+                <w:color w:val="000000"/>
+                <w:szCs w:val="24"/>
+                <w:lang w:eastAsia="it-IT"/>
+              </w:rPr>
+            </w:pPr>
+            <w:r>
+              <w:rPr>
+                <w:bCs/>
+                <w:szCs w:val="24"/>
+              </w:rPr>
+              <w:t>Se non rispetta il formato [error]</w:t>
             </w:r>
           </w:p>
         </w:tc>
@@ -22168,6 +22439,7 @@
           <w:sz w:val="28"/>
           <w:szCs w:val="28"/>
         </w:rPr>
+        <w:lastRenderedPageBreak/>
         <w:t>1.6 ModificaOffertaGiocatore</w:t>
       </w:r>
     </w:p>
@@ -22462,6 +22734,48 @@
               <w:t>If(offerta&lt;budgetAllenatore) [property offertaOVOK]</w:t>
             </w:r>
           </w:p>
+          <w:p>
+            <w:pPr>
+              <w:spacing w:after="0" w:line="270" w:lineRule="atLeast"/>
+              <w:rPr>
+                <w:rFonts w:ascii="Garamond" w:eastAsia="Times New Roman" w:hAnsi="Garamond" w:cs="Times New Roman"/>
+                <w:color w:val="000000"/>
+                <w:szCs w:val="24"/>
+                <w:lang w:val="en-US" w:eastAsia="it-IT"/>
+              </w:rPr>
+            </w:pPr>
+          </w:p>
+          <w:p>
+            <w:pPr>
+              <w:spacing w:after="0" w:line="270" w:lineRule="atLeast"/>
+              <w:rPr>
+                <w:rFonts w:ascii="Garamond" w:eastAsia="Times New Roman" w:hAnsi="Garamond" w:cs="Times New Roman"/>
+                <w:color w:val="000000"/>
+                <w:szCs w:val="24"/>
+                <w:lang w:val="en-US" w:eastAsia="it-IT"/>
+              </w:rPr>
+            </w:pPr>
+            <w:r>
+              <w:rPr>
+                <w:rFonts w:ascii="Garamond" w:eastAsia="Times New Roman" w:hAnsi="Garamond" w:cs="Times New Roman"/>
+                <w:color w:val="000000"/>
+                <w:szCs w:val="24"/>
+                <w:lang w:val="en-US" w:eastAsia="it-IT"/>
+              </w:rPr>
+              <w:t>IF(offerta&gt;budgetAllenatore)[error]</w:t>
+            </w:r>
+          </w:p>
+          <w:p>
+            <w:pPr>
+              <w:spacing w:after="0" w:line="270" w:lineRule="atLeast"/>
+              <w:rPr>
+                <w:rFonts w:ascii="Garamond" w:eastAsia="Times New Roman" w:hAnsi="Garamond" w:cs="Times New Roman"/>
+                <w:color w:val="000000"/>
+                <w:szCs w:val="24"/>
+                <w:lang w:val="en-US" w:eastAsia="it-IT"/>
+              </w:rPr>
+            </w:pPr>
+          </w:p>
         </w:tc>
       </w:tr>
       <w:tr>
@@ -22604,10 +22918,8 @@
             <w:pPr>
               <w:spacing w:after="0" w:line="270" w:lineRule="atLeast"/>
               <w:rPr>
-                <w:rFonts w:ascii="Garamond" w:eastAsia="Times New Roman" w:hAnsi="Garamond" w:cs="Times New Roman"/>
-                <w:color w:val="000000"/>
-                <w:szCs w:val="24"/>
-                <w:lang w:eastAsia="it-IT"/>
+                <w:bCs/>
+                <w:szCs w:val="24"/>
               </w:rPr>
             </w:pPr>
             <w:r>
@@ -22641,6 +22953,33 @@
                 <w:szCs w:val="24"/>
               </w:rPr>
               <w:t>[0-9]{0,4}*$</w:t>
+            </w:r>
+          </w:p>
+          <w:p>
+            <w:pPr>
+              <w:spacing w:after="0" w:line="270" w:lineRule="atLeast"/>
+              <w:rPr>
+                <w:bCs/>
+                <w:szCs w:val="24"/>
+              </w:rPr>
+            </w:pPr>
+          </w:p>
+          <w:p>
+            <w:pPr>
+              <w:spacing w:after="0" w:line="270" w:lineRule="atLeast"/>
+              <w:rPr>
+                <w:rFonts w:ascii="Garamond" w:eastAsia="Times New Roman" w:hAnsi="Garamond" w:cs="Times New Roman"/>
+                <w:color w:val="000000"/>
+                <w:szCs w:val="24"/>
+                <w:lang w:eastAsia="it-IT"/>
+              </w:rPr>
+            </w:pPr>
+            <w:r>
+              <w:rPr>
+                <w:bCs/>
+                <w:szCs w:val="24"/>
+              </w:rPr>
+              <w:t>Se non rispetta il formato [error]</w:t>
             </w:r>
           </w:p>
         </w:tc>
@@ -22739,7 +23078,6 @@
                 <w:szCs w:val="2"/>
                 <w:lang w:eastAsia="it-IT"/>
               </w:rPr>
-              <w:lastRenderedPageBreak/>
               <w:t> </w:t>
             </w:r>
           </w:p>
@@ -23814,7 +24152,7 @@
                 <w:szCs w:val="24"/>
                 <w:lang w:eastAsia="it-IT"/>
               </w:rPr>
-              <w:t>TC_1.5</w:t>
+              <w:t>TC_1.6</w:t>
             </w:r>
             <w:r>
               <w:rPr>
@@ -24217,7 +24555,7 @@
                 <w:szCs w:val="24"/>
                 <w:lang w:eastAsia="it-IT"/>
               </w:rPr>
-              <w:t>TC_1.5</w:t>
+              <w:t>TC_1.6</w:t>
             </w:r>
             <w:r>
               <w:rPr>
@@ -24620,8 +24958,10 @@
                 <w:szCs w:val="24"/>
                 <w:lang w:eastAsia="it-IT"/>
               </w:rPr>
-              <w:t>TC_1.5</w:t>
-            </w:r>
+              <w:t>TC_1.6</w:t>
+            </w:r>
+            <w:bookmarkStart w:id="1" w:name="_GoBack"/>
+            <w:bookmarkEnd w:id="1"/>
             <w:r>
               <w:rPr>
                 <w:rFonts w:ascii="Garamond" w:eastAsia="Times New Roman" w:hAnsi="Garamond" w:cs="Times New Roman"/>
@@ -24922,6 +25262,15 @@
         </w:tc>
       </w:tr>
     </w:tbl>
+    <w:p>
+      <w:pPr>
+        <w:rPr>
+          <w:b/>
+          <w:sz w:val="28"/>
+          <w:szCs w:val="28"/>
+        </w:rPr>
+      </w:pPr>
+    </w:p>
     <w:p>
       <w:pPr>
         <w:rPr>
@@ -25671,6 +26020,7 @@
                 <w:szCs w:val="2"/>
                 <w:lang w:eastAsia="it-IT"/>
               </w:rPr>
+              <w:lastRenderedPageBreak/>
               <w:t> </w:t>
             </w:r>
           </w:p>
@@ -26581,7 +26931,7 @@
                 <w:szCs w:val="24"/>
                 <w:lang w:eastAsia="it-IT"/>
               </w:rPr>
-              <w:t>TC_1.5</w:t>
+              <w:t>TC_1.7</w:t>
             </w:r>
             <w:r>
               <w:rPr>
@@ -26984,7 +27334,7 @@
                 <w:szCs w:val="24"/>
                 <w:lang w:eastAsia="it-IT"/>
               </w:rPr>
-              <w:t>TC_1.5</w:t>
+              <w:t>TC_1.7</w:t>
             </w:r>
             <w:r>
               <w:rPr>
@@ -27387,7 +27737,7 @@
                 <w:szCs w:val="24"/>
                 <w:lang w:eastAsia="it-IT"/>
               </w:rPr>
-              <w:t>TC_1.5</w:t>
+              <w:t>TC_1.7</w:t>
             </w:r>
             <w:r>
               <w:rPr>
@@ -27997,6 +28347,48 @@
               <w:t>If(offerta&lt;budgetAllenatore) [property offertaOVOK]</w:t>
             </w:r>
           </w:p>
+          <w:p>
+            <w:pPr>
+              <w:spacing w:after="0" w:line="270" w:lineRule="atLeast"/>
+              <w:rPr>
+                <w:rFonts w:ascii="Garamond" w:eastAsia="Times New Roman" w:hAnsi="Garamond" w:cs="Times New Roman"/>
+                <w:color w:val="000000"/>
+                <w:szCs w:val="24"/>
+                <w:lang w:val="en-US" w:eastAsia="it-IT"/>
+              </w:rPr>
+            </w:pPr>
+          </w:p>
+          <w:p>
+            <w:pPr>
+              <w:spacing w:after="0" w:line="270" w:lineRule="atLeast"/>
+              <w:rPr>
+                <w:rFonts w:ascii="Garamond" w:eastAsia="Times New Roman" w:hAnsi="Garamond" w:cs="Times New Roman"/>
+                <w:color w:val="000000"/>
+                <w:szCs w:val="24"/>
+                <w:lang w:val="en-US" w:eastAsia="it-IT"/>
+              </w:rPr>
+            </w:pPr>
+            <w:r>
+              <w:rPr>
+                <w:rFonts w:ascii="Garamond" w:eastAsia="Times New Roman" w:hAnsi="Garamond" w:cs="Times New Roman"/>
+                <w:color w:val="000000"/>
+                <w:szCs w:val="24"/>
+                <w:lang w:val="en-US" w:eastAsia="it-IT"/>
+              </w:rPr>
+              <w:t>IF(offerta&gt;budgetAllenatore)[error]</w:t>
+            </w:r>
+          </w:p>
+          <w:p>
+            <w:pPr>
+              <w:spacing w:after="0" w:line="270" w:lineRule="atLeast"/>
+              <w:rPr>
+                <w:rFonts w:ascii="Garamond" w:eastAsia="Times New Roman" w:hAnsi="Garamond" w:cs="Times New Roman"/>
+                <w:color w:val="000000"/>
+                <w:szCs w:val="24"/>
+                <w:lang w:val="en-US" w:eastAsia="it-IT"/>
+              </w:rPr>
+            </w:pPr>
+          </w:p>
         </w:tc>
       </w:tr>
       <w:tr>
@@ -28035,7 +28427,6 @@
                 <w:szCs w:val="24"/>
                 <w:lang w:eastAsia="it-IT"/>
               </w:rPr>
-              <w:lastRenderedPageBreak/>
               <w:t>Formato[FO]</w:t>
             </w:r>
           </w:p>
@@ -28140,10 +28531,8 @@
             <w:pPr>
               <w:spacing w:after="0" w:line="270" w:lineRule="atLeast"/>
               <w:rPr>
-                <w:rFonts w:ascii="Garamond" w:eastAsia="Times New Roman" w:hAnsi="Garamond" w:cs="Times New Roman"/>
-                <w:color w:val="000000"/>
-                <w:szCs w:val="24"/>
-                <w:lang w:eastAsia="it-IT"/>
+                <w:bCs/>
+                <w:szCs w:val="24"/>
               </w:rPr>
             </w:pPr>
             <w:r>
@@ -28177,6 +28566,33 @@
                 <w:szCs w:val="24"/>
               </w:rPr>
               <w:t>[0-9]{0,4}*$</w:t>
+            </w:r>
+          </w:p>
+          <w:p>
+            <w:pPr>
+              <w:spacing w:after="0" w:line="270" w:lineRule="atLeast"/>
+              <w:rPr>
+                <w:bCs/>
+                <w:szCs w:val="24"/>
+              </w:rPr>
+            </w:pPr>
+          </w:p>
+          <w:p>
+            <w:pPr>
+              <w:spacing w:after="0" w:line="270" w:lineRule="atLeast"/>
+              <w:rPr>
+                <w:rFonts w:ascii="Garamond" w:eastAsia="Times New Roman" w:hAnsi="Garamond" w:cs="Times New Roman"/>
+                <w:color w:val="000000"/>
+                <w:szCs w:val="24"/>
+                <w:lang w:eastAsia="it-IT"/>
+              </w:rPr>
+            </w:pPr>
+            <w:r>
+              <w:rPr>
+                <w:bCs/>
+                <w:szCs w:val="24"/>
+              </w:rPr>
+              <w:t>Se non rispetta il formato [error]</w:t>
             </w:r>
           </w:p>
         </w:tc>
@@ -29349,7 +29765,7 @@
                 <w:szCs w:val="24"/>
                 <w:lang w:eastAsia="it-IT"/>
               </w:rPr>
-              <w:t>TC_1.5</w:t>
+              <w:t>TC_1.8</w:t>
             </w:r>
             <w:r>
               <w:rPr>
@@ -29752,7 +30168,7 @@
                 <w:szCs w:val="24"/>
                 <w:lang w:eastAsia="it-IT"/>
               </w:rPr>
-              <w:t>TC_1.5</w:t>
+              <w:t>TC_1.8</w:t>
             </w:r>
             <w:r>
               <w:rPr>
@@ -30155,7 +30571,7 @@
                 <w:szCs w:val="24"/>
                 <w:lang w:eastAsia="it-IT"/>
               </w:rPr>
-              <w:t>TC_1.5</w:t>
+              <w:t>TC_1.8</w:t>
             </w:r>
             <w:r>
               <w:rPr>
@@ -30457,6 +30873,15 @@
         </w:tc>
       </w:tr>
     </w:tbl>
+    <w:p>
+      <w:pPr>
+        <w:rPr>
+          <w:b/>
+          <w:sz w:val="28"/>
+          <w:szCs w:val="28"/>
+        </w:rPr>
+      </w:pPr>
+    </w:p>
     <w:p>
       <w:pPr>
         <w:rPr>

</xml_diff>

<commit_message>
questo è proprio per mattia, mattia scelgo te! Devi sistemare in ordine di numeretti, ti prego, ti prendo due tessere
</commit_message>
<xml_diff>
--- a/Test.docx
+++ b/Test.docx
@@ -4,21 +4,21 @@
   <w:body>
     <w:sdt>
       <w:sdtPr>
-        <w:rPr>
-          <w:rFonts w:asciiTheme="minorHAnsi" w:eastAsiaTheme="minorEastAsia" w:hAnsiTheme="minorHAnsi" w:cstheme="minorBidi"/>
-          <w:b w:val="0"/>
-          <w:bCs w:val="0"/>
-          <w:smallCaps w:val="0"/>
-          <w:color w:val="auto"/>
-          <w:sz w:val="22"/>
-          <w:szCs w:val="22"/>
-        </w:rPr>
         <w:id w:val="1870729545"/>
         <w:docPartObj>
           <w:docPartGallery w:val="Table of Contents"/>
           <w:docPartUnique/>
         </w:docPartObj>
       </w:sdtPr>
+      <w:sdtEndPr>
+        <w:rPr>
+          <w:rFonts w:asciiTheme="minorHAnsi" w:eastAsiaTheme="minorEastAsia" w:hAnsiTheme="minorHAnsi" w:cstheme="minorBidi"/>
+          <w:smallCaps w:val="0"/>
+          <w:color w:val="auto"/>
+          <w:sz w:val="22"/>
+          <w:szCs w:val="22"/>
+        </w:rPr>
+      </w:sdtEndPr>
       <w:sdtContent>
         <w:p>
           <w:pPr>
@@ -2208,10 +2208,7 @@
         </w:numPr>
       </w:pPr>
       <w:r>
-        <w:t>FN</w:t>
-      </w:r>
-      <w:r>
-        <w:t>L: Lunghezza nome lega</w:t>
+        <w:t>LNL: Lunghezza nome lega</w:t>
       </w:r>
     </w:p>
     <w:p>
@@ -4873,15 +4870,6 @@
               </w:rPr>
               <w:t xml:space="preserve"> UP1</w:t>
             </w:r>
-            <w:r>
-              <w:rPr>
-                <w:rFonts w:ascii="Garamond" w:eastAsia="Times New Roman" w:hAnsi="Garamond" w:cs="Times New Roman"/>
-                <w:color w:val="000000"/>
-                <w:szCs w:val="24"/>
-                <w:lang w:eastAsia="it-IT"/>
-              </w:rPr>
-              <w:t>.PG2</w:t>
-            </w:r>
           </w:p>
         </w:tc>
         <w:tc>
@@ -4972,7 +4960,7 @@
                 <w:szCs w:val="24"/>
                 <w:lang w:eastAsia="it-IT"/>
               </w:rPr>
-              <w:t>Errore</w:t>
+              <w:t>Errato</w:t>
             </w:r>
           </w:p>
         </w:tc>
@@ -5272,25 +5260,27 @@
                 <w:szCs w:val="24"/>
                 <w:lang w:eastAsia="it-IT"/>
               </w:rPr>
-              <w:t>UP2</w:t>
-            </w:r>
-            <w:r>
-              <w:rPr>
-                <w:rFonts w:ascii="Garamond" w:eastAsia="Times New Roman" w:hAnsi="Garamond" w:cs="Times New Roman"/>
-                <w:color w:val="000000"/>
-                <w:szCs w:val="24"/>
-                <w:lang w:eastAsia="it-IT"/>
-              </w:rPr>
-              <w:t>.</w:t>
-            </w:r>
-            <w:r>
-              <w:rPr>
-                <w:rFonts w:ascii="Garamond" w:eastAsia="Times New Roman" w:hAnsi="Garamond" w:cs="Times New Roman"/>
-                <w:color w:val="000000"/>
-                <w:szCs w:val="24"/>
-                <w:lang w:eastAsia="it-IT"/>
-              </w:rPr>
-              <w:t>PG1</w:t>
+              <w:t>UP</w:t>
+            </w:r>
+            <w:proofErr w:type="gramStart"/>
+            <w:r>
+              <w:rPr>
+                <w:rFonts w:ascii="Garamond" w:eastAsia="Times New Roman" w:hAnsi="Garamond" w:cs="Times New Roman"/>
+                <w:color w:val="000000"/>
+                <w:szCs w:val="24"/>
+                <w:lang w:eastAsia="it-IT"/>
+              </w:rPr>
+              <w:t>2,PG</w:t>
+            </w:r>
+            <w:proofErr w:type="gramEnd"/>
+            <w:r>
+              <w:rPr>
+                <w:rFonts w:ascii="Garamond" w:eastAsia="Times New Roman" w:hAnsi="Garamond" w:cs="Times New Roman"/>
+                <w:color w:val="000000"/>
+                <w:szCs w:val="24"/>
+                <w:lang w:eastAsia="it-IT"/>
+              </w:rPr>
+              <w:t>1</w:t>
             </w:r>
           </w:p>
         </w:tc>
@@ -5382,7 +5372,7 @@
                 <w:szCs w:val="24"/>
                 <w:lang w:eastAsia="it-IT"/>
               </w:rPr>
-              <w:t>Errore</w:t>
+              <w:t>Errato</w:t>
             </w:r>
           </w:p>
         </w:tc>
@@ -5682,25 +5672,27 @@
                 <w:szCs w:val="24"/>
                 <w:lang w:eastAsia="it-IT"/>
               </w:rPr>
-              <w:t>UP2</w:t>
-            </w:r>
-            <w:r>
-              <w:rPr>
-                <w:rFonts w:ascii="Garamond" w:eastAsia="Times New Roman" w:hAnsi="Garamond" w:cs="Times New Roman"/>
-                <w:color w:val="000000"/>
-                <w:szCs w:val="24"/>
-                <w:lang w:eastAsia="it-IT"/>
-              </w:rPr>
-              <w:t>.</w:t>
-            </w:r>
-            <w:r>
-              <w:rPr>
-                <w:rFonts w:ascii="Garamond" w:eastAsia="Times New Roman" w:hAnsi="Garamond" w:cs="Times New Roman"/>
-                <w:color w:val="000000"/>
-                <w:szCs w:val="24"/>
-                <w:lang w:eastAsia="it-IT"/>
-              </w:rPr>
-              <w:t>PG2</w:t>
+              <w:t>UP</w:t>
+            </w:r>
+            <w:proofErr w:type="gramStart"/>
+            <w:r>
+              <w:rPr>
+                <w:rFonts w:ascii="Garamond" w:eastAsia="Times New Roman" w:hAnsi="Garamond" w:cs="Times New Roman"/>
+                <w:color w:val="000000"/>
+                <w:szCs w:val="24"/>
+                <w:lang w:eastAsia="it-IT"/>
+              </w:rPr>
+              <w:t>2,PG</w:t>
+            </w:r>
+            <w:proofErr w:type="gramEnd"/>
+            <w:r>
+              <w:rPr>
+                <w:rFonts w:ascii="Garamond" w:eastAsia="Times New Roman" w:hAnsi="Garamond" w:cs="Times New Roman"/>
+                <w:color w:val="000000"/>
+                <w:szCs w:val="24"/>
+                <w:lang w:eastAsia="it-IT"/>
+              </w:rPr>
+              <w:t>2</w:t>
             </w:r>
           </w:p>
         </w:tc>
@@ -5792,7 +5784,7 @@
                 <w:szCs w:val="24"/>
                 <w:lang w:eastAsia="it-IT"/>
               </w:rPr>
-              <w:t>Successo</w:t>
+              <w:t>Corretto</w:t>
             </w:r>
           </w:p>
         </w:tc>
@@ -6601,6 +6593,8 @@
               </w:rPr>
               <w:t xml:space="preserve"> </w:t>
             </w:r>
+            <w:bookmarkStart w:id="6" w:name="_GoBack"/>
+            <w:bookmarkEnd w:id="6"/>
             <w:r>
               <w:rPr>
                 <w:rFonts w:ascii="Garamond" w:eastAsia="Times New Roman" w:hAnsi="Garamond" w:cs="Times New Roman"/>
@@ -11317,8 +11311,9 @@
                 <w:szCs w:val="24"/>
                 <w:lang w:val="en-US" w:eastAsia="it-IT"/>
               </w:rPr>
-              <w:t>P1</w:t>
-            </w:r>
+              <w:t>P</w:t>
+            </w:r>
+            <w:proofErr w:type="gramStart"/>
             <w:r>
               <w:rPr>
                 <w:rFonts w:ascii="Garamond" w:eastAsia="Times New Roman" w:hAnsi="Garamond" w:cs="Times New Roman"/>
@@ -11326,8 +11321,9 @@
                 <w:szCs w:val="24"/>
                 <w:lang w:val="en-US" w:eastAsia="it-IT"/>
               </w:rPr>
-              <w:t>.</w:t>
-            </w:r>
+              <w:t>1,FU</w:t>
+            </w:r>
+            <w:proofErr w:type="gramEnd"/>
             <w:r>
               <w:rPr>
                 <w:rFonts w:ascii="Garamond" w:eastAsia="Times New Roman" w:hAnsi="Garamond" w:cs="Times New Roman"/>
@@ -11335,7 +11331,7 @@
                 <w:szCs w:val="24"/>
                 <w:lang w:val="en-US" w:eastAsia="it-IT"/>
               </w:rPr>
-              <w:t xml:space="preserve"> </w:t>
+              <w:t>1</w:t>
             </w:r>
             <w:r>
               <w:rPr>
@@ -11344,7 +11340,7 @@
                 <w:szCs w:val="24"/>
                 <w:lang w:val="en-US" w:eastAsia="it-IT"/>
               </w:rPr>
-              <w:t>FU1</w:t>
+              <w:t>,FP1</w:t>
             </w:r>
             <w:r>
               <w:rPr>
@@ -11353,7 +11349,7 @@
                 <w:szCs w:val="24"/>
                 <w:lang w:val="en-US" w:eastAsia="it-IT"/>
               </w:rPr>
-              <w:t>.</w:t>
+              <w:t>,FE1,EE1,LN1,</w:t>
             </w:r>
             <w:r>
               <w:rPr>
@@ -11362,97 +11358,7 @@
                 <w:szCs w:val="24"/>
                 <w:lang w:val="en-US" w:eastAsia="it-IT"/>
               </w:rPr>
-              <w:t>FP1</w:t>
-            </w:r>
-            <w:r>
-              <w:rPr>
-                <w:rFonts w:ascii="Garamond" w:eastAsia="Times New Roman" w:hAnsi="Garamond" w:cs="Times New Roman"/>
-                <w:color w:val="000000"/>
-                <w:szCs w:val="24"/>
-                <w:lang w:val="en-US" w:eastAsia="it-IT"/>
-              </w:rPr>
-              <w:t>.</w:t>
-            </w:r>
-            <w:r>
-              <w:rPr>
-                <w:rFonts w:ascii="Garamond" w:eastAsia="Times New Roman" w:hAnsi="Garamond" w:cs="Times New Roman"/>
-                <w:color w:val="000000"/>
-                <w:szCs w:val="24"/>
-                <w:lang w:val="en-US" w:eastAsia="it-IT"/>
-              </w:rPr>
-              <w:t>FE1</w:t>
-            </w:r>
-            <w:r>
-              <w:rPr>
-                <w:rFonts w:ascii="Garamond" w:eastAsia="Times New Roman" w:hAnsi="Garamond" w:cs="Times New Roman"/>
-                <w:color w:val="000000"/>
-                <w:szCs w:val="24"/>
-                <w:lang w:val="en-US" w:eastAsia="it-IT"/>
-              </w:rPr>
-              <w:t>.</w:t>
-            </w:r>
-            <w:r>
-              <w:rPr>
-                <w:rFonts w:ascii="Garamond" w:eastAsia="Times New Roman" w:hAnsi="Garamond" w:cs="Times New Roman"/>
-                <w:color w:val="000000"/>
-                <w:szCs w:val="24"/>
-                <w:lang w:val="en-US" w:eastAsia="it-IT"/>
-              </w:rPr>
-              <w:t>EE1</w:t>
-            </w:r>
-            <w:r>
-              <w:rPr>
-                <w:rFonts w:ascii="Garamond" w:eastAsia="Times New Roman" w:hAnsi="Garamond" w:cs="Times New Roman"/>
-                <w:color w:val="000000"/>
-                <w:szCs w:val="24"/>
-                <w:lang w:val="en-US" w:eastAsia="it-IT"/>
-              </w:rPr>
-              <w:t>.</w:t>
-            </w:r>
-            <w:r>
-              <w:rPr>
-                <w:rFonts w:ascii="Garamond" w:eastAsia="Times New Roman" w:hAnsi="Garamond" w:cs="Times New Roman"/>
-                <w:color w:val="000000"/>
-                <w:szCs w:val="24"/>
-                <w:lang w:val="en-US" w:eastAsia="it-IT"/>
-              </w:rPr>
-              <w:t>F</w:t>
-            </w:r>
-            <w:r>
-              <w:rPr>
-                <w:rFonts w:ascii="Garamond" w:eastAsia="Times New Roman" w:hAnsi="Garamond" w:cs="Times New Roman"/>
-                <w:color w:val="000000"/>
-                <w:szCs w:val="24"/>
-                <w:lang w:val="en-US" w:eastAsia="it-IT"/>
-              </w:rPr>
-              <w:t>N1</w:t>
-            </w:r>
-            <w:r>
-              <w:rPr>
-                <w:rFonts w:ascii="Garamond" w:eastAsia="Times New Roman" w:hAnsi="Garamond" w:cs="Times New Roman"/>
-                <w:color w:val="000000"/>
-                <w:szCs w:val="24"/>
-                <w:lang w:val="en-US" w:eastAsia="it-IT"/>
-              </w:rPr>
-              <w:t>.</w:t>
-            </w:r>
-            <w:r>
-              <w:rPr>
-                <w:rFonts w:ascii="Garamond" w:eastAsia="Times New Roman" w:hAnsi="Garamond" w:cs="Times New Roman"/>
-                <w:color w:val="000000"/>
-                <w:szCs w:val="24"/>
-                <w:lang w:val="en-US" w:eastAsia="it-IT"/>
-              </w:rPr>
-              <w:t>F</w:t>
-            </w:r>
-            <w:r>
-              <w:rPr>
-                <w:rFonts w:ascii="Garamond" w:eastAsia="Times New Roman" w:hAnsi="Garamond" w:cs="Times New Roman"/>
-                <w:color w:val="000000"/>
-                <w:szCs w:val="24"/>
-                <w:lang w:val="en-US" w:eastAsia="it-IT"/>
-              </w:rPr>
-              <w:t>C1</w:t>
+              <w:t>LC1</w:t>
             </w:r>
           </w:p>
         </w:tc>
@@ -11544,7 +11450,7 @@
                 <w:szCs w:val="24"/>
                 <w:lang w:eastAsia="it-IT"/>
               </w:rPr>
-              <w:t>Errore</w:t>
+              <w:t>Errato</w:t>
             </w:r>
           </w:p>
         </w:tc>
@@ -11864,8 +11770,9 @@
                 <w:szCs w:val="24"/>
                 <w:lang w:val="en-US" w:eastAsia="it-IT"/>
               </w:rPr>
-              <w:t>P2</w:t>
-            </w:r>
+              <w:t>P</w:t>
+            </w:r>
+            <w:proofErr w:type="gramStart"/>
             <w:r>
               <w:rPr>
                 <w:rFonts w:ascii="Garamond" w:eastAsia="Times New Roman" w:hAnsi="Garamond" w:cs="Times New Roman"/>
@@ -11873,7 +11780,7 @@
                 <w:szCs w:val="24"/>
                 <w:lang w:val="en-US" w:eastAsia="it-IT"/>
               </w:rPr>
-              <w:t>.</w:t>
+              <w:t>2</w:t>
             </w:r>
             <w:r>
               <w:rPr>
@@ -11882,8 +11789,9 @@
                 <w:szCs w:val="24"/>
                 <w:lang w:val="en-US" w:eastAsia="it-IT"/>
               </w:rPr>
-              <w:t>FU1</w:t>
-            </w:r>
+              <w:t>,FU</w:t>
+            </w:r>
+            <w:proofErr w:type="gramEnd"/>
             <w:r>
               <w:rPr>
                 <w:rFonts w:ascii="Garamond" w:eastAsia="Times New Roman" w:hAnsi="Garamond" w:cs="Times New Roman"/>
@@ -11891,7 +11799,7 @@
                 <w:szCs w:val="24"/>
                 <w:lang w:val="en-US" w:eastAsia="it-IT"/>
               </w:rPr>
-              <w:t>.</w:t>
+              <w:t>1,FP1,FE1,EE1,LN1,</w:t>
             </w:r>
             <w:r>
               <w:rPr>
@@ -11900,97 +11808,7 @@
                 <w:szCs w:val="24"/>
                 <w:lang w:val="en-US" w:eastAsia="it-IT"/>
               </w:rPr>
-              <w:t>FP1</w:t>
-            </w:r>
-            <w:r>
-              <w:rPr>
-                <w:rFonts w:ascii="Garamond" w:eastAsia="Times New Roman" w:hAnsi="Garamond" w:cs="Times New Roman"/>
-                <w:color w:val="000000"/>
-                <w:szCs w:val="24"/>
-                <w:lang w:val="en-US" w:eastAsia="it-IT"/>
-              </w:rPr>
-              <w:t>.</w:t>
-            </w:r>
-            <w:r>
-              <w:rPr>
-                <w:rFonts w:ascii="Garamond" w:eastAsia="Times New Roman" w:hAnsi="Garamond" w:cs="Times New Roman"/>
-                <w:color w:val="000000"/>
-                <w:szCs w:val="24"/>
-                <w:lang w:val="en-US" w:eastAsia="it-IT"/>
-              </w:rPr>
-              <w:t>FE1</w:t>
-            </w:r>
-            <w:r>
-              <w:rPr>
-                <w:rFonts w:ascii="Garamond" w:eastAsia="Times New Roman" w:hAnsi="Garamond" w:cs="Times New Roman"/>
-                <w:color w:val="000000"/>
-                <w:szCs w:val="24"/>
-                <w:lang w:val="en-US" w:eastAsia="it-IT"/>
-              </w:rPr>
-              <w:t>.</w:t>
-            </w:r>
-            <w:r>
-              <w:rPr>
-                <w:rFonts w:ascii="Garamond" w:eastAsia="Times New Roman" w:hAnsi="Garamond" w:cs="Times New Roman"/>
-                <w:color w:val="000000"/>
-                <w:szCs w:val="24"/>
-                <w:lang w:val="en-US" w:eastAsia="it-IT"/>
-              </w:rPr>
-              <w:t>EE1</w:t>
-            </w:r>
-            <w:r>
-              <w:rPr>
-                <w:rFonts w:ascii="Garamond" w:eastAsia="Times New Roman" w:hAnsi="Garamond" w:cs="Times New Roman"/>
-                <w:color w:val="000000"/>
-                <w:szCs w:val="24"/>
-                <w:lang w:val="en-US" w:eastAsia="it-IT"/>
-              </w:rPr>
-              <w:t>.</w:t>
-            </w:r>
-            <w:r>
-              <w:rPr>
-                <w:rFonts w:ascii="Garamond" w:eastAsia="Times New Roman" w:hAnsi="Garamond" w:cs="Times New Roman"/>
-                <w:color w:val="000000"/>
-                <w:szCs w:val="24"/>
-                <w:lang w:val="en-US" w:eastAsia="it-IT"/>
-              </w:rPr>
-              <w:t>FN</w:t>
-            </w:r>
-            <w:r>
-              <w:rPr>
-                <w:rFonts w:ascii="Garamond" w:eastAsia="Times New Roman" w:hAnsi="Garamond" w:cs="Times New Roman"/>
-                <w:color w:val="000000"/>
-                <w:szCs w:val="24"/>
-                <w:lang w:val="en-US" w:eastAsia="it-IT"/>
-              </w:rPr>
-              <w:t>1</w:t>
-            </w:r>
-            <w:r>
-              <w:rPr>
-                <w:rFonts w:ascii="Garamond" w:eastAsia="Times New Roman" w:hAnsi="Garamond" w:cs="Times New Roman"/>
-                <w:color w:val="000000"/>
-                <w:szCs w:val="24"/>
-                <w:lang w:val="en-US" w:eastAsia="it-IT"/>
-              </w:rPr>
-              <w:t>.</w:t>
-            </w:r>
-            <w:r>
-              <w:rPr>
-                <w:rFonts w:ascii="Garamond" w:eastAsia="Times New Roman" w:hAnsi="Garamond" w:cs="Times New Roman"/>
-                <w:color w:val="000000"/>
-                <w:szCs w:val="24"/>
-                <w:lang w:val="en-US" w:eastAsia="it-IT"/>
-              </w:rPr>
-              <w:t>FC</w:t>
-            </w:r>
-            <w:r>
-              <w:rPr>
-                <w:rFonts w:ascii="Garamond" w:eastAsia="Times New Roman" w:hAnsi="Garamond" w:cs="Times New Roman"/>
-                <w:color w:val="000000"/>
-                <w:szCs w:val="24"/>
-                <w:lang w:val="en-US" w:eastAsia="it-IT"/>
-              </w:rPr>
-              <w:t>1</w:t>
+              <w:t>LC1</w:t>
             </w:r>
           </w:p>
         </w:tc>
@@ -12082,7 +11900,7 @@
                 <w:szCs w:val="24"/>
                 <w:lang w:eastAsia="it-IT"/>
               </w:rPr>
-              <w:t>Errore</w:t>
+              <w:t>Errato</w:t>
             </w:r>
           </w:p>
         </w:tc>
@@ -12402,8 +12220,9 @@
                 <w:szCs w:val="24"/>
                 <w:lang w:val="en-US" w:eastAsia="it-IT"/>
               </w:rPr>
-              <w:t>P2</w:t>
-            </w:r>
+              <w:t>P</w:t>
+            </w:r>
+            <w:proofErr w:type="gramStart"/>
             <w:r>
               <w:rPr>
                 <w:rFonts w:ascii="Garamond" w:eastAsia="Times New Roman" w:hAnsi="Garamond" w:cs="Times New Roman"/>
@@ -12411,8 +12230,9 @@
                 <w:szCs w:val="24"/>
                 <w:lang w:val="en-US" w:eastAsia="it-IT"/>
               </w:rPr>
-              <w:t>.</w:t>
-            </w:r>
+              <w:t>2,FU</w:t>
+            </w:r>
+            <w:proofErr w:type="gramEnd"/>
             <w:r>
               <w:rPr>
                 <w:rFonts w:ascii="Garamond" w:eastAsia="Times New Roman" w:hAnsi="Garamond" w:cs="Times New Roman"/>
@@ -12420,7 +12240,7 @@
                 <w:szCs w:val="24"/>
                 <w:lang w:val="en-US" w:eastAsia="it-IT"/>
               </w:rPr>
-              <w:t>FU2</w:t>
+              <w:t>2</w:t>
             </w:r>
             <w:r>
               <w:rPr>
@@ -12429,7 +12249,7 @@
                 <w:szCs w:val="24"/>
                 <w:lang w:val="en-US" w:eastAsia="it-IT"/>
               </w:rPr>
-              <w:t>.</w:t>
+              <w:t>,FP1,FE1,EE1,LN1,</w:t>
             </w:r>
             <w:r>
               <w:rPr>
@@ -12438,97 +12258,7 @@
                 <w:szCs w:val="24"/>
                 <w:lang w:val="en-US" w:eastAsia="it-IT"/>
               </w:rPr>
-              <w:t>FP1</w:t>
-            </w:r>
-            <w:r>
-              <w:rPr>
-                <w:rFonts w:ascii="Garamond" w:eastAsia="Times New Roman" w:hAnsi="Garamond" w:cs="Times New Roman"/>
-                <w:color w:val="000000"/>
-                <w:szCs w:val="24"/>
-                <w:lang w:val="en-US" w:eastAsia="it-IT"/>
-              </w:rPr>
-              <w:t>.</w:t>
-            </w:r>
-            <w:r>
-              <w:rPr>
-                <w:rFonts w:ascii="Garamond" w:eastAsia="Times New Roman" w:hAnsi="Garamond" w:cs="Times New Roman"/>
-                <w:color w:val="000000"/>
-                <w:szCs w:val="24"/>
-                <w:lang w:val="en-US" w:eastAsia="it-IT"/>
-              </w:rPr>
-              <w:t>FE1</w:t>
-            </w:r>
-            <w:r>
-              <w:rPr>
-                <w:rFonts w:ascii="Garamond" w:eastAsia="Times New Roman" w:hAnsi="Garamond" w:cs="Times New Roman"/>
-                <w:color w:val="000000"/>
-                <w:szCs w:val="24"/>
-                <w:lang w:val="en-US" w:eastAsia="it-IT"/>
-              </w:rPr>
-              <w:t>.</w:t>
-            </w:r>
-            <w:r>
-              <w:rPr>
-                <w:rFonts w:ascii="Garamond" w:eastAsia="Times New Roman" w:hAnsi="Garamond" w:cs="Times New Roman"/>
-                <w:color w:val="000000"/>
-                <w:szCs w:val="24"/>
-                <w:lang w:val="en-US" w:eastAsia="it-IT"/>
-              </w:rPr>
-              <w:t>EE1</w:t>
-            </w:r>
-            <w:r>
-              <w:rPr>
-                <w:rFonts w:ascii="Garamond" w:eastAsia="Times New Roman" w:hAnsi="Garamond" w:cs="Times New Roman"/>
-                <w:color w:val="000000"/>
-                <w:szCs w:val="24"/>
-                <w:lang w:val="en-US" w:eastAsia="it-IT"/>
-              </w:rPr>
-              <w:t>.</w:t>
-            </w:r>
-            <w:r>
-              <w:rPr>
-                <w:rFonts w:ascii="Garamond" w:eastAsia="Times New Roman" w:hAnsi="Garamond" w:cs="Times New Roman"/>
-                <w:color w:val="000000"/>
-                <w:szCs w:val="24"/>
-                <w:lang w:val="en-US" w:eastAsia="it-IT"/>
-              </w:rPr>
-              <w:t>FN</w:t>
-            </w:r>
-            <w:r>
-              <w:rPr>
-                <w:rFonts w:ascii="Garamond" w:eastAsia="Times New Roman" w:hAnsi="Garamond" w:cs="Times New Roman"/>
-                <w:color w:val="000000"/>
-                <w:szCs w:val="24"/>
-                <w:lang w:val="en-US" w:eastAsia="it-IT"/>
-              </w:rPr>
-              <w:t>1</w:t>
-            </w:r>
-            <w:r>
-              <w:rPr>
-                <w:rFonts w:ascii="Garamond" w:eastAsia="Times New Roman" w:hAnsi="Garamond" w:cs="Times New Roman"/>
-                <w:color w:val="000000"/>
-                <w:szCs w:val="24"/>
-                <w:lang w:val="en-US" w:eastAsia="it-IT"/>
-              </w:rPr>
-              <w:t>.</w:t>
-            </w:r>
-            <w:r>
-              <w:rPr>
-                <w:rFonts w:ascii="Garamond" w:eastAsia="Times New Roman" w:hAnsi="Garamond" w:cs="Times New Roman"/>
-                <w:color w:val="000000"/>
-                <w:szCs w:val="24"/>
-                <w:lang w:val="en-US" w:eastAsia="it-IT"/>
-              </w:rPr>
-              <w:t>FC</w:t>
-            </w:r>
-            <w:r>
-              <w:rPr>
-                <w:rFonts w:ascii="Garamond" w:eastAsia="Times New Roman" w:hAnsi="Garamond" w:cs="Times New Roman"/>
-                <w:color w:val="000000"/>
-                <w:szCs w:val="24"/>
-                <w:lang w:val="en-US" w:eastAsia="it-IT"/>
-              </w:rPr>
-              <w:t>1</w:t>
+              <w:t>LC1</w:t>
             </w:r>
           </w:p>
         </w:tc>
@@ -12620,7 +12350,7 @@
                 <w:szCs w:val="24"/>
                 <w:lang w:eastAsia="it-IT"/>
               </w:rPr>
-              <w:t>Errore</w:t>
+              <w:t>Errato</w:t>
             </w:r>
           </w:p>
         </w:tc>
@@ -12940,8 +12670,9 @@
                 <w:szCs w:val="24"/>
                 <w:lang w:val="en-US" w:eastAsia="it-IT"/>
               </w:rPr>
-              <w:t>P2</w:t>
-            </w:r>
+              <w:t>P</w:t>
+            </w:r>
+            <w:proofErr w:type="gramStart"/>
             <w:r>
               <w:rPr>
                 <w:rFonts w:ascii="Garamond" w:eastAsia="Times New Roman" w:hAnsi="Garamond" w:cs="Times New Roman"/>
@@ -12949,8 +12680,9 @@
                 <w:szCs w:val="24"/>
                 <w:lang w:val="en-US" w:eastAsia="it-IT"/>
               </w:rPr>
-              <w:t>.</w:t>
-            </w:r>
+              <w:t>2,FU</w:t>
+            </w:r>
+            <w:proofErr w:type="gramEnd"/>
             <w:r>
               <w:rPr>
                 <w:rFonts w:ascii="Garamond" w:eastAsia="Times New Roman" w:hAnsi="Garamond" w:cs="Times New Roman"/>
@@ -12958,7 +12690,7 @@
                 <w:szCs w:val="24"/>
                 <w:lang w:val="en-US" w:eastAsia="it-IT"/>
               </w:rPr>
-              <w:t>FU2</w:t>
+              <w:t>2,FP2</w:t>
             </w:r>
             <w:r>
               <w:rPr>
@@ -12967,7 +12699,7 @@
                 <w:szCs w:val="24"/>
                 <w:lang w:val="en-US" w:eastAsia="it-IT"/>
               </w:rPr>
-              <w:t>.</w:t>
+              <w:t>,FE1,EE1,LN1,</w:t>
             </w:r>
             <w:r>
               <w:rPr>
@@ -12976,97 +12708,7 @@
                 <w:szCs w:val="24"/>
                 <w:lang w:val="en-US" w:eastAsia="it-IT"/>
               </w:rPr>
-              <w:t>FP2</w:t>
-            </w:r>
-            <w:r>
-              <w:rPr>
-                <w:rFonts w:ascii="Garamond" w:eastAsia="Times New Roman" w:hAnsi="Garamond" w:cs="Times New Roman"/>
-                <w:color w:val="000000"/>
-                <w:szCs w:val="24"/>
-                <w:lang w:val="en-US" w:eastAsia="it-IT"/>
-              </w:rPr>
-              <w:t>.</w:t>
-            </w:r>
-            <w:r>
-              <w:rPr>
-                <w:rFonts w:ascii="Garamond" w:eastAsia="Times New Roman" w:hAnsi="Garamond" w:cs="Times New Roman"/>
-                <w:color w:val="000000"/>
-                <w:szCs w:val="24"/>
-                <w:lang w:val="en-US" w:eastAsia="it-IT"/>
-              </w:rPr>
-              <w:t>FE1</w:t>
-            </w:r>
-            <w:r>
-              <w:rPr>
-                <w:rFonts w:ascii="Garamond" w:eastAsia="Times New Roman" w:hAnsi="Garamond" w:cs="Times New Roman"/>
-                <w:color w:val="000000"/>
-                <w:szCs w:val="24"/>
-                <w:lang w:val="en-US" w:eastAsia="it-IT"/>
-              </w:rPr>
-              <w:t>.</w:t>
-            </w:r>
-            <w:r>
-              <w:rPr>
-                <w:rFonts w:ascii="Garamond" w:eastAsia="Times New Roman" w:hAnsi="Garamond" w:cs="Times New Roman"/>
-                <w:color w:val="000000"/>
-                <w:szCs w:val="24"/>
-                <w:lang w:val="en-US" w:eastAsia="it-IT"/>
-              </w:rPr>
-              <w:t>EE1</w:t>
-            </w:r>
-            <w:r>
-              <w:rPr>
-                <w:rFonts w:ascii="Garamond" w:eastAsia="Times New Roman" w:hAnsi="Garamond" w:cs="Times New Roman"/>
-                <w:color w:val="000000"/>
-                <w:szCs w:val="24"/>
-                <w:lang w:val="en-US" w:eastAsia="it-IT"/>
-              </w:rPr>
-              <w:t>.</w:t>
-            </w:r>
-            <w:r>
-              <w:rPr>
-                <w:rFonts w:ascii="Garamond" w:eastAsia="Times New Roman" w:hAnsi="Garamond" w:cs="Times New Roman"/>
-                <w:color w:val="000000"/>
-                <w:szCs w:val="24"/>
-                <w:lang w:val="en-US" w:eastAsia="it-IT"/>
-              </w:rPr>
-              <w:t>FN</w:t>
-            </w:r>
-            <w:r>
-              <w:rPr>
-                <w:rFonts w:ascii="Garamond" w:eastAsia="Times New Roman" w:hAnsi="Garamond" w:cs="Times New Roman"/>
-                <w:color w:val="000000"/>
-                <w:szCs w:val="24"/>
-                <w:lang w:val="en-US" w:eastAsia="it-IT"/>
-              </w:rPr>
-              <w:t>1</w:t>
-            </w:r>
-            <w:r>
-              <w:rPr>
-                <w:rFonts w:ascii="Garamond" w:eastAsia="Times New Roman" w:hAnsi="Garamond" w:cs="Times New Roman"/>
-                <w:color w:val="000000"/>
-                <w:szCs w:val="24"/>
-                <w:lang w:val="en-US" w:eastAsia="it-IT"/>
-              </w:rPr>
-              <w:t>.</w:t>
-            </w:r>
-            <w:r>
-              <w:rPr>
-                <w:rFonts w:ascii="Garamond" w:eastAsia="Times New Roman" w:hAnsi="Garamond" w:cs="Times New Roman"/>
-                <w:color w:val="000000"/>
-                <w:szCs w:val="24"/>
-                <w:lang w:val="en-US" w:eastAsia="it-IT"/>
-              </w:rPr>
-              <w:t>FC</w:t>
-            </w:r>
-            <w:r>
-              <w:rPr>
-                <w:rFonts w:ascii="Garamond" w:eastAsia="Times New Roman" w:hAnsi="Garamond" w:cs="Times New Roman"/>
-                <w:color w:val="000000"/>
-                <w:szCs w:val="24"/>
-                <w:lang w:val="en-US" w:eastAsia="it-IT"/>
-              </w:rPr>
-              <w:t>1</w:t>
+              <w:t>LC1</w:t>
             </w:r>
           </w:p>
         </w:tc>
@@ -13158,7 +12800,7 @@
                 <w:szCs w:val="24"/>
                 <w:lang w:eastAsia="it-IT"/>
               </w:rPr>
-              <w:t>Errore</w:t>
+              <w:t>Errato</w:t>
             </w:r>
           </w:p>
         </w:tc>
@@ -13296,85 +12938,61 @@
           </w:tcPr>
           <w:p>
             <w:pPr>
+              <w:spacing w:after="0" w:line="15" w:lineRule="atLeast"/>
+              <w:rPr>
+                <w:rFonts w:ascii="Garamond" w:eastAsia="Times New Roman" w:hAnsi="Garamond" w:cs="Times New Roman"/>
+                <w:color w:val="000000"/>
+                <w:sz w:val="28"/>
+                <w:szCs w:val="28"/>
+                <w:lang w:eastAsia="it-IT"/>
+              </w:rPr>
+            </w:pPr>
+            <w:r>
+              <w:rPr>
+                <w:rFonts w:ascii="Garamond" w:eastAsia="Times New Roman" w:hAnsi="Garamond" w:cs="Times New Roman"/>
+                <w:color w:val="000000"/>
+                <w:sz w:val="28"/>
+                <w:szCs w:val="28"/>
+                <w:lang w:eastAsia="it-IT"/>
+              </w:rPr>
+              <w:t>TC_1.2.5</w:t>
+            </w:r>
+          </w:p>
+        </w:tc>
+        <w:tc>
+          <w:tcPr>
+            <w:tcW w:w="2042" w:type="dxa"/>
+            <w:tcBorders>
+              <w:bottom w:val="single" w:sz="6" w:space="0" w:color="000000"/>
+            </w:tcBorders>
+            <w:vAlign w:val="bottom"/>
+          </w:tcPr>
+          <w:p>
+            <w:pPr>
+              <w:spacing w:after="0" w:line="15" w:lineRule="atLeast"/>
+              <w:rPr>
+                <w:rFonts w:ascii="Garamond" w:eastAsia="Times New Roman" w:hAnsi="Garamond" w:cs="Times New Roman"/>
+                <w:color w:val="000000"/>
+                <w:sz w:val="2"/>
+                <w:szCs w:val="2"/>
+                <w:lang w:eastAsia="it-IT"/>
+              </w:rPr>
+            </w:pPr>
+          </w:p>
+        </w:tc>
+        <w:tc>
+          <w:tcPr>
+            <w:tcW w:w="4100" w:type="dxa"/>
+            <w:tcBorders>
+              <w:bottom w:val="single" w:sz="6" w:space="0" w:color="000000"/>
+            </w:tcBorders>
+            <w:vAlign w:val="bottom"/>
+          </w:tcPr>
+          <w:p>
+            <w:pPr>
               <w:spacing w:after="0" w:line="270" w:lineRule="atLeast"/>
               <w:rPr>
                 <w:rFonts w:ascii="Garamond" w:eastAsia="Times New Roman" w:hAnsi="Garamond" w:cs="Times New Roman"/>
-                <w:b/>
-                <w:bCs/>
-                <w:color w:val="000000"/>
-                <w:szCs w:val="24"/>
-                <w:lang w:eastAsia="it-IT"/>
-              </w:rPr>
-            </w:pPr>
-            <w:r>
-              <w:rPr>
-                <w:rFonts w:ascii="Garamond" w:eastAsia="Times New Roman" w:hAnsi="Garamond" w:cs="Times New Roman"/>
-                <w:b/>
-                <w:bCs/>
-                <w:color w:val="000000"/>
-                <w:szCs w:val="24"/>
-                <w:lang w:eastAsia="it-IT"/>
-              </w:rPr>
-              <w:t>TC_1.</w:t>
-            </w:r>
-            <w:r>
-              <w:rPr>
-                <w:rFonts w:ascii="Garamond" w:eastAsia="Times New Roman" w:hAnsi="Garamond" w:cs="Times New Roman"/>
-                <w:b/>
-                <w:bCs/>
-                <w:color w:val="000000"/>
-                <w:szCs w:val="24"/>
-                <w:lang w:eastAsia="it-IT"/>
-              </w:rPr>
-              <w:t>2_</w:t>
-            </w:r>
-            <w:r>
-              <w:rPr>
-                <w:rFonts w:ascii="Garamond" w:eastAsia="Times New Roman" w:hAnsi="Garamond" w:cs="Times New Roman"/>
-                <w:b/>
-                <w:bCs/>
-                <w:color w:val="000000"/>
-                <w:szCs w:val="24"/>
-                <w:lang w:eastAsia="it-IT"/>
-              </w:rPr>
-              <w:t>5</w:t>
-            </w:r>
-          </w:p>
-        </w:tc>
-        <w:tc>
-          <w:tcPr>
-            <w:tcW w:w="2042" w:type="dxa"/>
-            <w:tcBorders>
-              <w:bottom w:val="single" w:sz="6" w:space="0" w:color="000000"/>
-            </w:tcBorders>
-            <w:vAlign w:val="bottom"/>
-          </w:tcPr>
-          <w:p>
-            <w:pPr>
-              <w:spacing w:after="0" w:line="15" w:lineRule="atLeast"/>
-              <w:rPr>
-                <w:rFonts w:ascii="Garamond" w:eastAsia="Times New Roman" w:hAnsi="Garamond" w:cs="Times New Roman"/>
-                <w:color w:val="000000"/>
-                <w:sz w:val="2"/>
-                <w:szCs w:val="2"/>
-                <w:lang w:eastAsia="it-IT"/>
-              </w:rPr>
-            </w:pPr>
-          </w:p>
-        </w:tc>
-        <w:tc>
-          <w:tcPr>
-            <w:tcW w:w="4100" w:type="dxa"/>
-            <w:tcBorders>
-              <w:bottom w:val="single" w:sz="6" w:space="0" w:color="000000"/>
-            </w:tcBorders>
-            <w:vAlign w:val="bottom"/>
-          </w:tcPr>
-          <w:p>
-            <w:pPr>
-              <w:spacing w:after="0" w:line="270" w:lineRule="atLeast"/>
-              <w:rPr>
-                <w:rFonts w:ascii="Garamond" w:eastAsia="Times New Roman" w:hAnsi="Garamond" w:cs="Times New Roman"/>
                 <w:color w:val="000000"/>
                 <w:szCs w:val="24"/>
                 <w:lang w:val="en-US" w:eastAsia="it-IT"/>
@@ -13396,8 +13014,9 @@
                 <w:szCs w:val="24"/>
                 <w:lang w:val="en-US" w:eastAsia="it-IT"/>
               </w:rPr>
-              <w:t>P2</w:t>
-            </w:r>
+              <w:t>P</w:t>
+            </w:r>
+            <w:proofErr w:type="gramStart"/>
             <w:r>
               <w:rPr>
                 <w:rFonts w:ascii="Garamond" w:eastAsia="Times New Roman" w:hAnsi="Garamond" w:cs="Times New Roman"/>
@@ -13405,8 +13024,9 @@
                 <w:szCs w:val="24"/>
                 <w:lang w:val="en-US" w:eastAsia="it-IT"/>
               </w:rPr>
-              <w:t>.</w:t>
-            </w:r>
+              <w:t>2,FU</w:t>
+            </w:r>
+            <w:proofErr w:type="gramEnd"/>
             <w:r>
               <w:rPr>
                 <w:rFonts w:ascii="Garamond" w:eastAsia="Times New Roman" w:hAnsi="Garamond" w:cs="Times New Roman"/>
@@ -13414,7 +13034,7 @@
                 <w:szCs w:val="24"/>
                 <w:lang w:val="en-US" w:eastAsia="it-IT"/>
               </w:rPr>
-              <w:t>FU2</w:t>
+              <w:t>2,FP2,FE2</w:t>
             </w:r>
             <w:r>
               <w:rPr>
@@ -13423,7 +13043,7 @@
                 <w:szCs w:val="24"/>
                 <w:lang w:val="en-US" w:eastAsia="it-IT"/>
               </w:rPr>
-              <w:t>.</w:t>
+              <w:t>,EE1,LN1,</w:t>
             </w:r>
             <w:r>
               <w:rPr>
@@ -13432,97 +13052,7 @@
                 <w:szCs w:val="24"/>
                 <w:lang w:val="en-US" w:eastAsia="it-IT"/>
               </w:rPr>
-              <w:t>FP2</w:t>
-            </w:r>
-            <w:r>
-              <w:rPr>
-                <w:rFonts w:ascii="Garamond" w:eastAsia="Times New Roman" w:hAnsi="Garamond" w:cs="Times New Roman"/>
-                <w:color w:val="000000"/>
-                <w:szCs w:val="24"/>
-                <w:lang w:val="en-US" w:eastAsia="it-IT"/>
-              </w:rPr>
-              <w:t>.</w:t>
-            </w:r>
-            <w:r>
-              <w:rPr>
-                <w:rFonts w:ascii="Garamond" w:eastAsia="Times New Roman" w:hAnsi="Garamond" w:cs="Times New Roman"/>
-                <w:color w:val="000000"/>
-                <w:szCs w:val="24"/>
-                <w:lang w:val="en-US" w:eastAsia="it-IT"/>
-              </w:rPr>
-              <w:t>FE2</w:t>
-            </w:r>
-            <w:r>
-              <w:rPr>
-                <w:rFonts w:ascii="Garamond" w:eastAsia="Times New Roman" w:hAnsi="Garamond" w:cs="Times New Roman"/>
-                <w:color w:val="000000"/>
-                <w:szCs w:val="24"/>
-                <w:lang w:val="en-US" w:eastAsia="it-IT"/>
-              </w:rPr>
-              <w:t>.</w:t>
-            </w:r>
-            <w:r>
-              <w:rPr>
-                <w:rFonts w:ascii="Garamond" w:eastAsia="Times New Roman" w:hAnsi="Garamond" w:cs="Times New Roman"/>
-                <w:color w:val="000000"/>
-                <w:szCs w:val="24"/>
-                <w:lang w:val="en-US" w:eastAsia="it-IT"/>
-              </w:rPr>
-              <w:t>EE1</w:t>
-            </w:r>
-            <w:r>
-              <w:rPr>
-                <w:rFonts w:ascii="Garamond" w:eastAsia="Times New Roman" w:hAnsi="Garamond" w:cs="Times New Roman"/>
-                <w:color w:val="000000"/>
-                <w:szCs w:val="24"/>
-                <w:lang w:val="en-US" w:eastAsia="it-IT"/>
-              </w:rPr>
-              <w:t>.</w:t>
-            </w:r>
-            <w:r>
-              <w:rPr>
-                <w:rFonts w:ascii="Garamond" w:eastAsia="Times New Roman" w:hAnsi="Garamond" w:cs="Times New Roman"/>
-                <w:color w:val="000000"/>
-                <w:szCs w:val="24"/>
-                <w:lang w:val="en-US" w:eastAsia="it-IT"/>
-              </w:rPr>
-              <w:t>FN</w:t>
-            </w:r>
-            <w:r>
-              <w:rPr>
-                <w:rFonts w:ascii="Garamond" w:eastAsia="Times New Roman" w:hAnsi="Garamond" w:cs="Times New Roman"/>
-                <w:color w:val="000000"/>
-                <w:szCs w:val="24"/>
-                <w:lang w:val="en-US" w:eastAsia="it-IT"/>
-              </w:rPr>
-              <w:t>1</w:t>
-            </w:r>
-            <w:r>
-              <w:rPr>
-                <w:rFonts w:ascii="Garamond" w:eastAsia="Times New Roman" w:hAnsi="Garamond" w:cs="Times New Roman"/>
-                <w:color w:val="000000"/>
-                <w:szCs w:val="24"/>
-                <w:lang w:val="en-US" w:eastAsia="it-IT"/>
-              </w:rPr>
-              <w:t>.</w:t>
-            </w:r>
-            <w:r>
-              <w:rPr>
-                <w:rFonts w:ascii="Garamond" w:eastAsia="Times New Roman" w:hAnsi="Garamond" w:cs="Times New Roman"/>
-                <w:color w:val="000000"/>
-                <w:szCs w:val="24"/>
-                <w:lang w:val="en-US" w:eastAsia="it-IT"/>
-              </w:rPr>
-              <w:t>FC</w:t>
-            </w:r>
-            <w:r>
-              <w:rPr>
-                <w:rFonts w:ascii="Garamond" w:eastAsia="Times New Roman" w:hAnsi="Garamond" w:cs="Times New Roman"/>
-                <w:color w:val="000000"/>
-                <w:szCs w:val="24"/>
-                <w:lang w:val="en-US" w:eastAsia="it-IT"/>
-              </w:rPr>
-              <w:t>1</w:t>
+              <w:t>LC1</w:t>
             </w:r>
           </w:p>
         </w:tc>
@@ -13604,7 +13134,7 @@
                 <w:szCs w:val="24"/>
                 <w:lang w:val="en-US" w:eastAsia="it-IT"/>
               </w:rPr>
-              <w:t>Errore</w:t>
+              <w:t>Errato</w:t>
             </w:r>
             <w:proofErr w:type="spellEnd"/>
           </w:p>
@@ -13627,85 +13157,61 @@
           </w:tcPr>
           <w:p>
             <w:pPr>
+              <w:spacing w:after="0" w:line="15" w:lineRule="atLeast"/>
+              <w:rPr>
+                <w:rFonts w:ascii="Garamond" w:eastAsia="Times New Roman" w:hAnsi="Garamond" w:cs="Times New Roman"/>
+                <w:color w:val="000000"/>
+                <w:sz w:val="28"/>
+                <w:szCs w:val="28"/>
+                <w:lang w:eastAsia="it-IT"/>
+              </w:rPr>
+            </w:pPr>
+            <w:r>
+              <w:rPr>
+                <w:rFonts w:ascii="Garamond" w:eastAsia="Times New Roman" w:hAnsi="Garamond" w:cs="Times New Roman"/>
+                <w:color w:val="000000"/>
+                <w:sz w:val="28"/>
+                <w:szCs w:val="28"/>
+                <w:lang w:eastAsia="it-IT"/>
+              </w:rPr>
+              <w:t>TC_1.2.6</w:t>
+            </w:r>
+          </w:p>
+        </w:tc>
+        <w:tc>
+          <w:tcPr>
+            <w:tcW w:w="2042" w:type="dxa"/>
+            <w:tcBorders>
+              <w:bottom w:val="single" w:sz="6" w:space="0" w:color="000000"/>
+            </w:tcBorders>
+            <w:vAlign w:val="bottom"/>
+          </w:tcPr>
+          <w:p>
+            <w:pPr>
+              <w:spacing w:after="0" w:line="15" w:lineRule="atLeast"/>
+              <w:rPr>
+                <w:rFonts w:ascii="Garamond" w:eastAsia="Times New Roman" w:hAnsi="Garamond" w:cs="Times New Roman"/>
+                <w:color w:val="000000"/>
+                <w:sz w:val="2"/>
+                <w:szCs w:val="2"/>
+                <w:lang w:eastAsia="it-IT"/>
+              </w:rPr>
+            </w:pPr>
+          </w:p>
+        </w:tc>
+        <w:tc>
+          <w:tcPr>
+            <w:tcW w:w="4100" w:type="dxa"/>
+            <w:tcBorders>
+              <w:bottom w:val="single" w:sz="6" w:space="0" w:color="000000"/>
+            </w:tcBorders>
+            <w:vAlign w:val="bottom"/>
+          </w:tcPr>
+          <w:p>
+            <w:pPr>
               <w:spacing w:after="0" w:line="270" w:lineRule="atLeast"/>
               <w:rPr>
                 <w:rFonts w:ascii="Garamond" w:eastAsia="Times New Roman" w:hAnsi="Garamond" w:cs="Times New Roman"/>
-                <w:b/>
-                <w:bCs/>
-                <w:color w:val="000000"/>
-                <w:szCs w:val="24"/>
-                <w:lang w:eastAsia="it-IT"/>
-              </w:rPr>
-            </w:pPr>
-            <w:r>
-              <w:rPr>
-                <w:rFonts w:ascii="Garamond" w:eastAsia="Times New Roman" w:hAnsi="Garamond" w:cs="Times New Roman"/>
-                <w:b/>
-                <w:bCs/>
-                <w:color w:val="000000"/>
-                <w:szCs w:val="24"/>
-                <w:lang w:eastAsia="it-IT"/>
-              </w:rPr>
-              <w:t>TC_1.2</w:t>
-            </w:r>
-            <w:r>
-              <w:rPr>
-                <w:rFonts w:ascii="Garamond" w:eastAsia="Times New Roman" w:hAnsi="Garamond" w:cs="Times New Roman"/>
-                <w:b/>
-                <w:bCs/>
-                <w:color w:val="000000"/>
-                <w:szCs w:val="24"/>
-                <w:lang w:eastAsia="it-IT"/>
-              </w:rPr>
-              <w:t>_</w:t>
-            </w:r>
-            <w:r>
-              <w:rPr>
-                <w:rFonts w:ascii="Garamond" w:eastAsia="Times New Roman" w:hAnsi="Garamond" w:cs="Times New Roman"/>
-                <w:b/>
-                <w:bCs/>
-                <w:color w:val="000000"/>
-                <w:szCs w:val="24"/>
-                <w:lang w:eastAsia="it-IT"/>
-              </w:rPr>
-              <w:t>6</w:t>
-            </w:r>
-          </w:p>
-        </w:tc>
-        <w:tc>
-          <w:tcPr>
-            <w:tcW w:w="2042" w:type="dxa"/>
-            <w:tcBorders>
-              <w:bottom w:val="single" w:sz="6" w:space="0" w:color="000000"/>
-            </w:tcBorders>
-            <w:vAlign w:val="bottom"/>
-          </w:tcPr>
-          <w:p>
-            <w:pPr>
-              <w:spacing w:after="0" w:line="15" w:lineRule="atLeast"/>
-              <w:rPr>
-                <w:rFonts w:ascii="Garamond" w:eastAsia="Times New Roman" w:hAnsi="Garamond" w:cs="Times New Roman"/>
-                <w:color w:val="000000"/>
-                <w:sz w:val="2"/>
-                <w:szCs w:val="2"/>
-                <w:lang w:eastAsia="it-IT"/>
-              </w:rPr>
-            </w:pPr>
-          </w:p>
-        </w:tc>
-        <w:tc>
-          <w:tcPr>
-            <w:tcW w:w="4100" w:type="dxa"/>
-            <w:tcBorders>
-              <w:bottom w:val="single" w:sz="6" w:space="0" w:color="000000"/>
-            </w:tcBorders>
-            <w:vAlign w:val="bottom"/>
-          </w:tcPr>
-          <w:p>
-            <w:pPr>
-              <w:spacing w:after="0" w:line="270" w:lineRule="atLeast"/>
-              <w:rPr>
-                <w:rFonts w:ascii="Garamond" w:eastAsia="Times New Roman" w:hAnsi="Garamond" w:cs="Times New Roman"/>
                 <w:color w:val="000000"/>
                 <w:szCs w:val="24"/>
                 <w:lang w:val="en-US" w:eastAsia="it-IT"/>
@@ -13727,8 +13233,9 @@
                 <w:szCs w:val="24"/>
                 <w:lang w:val="en-US" w:eastAsia="it-IT"/>
               </w:rPr>
-              <w:t>P2</w:t>
-            </w:r>
+              <w:t>P</w:t>
+            </w:r>
+            <w:proofErr w:type="gramStart"/>
             <w:r>
               <w:rPr>
                 <w:rFonts w:ascii="Garamond" w:eastAsia="Times New Roman" w:hAnsi="Garamond" w:cs="Times New Roman"/>
@@ -13736,8 +13243,9 @@
                 <w:szCs w:val="24"/>
                 <w:lang w:val="en-US" w:eastAsia="it-IT"/>
               </w:rPr>
-              <w:t>.</w:t>
-            </w:r>
+              <w:t>2,FU</w:t>
+            </w:r>
+            <w:proofErr w:type="gramEnd"/>
             <w:r>
               <w:rPr>
                 <w:rFonts w:ascii="Garamond" w:eastAsia="Times New Roman" w:hAnsi="Garamond" w:cs="Times New Roman"/>
@@ -13745,7 +13253,7 @@
                 <w:szCs w:val="24"/>
                 <w:lang w:val="en-US" w:eastAsia="it-IT"/>
               </w:rPr>
-              <w:t>FU2</w:t>
+              <w:t>2,FP2,FE2,EE2</w:t>
             </w:r>
             <w:r>
               <w:rPr>
@@ -13754,7 +13262,7 @@
                 <w:szCs w:val="24"/>
                 <w:lang w:val="en-US" w:eastAsia="it-IT"/>
               </w:rPr>
-              <w:t>.</w:t>
+              <w:t>,LN1,</w:t>
             </w:r>
             <w:r>
               <w:rPr>
@@ -13763,97 +13271,7 @@
                 <w:szCs w:val="24"/>
                 <w:lang w:val="en-US" w:eastAsia="it-IT"/>
               </w:rPr>
-              <w:t>FP2</w:t>
-            </w:r>
-            <w:r>
-              <w:rPr>
-                <w:rFonts w:ascii="Garamond" w:eastAsia="Times New Roman" w:hAnsi="Garamond" w:cs="Times New Roman"/>
-                <w:color w:val="000000"/>
-                <w:szCs w:val="24"/>
-                <w:lang w:val="en-US" w:eastAsia="it-IT"/>
-              </w:rPr>
-              <w:t>.</w:t>
-            </w:r>
-            <w:r>
-              <w:rPr>
-                <w:rFonts w:ascii="Garamond" w:eastAsia="Times New Roman" w:hAnsi="Garamond" w:cs="Times New Roman"/>
-                <w:color w:val="000000"/>
-                <w:szCs w:val="24"/>
-                <w:lang w:val="en-US" w:eastAsia="it-IT"/>
-              </w:rPr>
-              <w:t>FE2</w:t>
-            </w:r>
-            <w:r>
-              <w:rPr>
-                <w:rFonts w:ascii="Garamond" w:eastAsia="Times New Roman" w:hAnsi="Garamond" w:cs="Times New Roman"/>
-                <w:color w:val="000000"/>
-                <w:szCs w:val="24"/>
-                <w:lang w:val="en-US" w:eastAsia="it-IT"/>
-              </w:rPr>
-              <w:t>.</w:t>
-            </w:r>
-            <w:r>
-              <w:rPr>
-                <w:rFonts w:ascii="Garamond" w:eastAsia="Times New Roman" w:hAnsi="Garamond" w:cs="Times New Roman"/>
-                <w:color w:val="000000"/>
-                <w:szCs w:val="24"/>
-                <w:lang w:val="en-US" w:eastAsia="it-IT"/>
-              </w:rPr>
-              <w:t>EE2</w:t>
-            </w:r>
-            <w:r>
-              <w:rPr>
-                <w:rFonts w:ascii="Garamond" w:eastAsia="Times New Roman" w:hAnsi="Garamond" w:cs="Times New Roman"/>
-                <w:color w:val="000000"/>
-                <w:szCs w:val="24"/>
-                <w:lang w:val="en-US" w:eastAsia="it-IT"/>
-              </w:rPr>
-              <w:t>.</w:t>
-            </w:r>
-            <w:r>
-              <w:rPr>
-                <w:rFonts w:ascii="Garamond" w:eastAsia="Times New Roman" w:hAnsi="Garamond" w:cs="Times New Roman"/>
-                <w:color w:val="000000"/>
-                <w:szCs w:val="24"/>
-                <w:lang w:val="en-US" w:eastAsia="it-IT"/>
-              </w:rPr>
-              <w:t>FN</w:t>
-            </w:r>
-            <w:r>
-              <w:rPr>
-                <w:rFonts w:ascii="Garamond" w:eastAsia="Times New Roman" w:hAnsi="Garamond" w:cs="Times New Roman"/>
-                <w:color w:val="000000"/>
-                <w:szCs w:val="24"/>
-                <w:lang w:val="en-US" w:eastAsia="it-IT"/>
-              </w:rPr>
-              <w:t>1</w:t>
-            </w:r>
-            <w:r>
-              <w:rPr>
-                <w:rFonts w:ascii="Garamond" w:eastAsia="Times New Roman" w:hAnsi="Garamond" w:cs="Times New Roman"/>
-                <w:color w:val="000000"/>
-                <w:szCs w:val="24"/>
-                <w:lang w:val="en-US" w:eastAsia="it-IT"/>
-              </w:rPr>
-              <w:t>.</w:t>
-            </w:r>
-            <w:r>
-              <w:rPr>
-                <w:rFonts w:ascii="Garamond" w:eastAsia="Times New Roman" w:hAnsi="Garamond" w:cs="Times New Roman"/>
-                <w:color w:val="000000"/>
-                <w:szCs w:val="24"/>
-                <w:lang w:val="en-US" w:eastAsia="it-IT"/>
-              </w:rPr>
-              <w:t>FC</w:t>
-            </w:r>
-            <w:r>
-              <w:rPr>
-                <w:rFonts w:ascii="Garamond" w:eastAsia="Times New Roman" w:hAnsi="Garamond" w:cs="Times New Roman"/>
-                <w:color w:val="000000"/>
-                <w:szCs w:val="24"/>
-                <w:lang w:val="en-US" w:eastAsia="it-IT"/>
-              </w:rPr>
-              <w:t>1</w:t>
+              <w:t>LC1</w:t>
             </w:r>
           </w:p>
         </w:tc>
@@ -13935,7 +13353,7 @@
                 <w:szCs w:val="24"/>
                 <w:lang w:eastAsia="it-IT"/>
               </w:rPr>
-              <w:t>Errore</w:t>
+              <w:t>Errato</w:t>
             </w:r>
           </w:p>
         </w:tc>
@@ -13957,85 +13375,61 @@
           </w:tcPr>
           <w:p>
             <w:pPr>
+              <w:spacing w:after="0" w:line="15" w:lineRule="atLeast"/>
+              <w:rPr>
+                <w:rFonts w:ascii="Garamond" w:eastAsia="Times New Roman" w:hAnsi="Garamond" w:cs="Times New Roman"/>
+                <w:color w:val="000000"/>
+                <w:sz w:val="28"/>
+                <w:szCs w:val="28"/>
+                <w:lang w:eastAsia="it-IT"/>
+              </w:rPr>
+            </w:pPr>
+            <w:r>
+              <w:rPr>
+                <w:rFonts w:ascii="Garamond" w:eastAsia="Times New Roman" w:hAnsi="Garamond" w:cs="Times New Roman"/>
+                <w:color w:val="000000"/>
+                <w:sz w:val="28"/>
+                <w:szCs w:val="28"/>
+                <w:lang w:eastAsia="it-IT"/>
+              </w:rPr>
+              <w:t>TC_1.2.7</w:t>
+            </w:r>
+          </w:p>
+        </w:tc>
+        <w:tc>
+          <w:tcPr>
+            <w:tcW w:w="2042" w:type="dxa"/>
+            <w:tcBorders>
+              <w:bottom w:val="single" w:sz="6" w:space="0" w:color="000000"/>
+            </w:tcBorders>
+            <w:vAlign w:val="bottom"/>
+          </w:tcPr>
+          <w:p>
+            <w:pPr>
+              <w:spacing w:after="0" w:line="15" w:lineRule="atLeast"/>
+              <w:rPr>
+                <w:rFonts w:ascii="Garamond" w:eastAsia="Times New Roman" w:hAnsi="Garamond" w:cs="Times New Roman"/>
+                <w:color w:val="000000"/>
+                <w:sz w:val="2"/>
+                <w:szCs w:val="2"/>
+                <w:lang w:eastAsia="it-IT"/>
+              </w:rPr>
+            </w:pPr>
+          </w:p>
+        </w:tc>
+        <w:tc>
+          <w:tcPr>
+            <w:tcW w:w="4100" w:type="dxa"/>
+            <w:tcBorders>
+              <w:bottom w:val="single" w:sz="6" w:space="0" w:color="000000"/>
+            </w:tcBorders>
+            <w:vAlign w:val="bottom"/>
+          </w:tcPr>
+          <w:p>
+            <w:pPr>
               <w:spacing w:after="0" w:line="270" w:lineRule="atLeast"/>
               <w:rPr>
                 <w:rFonts w:ascii="Garamond" w:eastAsia="Times New Roman" w:hAnsi="Garamond" w:cs="Times New Roman"/>
-                <w:b/>
-                <w:bCs/>
-                <w:color w:val="000000"/>
-                <w:szCs w:val="24"/>
-                <w:lang w:eastAsia="it-IT"/>
-              </w:rPr>
-            </w:pPr>
-            <w:r>
-              <w:rPr>
-                <w:rFonts w:ascii="Garamond" w:eastAsia="Times New Roman" w:hAnsi="Garamond" w:cs="Times New Roman"/>
-                <w:b/>
-                <w:bCs/>
-                <w:color w:val="000000"/>
-                <w:szCs w:val="24"/>
-                <w:lang w:eastAsia="it-IT"/>
-              </w:rPr>
-              <w:t>TC_1.2</w:t>
-            </w:r>
-            <w:r>
-              <w:rPr>
-                <w:rFonts w:ascii="Garamond" w:eastAsia="Times New Roman" w:hAnsi="Garamond" w:cs="Times New Roman"/>
-                <w:b/>
-                <w:bCs/>
-                <w:color w:val="000000"/>
-                <w:szCs w:val="24"/>
-                <w:lang w:eastAsia="it-IT"/>
-              </w:rPr>
-              <w:t>_</w:t>
-            </w:r>
-            <w:r>
-              <w:rPr>
-                <w:rFonts w:ascii="Garamond" w:eastAsia="Times New Roman" w:hAnsi="Garamond" w:cs="Times New Roman"/>
-                <w:b/>
-                <w:bCs/>
-                <w:color w:val="000000"/>
-                <w:szCs w:val="24"/>
-                <w:lang w:eastAsia="it-IT"/>
-              </w:rPr>
-              <w:t>7</w:t>
-            </w:r>
-          </w:p>
-        </w:tc>
-        <w:tc>
-          <w:tcPr>
-            <w:tcW w:w="2042" w:type="dxa"/>
-            <w:tcBorders>
-              <w:bottom w:val="single" w:sz="6" w:space="0" w:color="000000"/>
-            </w:tcBorders>
-            <w:vAlign w:val="bottom"/>
-          </w:tcPr>
-          <w:p>
-            <w:pPr>
-              <w:spacing w:after="0" w:line="15" w:lineRule="atLeast"/>
-              <w:rPr>
-                <w:rFonts w:ascii="Garamond" w:eastAsia="Times New Roman" w:hAnsi="Garamond" w:cs="Times New Roman"/>
-                <w:color w:val="000000"/>
-                <w:sz w:val="2"/>
-                <w:szCs w:val="2"/>
-                <w:lang w:eastAsia="it-IT"/>
-              </w:rPr>
-            </w:pPr>
-          </w:p>
-        </w:tc>
-        <w:tc>
-          <w:tcPr>
-            <w:tcW w:w="4100" w:type="dxa"/>
-            <w:tcBorders>
-              <w:bottom w:val="single" w:sz="6" w:space="0" w:color="000000"/>
-            </w:tcBorders>
-            <w:vAlign w:val="bottom"/>
-          </w:tcPr>
-          <w:p>
-            <w:pPr>
-              <w:spacing w:after="0" w:line="270" w:lineRule="atLeast"/>
-              <w:rPr>
-                <w:rFonts w:ascii="Garamond" w:eastAsia="Times New Roman" w:hAnsi="Garamond" w:cs="Times New Roman"/>
                 <w:color w:val="000000"/>
                 <w:szCs w:val="24"/>
                 <w:lang w:val="en-US" w:eastAsia="it-IT"/>
@@ -14057,8 +13451,9 @@
                 <w:szCs w:val="24"/>
                 <w:lang w:val="en-US" w:eastAsia="it-IT"/>
               </w:rPr>
-              <w:t>P2</w:t>
-            </w:r>
+              <w:t>P</w:t>
+            </w:r>
+            <w:proofErr w:type="gramStart"/>
             <w:r>
               <w:rPr>
                 <w:rFonts w:ascii="Garamond" w:eastAsia="Times New Roman" w:hAnsi="Garamond" w:cs="Times New Roman"/>
@@ -14066,8 +13461,9 @@
                 <w:szCs w:val="24"/>
                 <w:lang w:val="en-US" w:eastAsia="it-IT"/>
               </w:rPr>
-              <w:t>.</w:t>
-            </w:r>
+              <w:t>2,FU</w:t>
+            </w:r>
+            <w:proofErr w:type="gramEnd"/>
             <w:r>
               <w:rPr>
                 <w:rFonts w:ascii="Garamond" w:eastAsia="Times New Roman" w:hAnsi="Garamond" w:cs="Times New Roman"/>
@@ -14075,7 +13471,7 @@
                 <w:szCs w:val="24"/>
                 <w:lang w:val="en-US" w:eastAsia="it-IT"/>
               </w:rPr>
-              <w:t>FU2</w:t>
+              <w:t>2,FP2,FE2,EE2,LN2</w:t>
             </w:r>
             <w:r>
               <w:rPr>
@@ -14084,7 +13480,7 @@
                 <w:szCs w:val="24"/>
                 <w:lang w:val="en-US" w:eastAsia="it-IT"/>
               </w:rPr>
-              <w:t>.</w:t>
+              <w:t>,</w:t>
             </w:r>
             <w:r>
               <w:rPr>
@@ -14093,97 +13489,7 @@
                 <w:szCs w:val="24"/>
                 <w:lang w:val="en-US" w:eastAsia="it-IT"/>
               </w:rPr>
-              <w:t>FP2</w:t>
-            </w:r>
-            <w:r>
-              <w:rPr>
-                <w:rFonts w:ascii="Garamond" w:eastAsia="Times New Roman" w:hAnsi="Garamond" w:cs="Times New Roman"/>
-                <w:color w:val="000000"/>
-                <w:szCs w:val="24"/>
-                <w:lang w:val="en-US" w:eastAsia="it-IT"/>
-              </w:rPr>
-              <w:t>.</w:t>
-            </w:r>
-            <w:r>
-              <w:rPr>
-                <w:rFonts w:ascii="Garamond" w:eastAsia="Times New Roman" w:hAnsi="Garamond" w:cs="Times New Roman"/>
-                <w:color w:val="000000"/>
-                <w:szCs w:val="24"/>
-                <w:lang w:val="en-US" w:eastAsia="it-IT"/>
-              </w:rPr>
-              <w:t>FE2</w:t>
-            </w:r>
-            <w:r>
-              <w:rPr>
-                <w:rFonts w:ascii="Garamond" w:eastAsia="Times New Roman" w:hAnsi="Garamond" w:cs="Times New Roman"/>
-                <w:color w:val="000000"/>
-                <w:szCs w:val="24"/>
-                <w:lang w:val="en-US" w:eastAsia="it-IT"/>
-              </w:rPr>
-              <w:t>.</w:t>
-            </w:r>
-            <w:r>
-              <w:rPr>
-                <w:rFonts w:ascii="Garamond" w:eastAsia="Times New Roman" w:hAnsi="Garamond" w:cs="Times New Roman"/>
-                <w:color w:val="000000"/>
-                <w:szCs w:val="24"/>
-                <w:lang w:val="en-US" w:eastAsia="it-IT"/>
-              </w:rPr>
-              <w:t>EE2</w:t>
-            </w:r>
-            <w:r>
-              <w:rPr>
-                <w:rFonts w:ascii="Garamond" w:eastAsia="Times New Roman" w:hAnsi="Garamond" w:cs="Times New Roman"/>
-                <w:color w:val="000000"/>
-                <w:szCs w:val="24"/>
-                <w:lang w:val="en-US" w:eastAsia="it-IT"/>
-              </w:rPr>
-              <w:t>.</w:t>
-            </w:r>
-            <w:r>
-              <w:rPr>
-                <w:rFonts w:ascii="Garamond" w:eastAsia="Times New Roman" w:hAnsi="Garamond" w:cs="Times New Roman"/>
-                <w:color w:val="000000"/>
-                <w:szCs w:val="24"/>
-                <w:lang w:val="en-US" w:eastAsia="it-IT"/>
-              </w:rPr>
-              <w:t>FN</w:t>
-            </w:r>
-            <w:r>
-              <w:rPr>
-                <w:rFonts w:ascii="Garamond" w:eastAsia="Times New Roman" w:hAnsi="Garamond" w:cs="Times New Roman"/>
-                <w:color w:val="000000"/>
-                <w:szCs w:val="24"/>
-                <w:lang w:val="en-US" w:eastAsia="it-IT"/>
-              </w:rPr>
-              <w:t>2</w:t>
-            </w:r>
-            <w:r>
-              <w:rPr>
-                <w:rFonts w:ascii="Garamond" w:eastAsia="Times New Roman" w:hAnsi="Garamond" w:cs="Times New Roman"/>
-                <w:color w:val="000000"/>
-                <w:szCs w:val="24"/>
-                <w:lang w:val="en-US" w:eastAsia="it-IT"/>
-              </w:rPr>
-              <w:t>.</w:t>
-            </w:r>
-            <w:r>
-              <w:rPr>
-                <w:rFonts w:ascii="Garamond" w:eastAsia="Times New Roman" w:hAnsi="Garamond" w:cs="Times New Roman"/>
-                <w:color w:val="000000"/>
-                <w:szCs w:val="24"/>
-                <w:lang w:val="en-US" w:eastAsia="it-IT"/>
-              </w:rPr>
-              <w:t>FC</w:t>
-            </w:r>
-            <w:r>
-              <w:rPr>
-                <w:rFonts w:ascii="Garamond" w:eastAsia="Times New Roman" w:hAnsi="Garamond" w:cs="Times New Roman"/>
-                <w:color w:val="000000"/>
-                <w:szCs w:val="24"/>
-                <w:lang w:val="en-US" w:eastAsia="it-IT"/>
-              </w:rPr>
-              <w:t>1</w:t>
+              <w:t>LC1</w:t>
             </w:r>
           </w:p>
         </w:tc>
@@ -14246,7 +13552,7 @@
                 <w:szCs w:val="24"/>
                 <w:lang w:val="en-US" w:eastAsia="it-IT"/>
               </w:rPr>
-              <w:t>Errore</w:t>
+              <w:t>Errato</w:t>
             </w:r>
             <w:proofErr w:type="spellEnd"/>
           </w:p>
@@ -14269,85 +13575,61 @@
           </w:tcPr>
           <w:p>
             <w:pPr>
+              <w:spacing w:after="0" w:line="15" w:lineRule="atLeast"/>
+              <w:rPr>
+                <w:rFonts w:ascii="Garamond" w:eastAsia="Times New Roman" w:hAnsi="Garamond" w:cs="Times New Roman"/>
+                <w:color w:val="000000"/>
+                <w:sz w:val="28"/>
+                <w:szCs w:val="28"/>
+                <w:lang w:eastAsia="it-IT"/>
+              </w:rPr>
+            </w:pPr>
+            <w:r>
+              <w:rPr>
+                <w:rFonts w:ascii="Garamond" w:eastAsia="Times New Roman" w:hAnsi="Garamond" w:cs="Times New Roman"/>
+                <w:color w:val="000000"/>
+                <w:sz w:val="28"/>
+                <w:szCs w:val="28"/>
+                <w:lang w:eastAsia="it-IT"/>
+              </w:rPr>
+              <w:t>TC_1.2.8</w:t>
+            </w:r>
+          </w:p>
+        </w:tc>
+        <w:tc>
+          <w:tcPr>
+            <w:tcW w:w="2042" w:type="dxa"/>
+            <w:tcBorders>
+              <w:bottom w:val="single" w:sz="6" w:space="0" w:color="000000"/>
+            </w:tcBorders>
+            <w:vAlign w:val="bottom"/>
+          </w:tcPr>
+          <w:p>
+            <w:pPr>
+              <w:spacing w:after="0" w:line="15" w:lineRule="atLeast"/>
+              <w:rPr>
+                <w:rFonts w:ascii="Garamond" w:eastAsia="Times New Roman" w:hAnsi="Garamond" w:cs="Times New Roman"/>
+                <w:color w:val="000000"/>
+                <w:sz w:val="2"/>
+                <w:szCs w:val="2"/>
+                <w:lang w:eastAsia="it-IT"/>
+              </w:rPr>
+            </w:pPr>
+          </w:p>
+        </w:tc>
+        <w:tc>
+          <w:tcPr>
+            <w:tcW w:w="4100" w:type="dxa"/>
+            <w:tcBorders>
+              <w:bottom w:val="single" w:sz="6" w:space="0" w:color="000000"/>
+            </w:tcBorders>
+            <w:vAlign w:val="bottom"/>
+          </w:tcPr>
+          <w:p>
+            <w:pPr>
               <w:spacing w:after="0" w:line="270" w:lineRule="atLeast"/>
               <w:rPr>
                 <w:rFonts w:ascii="Garamond" w:eastAsia="Times New Roman" w:hAnsi="Garamond" w:cs="Times New Roman"/>
-                <w:b/>
-                <w:bCs/>
-                <w:color w:val="000000"/>
-                <w:szCs w:val="24"/>
-                <w:lang w:eastAsia="it-IT"/>
-              </w:rPr>
-            </w:pPr>
-            <w:r>
-              <w:rPr>
-                <w:rFonts w:ascii="Garamond" w:eastAsia="Times New Roman" w:hAnsi="Garamond" w:cs="Times New Roman"/>
-                <w:b/>
-                <w:bCs/>
-                <w:color w:val="000000"/>
-                <w:szCs w:val="24"/>
-                <w:lang w:eastAsia="it-IT"/>
-              </w:rPr>
-              <w:t>TC_1.2</w:t>
-            </w:r>
-            <w:r>
-              <w:rPr>
-                <w:rFonts w:ascii="Garamond" w:eastAsia="Times New Roman" w:hAnsi="Garamond" w:cs="Times New Roman"/>
-                <w:b/>
-                <w:bCs/>
-                <w:color w:val="000000"/>
-                <w:szCs w:val="24"/>
-                <w:lang w:eastAsia="it-IT"/>
-              </w:rPr>
-              <w:t>_</w:t>
-            </w:r>
-            <w:r>
-              <w:rPr>
-                <w:rFonts w:ascii="Garamond" w:eastAsia="Times New Roman" w:hAnsi="Garamond" w:cs="Times New Roman"/>
-                <w:b/>
-                <w:bCs/>
-                <w:color w:val="000000"/>
-                <w:szCs w:val="24"/>
-                <w:lang w:eastAsia="it-IT"/>
-              </w:rPr>
-              <w:t>8</w:t>
-            </w:r>
-          </w:p>
-        </w:tc>
-        <w:tc>
-          <w:tcPr>
-            <w:tcW w:w="2042" w:type="dxa"/>
-            <w:tcBorders>
-              <w:bottom w:val="single" w:sz="6" w:space="0" w:color="000000"/>
-            </w:tcBorders>
-            <w:vAlign w:val="bottom"/>
-          </w:tcPr>
-          <w:p>
-            <w:pPr>
-              <w:spacing w:after="0" w:line="15" w:lineRule="atLeast"/>
-              <w:rPr>
-                <w:rFonts w:ascii="Garamond" w:eastAsia="Times New Roman" w:hAnsi="Garamond" w:cs="Times New Roman"/>
-                <w:color w:val="000000"/>
-                <w:sz w:val="2"/>
-                <w:szCs w:val="2"/>
-                <w:lang w:eastAsia="it-IT"/>
-              </w:rPr>
-            </w:pPr>
-          </w:p>
-        </w:tc>
-        <w:tc>
-          <w:tcPr>
-            <w:tcW w:w="4100" w:type="dxa"/>
-            <w:tcBorders>
-              <w:bottom w:val="single" w:sz="6" w:space="0" w:color="000000"/>
-            </w:tcBorders>
-            <w:vAlign w:val="bottom"/>
-          </w:tcPr>
-          <w:p>
-            <w:pPr>
-              <w:spacing w:after="0" w:line="270" w:lineRule="atLeast"/>
-              <w:rPr>
-                <w:rFonts w:ascii="Garamond" w:eastAsia="Times New Roman" w:hAnsi="Garamond" w:cs="Times New Roman"/>
                 <w:color w:val="000000"/>
                 <w:szCs w:val="24"/>
                 <w:lang w:val="en-US" w:eastAsia="it-IT"/>
@@ -14369,8 +13651,9 @@
                 <w:szCs w:val="24"/>
                 <w:lang w:val="en-US" w:eastAsia="it-IT"/>
               </w:rPr>
-              <w:t>P2</w:t>
-            </w:r>
+              <w:t>P</w:t>
+            </w:r>
+            <w:proofErr w:type="gramStart"/>
             <w:r>
               <w:rPr>
                 <w:rFonts w:ascii="Garamond" w:eastAsia="Times New Roman" w:hAnsi="Garamond" w:cs="Times New Roman"/>
@@ -14378,8 +13661,9 @@
                 <w:szCs w:val="24"/>
                 <w:lang w:val="en-US" w:eastAsia="it-IT"/>
               </w:rPr>
-              <w:t>.</w:t>
-            </w:r>
+              <w:t>2,FU</w:t>
+            </w:r>
+            <w:proofErr w:type="gramEnd"/>
             <w:r>
               <w:rPr>
                 <w:rFonts w:ascii="Garamond" w:eastAsia="Times New Roman" w:hAnsi="Garamond" w:cs="Times New Roman"/>
@@ -14387,7 +13671,7 @@
                 <w:szCs w:val="24"/>
                 <w:lang w:val="en-US" w:eastAsia="it-IT"/>
               </w:rPr>
-              <w:t>FU2</w:t>
+              <w:t>2,FP2,FE2,EE2,LN2</w:t>
             </w:r>
             <w:r>
               <w:rPr>
@@ -14396,7 +13680,7 @@
                 <w:szCs w:val="24"/>
                 <w:lang w:val="en-US" w:eastAsia="it-IT"/>
               </w:rPr>
-              <w:t>.</w:t>
+              <w:t>,</w:t>
             </w:r>
             <w:r>
               <w:rPr>
@@ -14405,97 +13689,7 @@
                 <w:szCs w:val="24"/>
                 <w:lang w:val="en-US" w:eastAsia="it-IT"/>
               </w:rPr>
-              <w:t>FP2</w:t>
-            </w:r>
-            <w:r>
-              <w:rPr>
-                <w:rFonts w:ascii="Garamond" w:eastAsia="Times New Roman" w:hAnsi="Garamond" w:cs="Times New Roman"/>
-                <w:color w:val="000000"/>
-                <w:szCs w:val="24"/>
-                <w:lang w:val="en-US" w:eastAsia="it-IT"/>
-              </w:rPr>
-              <w:t>.</w:t>
-            </w:r>
-            <w:r>
-              <w:rPr>
-                <w:rFonts w:ascii="Garamond" w:eastAsia="Times New Roman" w:hAnsi="Garamond" w:cs="Times New Roman"/>
-                <w:color w:val="000000"/>
-                <w:szCs w:val="24"/>
-                <w:lang w:val="en-US" w:eastAsia="it-IT"/>
-              </w:rPr>
-              <w:t>FE</w:t>
-            </w:r>
-            <w:r>
-              <w:rPr>
-                <w:rFonts w:ascii="Garamond" w:eastAsia="Times New Roman" w:hAnsi="Garamond" w:cs="Times New Roman"/>
-                <w:color w:val="000000"/>
-                <w:szCs w:val="24"/>
-                <w:lang w:val="en-US" w:eastAsia="it-IT"/>
-              </w:rPr>
-              <w:t>.</w:t>
-            </w:r>
-            <w:r>
-              <w:rPr>
-                <w:rFonts w:ascii="Garamond" w:eastAsia="Times New Roman" w:hAnsi="Garamond" w:cs="Times New Roman"/>
-                <w:color w:val="000000"/>
-                <w:szCs w:val="24"/>
-                <w:lang w:val="en-US" w:eastAsia="it-IT"/>
-              </w:rPr>
-              <w:t>EE2</w:t>
-            </w:r>
-            <w:r>
-              <w:rPr>
-                <w:rFonts w:ascii="Garamond" w:eastAsia="Times New Roman" w:hAnsi="Garamond" w:cs="Times New Roman"/>
-                <w:color w:val="000000"/>
-                <w:szCs w:val="24"/>
-                <w:lang w:val="en-US" w:eastAsia="it-IT"/>
-              </w:rPr>
-              <w:t>.</w:t>
-            </w:r>
-            <w:r>
-              <w:rPr>
-                <w:rFonts w:ascii="Garamond" w:eastAsia="Times New Roman" w:hAnsi="Garamond" w:cs="Times New Roman"/>
-                <w:color w:val="000000"/>
-                <w:szCs w:val="24"/>
-                <w:lang w:val="en-US" w:eastAsia="it-IT"/>
-              </w:rPr>
-              <w:t>FN</w:t>
-            </w:r>
-            <w:r>
-              <w:rPr>
-                <w:rFonts w:ascii="Garamond" w:eastAsia="Times New Roman" w:hAnsi="Garamond" w:cs="Times New Roman"/>
-                <w:color w:val="000000"/>
-                <w:szCs w:val="24"/>
-                <w:lang w:val="en-US" w:eastAsia="it-IT"/>
-              </w:rPr>
-              <w:t>2</w:t>
-            </w:r>
-            <w:r>
-              <w:rPr>
-                <w:rFonts w:ascii="Garamond" w:eastAsia="Times New Roman" w:hAnsi="Garamond" w:cs="Times New Roman"/>
-                <w:color w:val="000000"/>
-                <w:szCs w:val="24"/>
-                <w:lang w:val="en-US" w:eastAsia="it-IT"/>
-              </w:rPr>
-              <w:t>.</w:t>
-            </w:r>
-            <w:r>
-              <w:rPr>
-                <w:rFonts w:ascii="Garamond" w:eastAsia="Times New Roman" w:hAnsi="Garamond" w:cs="Times New Roman"/>
-                <w:color w:val="000000"/>
-                <w:szCs w:val="24"/>
-                <w:lang w:val="en-US" w:eastAsia="it-IT"/>
-              </w:rPr>
-              <w:t>FC</w:t>
-            </w:r>
-            <w:r>
-              <w:rPr>
-                <w:rFonts w:ascii="Garamond" w:eastAsia="Times New Roman" w:hAnsi="Garamond" w:cs="Times New Roman"/>
-                <w:color w:val="000000"/>
-                <w:szCs w:val="24"/>
-                <w:lang w:val="en-US" w:eastAsia="it-IT"/>
-              </w:rPr>
-              <w:t>2</w:t>
+              <w:t>LC2</w:t>
             </w:r>
           </w:p>
         </w:tc>
@@ -14568,7 +13762,7 @@
                 <w:szCs w:val="24"/>
                 <w:lang w:val="en-US" w:eastAsia="it-IT"/>
               </w:rPr>
-              <w:t>Successo</w:t>
+              <w:t>Corretto</w:t>
             </w:r>
             <w:proofErr w:type="spellEnd"/>
           </w:p>
@@ -14597,11 +13791,11 @@
       <w:pPr>
         <w:pStyle w:val="Titolo2"/>
       </w:pPr>
-      <w:bookmarkStart w:id="6" w:name="_Toc26289790"/>
+      <w:bookmarkStart w:id="7" w:name="_Toc26289790"/>
       <w:r>
         <w:t>Creazione Lega</w:t>
       </w:r>
-      <w:bookmarkEnd w:id="6"/>
+      <w:bookmarkEnd w:id="7"/>
     </w:p>
     <w:p/>
     <w:tbl>
@@ -14893,18 +14087,7 @@
                 <w:szCs w:val="24"/>
                 <w:lang w:eastAsia="it-IT"/>
               </w:rPr>
-              <w:t>FN</w:t>
-            </w:r>
-            <w:r>
-              <w:rPr>
-                <w:rFonts w:ascii="Garamond" w:eastAsia="Times New Roman" w:hAnsi="Garamond" w:cs="Times New Roman"/>
-                <w:b/>
-                <w:bCs/>
-                <w:color w:val="000000"/>
-                <w:szCs w:val="24"/>
-                <w:lang w:eastAsia="it-IT"/>
-              </w:rPr>
-              <w:t>L</w:t>
+              <w:t>LNL</w:t>
             </w:r>
             <w:r>
               <w:rPr>
@@ -18513,16 +17696,6 @@
               </w:rPr>
               <w:t> </w:t>
             </w:r>
-            <w:r>
-              <w:rPr>
-                <w:rFonts w:ascii="Garamond" w:eastAsia="Times New Roman" w:hAnsi="Garamond" w:cs="Times New Roman"/>
-                <w:color w:val="000000"/>
-                <w:sz w:val="2"/>
-                <w:szCs w:val="2"/>
-                <w:lang w:eastAsia="it-IT"/>
-              </w:rPr>
-              <w:t>F</w:t>
-            </w:r>
           </w:p>
         </w:tc>
         <w:tc>
@@ -18548,8 +17721,9 @@
                 <w:szCs w:val="24"/>
                 <w:lang w:val="en-US" w:eastAsia="it-IT"/>
               </w:rPr>
-              <w:t>FNL1</w:t>
-            </w:r>
+              <w:t>FL</w:t>
+            </w:r>
+            <w:proofErr w:type="gramStart"/>
             <w:r>
               <w:rPr>
                 <w:rFonts w:ascii="Garamond" w:eastAsia="Times New Roman" w:hAnsi="Garamond" w:cs="Times New Roman"/>
@@ -18557,8 +17731,9 @@
                 <w:szCs w:val="24"/>
                 <w:lang w:val="en-US" w:eastAsia="it-IT"/>
               </w:rPr>
-              <w:t>.</w:t>
-            </w:r>
+              <w:t>1,FQ</w:t>
+            </w:r>
+            <w:proofErr w:type="gramEnd"/>
             <w:r>
               <w:rPr>
                 <w:rFonts w:ascii="Garamond" w:eastAsia="Times New Roman" w:hAnsi="Garamond" w:cs="Times New Roman"/>
@@ -18566,7 +17741,7 @@
                 <w:szCs w:val="24"/>
                 <w:lang w:val="en-US" w:eastAsia="it-IT"/>
               </w:rPr>
-              <w:t>FL</w:t>
+              <w:t>1</w:t>
             </w:r>
             <w:r>
               <w:rPr>
@@ -18575,7 +17750,7 @@
                 <w:szCs w:val="24"/>
                 <w:lang w:val="en-US" w:eastAsia="it-IT"/>
               </w:rPr>
-              <w:t>2</w:t>
+              <w:t>,FV</w:t>
             </w:r>
             <w:r>
               <w:rPr>
@@ -18584,52 +17759,7 @@
                 <w:szCs w:val="24"/>
                 <w:lang w:val="en-US" w:eastAsia="it-IT"/>
               </w:rPr>
-              <w:t>.</w:t>
-            </w:r>
-            <w:r>
-              <w:rPr>
-                <w:rFonts w:ascii="Garamond" w:eastAsia="Times New Roman" w:hAnsi="Garamond" w:cs="Times New Roman"/>
-                <w:color w:val="000000"/>
-                <w:szCs w:val="24"/>
-                <w:lang w:val="en-US" w:eastAsia="it-IT"/>
-              </w:rPr>
-              <w:t>FQ</w:t>
-            </w:r>
-            <w:r>
-              <w:rPr>
-                <w:rFonts w:ascii="Garamond" w:eastAsia="Times New Roman" w:hAnsi="Garamond" w:cs="Times New Roman"/>
-                <w:color w:val="000000"/>
-                <w:szCs w:val="24"/>
-                <w:lang w:val="en-US" w:eastAsia="it-IT"/>
-              </w:rPr>
-              <w:t>2</w:t>
-            </w:r>
-            <w:r>
-              <w:rPr>
-                <w:rFonts w:ascii="Garamond" w:eastAsia="Times New Roman" w:hAnsi="Garamond" w:cs="Times New Roman"/>
-                <w:color w:val="000000"/>
-                <w:szCs w:val="24"/>
-                <w:lang w:val="en-US" w:eastAsia="it-IT"/>
-              </w:rPr>
-              <w:t>.</w:t>
-            </w:r>
-            <w:r>
-              <w:rPr>
-                <w:rFonts w:ascii="Garamond" w:eastAsia="Times New Roman" w:hAnsi="Garamond" w:cs="Times New Roman"/>
-                <w:color w:val="000000"/>
-                <w:szCs w:val="24"/>
-                <w:lang w:val="en-US" w:eastAsia="it-IT"/>
-              </w:rPr>
-              <w:t>FV</w:t>
-            </w:r>
-            <w:r>
-              <w:rPr>
-                <w:rFonts w:ascii="Garamond" w:eastAsia="Times New Roman" w:hAnsi="Garamond" w:cs="Times New Roman"/>
-                <w:color w:val="000000"/>
-                <w:szCs w:val="24"/>
-                <w:lang w:val="en-US" w:eastAsia="it-IT"/>
-              </w:rPr>
-              <w:t>2</w:t>
+              <w:t>1</w:t>
             </w:r>
           </w:p>
         </w:tc>
@@ -18721,7 +17851,7 @@
                 <w:szCs w:val="24"/>
                 <w:lang w:eastAsia="it-IT"/>
               </w:rPr>
-              <w:t>Errore</w:t>
+              <w:t>Errato</w:t>
             </w:r>
           </w:p>
         </w:tc>
@@ -19032,8 +18162,9 @@
                 <w:szCs w:val="24"/>
                 <w:lang w:val="en-US" w:eastAsia="it-IT"/>
               </w:rPr>
-              <w:t>FNL2</w:t>
-            </w:r>
+              <w:t>FL</w:t>
+            </w:r>
+            <w:proofErr w:type="gramStart"/>
             <w:r>
               <w:rPr>
                 <w:rFonts w:ascii="Garamond" w:eastAsia="Times New Roman" w:hAnsi="Garamond" w:cs="Times New Roman"/>
@@ -19041,8 +18172,9 @@
                 <w:szCs w:val="24"/>
                 <w:lang w:val="en-US" w:eastAsia="it-IT"/>
               </w:rPr>
-              <w:t>.</w:t>
-            </w:r>
+              <w:t>2,FQ</w:t>
+            </w:r>
+            <w:proofErr w:type="gramEnd"/>
             <w:r>
               <w:rPr>
                 <w:rFonts w:ascii="Garamond" w:eastAsia="Times New Roman" w:hAnsi="Garamond" w:cs="Times New Roman"/>
@@ -19050,7 +18182,7 @@
                 <w:szCs w:val="24"/>
                 <w:lang w:val="en-US" w:eastAsia="it-IT"/>
               </w:rPr>
-              <w:t>FL1</w:t>
+              <w:t>1</w:t>
             </w:r>
             <w:r>
               <w:rPr>
@@ -19059,7 +18191,7 @@
                 <w:szCs w:val="24"/>
                 <w:lang w:val="en-US" w:eastAsia="it-IT"/>
               </w:rPr>
-              <w:t>.</w:t>
+              <w:t>,FV</w:t>
             </w:r>
             <w:r>
               <w:rPr>
@@ -19068,25 +18200,7 @@
                 <w:szCs w:val="24"/>
                 <w:lang w:val="en-US" w:eastAsia="it-IT"/>
               </w:rPr>
-              <w:t>FQ2</w:t>
-            </w:r>
-            <w:r>
-              <w:rPr>
-                <w:rFonts w:ascii="Garamond" w:eastAsia="Times New Roman" w:hAnsi="Garamond" w:cs="Times New Roman"/>
-                <w:color w:val="000000"/>
-                <w:szCs w:val="24"/>
-                <w:lang w:val="en-US" w:eastAsia="it-IT"/>
-              </w:rPr>
-              <w:t>.</w:t>
-            </w:r>
-            <w:r>
-              <w:rPr>
-                <w:rFonts w:ascii="Garamond" w:eastAsia="Times New Roman" w:hAnsi="Garamond" w:cs="Times New Roman"/>
-                <w:color w:val="000000"/>
-                <w:szCs w:val="24"/>
-                <w:lang w:val="en-US" w:eastAsia="it-IT"/>
-              </w:rPr>
-              <w:t>FV2</w:t>
+              <w:t>1</w:t>
             </w:r>
           </w:p>
         </w:tc>
@@ -19178,7 +18292,7 @@
                 <w:szCs w:val="24"/>
                 <w:lang w:eastAsia="it-IT"/>
               </w:rPr>
-              <w:t>Errore</w:t>
+              <w:t>Errato</w:t>
             </w:r>
           </w:p>
         </w:tc>
@@ -19489,8 +18603,9 @@
                 <w:szCs w:val="24"/>
                 <w:lang w:val="en-US" w:eastAsia="it-IT"/>
               </w:rPr>
-              <w:t>F</w:t>
-            </w:r>
+              <w:t>FL</w:t>
+            </w:r>
+            <w:proofErr w:type="gramStart"/>
             <w:r>
               <w:rPr>
                 <w:rFonts w:ascii="Garamond" w:eastAsia="Times New Roman" w:hAnsi="Garamond" w:cs="Times New Roman"/>
@@ -19498,8 +18613,9 @@
                 <w:szCs w:val="24"/>
                 <w:lang w:val="en-US" w:eastAsia="it-IT"/>
               </w:rPr>
-              <w:t>N</w:t>
-            </w:r>
+              <w:t>2,FQ</w:t>
+            </w:r>
+            <w:proofErr w:type="gramEnd"/>
             <w:r>
               <w:rPr>
                 <w:rFonts w:ascii="Garamond" w:eastAsia="Times New Roman" w:hAnsi="Garamond" w:cs="Times New Roman"/>
@@ -19507,7 +18623,7 @@
                 <w:szCs w:val="24"/>
                 <w:lang w:val="en-US" w:eastAsia="it-IT"/>
               </w:rPr>
-              <w:t>L2</w:t>
+              <w:t>2</w:t>
             </w:r>
             <w:r>
               <w:rPr>
@@ -19516,7 +18632,7 @@
                 <w:szCs w:val="24"/>
                 <w:lang w:val="en-US" w:eastAsia="it-IT"/>
               </w:rPr>
-              <w:t>.</w:t>
+              <w:t>,FV</w:t>
             </w:r>
             <w:r>
               <w:rPr>
@@ -19525,43 +18641,7 @@
                 <w:szCs w:val="24"/>
                 <w:lang w:val="en-US" w:eastAsia="it-IT"/>
               </w:rPr>
-              <w:t>FL2</w:t>
-            </w:r>
-            <w:r>
-              <w:rPr>
-                <w:rFonts w:ascii="Garamond" w:eastAsia="Times New Roman" w:hAnsi="Garamond" w:cs="Times New Roman"/>
-                <w:color w:val="000000"/>
-                <w:szCs w:val="24"/>
-                <w:lang w:val="en-US" w:eastAsia="it-IT"/>
-              </w:rPr>
-              <w:t>.</w:t>
-            </w:r>
-            <w:r>
-              <w:rPr>
-                <w:rFonts w:ascii="Garamond" w:eastAsia="Times New Roman" w:hAnsi="Garamond" w:cs="Times New Roman"/>
-                <w:color w:val="000000"/>
-                <w:szCs w:val="24"/>
-                <w:lang w:val="en-US" w:eastAsia="it-IT"/>
-              </w:rPr>
-              <w:t>FQ1</w:t>
-            </w:r>
-            <w:r>
-              <w:rPr>
-                <w:rFonts w:ascii="Garamond" w:eastAsia="Times New Roman" w:hAnsi="Garamond" w:cs="Times New Roman"/>
-                <w:color w:val="000000"/>
-                <w:szCs w:val="24"/>
-                <w:lang w:val="en-US" w:eastAsia="it-IT"/>
-              </w:rPr>
-              <w:t>.</w:t>
-            </w:r>
-            <w:r>
-              <w:rPr>
-                <w:rFonts w:ascii="Garamond" w:eastAsia="Times New Roman" w:hAnsi="Garamond" w:cs="Times New Roman"/>
-                <w:color w:val="000000"/>
-                <w:szCs w:val="24"/>
-                <w:lang w:val="en-US" w:eastAsia="it-IT"/>
-              </w:rPr>
-              <w:t>FV2</w:t>
+              <w:t>1</w:t>
             </w:r>
           </w:p>
         </w:tc>
@@ -19653,7 +18733,7 @@
                 <w:szCs w:val="24"/>
                 <w:lang w:eastAsia="it-IT"/>
               </w:rPr>
-              <w:t>Errore</w:t>
+              <w:t>Errato</w:t>
             </w:r>
           </w:p>
         </w:tc>
@@ -19805,6 +18885,7 @@
             <w:tcW w:w="1168" w:type="dxa"/>
             <w:tcBorders>
               <w:left w:val="single" w:sz="6" w:space="0" w:color="000000"/>
+              <w:bottom w:val="single" w:sz="6" w:space="0" w:color="000000"/>
               <w:right w:val="single" w:sz="6" w:space="0" w:color="000000"/>
             </w:tcBorders>
             <w:vAlign w:val="bottom"/>
@@ -19837,6 +18918,9 @@
         <w:tc>
           <w:tcPr>
             <w:tcW w:w="2141" w:type="dxa"/>
+            <w:tcBorders>
+              <w:bottom w:val="single" w:sz="6" w:space="0" w:color="000000"/>
+            </w:tcBorders>
             <w:vAlign w:val="bottom"/>
           </w:tcPr>
           <w:p>
@@ -19855,6 +18939,9 @@
         <w:tc>
           <w:tcPr>
             <w:tcW w:w="4100" w:type="dxa"/>
+            <w:tcBorders>
+              <w:bottom w:val="single" w:sz="6" w:space="0" w:color="000000"/>
+            </w:tcBorders>
             <w:vAlign w:val="bottom"/>
           </w:tcPr>
           <w:p>
@@ -19874,8 +18961,9 @@
                 <w:szCs w:val="24"/>
                 <w:lang w:val="en-US" w:eastAsia="it-IT"/>
               </w:rPr>
-              <w:t>FNL2</w:t>
-            </w:r>
+              <w:t>FL</w:t>
+            </w:r>
+            <w:proofErr w:type="gramStart"/>
             <w:r>
               <w:rPr>
                 <w:rFonts w:ascii="Garamond" w:eastAsia="Times New Roman" w:hAnsi="Garamond" w:cs="Times New Roman"/>
@@ -19883,8 +18971,9 @@
                 <w:szCs w:val="24"/>
                 <w:lang w:val="en-US" w:eastAsia="it-IT"/>
               </w:rPr>
-              <w:t>.</w:t>
-            </w:r>
+              <w:t>2,FQ</w:t>
+            </w:r>
+            <w:proofErr w:type="gramEnd"/>
             <w:r>
               <w:rPr>
                 <w:rFonts w:ascii="Garamond" w:eastAsia="Times New Roman" w:hAnsi="Garamond" w:cs="Times New Roman"/>
@@ -19892,7 +18981,7 @@
                 <w:szCs w:val="24"/>
                 <w:lang w:val="en-US" w:eastAsia="it-IT"/>
               </w:rPr>
-              <w:t>FL2</w:t>
+              <w:t>2</w:t>
             </w:r>
             <w:r>
               <w:rPr>
@@ -19901,7 +18990,7 @@
                 <w:szCs w:val="24"/>
                 <w:lang w:val="en-US" w:eastAsia="it-IT"/>
               </w:rPr>
-              <w:t>.</w:t>
+              <w:t>,FV</w:t>
             </w:r>
             <w:r>
               <w:rPr>
@@ -19910,52 +18999,38 @@
                 <w:szCs w:val="24"/>
                 <w:lang w:val="en-US" w:eastAsia="it-IT"/>
               </w:rPr>
-              <w:t>FQ2</w:t>
-            </w:r>
-            <w:r>
-              <w:rPr>
-                <w:rFonts w:ascii="Garamond" w:eastAsia="Times New Roman" w:hAnsi="Garamond" w:cs="Times New Roman"/>
-                <w:color w:val="000000"/>
-                <w:szCs w:val="24"/>
+              <w:t>2</w:t>
+            </w:r>
+          </w:p>
+        </w:tc>
+        <w:tc>
+          <w:tcPr>
+            <w:tcW w:w="898" w:type="dxa"/>
+            <w:tcBorders>
+              <w:bottom w:val="single" w:sz="6" w:space="0" w:color="000000"/>
+              <w:right w:val="single" w:sz="6" w:space="0" w:color="000000"/>
+            </w:tcBorders>
+            <w:vAlign w:val="bottom"/>
+          </w:tcPr>
+          <w:p>
+            <w:pPr>
+              <w:spacing w:after="0" w:line="15" w:lineRule="atLeast"/>
+              <w:rPr>
+                <w:rFonts w:ascii="Garamond" w:eastAsia="Times New Roman" w:hAnsi="Garamond" w:cs="Times New Roman"/>
+                <w:color w:val="000000"/>
+                <w:sz w:val="2"/>
+                <w:szCs w:val="2"/>
                 <w:lang w:val="en-US" w:eastAsia="it-IT"/>
               </w:rPr>
-              <w:t>.</w:t>
-            </w:r>
-            <w:r>
-              <w:rPr>
-                <w:rFonts w:ascii="Garamond" w:eastAsia="Times New Roman" w:hAnsi="Garamond" w:cs="Times New Roman"/>
-                <w:color w:val="000000"/>
-                <w:szCs w:val="24"/>
-                <w:lang w:val="en-US" w:eastAsia="it-IT"/>
-              </w:rPr>
-              <w:t>FV1</w:t>
-            </w:r>
-          </w:p>
-        </w:tc>
-        <w:tc>
-          <w:tcPr>
-            <w:tcW w:w="898" w:type="dxa"/>
-            <w:tcBorders>
-              <w:right w:val="single" w:sz="6" w:space="0" w:color="000000"/>
-            </w:tcBorders>
-            <w:vAlign w:val="bottom"/>
-          </w:tcPr>
-          <w:p>
-            <w:pPr>
-              <w:spacing w:after="0" w:line="15" w:lineRule="atLeast"/>
-              <w:rPr>
-                <w:rFonts w:ascii="Garamond" w:eastAsia="Times New Roman" w:hAnsi="Garamond" w:cs="Times New Roman"/>
-                <w:color w:val="000000"/>
-                <w:sz w:val="2"/>
-                <w:szCs w:val="2"/>
-                <w:lang w:val="en-US" w:eastAsia="it-IT"/>
-              </w:rPr>
             </w:pPr>
           </w:p>
         </w:tc>
         <w:tc>
           <w:tcPr>
             <w:tcW w:w="338" w:type="dxa"/>
+            <w:tcBorders>
+              <w:bottom w:val="single" w:sz="6" w:space="0" w:color="000000"/>
+            </w:tcBorders>
             <w:vAlign w:val="bottom"/>
           </w:tcPr>
           <w:p>
@@ -19976,6 +19051,7 @@
             <w:tcW w:w="985" w:type="dxa"/>
             <w:gridSpan w:val="2"/>
             <w:tcBorders>
+              <w:bottom w:val="single" w:sz="6" w:space="0" w:color="000000"/>
               <w:right w:val="single" w:sz="6" w:space="0" w:color="000000"/>
             </w:tcBorders>
             <w:vAlign w:val="bottom"/>
@@ -19997,232 +19073,7 @@
                 <w:szCs w:val="24"/>
                 <w:lang w:eastAsia="it-IT"/>
               </w:rPr>
-              <w:t>Errore</w:t>
-            </w:r>
-          </w:p>
-        </w:tc>
-      </w:tr>
-      <w:tr>
-        <w:trPr>
-          <w:trHeight w:val="315"/>
-          <w:tblCellSpacing w:w="0" w:type="dxa"/>
-        </w:trPr>
-        <w:tc>
-          <w:tcPr>
-            <w:tcW w:w="1168" w:type="dxa"/>
-            <w:tcBorders>
-              <w:top w:val="single" w:sz="4" w:space="0" w:color="auto"/>
-              <w:left w:val="single" w:sz="6" w:space="0" w:color="000000"/>
-              <w:bottom w:val="single" w:sz="4" w:space="0" w:color="000000"/>
-              <w:right w:val="single" w:sz="6" w:space="0" w:color="000000"/>
-            </w:tcBorders>
-            <w:vAlign w:val="bottom"/>
-          </w:tcPr>
-          <w:p>
-            <w:pPr>
-              <w:spacing w:after="0" w:line="15" w:lineRule="atLeast"/>
-              <w:rPr>
-                <w:rFonts w:ascii="Garamond" w:eastAsia="Times New Roman" w:hAnsi="Garamond" w:cs="Times New Roman"/>
-                <w:b/>
-                <w:bCs/>
-                <w:color w:val="000000"/>
-                <w:szCs w:val="24"/>
-                <w:lang w:eastAsia="it-IT"/>
-              </w:rPr>
-            </w:pPr>
-            <w:r>
-              <w:rPr>
-                <w:rFonts w:ascii="Garamond" w:eastAsia="Times New Roman" w:hAnsi="Garamond" w:cs="Times New Roman"/>
-                <w:b/>
-                <w:bCs/>
-                <w:color w:val="000000"/>
-                <w:szCs w:val="24"/>
-                <w:lang w:eastAsia="it-IT"/>
-              </w:rPr>
-              <w:t>TC_1.3_5</w:t>
-            </w:r>
-          </w:p>
-        </w:tc>
-        <w:tc>
-          <w:tcPr>
-            <w:tcW w:w="2141" w:type="dxa"/>
-            <w:tcBorders>
-              <w:top w:val="single" w:sz="4" w:space="0" w:color="auto"/>
-              <w:bottom w:val="single" w:sz="4" w:space="0" w:color="000000"/>
-            </w:tcBorders>
-            <w:vAlign w:val="bottom"/>
-          </w:tcPr>
-          <w:p>
-            <w:pPr>
-              <w:spacing w:after="0" w:line="15" w:lineRule="atLeast"/>
-              <w:rPr>
-                <w:rFonts w:ascii="Garamond" w:eastAsia="Times New Roman" w:hAnsi="Garamond" w:cs="Times New Roman"/>
-                <w:color w:val="000000"/>
-                <w:sz w:val="2"/>
-                <w:szCs w:val="2"/>
-                <w:lang w:eastAsia="it-IT"/>
-              </w:rPr>
-            </w:pPr>
-          </w:p>
-        </w:tc>
-        <w:tc>
-          <w:tcPr>
-            <w:tcW w:w="4100" w:type="dxa"/>
-            <w:tcBorders>
-              <w:top w:val="single" w:sz="4" w:space="0" w:color="auto"/>
-              <w:bottom w:val="single" w:sz="4" w:space="0" w:color="000000"/>
-            </w:tcBorders>
-            <w:vAlign w:val="bottom"/>
-          </w:tcPr>
-          <w:p>
-            <w:pPr>
-              <w:spacing w:after="0" w:line="270" w:lineRule="atLeast"/>
-              <w:rPr>
-                <w:rFonts w:ascii="Garamond" w:eastAsia="Times New Roman" w:hAnsi="Garamond" w:cs="Times New Roman"/>
-                <w:color w:val="000000"/>
-                <w:szCs w:val="24"/>
-                <w:lang w:val="en-US" w:eastAsia="it-IT"/>
-              </w:rPr>
-            </w:pPr>
-            <w:r>
-              <w:rPr>
-                <w:rFonts w:ascii="Garamond" w:eastAsia="Times New Roman" w:hAnsi="Garamond" w:cs="Times New Roman"/>
-                <w:color w:val="000000"/>
-                <w:szCs w:val="24"/>
-                <w:lang w:val="en-US" w:eastAsia="it-IT"/>
-              </w:rPr>
-              <w:t>FNL2</w:t>
-            </w:r>
-            <w:r>
-              <w:rPr>
-                <w:rFonts w:ascii="Garamond" w:eastAsia="Times New Roman" w:hAnsi="Garamond" w:cs="Times New Roman"/>
-                <w:color w:val="000000"/>
-                <w:szCs w:val="24"/>
-                <w:lang w:val="en-US" w:eastAsia="it-IT"/>
-              </w:rPr>
-              <w:t>.</w:t>
-            </w:r>
-            <w:r>
-              <w:rPr>
-                <w:rFonts w:ascii="Garamond" w:eastAsia="Times New Roman" w:hAnsi="Garamond" w:cs="Times New Roman"/>
-                <w:color w:val="000000"/>
-                <w:szCs w:val="24"/>
-                <w:lang w:val="en-US" w:eastAsia="it-IT"/>
-              </w:rPr>
-              <w:t>FL2</w:t>
-            </w:r>
-            <w:r>
-              <w:rPr>
-                <w:rFonts w:ascii="Garamond" w:eastAsia="Times New Roman" w:hAnsi="Garamond" w:cs="Times New Roman"/>
-                <w:color w:val="000000"/>
-                <w:szCs w:val="24"/>
-                <w:lang w:val="en-US" w:eastAsia="it-IT"/>
-              </w:rPr>
-              <w:t>.</w:t>
-            </w:r>
-            <w:r>
-              <w:rPr>
-                <w:rFonts w:ascii="Garamond" w:eastAsia="Times New Roman" w:hAnsi="Garamond" w:cs="Times New Roman"/>
-                <w:color w:val="000000"/>
-                <w:szCs w:val="24"/>
-                <w:lang w:val="en-US" w:eastAsia="it-IT"/>
-              </w:rPr>
-              <w:t>FQ2</w:t>
-            </w:r>
-            <w:r>
-              <w:rPr>
-                <w:rFonts w:ascii="Garamond" w:eastAsia="Times New Roman" w:hAnsi="Garamond" w:cs="Times New Roman"/>
-                <w:color w:val="000000"/>
-                <w:szCs w:val="24"/>
-                <w:lang w:val="en-US" w:eastAsia="it-IT"/>
-              </w:rPr>
-              <w:t>.</w:t>
-            </w:r>
-            <w:r>
-              <w:rPr>
-                <w:rFonts w:ascii="Garamond" w:eastAsia="Times New Roman" w:hAnsi="Garamond" w:cs="Times New Roman"/>
-                <w:color w:val="000000"/>
-                <w:szCs w:val="24"/>
-                <w:lang w:val="en-US" w:eastAsia="it-IT"/>
-              </w:rPr>
-              <w:t>FV2</w:t>
-            </w:r>
-          </w:p>
-        </w:tc>
-        <w:tc>
-          <w:tcPr>
-            <w:tcW w:w="898" w:type="dxa"/>
-            <w:tcBorders>
-              <w:top w:val="single" w:sz="4" w:space="0" w:color="auto"/>
-              <w:bottom w:val="single" w:sz="4" w:space="0" w:color="000000"/>
-              <w:right w:val="single" w:sz="6" w:space="0" w:color="000000"/>
-            </w:tcBorders>
-            <w:vAlign w:val="bottom"/>
-          </w:tcPr>
-          <w:p>
-            <w:pPr>
-              <w:spacing w:after="0" w:line="15" w:lineRule="atLeast"/>
-              <w:rPr>
-                <w:rFonts w:ascii="Garamond" w:eastAsia="Times New Roman" w:hAnsi="Garamond" w:cs="Times New Roman"/>
-                <w:color w:val="000000"/>
-                <w:sz w:val="2"/>
-                <w:szCs w:val="2"/>
-                <w:lang w:val="en-US" w:eastAsia="it-IT"/>
-              </w:rPr>
-            </w:pPr>
-          </w:p>
-        </w:tc>
-        <w:tc>
-          <w:tcPr>
-            <w:tcW w:w="338" w:type="dxa"/>
-            <w:tcBorders>
-              <w:top w:val="single" w:sz="4" w:space="0" w:color="auto"/>
-              <w:bottom w:val="single" w:sz="4" w:space="0" w:color="000000"/>
-            </w:tcBorders>
-            <w:vAlign w:val="bottom"/>
-          </w:tcPr>
-          <w:p>
-            <w:pPr>
-              <w:spacing w:after="0" w:line="15" w:lineRule="atLeast"/>
-              <w:rPr>
-                <w:rFonts w:ascii="Garamond" w:eastAsia="Times New Roman" w:hAnsi="Garamond" w:cs="Times New Roman"/>
-                <w:color w:val="000000"/>
-                <w:sz w:val="2"/>
-                <w:szCs w:val="2"/>
-                <w:lang w:val="en-US" w:eastAsia="it-IT"/>
-              </w:rPr>
-            </w:pPr>
-          </w:p>
-        </w:tc>
-        <w:tc>
-          <w:tcPr>
-            <w:tcW w:w="985" w:type="dxa"/>
-            <w:gridSpan w:val="2"/>
-            <w:tcBorders>
-              <w:top w:val="single" w:sz="4" w:space="0" w:color="auto"/>
-              <w:bottom w:val="single" w:sz="4" w:space="0" w:color="000000"/>
-              <w:right w:val="single" w:sz="6" w:space="0" w:color="000000"/>
-            </w:tcBorders>
-            <w:vAlign w:val="bottom"/>
-          </w:tcPr>
-          <w:p>
-            <w:pPr>
-              <w:spacing w:after="0" w:line="15" w:lineRule="atLeast"/>
-              <w:rPr>
-                <w:rFonts w:ascii="Garamond" w:eastAsia="Times New Roman" w:hAnsi="Garamond" w:cs="Times New Roman"/>
-                <w:color w:val="000000"/>
-                <w:szCs w:val="24"/>
-                <w:lang w:eastAsia="it-IT"/>
-              </w:rPr>
-            </w:pPr>
-            <w:r>
-              <w:rPr>
-                <w:rFonts w:ascii="Garamond" w:eastAsia="Times New Roman" w:hAnsi="Garamond" w:cs="Times New Roman"/>
-                <w:color w:val="000000"/>
-                <w:szCs w:val="24"/>
-                <w:lang w:eastAsia="it-IT"/>
-              </w:rPr>
-              <w:t>Successo</w:t>
+              <w:t>Corretto</w:t>
             </w:r>
           </w:p>
         </w:tc>
@@ -20265,11 +19116,11 @@
       <w:pPr>
         <w:pStyle w:val="Titolo2"/>
       </w:pPr>
-      <w:bookmarkStart w:id="7" w:name="_Toc26289791"/>
+      <w:bookmarkStart w:id="8" w:name="_Toc26289791"/>
       <w:r>
         <w:t>Invita Allenatore</w:t>
       </w:r>
-      <w:bookmarkEnd w:id="7"/>
+      <w:bookmarkEnd w:id="8"/>
     </w:p>
     <w:p/>
     <w:tbl>
@@ -21231,25 +20082,27 @@
                 <w:szCs w:val="2"/>
                 <w:lang w:eastAsia="it-IT"/>
               </w:rPr>
-              <w:t>Username Presente</w:t>
-            </w:r>
-            <w:r>
-              <w:rPr>
-                <w:rFonts w:ascii="Garamond" w:eastAsia="Times New Roman" w:hAnsi="Garamond" w:cs="Times New Roman"/>
-                <w:color w:val="000000"/>
-                <w:szCs w:val="2"/>
-                <w:lang w:eastAsia="it-IT"/>
-              </w:rPr>
-              <w:t xml:space="preserve"> </w:t>
-            </w:r>
-            <w:r>
-              <w:rPr>
-                <w:rFonts w:ascii="Garamond" w:eastAsia="Times New Roman" w:hAnsi="Garamond" w:cs="Times New Roman"/>
-                <w:color w:val="000000"/>
-                <w:szCs w:val="2"/>
-                <w:lang w:eastAsia="it-IT"/>
-              </w:rPr>
-              <w:t>[UP]</w:t>
+              <w:t xml:space="preserve">Username </w:t>
+            </w:r>
+            <w:proofErr w:type="gramStart"/>
+            <w:r>
+              <w:rPr>
+                <w:rFonts w:ascii="Garamond" w:eastAsia="Times New Roman" w:hAnsi="Garamond" w:cs="Times New Roman"/>
+                <w:color w:val="000000"/>
+                <w:szCs w:val="2"/>
+                <w:lang w:eastAsia="it-IT"/>
+              </w:rPr>
+              <w:t>Presente[</w:t>
+            </w:r>
+            <w:proofErr w:type="gramEnd"/>
+            <w:r>
+              <w:rPr>
+                <w:rFonts w:ascii="Garamond" w:eastAsia="Times New Roman" w:hAnsi="Garamond" w:cs="Times New Roman"/>
+                <w:color w:val="000000"/>
+                <w:szCs w:val="2"/>
+                <w:lang w:eastAsia="it-IT"/>
+              </w:rPr>
+              <w:t>UP]</w:t>
             </w:r>
           </w:p>
         </w:tc>
@@ -22551,7 +21404,7 @@
                 <w:szCs w:val="24"/>
                 <w:lang w:eastAsia="it-IT"/>
               </w:rPr>
-              <w:t>Errore</w:t>
+              <w:t>Errato</w:t>
             </w:r>
           </w:p>
         </w:tc>
@@ -22963,7 +21816,7 @@
                 <w:szCs w:val="24"/>
                 <w:lang w:eastAsia="it-IT"/>
               </w:rPr>
-              <w:t>Successo</w:t>
+              <w:t>Corretto</w:t>
             </w:r>
           </w:p>
         </w:tc>
@@ -23375,7 +22228,7 @@
                 <w:szCs w:val="24"/>
                 <w:lang w:eastAsia="it-IT"/>
               </w:rPr>
-              <w:t>Errore</w:t>
+              <w:t>Errato</w:t>
             </w:r>
           </w:p>
         </w:tc>
@@ -23697,7 +22550,7 @@
                 <w:szCs w:val="24"/>
                 <w:lang w:eastAsia="it-IT"/>
               </w:rPr>
-              <w:t>Successo</w:t>
+              <w:t>Corretto</w:t>
             </w:r>
           </w:p>
         </w:tc>
@@ -23720,34 +22573,17 @@
           <w:szCs w:val="28"/>
         </w:rPr>
       </w:pPr>
-      <w:r>
-        <w:rPr>
-          <w:b/>
-          <w:sz w:val="28"/>
-          <w:szCs w:val="28"/>
-        </w:rPr>
-        <w:br w:type="page"/>
-      </w:r>
-    </w:p>
-    <w:p>
-      <w:pPr>
-        <w:rPr>
-          <w:b/>
-          <w:sz w:val="28"/>
-          <w:szCs w:val="28"/>
-        </w:rPr>
-      </w:pPr>
     </w:p>
     <w:p>
       <w:pPr>
         <w:pStyle w:val="Titolo2"/>
       </w:pPr>
-      <w:bookmarkStart w:id="8" w:name="_Toc26289792"/>
+      <w:bookmarkStart w:id="9" w:name="_Toc26289792"/>
       <w:proofErr w:type="spellStart"/>
       <w:r>
         <w:t>FaiOffertaGiocatore</w:t>
       </w:r>
-      <w:bookmarkEnd w:id="8"/>
+      <w:bookmarkEnd w:id="9"/>
       <w:proofErr w:type="spellEnd"/>
     </w:p>
     <w:p/>
@@ -23946,6 +22782,7 @@
                 <w:szCs w:val="2"/>
                 <w:lang w:eastAsia="it-IT"/>
               </w:rPr>
+              <w:lastRenderedPageBreak/>
               <w:t> </w:t>
             </w:r>
           </w:p>
@@ -24442,16 +23279,7 @@
                 <w:szCs w:val="24"/>
                 <w:lang w:eastAsia="it-IT"/>
               </w:rPr>
-              <w:t>lunghezza</w:t>
-            </w:r>
-            <w:r>
-              <w:rPr>
-                <w:rFonts w:ascii="Garamond" w:eastAsia="Times New Roman" w:hAnsi="Garamond" w:cs="Times New Roman"/>
-                <w:color w:val="000000"/>
-                <w:szCs w:val="24"/>
-                <w:lang w:eastAsia="it-IT"/>
-              </w:rPr>
-              <w:t>FO</w:t>
+              <w:t>lunghezzaLU</w:t>
             </w:r>
             <w:r>
               <w:rPr>
@@ -25814,25 +24642,27 @@
                 <w:szCs w:val="24"/>
                 <w:lang w:eastAsia="it-IT"/>
               </w:rPr>
-              <w:t>OV1</w:t>
-            </w:r>
-            <w:r>
-              <w:rPr>
-                <w:rFonts w:ascii="Garamond" w:eastAsia="Times New Roman" w:hAnsi="Garamond" w:cs="Times New Roman"/>
-                <w:color w:val="000000"/>
-                <w:szCs w:val="24"/>
-                <w:lang w:eastAsia="it-IT"/>
-              </w:rPr>
-              <w:t>.</w:t>
-            </w:r>
-            <w:r>
-              <w:rPr>
-                <w:rFonts w:ascii="Garamond" w:eastAsia="Times New Roman" w:hAnsi="Garamond" w:cs="Times New Roman"/>
-                <w:color w:val="000000"/>
-                <w:szCs w:val="24"/>
-                <w:lang w:eastAsia="it-IT"/>
-              </w:rPr>
-              <w:t>FO1</w:t>
+              <w:t>OV</w:t>
+            </w:r>
+            <w:proofErr w:type="gramStart"/>
+            <w:r>
+              <w:rPr>
+                <w:rFonts w:ascii="Garamond" w:eastAsia="Times New Roman" w:hAnsi="Garamond" w:cs="Times New Roman"/>
+                <w:color w:val="000000"/>
+                <w:szCs w:val="24"/>
+                <w:lang w:eastAsia="it-IT"/>
+              </w:rPr>
+              <w:t>1,FO</w:t>
+            </w:r>
+            <w:proofErr w:type="gramEnd"/>
+            <w:r>
+              <w:rPr>
+                <w:rFonts w:ascii="Garamond" w:eastAsia="Times New Roman" w:hAnsi="Garamond" w:cs="Times New Roman"/>
+                <w:color w:val="000000"/>
+                <w:szCs w:val="24"/>
+                <w:lang w:eastAsia="it-IT"/>
+              </w:rPr>
+              <w:t>1</w:t>
             </w:r>
           </w:p>
         </w:tc>
@@ -25924,7 +24754,7 @@
                 <w:szCs w:val="24"/>
                 <w:lang w:eastAsia="it-IT"/>
               </w:rPr>
-              <w:t>Errore</w:t>
+              <w:t>Errato</w:t>
             </w:r>
           </w:p>
         </w:tc>
@@ -26235,25 +25065,27 @@
                 <w:szCs w:val="24"/>
                 <w:lang w:eastAsia="it-IT"/>
               </w:rPr>
-              <w:t>OV1</w:t>
-            </w:r>
-            <w:r>
-              <w:rPr>
-                <w:rFonts w:ascii="Garamond" w:eastAsia="Times New Roman" w:hAnsi="Garamond" w:cs="Times New Roman"/>
-                <w:color w:val="000000"/>
-                <w:szCs w:val="24"/>
-                <w:lang w:eastAsia="it-IT"/>
-              </w:rPr>
-              <w:t>.</w:t>
-            </w:r>
-            <w:r>
-              <w:rPr>
-                <w:rFonts w:ascii="Garamond" w:eastAsia="Times New Roman" w:hAnsi="Garamond" w:cs="Times New Roman"/>
-                <w:color w:val="000000"/>
-                <w:szCs w:val="24"/>
-                <w:lang w:eastAsia="it-IT"/>
-              </w:rPr>
-              <w:t>FO2</w:t>
+              <w:t>OV</w:t>
+            </w:r>
+            <w:proofErr w:type="gramStart"/>
+            <w:r>
+              <w:rPr>
+                <w:rFonts w:ascii="Garamond" w:eastAsia="Times New Roman" w:hAnsi="Garamond" w:cs="Times New Roman"/>
+                <w:color w:val="000000"/>
+                <w:szCs w:val="24"/>
+                <w:lang w:eastAsia="it-IT"/>
+              </w:rPr>
+              <w:t>1,FO</w:t>
+            </w:r>
+            <w:proofErr w:type="gramEnd"/>
+            <w:r>
+              <w:rPr>
+                <w:rFonts w:ascii="Garamond" w:eastAsia="Times New Roman" w:hAnsi="Garamond" w:cs="Times New Roman"/>
+                <w:color w:val="000000"/>
+                <w:szCs w:val="24"/>
+                <w:lang w:eastAsia="it-IT"/>
+              </w:rPr>
+              <w:t>2</w:t>
             </w:r>
           </w:p>
         </w:tc>
@@ -26345,7 +25177,7 @@
                 <w:szCs w:val="24"/>
                 <w:lang w:eastAsia="it-IT"/>
               </w:rPr>
-              <w:t>Errore</w:t>
+              <w:t>Errato</w:t>
             </w:r>
           </w:p>
         </w:tc>
@@ -26656,25 +25488,27 @@
                 <w:szCs w:val="24"/>
                 <w:lang w:eastAsia="it-IT"/>
               </w:rPr>
-              <w:t>OV2</w:t>
-            </w:r>
-            <w:r>
-              <w:rPr>
-                <w:rFonts w:ascii="Garamond" w:eastAsia="Times New Roman" w:hAnsi="Garamond" w:cs="Times New Roman"/>
-                <w:color w:val="000000"/>
-                <w:szCs w:val="24"/>
-                <w:lang w:eastAsia="it-IT"/>
-              </w:rPr>
-              <w:t>.</w:t>
-            </w:r>
-            <w:r>
-              <w:rPr>
-                <w:rFonts w:ascii="Garamond" w:eastAsia="Times New Roman" w:hAnsi="Garamond" w:cs="Times New Roman"/>
-                <w:color w:val="000000"/>
-                <w:szCs w:val="24"/>
-                <w:lang w:eastAsia="it-IT"/>
-              </w:rPr>
-              <w:t>FO2</w:t>
+              <w:t>OV</w:t>
+            </w:r>
+            <w:proofErr w:type="gramStart"/>
+            <w:r>
+              <w:rPr>
+                <w:rFonts w:ascii="Garamond" w:eastAsia="Times New Roman" w:hAnsi="Garamond" w:cs="Times New Roman"/>
+                <w:color w:val="000000"/>
+                <w:szCs w:val="24"/>
+                <w:lang w:eastAsia="it-IT"/>
+              </w:rPr>
+              <w:t>2,FO</w:t>
+            </w:r>
+            <w:proofErr w:type="gramEnd"/>
+            <w:r>
+              <w:rPr>
+                <w:rFonts w:ascii="Garamond" w:eastAsia="Times New Roman" w:hAnsi="Garamond" w:cs="Times New Roman"/>
+                <w:color w:val="000000"/>
+                <w:szCs w:val="24"/>
+                <w:lang w:eastAsia="it-IT"/>
+              </w:rPr>
+              <w:t>2</w:t>
             </w:r>
           </w:p>
         </w:tc>
@@ -26766,7 +25600,7 @@
                 <w:szCs w:val="24"/>
                 <w:lang w:eastAsia="it-IT"/>
               </w:rPr>
-              <w:t>Successo</w:t>
+              <w:t>Corretto</w:t>
             </w:r>
           </w:p>
         </w:tc>
@@ -26931,12 +25765,12 @@
       <w:pPr>
         <w:pStyle w:val="Titolo2"/>
       </w:pPr>
-      <w:bookmarkStart w:id="9" w:name="_Toc26289793"/>
+      <w:bookmarkStart w:id="10" w:name="_Toc26289793"/>
       <w:proofErr w:type="spellStart"/>
       <w:r>
         <w:t>ModificaOffertaGiocatore</w:t>
       </w:r>
-      <w:bookmarkEnd w:id="9"/>
+      <w:bookmarkEnd w:id="10"/>
       <w:proofErr w:type="spellEnd"/>
     </w:p>
     <w:p/>
@@ -27460,7 +26294,6 @@
                 <w:szCs w:val="24"/>
                 <w:lang w:eastAsia="it-IT"/>
               </w:rPr>
-              <w:lastRenderedPageBreak/>
               <w:t>Formato[</w:t>
             </w:r>
             <w:proofErr w:type="gramEnd"/>
@@ -28937,25 +27770,27 @@
                 <w:szCs w:val="24"/>
                 <w:lang w:eastAsia="it-IT"/>
               </w:rPr>
-              <w:t>OV1</w:t>
-            </w:r>
-            <w:r>
-              <w:rPr>
-                <w:rFonts w:ascii="Garamond" w:eastAsia="Times New Roman" w:hAnsi="Garamond" w:cs="Times New Roman"/>
-                <w:color w:val="000000"/>
-                <w:szCs w:val="24"/>
-                <w:lang w:eastAsia="it-IT"/>
-              </w:rPr>
-              <w:t>.F</w:t>
-            </w:r>
-            <w:r>
-              <w:rPr>
-                <w:rFonts w:ascii="Garamond" w:eastAsia="Times New Roman" w:hAnsi="Garamond" w:cs="Times New Roman"/>
-                <w:color w:val="000000"/>
-                <w:szCs w:val="24"/>
-                <w:lang w:eastAsia="it-IT"/>
-              </w:rPr>
-              <w:t>O1</w:t>
+              <w:t>OV</w:t>
+            </w:r>
+            <w:proofErr w:type="gramStart"/>
+            <w:r>
+              <w:rPr>
+                <w:rFonts w:ascii="Garamond" w:eastAsia="Times New Roman" w:hAnsi="Garamond" w:cs="Times New Roman"/>
+                <w:color w:val="000000"/>
+                <w:szCs w:val="24"/>
+                <w:lang w:eastAsia="it-IT"/>
+              </w:rPr>
+              <w:t>1,FO</w:t>
+            </w:r>
+            <w:proofErr w:type="gramEnd"/>
+            <w:r>
+              <w:rPr>
+                <w:rFonts w:ascii="Garamond" w:eastAsia="Times New Roman" w:hAnsi="Garamond" w:cs="Times New Roman"/>
+                <w:color w:val="000000"/>
+                <w:szCs w:val="24"/>
+                <w:lang w:eastAsia="it-IT"/>
+              </w:rPr>
+              <w:t>1</w:t>
             </w:r>
           </w:p>
         </w:tc>
@@ -29047,7 +27882,7 @@
                 <w:szCs w:val="24"/>
                 <w:lang w:eastAsia="it-IT"/>
               </w:rPr>
-              <w:t>Errore</w:t>
+              <w:t>Errato</w:t>
             </w:r>
           </w:p>
         </w:tc>
@@ -29358,25 +28193,27 @@
                 <w:szCs w:val="24"/>
                 <w:lang w:eastAsia="it-IT"/>
               </w:rPr>
-              <w:t>OV1</w:t>
-            </w:r>
-            <w:r>
-              <w:rPr>
-                <w:rFonts w:ascii="Garamond" w:eastAsia="Times New Roman" w:hAnsi="Garamond" w:cs="Times New Roman"/>
-                <w:color w:val="000000"/>
-                <w:szCs w:val="24"/>
-                <w:lang w:eastAsia="it-IT"/>
-              </w:rPr>
-              <w:t>.</w:t>
-            </w:r>
-            <w:r>
-              <w:rPr>
-                <w:rFonts w:ascii="Garamond" w:eastAsia="Times New Roman" w:hAnsi="Garamond" w:cs="Times New Roman"/>
-                <w:color w:val="000000"/>
-                <w:szCs w:val="24"/>
-                <w:lang w:eastAsia="it-IT"/>
-              </w:rPr>
-              <w:t>FO2</w:t>
+              <w:t>OV</w:t>
+            </w:r>
+            <w:proofErr w:type="gramStart"/>
+            <w:r>
+              <w:rPr>
+                <w:rFonts w:ascii="Garamond" w:eastAsia="Times New Roman" w:hAnsi="Garamond" w:cs="Times New Roman"/>
+                <w:color w:val="000000"/>
+                <w:szCs w:val="24"/>
+                <w:lang w:eastAsia="it-IT"/>
+              </w:rPr>
+              <w:t>1,FO</w:t>
+            </w:r>
+            <w:proofErr w:type="gramEnd"/>
+            <w:r>
+              <w:rPr>
+                <w:rFonts w:ascii="Garamond" w:eastAsia="Times New Roman" w:hAnsi="Garamond" w:cs="Times New Roman"/>
+                <w:color w:val="000000"/>
+                <w:szCs w:val="24"/>
+                <w:lang w:eastAsia="it-IT"/>
+              </w:rPr>
+              <w:t>2</w:t>
             </w:r>
           </w:p>
         </w:tc>
@@ -29468,7 +28305,7 @@
                 <w:szCs w:val="24"/>
                 <w:lang w:eastAsia="it-IT"/>
               </w:rPr>
-              <w:t>Errore</w:t>
+              <w:t>Errato</w:t>
             </w:r>
           </w:p>
         </w:tc>
@@ -29779,25 +28616,27 @@
                 <w:szCs w:val="24"/>
                 <w:lang w:eastAsia="it-IT"/>
               </w:rPr>
-              <w:t>OV2</w:t>
-            </w:r>
-            <w:r>
-              <w:rPr>
-                <w:rFonts w:ascii="Garamond" w:eastAsia="Times New Roman" w:hAnsi="Garamond" w:cs="Times New Roman"/>
-                <w:color w:val="000000"/>
-                <w:szCs w:val="24"/>
-                <w:lang w:eastAsia="it-IT"/>
-              </w:rPr>
-              <w:t>.</w:t>
-            </w:r>
-            <w:r>
-              <w:rPr>
-                <w:rFonts w:ascii="Garamond" w:eastAsia="Times New Roman" w:hAnsi="Garamond" w:cs="Times New Roman"/>
-                <w:color w:val="000000"/>
-                <w:szCs w:val="24"/>
-                <w:lang w:eastAsia="it-IT"/>
-              </w:rPr>
-              <w:t>FO2</w:t>
+              <w:t>OV</w:t>
+            </w:r>
+            <w:proofErr w:type="gramStart"/>
+            <w:r>
+              <w:rPr>
+                <w:rFonts w:ascii="Garamond" w:eastAsia="Times New Roman" w:hAnsi="Garamond" w:cs="Times New Roman"/>
+                <w:color w:val="000000"/>
+                <w:szCs w:val="24"/>
+                <w:lang w:eastAsia="it-IT"/>
+              </w:rPr>
+              <w:t>2,FO</w:t>
+            </w:r>
+            <w:proofErr w:type="gramEnd"/>
+            <w:r>
+              <w:rPr>
+                <w:rFonts w:ascii="Garamond" w:eastAsia="Times New Roman" w:hAnsi="Garamond" w:cs="Times New Roman"/>
+                <w:color w:val="000000"/>
+                <w:szCs w:val="24"/>
+                <w:lang w:eastAsia="it-IT"/>
+              </w:rPr>
+              <w:t>2</w:t>
             </w:r>
           </w:p>
         </w:tc>
@@ -29889,7 +28728,7 @@
                 <w:szCs w:val="24"/>
                 <w:lang w:eastAsia="it-IT"/>
               </w:rPr>
-              <w:t>Successo</w:t>
+              <w:t>Corretto</w:t>
             </w:r>
           </w:p>
         </w:tc>
@@ -30045,12 +28884,12 @@
       <w:pPr>
         <w:pStyle w:val="Titolo2"/>
       </w:pPr>
-      <w:bookmarkStart w:id="10" w:name="_Toc26289794"/>
+      <w:bookmarkStart w:id="11" w:name="_Toc26289794"/>
       <w:proofErr w:type="spellStart"/>
       <w:r>
         <w:t>ProponiScambio</w:t>
       </w:r>
-      <w:bookmarkEnd w:id="10"/>
+      <w:bookmarkEnd w:id="11"/>
       <w:proofErr w:type="spellEnd"/>
     </w:p>
     <w:p/>
@@ -31986,25 +30825,27 @@
                 <w:szCs w:val="24"/>
                 <w:lang w:eastAsia="it-IT"/>
               </w:rPr>
-              <w:t>OV1</w:t>
-            </w:r>
-            <w:r>
-              <w:rPr>
-                <w:rFonts w:ascii="Garamond" w:eastAsia="Times New Roman" w:hAnsi="Garamond" w:cs="Times New Roman"/>
-                <w:color w:val="000000"/>
-                <w:szCs w:val="24"/>
-                <w:lang w:eastAsia="it-IT"/>
-              </w:rPr>
-              <w:t>.</w:t>
-            </w:r>
-            <w:r>
-              <w:rPr>
-                <w:rFonts w:ascii="Garamond" w:eastAsia="Times New Roman" w:hAnsi="Garamond" w:cs="Times New Roman"/>
-                <w:color w:val="000000"/>
-                <w:szCs w:val="24"/>
-                <w:lang w:eastAsia="it-IT"/>
-              </w:rPr>
-              <w:t>FO1</w:t>
+              <w:t>OV</w:t>
+            </w:r>
+            <w:proofErr w:type="gramStart"/>
+            <w:r>
+              <w:rPr>
+                <w:rFonts w:ascii="Garamond" w:eastAsia="Times New Roman" w:hAnsi="Garamond" w:cs="Times New Roman"/>
+                <w:color w:val="000000"/>
+                <w:szCs w:val="24"/>
+                <w:lang w:eastAsia="it-IT"/>
+              </w:rPr>
+              <w:t>1,FO</w:t>
+            </w:r>
+            <w:proofErr w:type="gramEnd"/>
+            <w:r>
+              <w:rPr>
+                <w:rFonts w:ascii="Garamond" w:eastAsia="Times New Roman" w:hAnsi="Garamond" w:cs="Times New Roman"/>
+                <w:color w:val="000000"/>
+                <w:szCs w:val="24"/>
+                <w:lang w:eastAsia="it-IT"/>
+              </w:rPr>
+              <w:t>1</w:t>
             </w:r>
           </w:p>
         </w:tc>
@@ -32096,7 +30937,7 @@
                 <w:szCs w:val="24"/>
                 <w:lang w:eastAsia="it-IT"/>
               </w:rPr>
-              <w:t>Errore</w:t>
+              <w:t>Errato</w:t>
             </w:r>
           </w:p>
         </w:tc>
@@ -32407,25 +31248,27 @@
                 <w:szCs w:val="24"/>
                 <w:lang w:eastAsia="it-IT"/>
               </w:rPr>
-              <w:t>OV1</w:t>
-            </w:r>
-            <w:r>
-              <w:rPr>
-                <w:rFonts w:ascii="Garamond" w:eastAsia="Times New Roman" w:hAnsi="Garamond" w:cs="Times New Roman"/>
-                <w:color w:val="000000"/>
-                <w:szCs w:val="24"/>
-                <w:lang w:eastAsia="it-IT"/>
-              </w:rPr>
-              <w:t>.</w:t>
-            </w:r>
-            <w:r>
-              <w:rPr>
-                <w:rFonts w:ascii="Garamond" w:eastAsia="Times New Roman" w:hAnsi="Garamond" w:cs="Times New Roman"/>
-                <w:color w:val="000000"/>
-                <w:szCs w:val="24"/>
-                <w:lang w:eastAsia="it-IT"/>
-              </w:rPr>
-              <w:t>FO2</w:t>
+              <w:t>OV</w:t>
+            </w:r>
+            <w:proofErr w:type="gramStart"/>
+            <w:r>
+              <w:rPr>
+                <w:rFonts w:ascii="Garamond" w:eastAsia="Times New Roman" w:hAnsi="Garamond" w:cs="Times New Roman"/>
+                <w:color w:val="000000"/>
+                <w:szCs w:val="24"/>
+                <w:lang w:eastAsia="it-IT"/>
+              </w:rPr>
+              <w:t>1,FO</w:t>
+            </w:r>
+            <w:proofErr w:type="gramEnd"/>
+            <w:r>
+              <w:rPr>
+                <w:rFonts w:ascii="Garamond" w:eastAsia="Times New Roman" w:hAnsi="Garamond" w:cs="Times New Roman"/>
+                <w:color w:val="000000"/>
+                <w:szCs w:val="24"/>
+                <w:lang w:eastAsia="it-IT"/>
+              </w:rPr>
+              <w:t>2</w:t>
             </w:r>
           </w:p>
         </w:tc>
@@ -32517,7 +31360,7 @@
                 <w:szCs w:val="24"/>
                 <w:lang w:eastAsia="it-IT"/>
               </w:rPr>
-              <w:t>Errore</w:t>
+              <w:t>Errato</w:t>
             </w:r>
           </w:p>
         </w:tc>
@@ -32557,7 +31400,6 @@
                 <w:szCs w:val="2"/>
                 <w:lang w:eastAsia="it-IT"/>
               </w:rPr>
-              <w:lastRenderedPageBreak/>
               <w:t> </w:t>
             </w:r>
           </w:p>
@@ -32829,25 +31671,27 @@
                 <w:szCs w:val="24"/>
                 <w:lang w:eastAsia="it-IT"/>
               </w:rPr>
-              <w:t>OV2</w:t>
-            </w:r>
-            <w:r>
-              <w:rPr>
-                <w:rFonts w:ascii="Garamond" w:eastAsia="Times New Roman" w:hAnsi="Garamond" w:cs="Times New Roman"/>
-                <w:color w:val="000000"/>
-                <w:szCs w:val="24"/>
-                <w:lang w:eastAsia="it-IT"/>
-              </w:rPr>
-              <w:t>.</w:t>
-            </w:r>
-            <w:r>
-              <w:rPr>
-                <w:rFonts w:ascii="Garamond" w:eastAsia="Times New Roman" w:hAnsi="Garamond" w:cs="Times New Roman"/>
-                <w:color w:val="000000"/>
-                <w:szCs w:val="24"/>
-                <w:lang w:eastAsia="it-IT"/>
-              </w:rPr>
-              <w:t>FO2</w:t>
+              <w:t>OV</w:t>
+            </w:r>
+            <w:proofErr w:type="gramStart"/>
+            <w:r>
+              <w:rPr>
+                <w:rFonts w:ascii="Garamond" w:eastAsia="Times New Roman" w:hAnsi="Garamond" w:cs="Times New Roman"/>
+                <w:color w:val="000000"/>
+                <w:szCs w:val="24"/>
+                <w:lang w:eastAsia="it-IT"/>
+              </w:rPr>
+              <w:t>2,FO</w:t>
+            </w:r>
+            <w:proofErr w:type="gramEnd"/>
+            <w:r>
+              <w:rPr>
+                <w:rFonts w:ascii="Garamond" w:eastAsia="Times New Roman" w:hAnsi="Garamond" w:cs="Times New Roman"/>
+                <w:color w:val="000000"/>
+                <w:szCs w:val="24"/>
+                <w:lang w:eastAsia="it-IT"/>
+              </w:rPr>
+              <w:t>2</w:t>
             </w:r>
           </w:p>
         </w:tc>
@@ -32939,7 +31783,7 @@
                 <w:szCs w:val="24"/>
                 <w:lang w:eastAsia="it-IT"/>
               </w:rPr>
-              <w:t>Successo</w:t>
+              <w:t>Corretto</w:t>
             </w:r>
           </w:p>
         </w:tc>
@@ -33099,14 +31943,15 @@
           <w:szCs w:val="28"/>
         </w:rPr>
       </w:pPr>
-      <w:r>
+    </w:p>
+    <w:p>
+      <w:pPr>
         <w:rPr>
           <w:b/>
           <w:sz w:val="28"/>
           <w:szCs w:val="28"/>
         </w:rPr>
-        <w:t xml:space="preserve"> </w:t>
-      </w:r>
+      </w:pPr>
     </w:p>
     <w:p>
       <w:pPr>
@@ -33121,12 +31966,12 @@
       <w:pPr>
         <w:pStyle w:val="Titolo2"/>
       </w:pPr>
-      <w:bookmarkStart w:id="11" w:name="_Toc26289795"/>
+      <w:bookmarkStart w:id="12" w:name="_Toc26289795"/>
       <w:proofErr w:type="spellStart"/>
       <w:r>
         <w:t>RispostaPropostaScambio</w:t>
       </w:r>
-      <w:bookmarkEnd w:id="11"/>
+      <w:bookmarkEnd w:id="12"/>
       <w:proofErr w:type="spellEnd"/>
     </w:p>
     <w:p/>
@@ -35104,25 +33949,27 @@
                 <w:szCs w:val="24"/>
                 <w:lang w:eastAsia="it-IT"/>
               </w:rPr>
-              <w:t>OV1</w:t>
-            </w:r>
-            <w:r>
-              <w:rPr>
-                <w:rFonts w:ascii="Garamond" w:eastAsia="Times New Roman" w:hAnsi="Garamond" w:cs="Times New Roman"/>
-                <w:color w:val="000000"/>
-                <w:szCs w:val="24"/>
-                <w:lang w:eastAsia="it-IT"/>
-              </w:rPr>
-              <w:t>.</w:t>
-            </w:r>
-            <w:r>
-              <w:rPr>
-                <w:rFonts w:ascii="Garamond" w:eastAsia="Times New Roman" w:hAnsi="Garamond" w:cs="Times New Roman"/>
-                <w:color w:val="000000"/>
-                <w:szCs w:val="24"/>
-                <w:lang w:eastAsia="it-IT"/>
-              </w:rPr>
-              <w:t>FO1</w:t>
+              <w:t>OV</w:t>
+            </w:r>
+            <w:proofErr w:type="gramStart"/>
+            <w:r>
+              <w:rPr>
+                <w:rFonts w:ascii="Garamond" w:eastAsia="Times New Roman" w:hAnsi="Garamond" w:cs="Times New Roman"/>
+                <w:color w:val="000000"/>
+                <w:szCs w:val="24"/>
+                <w:lang w:eastAsia="it-IT"/>
+              </w:rPr>
+              <w:t>1,FO</w:t>
+            </w:r>
+            <w:proofErr w:type="gramEnd"/>
+            <w:r>
+              <w:rPr>
+                <w:rFonts w:ascii="Garamond" w:eastAsia="Times New Roman" w:hAnsi="Garamond" w:cs="Times New Roman"/>
+                <w:color w:val="000000"/>
+                <w:szCs w:val="24"/>
+                <w:lang w:eastAsia="it-IT"/>
+              </w:rPr>
+              <w:t>1</w:t>
             </w:r>
           </w:p>
         </w:tc>
@@ -35214,7 +34061,7 @@
                 <w:szCs w:val="24"/>
                 <w:lang w:eastAsia="it-IT"/>
               </w:rPr>
-              <w:t>Errore</w:t>
+              <w:t>Errato</w:t>
             </w:r>
           </w:p>
         </w:tc>
@@ -35525,25 +34372,27 @@
                 <w:szCs w:val="24"/>
                 <w:lang w:eastAsia="it-IT"/>
               </w:rPr>
-              <w:t>OV1</w:t>
-            </w:r>
-            <w:r>
-              <w:rPr>
-                <w:rFonts w:ascii="Garamond" w:eastAsia="Times New Roman" w:hAnsi="Garamond" w:cs="Times New Roman"/>
-                <w:color w:val="000000"/>
-                <w:szCs w:val="24"/>
-                <w:lang w:eastAsia="it-IT"/>
-              </w:rPr>
-              <w:t>.</w:t>
-            </w:r>
-            <w:r>
-              <w:rPr>
-                <w:rFonts w:ascii="Garamond" w:eastAsia="Times New Roman" w:hAnsi="Garamond" w:cs="Times New Roman"/>
-                <w:color w:val="000000"/>
-                <w:szCs w:val="24"/>
-                <w:lang w:eastAsia="it-IT"/>
-              </w:rPr>
-              <w:t>FO2</w:t>
+              <w:t>OV</w:t>
+            </w:r>
+            <w:proofErr w:type="gramStart"/>
+            <w:r>
+              <w:rPr>
+                <w:rFonts w:ascii="Garamond" w:eastAsia="Times New Roman" w:hAnsi="Garamond" w:cs="Times New Roman"/>
+                <w:color w:val="000000"/>
+                <w:szCs w:val="24"/>
+                <w:lang w:eastAsia="it-IT"/>
+              </w:rPr>
+              <w:t>1,FO</w:t>
+            </w:r>
+            <w:proofErr w:type="gramEnd"/>
+            <w:r>
+              <w:rPr>
+                <w:rFonts w:ascii="Garamond" w:eastAsia="Times New Roman" w:hAnsi="Garamond" w:cs="Times New Roman"/>
+                <w:color w:val="000000"/>
+                <w:szCs w:val="24"/>
+                <w:lang w:eastAsia="it-IT"/>
+              </w:rPr>
+              <w:t>2</w:t>
             </w:r>
           </w:p>
         </w:tc>
@@ -35635,7 +34484,7 @@
                 <w:szCs w:val="24"/>
                 <w:lang w:eastAsia="it-IT"/>
               </w:rPr>
-              <w:t>Errore</w:t>
+              <w:t>Errato</w:t>
             </w:r>
           </w:p>
         </w:tc>
@@ -35946,25 +34795,27 @@
                 <w:szCs w:val="24"/>
                 <w:lang w:eastAsia="it-IT"/>
               </w:rPr>
-              <w:t>OV2</w:t>
-            </w:r>
-            <w:r>
-              <w:rPr>
-                <w:rFonts w:ascii="Garamond" w:eastAsia="Times New Roman" w:hAnsi="Garamond" w:cs="Times New Roman"/>
-                <w:color w:val="000000"/>
-                <w:szCs w:val="24"/>
-                <w:lang w:eastAsia="it-IT"/>
-              </w:rPr>
-              <w:t>.</w:t>
-            </w:r>
-            <w:r>
-              <w:rPr>
-                <w:rFonts w:ascii="Garamond" w:eastAsia="Times New Roman" w:hAnsi="Garamond" w:cs="Times New Roman"/>
-                <w:color w:val="000000"/>
-                <w:szCs w:val="24"/>
-                <w:lang w:eastAsia="it-IT"/>
-              </w:rPr>
-              <w:t>FO2</w:t>
+              <w:t>OV</w:t>
+            </w:r>
+            <w:proofErr w:type="gramStart"/>
+            <w:r>
+              <w:rPr>
+                <w:rFonts w:ascii="Garamond" w:eastAsia="Times New Roman" w:hAnsi="Garamond" w:cs="Times New Roman"/>
+                <w:color w:val="000000"/>
+                <w:szCs w:val="24"/>
+                <w:lang w:eastAsia="it-IT"/>
+              </w:rPr>
+              <w:t>2,FO</w:t>
+            </w:r>
+            <w:proofErr w:type="gramEnd"/>
+            <w:r>
+              <w:rPr>
+                <w:rFonts w:ascii="Garamond" w:eastAsia="Times New Roman" w:hAnsi="Garamond" w:cs="Times New Roman"/>
+                <w:color w:val="000000"/>
+                <w:szCs w:val="24"/>
+                <w:lang w:eastAsia="it-IT"/>
+              </w:rPr>
+              <w:t>2</w:t>
             </w:r>
           </w:p>
         </w:tc>
@@ -36056,7 +34907,7 @@
                 <w:szCs w:val="24"/>
                 <w:lang w:eastAsia="it-IT"/>
               </w:rPr>
-              <w:t>Successo</w:t>
+              <w:t>Corretto</w:t>
             </w:r>
           </w:p>
         </w:tc>
@@ -36216,8 +35067,6 @@
           <w:szCs w:val="28"/>
         </w:rPr>
       </w:pPr>
-      <w:bookmarkStart w:id="12" w:name="_GoBack"/>
-      <w:bookmarkEnd w:id="12"/>
     </w:p>
     <w:sectPr>
       <w:pgSz w:w="11906" w:h="16838"/>
@@ -39694,11 +38543,8 @@
     <w:lsdException w:name="Table 3D effects 3" w:semiHidden="1" w:unhideWhenUsed="1"/>
     <w:lsdException w:name="Table Contemporary" w:semiHidden="1" w:unhideWhenUsed="1"/>
     <w:lsdException w:name="Table Elegant" w:semiHidden="1" w:unhideWhenUsed="1"/>
-    <w:lsdException w:name="Table Professional" w:semiHidden="1" w:unhideWhenUsed="1"/>
     <w:lsdException w:name="Table Subtle 1" w:semiHidden="1" w:unhideWhenUsed="1"/>
     <w:lsdException w:name="Table Subtle 2" w:semiHidden="1" w:unhideWhenUsed="1"/>
-    <w:lsdException w:name="Table Web 1" w:semiHidden="1" w:unhideWhenUsed="1"/>
-    <w:lsdException w:name="Table Web 2" w:semiHidden="1" w:unhideWhenUsed="1"/>
     <w:lsdException w:name="Table Web 3" w:semiHidden="1" w:unhideWhenUsed="1"/>
     <w:lsdException w:name="Balloon Text" w:semiHidden="1" w:unhideWhenUsed="1"/>
     <w:lsdException w:name="Table Grid" w:uiPriority="39"/>
@@ -40183,7 +39029,6 @@
   <w:style w:type="character" w:default="1" w:styleId="Carpredefinitoparagrafo">
     <w:name w:val="Default Paragraph Font"/>
     <w:uiPriority w:val="1"/>
-    <w:semiHidden/>
     <w:unhideWhenUsed/>
   </w:style>
   <w:style w:type="table" w:default="1" w:styleId="Tabellanormale">
@@ -41095,7 +39940,7 @@
 </file>
 
 <file path=customXml/itemProps1.xml><?xml version="1.0" encoding="utf-8"?>
-<ds:datastoreItem xmlns:ds="http://schemas.openxmlformats.org/officeDocument/2006/customXml" ds:itemID="{48F149A8-65EE-4976-9861-09D06313E0E1}">
+<ds:datastoreItem xmlns:ds="http://schemas.openxmlformats.org/officeDocument/2006/customXml" ds:itemID="{59749289-C2A4-4C3C-A65E-C6710DFB7608}">
   <ds:schemaRefs>
     <ds:schemaRef ds:uri="http://schemas.openxmlformats.org/officeDocument/2006/bibliography"/>
   </ds:schemaRefs>

</xml_diff>

<commit_message>
Devo mettere le squadre anche di qui. Provvedo dopo pranzo
</commit_message>
<xml_diff>
--- a/Test.docx
+++ b/Test.docx
@@ -19,6 +19,7 @@
           <w:docPartUnique/>
         </w:docPartObj>
       </w:sdtPr>
+      <w:sdtEndPr/>
       <w:sdtContent>
         <w:p>
           <w:pPr>
@@ -1063,9 +1064,14 @@
       </w:pPr>
       <w:bookmarkStart w:id="0" w:name="_Toc26289784"/>
       <w:r>
-        <w:t>Test case specification</w:t>
+        <w:t xml:space="preserve">Test case </w:t>
+      </w:r>
+      <w:proofErr w:type="spellStart"/>
+      <w:r>
+        <w:t>specification</w:t>
       </w:r>
       <w:bookmarkEnd w:id="0"/>
+      <w:proofErr w:type="spellEnd"/>
     </w:p>
     <w:p>
       <w:pPr>
@@ -1591,6 +1597,7 @@
               </w:rPr>
               <w:t xml:space="preserve">Formato: </w:t>
             </w:r>
+            <w:proofErr w:type="gramStart"/>
             <w:r>
               <w:rPr>
                 <w:rFonts w:ascii="Tahoma" w:hAnsi="Tahoma" w:cs="Tahoma"/>
@@ -1607,7 +1614,37 @@
                 <w:szCs w:val="24"/>
                 <w:lang w:eastAsia="it-IT"/>
               </w:rPr>
-              <w:t>[A-Za-z0-9. _%+-] @ [A-Za-z] [.A-Za-z]. [A-Za-z]</w:t>
+              <w:t>[</w:t>
+            </w:r>
+            <w:proofErr w:type="gramEnd"/>
+            <w:r>
+              <w:rPr>
+                <w:rFonts w:ascii="Garamond" w:eastAsia="Times New Roman" w:hAnsi="Garamond" w:cs="Times New Roman"/>
+                <w:color w:val="000000"/>
+                <w:szCs w:val="24"/>
+                <w:lang w:eastAsia="it-IT"/>
+              </w:rPr>
+              <w:t>A-Za-z0-9. _%+-] @ [A-Za-z] </w:t>
+            </w:r>
+            <w:proofErr w:type="gramStart"/>
+            <w:r>
+              <w:rPr>
+                <w:rFonts w:ascii="Garamond" w:eastAsia="Times New Roman" w:hAnsi="Garamond" w:cs="Times New Roman"/>
+                <w:color w:val="000000"/>
+                <w:szCs w:val="24"/>
+                <w:lang w:eastAsia="it-IT"/>
+              </w:rPr>
+              <w:t>[.A</w:t>
+            </w:r>
+            <w:proofErr w:type="gramEnd"/>
+            <w:r>
+              <w:rPr>
+                <w:rFonts w:ascii="Garamond" w:eastAsia="Times New Roman" w:hAnsi="Garamond" w:cs="Times New Roman"/>
+                <w:color w:val="000000"/>
+                <w:szCs w:val="24"/>
+                <w:lang w:eastAsia="it-IT"/>
+              </w:rPr>
+              <w:t>-Za-z]. [A-Za-z]</w:t>
             </w:r>
             <w:r>
               <w:rPr>
@@ -1682,9 +1719,26 @@
             </w:r>
             <w:r>
               <w:rPr>
-                <w:szCs w:val="24"/>
-              </w:rPr>
-              <w:t xml:space="preserve">.img, .png, .jpg. </w:t>
+                <w:bCs/>
+                <w:szCs w:val="24"/>
+              </w:rPr>
+              <w:t>([^\s]+(\.(?i)(</w:t>
+            </w:r>
+            <w:proofErr w:type="spellStart"/>
+            <w:r>
+              <w:rPr>
+                <w:bCs/>
+                <w:szCs w:val="24"/>
+              </w:rPr>
+              <w:t>jpg|png|gif|bmp</w:t>
+            </w:r>
+            <w:proofErr w:type="spellEnd"/>
+            <w:r>
+              <w:rPr>
+                <w:bCs/>
+                <w:szCs w:val="24"/>
+              </w:rPr>
+              <w:t>))$)</w:t>
             </w:r>
           </w:p>
         </w:tc>
@@ -1726,6 +1780,7 @@
             <w:pPr>
               <w:pStyle w:val="Paragrafoelenco"/>
               <w:ind w:left="0"/>
+              <w:jc w:val="both"/>
               <w:rPr>
                 <w:bCs/>
                 <w:szCs w:val="24"/>
@@ -2011,8 +2066,13 @@
           <w:numId w:val="3"/>
         </w:numPr>
       </w:pPr>
+      <w:proofErr w:type="gramStart"/>
       <w:r>
-        <w:t>TBD:  Tabella Ordine Data</w:t>
+        <w:t>TBD:  Tabella</w:t>
+      </w:r>
+      <w:proofErr w:type="gramEnd"/>
+      <w:r>
+        <w:t xml:space="preserve"> Ordine Data</w:t>
       </w:r>
     </w:p>
     <w:p>
@@ -2404,6 +2464,7 @@
                 <w:lang w:eastAsia="it-IT"/>
               </w:rPr>
             </w:pPr>
+            <w:proofErr w:type="spellStart"/>
             <w:r>
               <w:rPr>
                 <w:rFonts w:ascii="Garamond" w:eastAsia="Times New Roman" w:hAnsi="Garamond" w:cs="Times New Roman"/>
@@ -2415,6 +2476,7 @@
               </w:rPr>
               <w:t>UsernamePresente</w:t>
             </w:r>
+            <w:proofErr w:type="spellEnd"/>
             <w:r>
               <w:rPr>
                 <w:rFonts w:ascii="Garamond" w:eastAsia="Times New Roman" w:hAnsi="Garamond" w:cs="Times New Roman"/>
@@ -2481,7 +2543,27 @@
                 <w:szCs w:val="24"/>
                 <w:lang w:eastAsia="it-IT"/>
               </w:rPr>
-              <w:t>Username non presente nel database [error]</w:t>
+              <w:t>Username non presente nel database [</w:t>
+            </w:r>
+            <w:proofErr w:type="spellStart"/>
+            <w:r>
+              <w:rPr>
+                <w:rFonts w:ascii="Garamond" w:eastAsia="Times New Roman" w:hAnsi="Garamond" w:cs="Times New Roman"/>
+                <w:color w:val="000000"/>
+                <w:szCs w:val="24"/>
+                <w:lang w:eastAsia="it-IT"/>
+              </w:rPr>
+              <w:t>error</w:t>
+            </w:r>
+            <w:proofErr w:type="spellEnd"/>
+            <w:r>
+              <w:rPr>
+                <w:rFonts w:ascii="Garamond" w:eastAsia="Times New Roman" w:hAnsi="Garamond" w:cs="Times New Roman"/>
+                <w:color w:val="000000"/>
+                <w:szCs w:val="24"/>
+                <w:lang w:eastAsia="it-IT"/>
+              </w:rPr>
+              <w:t>]</w:t>
             </w:r>
           </w:p>
           <w:p>
@@ -3067,6 +3149,7 @@
                 <w:lang w:eastAsia="it-IT"/>
               </w:rPr>
             </w:pPr>
+            <w:proofErr w:type="spellStart"/>
             <w:r>
               <w:rPr>
                 <w:rFonts w:ascii="Garamond" w:eastAsia="Times New Roman" w:hAnsi="Garamond" w:cs="Times New Roman"/>
@@ -3077,6 +3160,7 @@
               </w:rPr>
               <w:t>PasswordGiusta</w:t>
             </w:r>
+            <w:proofErr w:type="spellEnd"/>
             <w:r>
               <w:rPr>
                 <w:rFonts w:ascii="Garamond" w:eastAsia="Times New Roman" w:hAnsi="Garamond" w:cs="Times New Roman"/>
@@ -3150,7 +3234,49 @@
                 <w:szCs w:val="24"/>
                 <w:lang w:eastAsia="it-IT"/>
               </w:rPr>
-              <w:t>Password non legata all’username [if!UsernamePresenteUPOK] [error]</w:t>
+              <w:t>Password non legata all’username [</w:t>
+            </w:r>
+            <w:proofErr w:type="spellStart"/>
+            <w:proofErr w:type="gramStart"/>
+            <w:r>
+              <w:rPr>
+                <w:rFonts w:ascii="Garamond" w:eastAsia="Times New Roman" w:hAnsi="Garamond" w:cs="Times New Roman"/>
+                <w:color w:val="000000"/>
+                <w:szCs w:val="24"/>
+                <w:lang w:eastAsia="it-IT"/>
+              </w:rPr>
+              <w:t>if!UsernamePresenteUPOK</w:t>
+            </w:r>
+            <w:proofErr w:type="spellEnd"/>
+            <w:proofErr w:type="gramEnd"/>
+            <w:r>
+              <w:rPr>
+                <w:rFonts w:ascii="Garamond" w:eastAsia="Times New Roman" w:hAnsi="Garamond" w:cs="Times New Roman"/>
+                <w:color w:val="000000"/>
+                <w:szCs w:val="24"/>
+                <w:lang w:eastAsia="it-IT"/>
+              </w:rPr>
+              <w:t>] [</w:t>
+            </w:r>
+            <w:proofErr w:type="spellStart"/>
+            <w:r>
+              <w:rPr>
+                <w:rFonts w:ascii="Garamond" w:eastAsia="Times New Roman" w:hAnsi="Garamond" w:cs="Times New Roman"/>
+                <w:color w:val="000000"/>
+                <w:szCs w:val="24"/>
+                <w:lang w:eastAsia="it-IT"/>
+              </w:rPr>
+              <w:t>error</w:t>
+            </w:r>
+            <w:proofErr w:type="spellEnd"/>
+            <w:r>
+              <w:rPr>
+                <w:rFonts w:ascii="Garamond" w:eastAsia="Times New Roman" w:hAnsi="Garamond" w:cs="Times New Roman"/>
+                <w:color w:val="000000"/>
+                <w:szCs w:val="24"/>
+                <w:lang w:eastAsia="it-IT"/>
+              </w:rPr>
+              <w:t>]</w:t>
             </w:r>
           </w:p>
           <w:p>
@@ -3175,7 +3301,37 @@
                 <w:szCs w:val="24"/>
                 <w:lang w:eastAsia="it-IT"/>
               </w:rPr>
-              <w:t>Password legata all’username [ifUsernamePresenteUPOK] [PasswordGiustaPG</w:t>
+              <w:t>Password legata all’username [</w:t>
+            </w:r>
+            <w:proofErr w:type="spellStart"/>
+            <w:r>
+              <w:rPr>
+                <w:rFonts w:ascii="Garamond" w:eastAsia="Times New Roman" w:hAnsi="Garamond" w:cs="Times New Roman"/>
+                <w:color w:val="000000"/>
+                <w:szCs w:val="24"/>
+                <w:lang w:eastAsia="it-IT"/>
+              </w:rPr>
+              <w:t>ifUsernamePresenteUPOK</w:t>
+            </w:r>
+            <w:proofErr w:type="spellEnd"/>
+            <w:r>
+              <w:rPr>
+                <w:rFonts w:ascii="Garamond" w:eastAsia="Times New Roman" w:hAnsi="Garamond" w:cs="Times New Roman"/>
+                <w:color w:val="000000"/>
+                <w:szCs w:val="24"/>
+                <w:lang w:eastAsia="it-IT"/>
+              </w:rPr>
+              <w:t>] [</w:t>
+            </w:r>
+            <w:proofErr w:type="spellStart"/>
+            <w:r>
+              <w:rPr>
+                <w:rFonts w:ascii="Garamond" w:eastAsia="Times New Roman" w:hAnsi="Garamond" w:cs="Times New Roman"/>
+                <w:color w:val="000000"/>
+                <w:szCs w:val="24"/>
+                <w:lang w:eastAsia="it-IT"/>
+              </w:rPr>
+              <w:t>PasswordGiustaPG</w:t>
             </w:r>
             <w:r>
               <w:rPr>
@@ -3195,6 +3351,7 @@
               </w:rPr>
               <w:t>OK</w:t>
             </w:r>
+            <w:proofErr w:type="spellEnd"/>
             <w:r>
               <w:rPr>
                 <w:rFonts w:ascii="Garamond" w:eastAsia="Times New Roman" w:hAnsi="Garamond" w:cs="Times New Roman"/>
@@ -6022,6 +6179,7 @@
                 <w:lang w:eastAsia="it-IT"/>
               </w:rPr>
             </w:pPr>
+            <w:proofErr w:type="spellStart"/>
             <w:r>
               <w:rPr>
                 <w:rFonts w:ascii="Garamond" w:eastAsia="Times New Roman" w:hAnsi="Garamond" w:cs="Times New Roman"/>
@@ -6031,7 +6189,19 @@
                 <w:szCs w:val="24"/>
                 <w:lang w:eastAsia="it-IT"/>
               </w:rPr>
-              <w:t>UsernamePresente[UP</w:t>
+              <w:t>UsernamePresente</w:t>
+            </w:r>
+            <w:proofErr w:type="spellEnd"/>
+            <w:r>
+              <w:rPr>
+                <w:rFonts w:ascii="Garamond" w:eastAsia="Times New Roman" w:hAnsi="Garamond" w:cs="Times New Roman"/>
+                <w:b/>
+                <w:bCs/>
+                <w:color w:val="000000"/>
+                <w:szCs w:val="24"/>
+                <w:lang w:eastAsia="it-IT"/>
+              </w:rPr>
+              <w:t>[UP</w:t>
             </w:r>
             <w:r>
               <w:rPr>
@@ -6161,6 +6331,7 @@
               </w:rPr>
               <w:t>resente nel database[</w:t>
             </w:r>
+            <w:proofErr w:type="spellStart"/>
             <w:r>
               <w:rPr>
                 <w:rFonts w:ascii="Times New Roman" w:eastAsia="Times New Roman" w:hAnsi="Times New Roman" w:cs="Times New Roman"/>
@@ -6170,6 +6341,7 @@
               </w:rPr>
               <w:t>error</w:t>
             </w:r>
+            <w:proofErr w:type="spellEnd"/>
             <w:r>
               <w:rPr>
                 <w:rFonts w:ascii="Times New Roman" w:eastAsia="Times New Roman" w:hAnsi="Times New Roman" w:cs="Times New Roman"/>
@@ -6374,7 +6546,27 @@
                 <w:szCs w:val="24"/>
                 <w:lang w:eastAsia="it-IT"/>
               </w:rPr>
-              <w:t>Non rispetta il formato [error]</w:t>
+              <w:t>Non rispetta il formato [</w:t>
+            </w:r>
+            <w:proofErr w:type="spellStart"/>
+            <w:r>
+              <w:rPr>
+                <w:rFonts w:ascii="Garamond" w:eastAsia="Times New Roman" w:hAnsi="Garamond" w:cs="Times New Roman"/>
+                <w:color w:val="000000"/>
+                <w:szCs w:val="24"/>
+                <w:lang w:eastAsia="it-IT"/>
+              </w:rPr>
+              <w:t>error</w:t>
+            </w:r>
+            <w:proofErr w:type="spellEnd"/>
+            <w:r>
+              <w:rPr>
+                <w:rFonts w:ascii="Garamond" w:eastAsia="Times New Roman" w:hAnsi="Garamond" w:cs="Times New Roman"/>
+                <w:color w:val="000000"/>
+                <w:szCs w:val="24"/>
+                <w:lang w:eastAsia="it-IT"/>
+              </w:rPr>
+              <w:t>]</w:t>
             </w:r>
           </w:p>
           <w:p>
@@ -6410,7 +6602,17 @@
                 <w:szCs w:val="24"/>
                 <w:lang w:eastAsia="it-IT"/>
               </w:rPr>
-              <w:t>Rispetta il formato [iflunghezzaLU</w:t>
+              <w:t>Rispetta il formato [</w:t>
+            </w:r>
+            <w:proofErr w:type="spellStart"/>
+            <w:r>
+              <w:rPr>
+                <w:rFonts w:ascii="Garamond" w:eastAsia="Times New Roman" w:hAnsi="Garamond" w:cs="Times New Roman"/>
+                <w:color w:val="000000"/>
+                <w:szCs w:val="24"/>
+                <w:lang w:eastAsia="it-IT"/>
+              </w:rPr>
+              <w:t>iflunghezzaLU</w:t>
             </w:r>
             <w:r>
               <w:rPr>
@@ -6428,7 +6630,27 @@
                 <w:szCs w:val="24"/>
                 <w:lang w:eastAsia="it-IT"/>
               </w:rPr>
-              <w:t>OK] [propertyformatoFU</w:t>
+              <w:t>OK</w:t>
+            </w:r>
+            <w:proofErr w:type="spellEnd"/>
+            <w:r>
+              <w:rPr>
+                <w:rFonts w:ascii="Garamond" w:eastAsia="Times New Roman" w:hAnsi="Garamond" w:cs="Times New Roman"/>
+                <w:color w:val="000000"/>
+                <w:szCs w:val="24"/>
+                <w:lang w:eastAsia="it-IT"/>
+              </w:rPr>
+              <w:t>] [</w:t>
+            </w:r>
+            <w:proofErr w:type="spellStart"/>
+            <w:r>
+              <w:rPr>
+                <w:rFonts w:ascii="Garamond" w:eastAsia="Times New Roman" w:hAnsi="Garamond" w:cs="Times New Roman"/>
+                <w:color w:val="000000"/>
+                <w:szCs w:val="24"/>
+                <w:lang w:eastAsia="it-IT"/>
+              </w:rPr>
+              <w:t>propertyformatoFU</w:t>
             </w:r>
             <w:r>
               <w:rPr>
@@ -6446,7 +6668,17 @@
                 <w:szCs w:val="24"/>
                 <w:lang w:eastAsia="it-IT"/>
               </w:rPr>
-              <w:t>OK,</w:t>
+              <w:t>OK</w:t>
+            </w:r>
+            <w:proofErr w:type="spellEnd"/>
+            <w:r>
+              <w:rPr>
+                <w:rFonts w:ascii="Garamond" w:eastAsia="Times New Roman" w:hAnsi="Garamond" w:cs="Times New Roman"/>
+                <w:color w:val="000000"/>
+                <w:szCs w:val="24"/>
+                <w:lang w:eastAsia="it-IT"/>
+              </w:rPr>
+              <w:t>,</w:t>
             </w:r>
           </w:p>
         </w:tc>
@@ -6985,7 +7217,27 @@
                 <w:szCs w:val="24"/>
                 <w:lang w:eastAsia="it-IT"/>
               </w:rPr>
-              <w:t>[error]</w:t>
+              <w:t>[</w:t>
+            </w:r>
+            <w:proofErr w:type="spellStart"/>
+            <w:r>
+              <w:rPr>
+                <w:rFonts w:ascii="Garamond" w:eastAsia="Times New Roman" w:hAnsi="Garamond" w:cs="Times New Roman"/>
+                <w:color w:val="000000"/>
+                <w:szCs w:val="24"/>
+                <w:lang w:eastAsia="it-IT"/>
+              </w:rPr>
+              <w:t>error</w:t>
+            </w:r>
+            <w:proofErr w:type="spellEnd"/>
+            <w:r>
+              <w:rPr>
+                <w:rFonts w:ascii="Garamond" w:eastAsia="Times New Roman" w:hAnsi="Garamond" w:cs="Times New Roman"/>
+                <w:color w:val="000000"/>
+                <w:szCs w:val="24"/>
+                <w:lang w:eastAsia="it-IT"/>
+              </w:rPr>
+              <w:t>]</w:t>
             </w:r>
           </w:p>
           <w:p>
@@ -7010,7 +7262,17 @@
                 <w:szCs w:val="24"/>
                 <w:lang w:eastAsia="it-IT"/>
               </w:rPr>
-              <w:t>Rispetta il formato [iflunghezzaLU</w:t>
+              <w:t>Rispetta il formato [</w:t>
+            </w:r>
+            <w:proofErr w:type="spellStart"/>
+            <w:r>
+              <w:rPr>
+                <w:rFonts w:ascii="Garamond" w:eastAsia="Times New Roman" w:hAnsi="Garamond" w:cs="Times New Roman"/>
+                <w:color w:val="000000"/>
+                <w:szCs w:val="24"/>
+                <w:lang w:eastAsia="it-IT"/>
+              </w:rPr>
+              <w:t>iflunghezzaLU</w:t>
             </w:r>
             <w:r>
               <w:rPr>
@@ -7028,7 +7290,27 @@
                 <w:szCs w:val="24"/>
                 <w:lang w:eastAsia="it-IT"/>
               </w:rPr>
-              <w:t>OK] [propertyformatoFU</w:t>
+              <w:t>OK</w:t>
+            </w:r>
+            <w:proofErr w:type="spellEnd"/>
+            <w:r>
+              <w:rPr>
+                <w:rFonts w:ascii="Garamond" w:eastAsia="Times New Roman" w:hAnsi="Garamond" w:cs="Times New Roman"/>
+                <w:color w:val="000000"/>
+                <w:szCs w:val="24"/>
+                <w:lang w:eastAsia="it-IT"/>
+              </w:rPr>
+              <w:t>] [</w:t>
+            </w:r>
+            <w:proofErr w:type="spellStart"/>
+            <w:r>
+              <w:rPr>
+                <w:rFonts w:ascii="Garamond" w:eastAsia="Times New Roman" w:hAnsi="Garamond" w:cs="Times New Roman"/>
+                <w:color w:val="000000"/>
+                <w:szCs w:val="24"/>
+                <w:lang w:eastAsia="it-IT"/>
+              </w:rPr>
+              <w:t>propertyformatoFU</w:t>
             </w:r>
             <w:r>
               <w:rPr>
@@ -7046,7 +7328,17 @@
                 <w:szCs w:val="24"/>
                 <w:lang w:eastAsia="it-IT"/>
               </w:rPr>
-              <w:t>OK,</w:t>
+              <w:t>OK</w:t>
+            </w:r>
+            <w:proofErr w:type="spellEnd"/>
+            <w:r>
+              <w:rPr>
+                <w:rFonts w:ascii="Garamond" w:eastAsia="Times New Roman" w:hAnsi="Garamond" w:cs="Times New Roman"/>
+                <w:color w:val="000000"/>
+                <w:szCs w:val="24"/>
+                <w:lang w:eastAsia="it-IT"/>
+              </w:rPr>
+              <w:t>,</w:t>
             </w:r>
           </w:p>
         </w:tc>
@@ -7461,6 +7753,7 @@
               </w:rPr>
               <w:t xml:space="preserve">Formato: </w:t>
             </w:r>
+            <w:proofErr w:type="gramStart"/>
             <w:r>
               <w:rPr>
                 <w:rFonts w:ascii="Tahoma" w:hAnsi="Tahoma" w:cs="Tahoma"/>
@@ -7477,7 +7770,37 @@
                 <w:szCs w:val="24"/>
                 <w:lang w:eastAsia="it-IT"/>
               </w:rPr>
-              <w:t>[A-Za-z0-9. _%+-] @ [A-Za-z] [.A-Za-z]. [A-Za-z]</w:t>
+              <w:t>[</w:t>
+            </w:r>
+            <w:proofErr w:type="gramEnd"/>
+            <w:r>
+              <w:rPr>
+                <w:rFonts w:ascii="Garamond" w:eastAsia="Times New Roman" w:hAnsi="Garamond" w:cs="Times New Roman"/>
+                <w:color w:val="000000"/>
+                <w:szCs w:val="24"/>
+                <w:lang w:eastAsia="it-IT"/>
+              </w:rPr>
+              <w:t>A-Za-z0-9. _%+-] @ [A-Za-z] </w:t>
+            </w:r>
+            <w:proofErr w:type="gramStart"/>
+            <w:r>
+              <w:rPr>
+                <w:rFonts w:ascii="Garamond" w:eastAsia="Times New Roman" w:hAnsi="Garamond" w:cs="Times New Roman"/>
+                <w:color w:val="000000"/>
+                <w:szCs w:val="24"/>
+                <w:lang w:eastAsia="it-IT"/>
+              </w:rPr>
+              <w:t>[.A</w:t>
+            </w:r>
+            <w:proofErr w:type="gramEnd"/>
+            <w:r>
+              <w:rPr>
+                <w:rFonts w:ascii="Garamond" w:eastAsia="Times New Roman" w:hAnsi="Garamond" w:cs="Times New Roman"/>
+                <w:color w:val="000000"/>
+                <w:szCs w:val="24"/>
+                <w:lang w:eastAsia="it-IT"/>
+              </w:rPr>
+              <w:t>-Za-z]. [A-Za-z]</w:t>
             </w:r>
             <w:r>
               <w:rPr>
@@ -7667,7 +7990,27 @@
                 <w:szCs w:val="24"/>
                 <w:lang w:eastAsia="it-IT"/>
               </w:rPr>
-              <w:t>Esiste già l’email nel database [error]</w:t>
+              <w:t>Esiste già l’email nel database [</w:t>
+            </w:r>
+            <w:proofErr w:type="spellStart"/>
+            <w:r>
+              <w:rPr>
+                <w:rFonts w:ascii="Garamond" w:eastAsia="Times New Roman" w:hAnsi="Garamond" w:cs="Times New Roman"/>
+                <w:color w:val="000000"/>
+                <w:szCs w:val="24"/>
+                <w:lang w:eastAsia="it-IT"/>
+              </w:rPr>
+              <w:t>error</w:t>
+            </w:r>
+            <w:proofErr w:type="spellEnd"/>
+            <w:r>
+              <w:rPr>
+                <w:rFonts w:ascii="Garamond" w:eastAsia="Times New Roman" w:hAnsi="Garamond" w:cs="Times New Roman"/>
+                <w:color w:val="000000"/>
+                <w:szCs w:val="24"/>
+                <w:lang w:eastAsia="it-IT"/>
+              </w:rPr>
+              <w:t>]</w:t>
             </w:r>
             <w:r>
               <w:rPr>
@@ -7710,7 +8053,17 @@
                 <w:szCs w:val="24"/>
                 <w:lang w:eastAsia="it-IT"/>
               </w:rPr>
-              <w:t>e non esiste già l’email nel database [EmailEsitenteEE</w:t>
+              <w:t>e non esiste già l’email nel database [</w:t>
+            </w:r>
+            <w:proofErr w:type="spellStart"/>
+            <w:r>
+              <w:rPr>
+                <w:rFonts w:ascii="Garamond" w:eastAsia="Times New Roman" w:hAnsi="Garamond" w:cs="Times New Roman"/>
+                <w:color w:val="000000"/>
+                <w:szCs w:val="24"/>
+                <w:lang w:eastAsia="it-IT"/>
+              </w:rPr>
+              <w:t>EmailEsitenteEE</w:t>
             </w:r>
             <w:r>
               <w:rPr>
@@ -7728,7 +8081,17 @@
                 <w:szCs w:val="24"/>
                 <w:lang w:eastAsia="it-IT"/>
               </w:rPr>
-              <w:t>OK]</w:t>
+              <w:t>OK</w:t>
+            </w:r>
+            <w:proofErr w:type="spellEnd"/>
+            <w:r>
+              <w:rPr>
+                <w:rFonts w:ascii="Garamond" w:eastAsia="Times New Roman" w:hAnsi="Garamond" w:cs="Times New Roman"/>
+                <w:color w:val="000000"/>
+                <w:szCs w:val="24"/>
+                <w:lang w:eastAsia="it-IT"/>
+              </w:rPr>
+              <w:t>]</w:t>
             </w:r>
           </w:p>
         </w:tc>
@@ -7824,7 +8187,27 @@
                 <w:szCs w:val="24"/>
                 <w:lang w:eastAsia="it-IT"/>
               </w:rPr>
-              <w:t xml:space="preserve"> [error]</w:t>
+              <w:t xml:space="preserve"> [</w:t>
+            </w:r>
+            <w:proofErr w:type="spellStart"/>
+            <w:r>
+              <w:rPr>
+                <w:rFonts w:ascii="Garamond" w:eastAsia="Times New Roman" w:hAnsi="Garamond" w:cs="Times New Roman"/>
+                <w:color w:val="000000"/>
+                <w:szCs w:val="24"/>
+                <w:lang w:eastAsia="it-IT"/>
+              </w:rPr>
+              <w:t>error</w:t>
+            </w:r>
+            <w:proofErr w:type="spellEnd"/>
+            <w:r>
+              <w:rPr>
+                <w:rFonts w:ascii="Garamond" w:eastAsia="Times New Roman" w:hAnsi="Garamond" w:cs="Times New Roman"/>
+                <w:color w:val="000000"/>
+                <w:szCs w:val="24"/>
+                <w:lang w:eastAsia="it-IT"/>
+              </w:rPr>
+              <w:t>]</w:t>
             </w:r>
           </w:p>
           <w:p>
@@ -7867,16 +8250,36 @@
                 <w:szCs w:val="24"/>
                 <w:lang w:eastAsia="it-IT"/>
               </w:rPr>
-              <w:t>[propertyformatoFU</w:t>
-            </w:r>
-            <w:r>
-              <w:rPr>
-                <w:rFonts w:ascii="Garamond" w:eastAsia="Times New Roman" w:hAnsi="Garamond" w:cs="Times New Roman"/>
-                <w:color w:val="000000"/>
-                <w:szCs w:val="24"/>
-                <w:lang w:eastAsia="it-IT"/>
-              </w:rPr>
-              <w:t>OK]</w:t>
+              <w:t>[</w:t>
+            </w:r>
+            <w:proofErr w:type="spellStart"/>
+            <w:r>
+              <w:rPr>
+                <w:rFonts w:ascii="Garamond" w:eastAsia="Times New Roman" w:hAnsi="Garamond" w:cs="Times New Roman"/>
+                <w:color w:val="000000"/>
+                <w:szCs w:val="24"/>
+                <w:lang w:eastAsia="it-IT"/>
+              </w:rPr>
+              <w:t>propertyformatoFU</w:t>
+            </w:r>
+            <w:r>
+              <w:rPr>
+                <w:rFonts w:ascii="Garamond" w:eastAsia="Times New Roman" w:hAnsi="Garamond" w:cs="Times New Roman"/>
+                <w:color w:val="000000"/>
+                <w:szCs w:val="24"/>
+                <w:lang w:eastAsia="it-IT"/>
+              </w:rPr>
+              <w:t>OK</w:t>
+            </w:r>
+            <w:proofErr w:type="spellEnd"/>
+            <w:r>
+              <w:rPr>
+                <w:rFonts w:ascii="Garamond" w:eastAsia="Times New Roman" w:hAnsi="Garamond" w:cs="Times New Roman"/>
+                <w:color w:val="000000"/>
+                <w:szCs w:val="24"/>
+                <w:lang w:eastAsia="it-IT"/>
+              </w:rPr>
+              <w:t>]</w:t>
             </w:r>
           </w:p>
         </w:tc>
@@ -7948,6 +8351,7 @@
               </w:rPr>
               <w:t xml:space="preserve">rispetta il formato </w:t>
             </w:r>
+            <w:proofErr w:type="gramStart"/>
             <w:r>
               <w:rPr>
                 <w:rFonts w:ascii="Tahoma" w:hAnsi="Tahoma" w:cs="Tahoma"/>
@@ -7964,7 +8368,37 @@
                 <w:szCs w:val="24"/>
                 <w:lang w:eastAsia="it-IT"/>
               </w:rPr>
-              <w:t>[A-Za-z0-9. _%+-] @ [A-Za-z] [.A-Za-z]. [A-Za-z]</w:t>
+              <w:t>[</w:t>
+            </w:r>
+            <w:proofErr w:type="gramEnd"/>
+            <w:r>
+              <w:rPr>
+                <w:rFonts w:ascii="Garamond" w:eastAsia="Times New Roman" w:hAnsi="Garamond" w:cs="Times New Roman"/>
+                <w:color w:val="000000"/>
+                <w:szCs w:val="24"/>
+                <w:lang w:eastAsia="it-IT"/>
+              </w:rPr>
+              <w:t>A-Za-z0-9. _%+-] @ [A-Za-z] </w:t>
+            </w:r>
+            <w:proofErr w:type="gramStart"/>
+            <w:r>
+              <w:rPr>
+                <w:rFonts w:ascii="Garamond" w:eastAsia="Times New Roman" w:hAnsi="Garamond" w:cs="Times New Roman"/>
+                <w:color w:val="000000"/>
+                <w:szCs w:val="24"/>
+                <w:lang w:eastAsia="it-IT"/>
+              </w:rPr>
+              <w:t>[.A</w:t>
+            </w:r>
+            <w:proofErr w:type="gramEnd"/>
+            <w:r>
+              <w:rPr>
+                <w:rFonts w:ascii="Garamond" w:eastAsia="Times New Roman" w:hAnsi="Garamond" w:cs="Times New Roman"/>
+                <w:color w:val="000000"/>
+                <w:szCs w:val="24"/>
+                <w:lang w:eastAsia="it-IT"/>
+              </w:rPr>
+              <w:t>-Za-z]. [A-Za-z]</w:t>
             </w:r>
             <w:r>
               <w:rPr>
@@ -8481,7 +8915,27 @@
                 <w:szCs w:val="24"/>
                 <w:lang w:eastAsia="it-IT"/>
               </w:rPr>
-              <w:t>Non rispetta il formato [error]</w:t>
+              <w:t>Non rispetta il formato [</w:t>
+            </w:r>
+            <w:proofErr w:type="spellStart"/>
+            <w:r>
+              <w:rPr>
+                <w:rFonts w:ascii="Garamond" w:eastAsia="Times New Roman" w:hAnsi="Garamond" w:cs="Times New Roman"/>
+                <w:color w:val="000000"/>
+                <w:szCs w:val="24"/>
+                <w:lang w:eastAsia="it-IT"/>
+              </w:rPr>
+              <w:t>error</w:t>
+            </w:r>
+            <w:proofErr w:type="spellEnd"/>
+            <w:r>
+              <w:rPr>
+                <w:rFonts w:ascii="Garamond" w:eastAsia="Times New Roman" w:hAnsi="Garamond" w:cs="Times New Roman"/>
+                <w:color w:val="000000"/>
+                <w:szCs w:val="24"/>
+                <w:lang w:eastAsia="it-IT"/>
+              </w:rPr>
+              <w:t>]</w:t>
             </w:r>
           </w:p>
           <w:p>
@@ -8515,7 +8969,17 @@
                 <w:szCs w:val="24"/>
                 <w:lang w:eastAsia="it-IT"/>
               </w:rPr>
-              <w:t xml:space="preserve"> [propertyformatoFN</w:t>
+              <w:t xml:space="preserve"> [</w:t>
+            </w:r>
+            <w:proofErr w:type="spellStart"/>
+            <w:r>
+              <w:rPr>
+                <w:rFonts w:ascii="Garamond" w:eastAsia="Times New Roman" w:hAnsi="Garamond" w:cs="Times New Roman"/>
+                <w:color w:val="000000"/>
+                <w:szCs w:val="24"/>
+                <w:lang w:eastAsia="it-IT"/>
+              </w:rPr>
+              <w:t>propertyformatoFN</w:t>
             </w:r>
             <w:r>
               <w:rPr>
@@ -8533,7 +8997,17 @@
                 <w:szCs w:val="24"/>
                 <w:lang w:eastAsia="it-IT"/>
               </w:rPr>
-              <w:t>OK]</w:t>
+              <w:t>OK</w:t>
+            </w:r>
+            <w:proofErr w:type="spellEnd"/>
+            <w:r>
+              <w:rPr>
+                <w:rFonts w:ascii="Garamond" w:eastAsia="Times New Roman" w:hAnsi="Garamond" w:cs="Times New Roman"/>
+                <w:color w:val="000000"/>
+                <w:szCs w:val="24"/>
+                <w:lang w:eastAsia="it-IT"/>
+              </w:rPr>
+              <w:t>]</w:t>
             </w:r>
           </w:p>
         </w:tc>
@@ -8602,11 +9076,19 @@
               </w:rPr>
               <w:t xml:space="preserve">rispetta il formato </w:t>
             </w:r>
-            <w:r>
-              <w:rPr>
-                <w:szCs w:val="24"/>
-              </w:rPr>
-              <w:t>^[A-Za-z ]{2,50}$</w:t>
+            <w:proofErr w:type="gramStart"/>
+            <w:r>
+              <w:rPr>
+                <w:szCs w:val="24"/>
+              </w:rPr>
+              <w:t>^[</w:t>
+            </w:r>
+            <w:proofErr w:type="gramEnd"/>
+            <w:r>
+              <w:rPr>
+                <w:szCs w:val="24"/>
+              </w:rPr>
+              <w:t>A-Za-z ]{2,50}$</w:t>
             </w:r>
           </w:p>
           <w:p>
@@ -9005,7 +9487,27 @@
                 <w:szCs w:val="24"/>
                 <w:lang w:eastAsia="it-IT"/>
               </w:rPr>
-              <w:t>Non rispetta il formato [error]</w:t>
+              <w:t>Non rispetta il formato [</w:t>
+            </w:r>
+            <w:proofErr w:type="spellStart"/>
+            <w:r>
+              <w:rPr>
+                <w:rFonts w:ascii="Garamond" w:eastAsia="Times New Roman" w:hAnsi="Garamond" w:cs="Times New Roman"/>
+                <w:color w:val="000000"/>
+                <w:szCs w:val="24"/>
+                <w:lang w:eastAsia="it-IT"/>
+              </w:rPr>
+              <w:t>error</w:t>
+            </w:r>
+            <w:proofErr w:type="spellEnd"/>
+            <w:r>
+              <w:rPr>
+                <w:rFonts w:ascii="Garamond" w:eastAsia="Times New Roman" w:hAnsi="Garamond" w:cs="Times New Roman"/>
+                <w:color w:val="000000"/>
+                <w:szCs w:val="24"/>
+                <w:lang w:eastAsia="it-IT"/>
+              </w:rPr>
+              <w:t>]</w:t>
             </w:r>
           </w:p>
           <w:p>
@@ -9030,7 +9532,17 @@
                 <w:szCs w:val="24"/>
                 <w:lang w:eastAsia="it-IT"/>
               </w:rPr>
-              <w:t>Rispetta il formato [propertyformatoFC</w:t>
+              <w:t>Rispetta il formato [</w:t>
+            </w:r>
+            <w:proofErr w:type="spellStart"/>
+            <w:r>
+              <w:rPr>
+                <w:rFonts w:ascii="Garamond" w:eastAsia="Times New Roman" w:hAnsi="Garamond" w:cs="Times New Roman"/>
+                <w:color w:val="000000"/>
+                <w:szCs w:val="24"/>
+                <w:lang w:eastAsia="it-IT"/>
+              </w:rPr>
+              <w:t>propertyformatoFC</w:t>
             </w:r>
             <w:r>
               <w:rPr>
@@ -9048,7 +9560,17 @@
                 <w:szCs w:val="24"/>
                 <w:lang w:eastAsia="it-IT"/>
               </w:rPr>
-              <w:t>OK]</w:t>
+              <w:t>OK</w:t>
+            </w:r>
+            <w:proofErr w:type="spellEnd"/>
+            <w:r>
+              <w:rPr>
+                <w:rFonts w:ascii="Garamond" w:eastAsia="Times New Roman" w:hAnsi="Garamond" w:cs="Times New Roman"/>
+                <w:color w:val="000000"/>
+                <w:szCs w:val="24"/>
+                <w:lang w:eastAsia="it-IT"/>
+              </w:rPr>
+              <w:t>]</w:t>
             </w:r>
           </w:p>
           <w:p>
@@ -12748,6 +13270,7 @@
               </w:rPr>
               <w:t xml:space="preserve">  </w:t>
             </w:r>
+            <w:proofErr w:type="spellStart"/>
             <w:r>
               <w:rPr>
                 <w:rFonts w:ascii="Garamond" w:eastAsia="Times New Roman" w:hAnsi="Garamond" w:cs="Times New Roman"/>
@@ -12757,6 +13280,7 @@
               </w:rPr>
               <w:t>Errore</w:t>
             </w:r>
+            <w:proofErr w:type="spellEnd"/>
           </w:p>
         </w:tc>
       </w:tr>
@@ -13388,6 +13912,7 @@
               </w:rPr>
               <w:t xml:space="preserve">     </w:t>
             </w:r>
+            <w:proofErr w:type="spellStart"/>
             <w:r>
               <w:rPr>
                 <w:rFonts w:ascii="Garamond" w:eastAsia="Times New Roman" w:hAnsi="Garamond" w:cs="Times New Roman"/>
@@ -13397,6 +13922,7 @@
               </w:rPr>
               <w:t>Errore</w:t>
             </w:r>
+            <w:proofErr w:type="spellEnd"/>
           </w:p>
         </w:tc>
       </w:tr>
@@ -13708,6 +14234,7 @@
               </w:rPr>
               <w:t xml:space="preserve">     </w:t>
             </w:r>
+            <w:proofErr w:type="spellStart"/>
             <w:r>
               <w:rPr>
                 <w:rFonts w:ascii="Garamond" w:eastAsia="Times New Roman" w:hAnsi="Garamond" w:cs="Times New Roman"/>
@@ -13717,6 +14244,7 @@
               </w:rPr>
               <w:t>Successo</w:t>
             </w:r>
+            <w:proofErr w:type="spellEnd"/>
           </w:p>
         </w:tc>
       </w:tr>
@@ -13800,8 +14328,21 @@
                 <w:szCs w:val="24"/>
                 <w:lang w:eastAsia="it-IT"/>
               </w:rPr>
-              <w:t>Parametro:  NomeLega</w:t>
-            </w:r>
+              <w:t xml:space="preserve">Parametro:  </w:t>
+            </w:r>
+            <w:proofErr w:type="spellStart"/>
+            <w:r>
+              <w:rPr>
+                <w:rFonts w:ascii="Garamond" w:eastAsia="Times New Roman" w:hAnsi="Garamond" w:cs="Times New Roman"/>
+                <w:b/>
+                <w:bCs/>
+                <w:color w:val="000000"/>
+                <w:szCs w:val="24"/>
+                <w:lang w:eastAsia="it-IT"/>
+              </w:rPr>
+              <w:t>NomeLega</w:t>
+            </w:r>
+            <w:proofErr w:type="spellEnd"/>
           </w:p>
         </w:tc>
         <w:tc>
@@ -14079,7 +14620,27 @@
                 <w:szCs w:val="24"/>
                 <w:lang w:eastAsia="it-IT"/>
               </w:rPr>
-              <w:t xml:space="preserve"> &gt;50 [error]</w:t>
+              <w:t xml:space="preserve"> &gt;50 [</w:t>
+            </w:r>
+            <w:proofErr w:type="spellStart"/>
+            <w:r>
+              <w:rPr>
+                <w:rFonts w:ascii="Garamond" w:eastAsia="Times New Roman" w:hAnsi="Garamond" w:cs="Times New Roman"/>
+                <w:color w:val="000000"/>
+                <w:szCs w:val="24"/>
+                <w:lang w:eastAsia="it-IT"/>
+              </w:rPr>
+              <w:t>error</w:t>
+            </w:r>
+            <w:proofErr w:type="spellEnd"/>
+            <w:r>
+              <w:rPr>
+                <w:rFonts w:ascii="Garamond" w:eastAsia="Times New Roman" w:hAnsi="Garamond" w:cs="Times New Roman"/>
+                <w:color w:val="000000"/>
+                <w:szCs w:val="24"/>
+                <w:lang w:eastAsia="it-IT"/>
+              </w:rPr>
+              <w:t>]</w:t>
             </w:r>
           </w:p>
         </w:tc>
@@ -14153,7 +14714,37 @@
                 <w:szCs w:val="24"/>
                 <w:lang w:eastAsia="it-IT"/>
               </w:rPr>
-              <w:t>&gt;=4 and &lt;= 50 [property lunghezzaLU</w:t>
+              <w:t>&gt;=4 and &lt;= 50 [</w:t>
+            </w:r>
+            <w:proofErr w:type="spellStart"/>
+            <w:r>
+              <w:rPr>
+                <w:rFonts w:ascii="Garamond" w:eastAsia="Times New Roman" w:hAnsi="Garamond" w:cs="Times New Roman"/>
+                <w:color w:val="000000"/>
+                <w:szCs w:val="24"/>
+                <w:lang w:eastAsia="it-IT"/>
+              </w:rPr>
+              <w:t>property</w:t>
+            </w:r>
+            <w:proofErr w:type="spellEnd"/>
+            <w:r>
+              <w:rPr>
+                <w:rFonts w:ascii="Garamond" w:eastAsia="Times New Roman" w:hAnsi="Garamond" w:cs="Times New Roman"/>
+                <w:color w:val="000000"/>
+                <w:szCs w:val="24"/>
+                <w:lang w:eastAsia="it-IT"/>
+              </w:rPr>
+              <w:t xml:space="preserve"> </w:t>
+            </w:r>
+            <w:proofErr w:type="spellStart"/>
+            <w:r>
+              <w:rPr>
+                <w:rFonts w:ascii="Garamond" w:eastAsia="Times New Roman" w:hAnsi="Garamond" w:cs="Times New Roman"/>
+                <w:color w:val="000000"/>
+                <w:szCs w:val="24"/>
+                <w:lang w:eastAsia="it-IT"/>
+              </w:rPr>
+              <w:t>lunghezzaLU</w:t>
             </w:r>
             <w:r>
               <w:rPr>
@@ -14171,7 +14762,17 @@
                 <w:szCs w:val="24"/>
                 <w:lang w:eastAsia="it-IT"/>
               </w:rPr>
-              <w:t>OK]</w:t>
+              <w:t>OK</w:t>
+            </w:r>
+            <w:proofErr w:type="spellEnd"/>
+            <w:r>
+              <w:rPr>
+                <w:rFonts w:ascii="Garamond" w:eastAsia="Times New Roman" w:hAnsi="Garamond" w:cs="Times New Roman"/>
+                <w:color w:val="000000"/>
+                <w:szCs w:val="24"/>
+                <w:lang w:eastAsia="it-IT"/>
+              </w:rPr>
+              <w:t>]</w:t>
             </w:r>
           </w:p>
         </w:tc>
@@ -14394,6 +14995,7 @@
                 <w:rFonts w:ascii="Garamond" w:eastAsia="Times New Roman" w:hAnsi="Garamond" w:cs="Times New Roman"/>
                 <w:color w:val="000000"/>
                 <w:szCs w:val="24"/>
+                <w:u w:val="single"/>
                 <w:lang w:eastAsia="it-IT"/>
               </w:rPr>
             </w:pPr>
@@ -14410,9 +15012,19 @@
             </w:r>
             <w:r>
               <w:rPr>
-                <w:szCs w:val="24"/>
-              </w:rPr>
-              <w:t>.img, .png, .jpg., null</w:t>
+                <w:bCs/>
+                <w:szCs w:val="24"/>
+              </w:rPr>
+              <w:t>([^\s]+(\.(?i)(jpg|png|img|</w:t>
+            </w:r>
+            <w:bookmarkStart w:id="7" w:name="_GoBack"/>
+            <w:bookmarkEnd w:id="7"/>
+            <w:r>
+              <w:rPr>
+                <w:bCs/>
+                <w:szCs w:val="24"/>
+              </w:rPr>
+              <w:t>))$)</w:t>
             </w:r>
           </w:p>
         </w:tc>
@@ -14572,7 +15184,27 @@
                 <w:szCs w:val="24"/>
                 <w:lang w:eastAsia="it-IT"/>
               </w:rPr>
-              <w:t>Non rispetta il formato [error]</w:t>
+              <w:t>Non rispetta il formato [</w:t>
+            </w:r>
+            <w:proofErr w:type="spellStart"/>
+            <w:r>
+              <w:rPr>
+                <w:rFonts w:ascii="Garamond" w:eastAsia="Times New Roman" w:hAnsi="Garamond" w:cs="Times New Roman"/>
+                <w:color w:val="000000"/>
+                <w:szCs w:val="24"/>
+                <w:lang w:eastAsia="it-IT"/>
+              </w:rPr>
+              <w:t>error</w:t>
+            </w:r>
+            <w:proofErr w:type="spellEnd"/>
+            <w:r>
+              <w:rPr>
+                <w:rFonts w:ascii="Garamond" w:eastAsia="Times New Roman" w:hAnsi="Garamond" w:cs="Times New Roman"/>
+                <w:color w:val="000000"/>
+                <w:szCs w:val="24"/>
+                <w:lang w:eastAsia="it-IT"/>
+              </w:rPr>
+              <w:t>]</w:t>
             </w:r>
           </w:p>
           <w:p>
@@ -14606,7 +15238,17 @@
                 <w:szCs w:val="24"/>
                 <w:lang w:eastAsia="it-IT"/>
               </w:rPr>
-              <w:t>spetta il formato [ifFormatoFL</w:t>
+              <w:t>spetta il formato [</w:t>
+            </w:r>
+            <w:proofErr w:type="spellStart"/>
+            <w:r>
+              <w:rPr>
+                <w:rFonts w:ascii="Garamond" w:eastAsia="Times New Roman" w:hAnsi="Garamond" w:cs="Times New Roman"/>
+                <w:color w:val="000000"/>
+                <w:szCs w:val="24"/>
+                <w:lang w:eastAsia="it-IT"/>
+              </w:rPr>
+              <w:t>ifFormatoFL</w:t>
             </w:r>
             <w:r>
               <w:rPr>
@@ -14624,7 +15266,27 @@
                 <w:szCs w:val="24"/>
                 <w:lang w:eastAsia="it-IT"/>
               </w:rPr>
-              <w:t>OK] [propertyformatoFL</w:t>
+              <w:t>OK</w:t>
+            </w:r>
+            <w:proofErr w:type="spellEnd"/>
+            <w:r>
+              <w:rPr>
+                <w:rFonts w:ascii="Garamond" w:eastAsia="Times New Roman" w:hAnsi="Garamond" w:cs="Times New Roman"/>
+                <w:color w:val="000000"/>
+                <w:szCs w:val="24"/>
+                <w:lang w:eastAsia="it-IT"/>
+              </w:rPr>
+              <w:t>] [</w:t>
+            </w:r>
+            <w:proofErr w:type="spellStart"/>
+            <w:r>
+              <w:rPr>
+                <w:rFonts w:ascii="Garamond" w:eastAsia="Times New Roman" w:hAnsi="Garamond" w:cs="Times New Roman"/>
+                <w:color w:val="000000"/>
+                <w:szCs w:val="24"/>
+                <w:lang w:eastAsia="it-IT"/>
+              </w:rPr>
+              <w:t>propertyformatoFL</w:t>
             </w:r>
             <w:r>
               <w:rPr>
@@ -14644,6 +15306,7 @@
               </w:rPr>
               <w:t>OK</w:t>
             </w:r>
+            <w:proofErr w:type="spellEnd"/>
             <w:r>
               <w:rPr>
                 <w:rFonts w:ascii="Garamond" w:eastAsia="Times New Roman" w:hAnsi="Garamond" w:cs="Times New Roman"/>
@@ -14736,8 +15399,58 @@
               <w:rPr>
                 <w:szCs w:val="24"/>
               </w:rPr>
-              <w:t>.img, .png, .jpg, null</w:t>
-            </w:r>
+              <w:t>.</w:t>
+            </w:r>
+            <w:proofErr w:type="spellStart"/>
+            <w:r>
+              <w:rPr>
+                <w:szCs w:val="24"/>
+              </w:rPr>
+              <w:t>img</w:t>
+            </w:r>
+            <w:proofErr w:type="spellEnd"/>
+            <w:r>
+              <w:rPr>
+                <w:szCs w:val="24"/>
+              </w:rPr>
+              <w:t>, .</w:t>
+            </w:r>
+            <w:proofErr w:type="spellStart"/>
+            <w:r>
+              <w:rPr>
+                <w:szCs w:val="24"/>
+              </w:rPr>
+              <w:t>png</w:t>
+            </w:r>
+            <w:proofErr w:type="spellEnd"/>
+            <w:r>
+              <w:rPr>
+                <w:szCs w:val="24"/>
+              </w:rPr>
+              <w:t>, .</w:t>
+            </w:r>
+            <w:proofErr w:type="spellStart"/>
+            <w:r>
+              <w:rPr>
+                <w:szCs w:val="24"/>
+              </w:rPr>
+              <w:t>jpg</w:t>
+            </w:r>
+            <w:proofErr w:type="spellEnd"/>
+            <w:r>
+              <w:rPr>
+                <w:szCs w:val="24"/>
+              </w:rPr>
+              <w:t xml:space="preserve">, </w:t>
+            </w:r>
+            <w:proofErr w:type="spellStart"/>
+            <w:r>
+              <w:rPr>
+                <w:szCs w:val="24"/>
+              </w:rPr>
+              <w:t>null</w:t>
+            </w:r>
+            <w:proofErr w:type="spellEnd"/>
             <w:r>
               <w:rPr>
                 <w:szCs w:val="24"/>
@@ -15250,7 +15963,27 @@
                 <w:szCs w:val="24"/>
                 <w:lang w:eastAsia="it-IT"/>
               </w:rPr>
-              <w:t>Non rispetta il formato [error]</w:t>
+              <w:t>Non rispetta il formato [</w:t>
+            </w:r>
+            <w:proofErr w:type="spellStart"/>
+            <w:r>
+              <w:rPr>
+                <w:rFonts w:ascii="Garamond" w:eastAsia="Times New Roman" w:hAnsi="Garamond" w:cs="Times New Roman"/>
+                <w:color w:val="000000"/>
+                <w:szCs w:val="24"/>
+                <w:lang w:eastAsia="it-IT"/>
+              </w:rPr>
+              <w:t>error</w:t>
+            </w:r>
+            <w:proofErr w:type="spellEnd"/>
+            <w:r>
+              <w:rPr>
+                <w:rFonts w:ascii="Garamond" w:eastAsia="Times New Roman" w:hAnsi="Garamond" w:cs="Times New Roman"/>
+                <w:color w:val="000000"/>
+                <w:szCs w:val="24"/>
+                <w:lang w:eastAsia="it-IT"/>
+              </w:rPr>
+              <w:t>]</w:t>
             </w:r>
           </w:p>
           <w:p>
@@ -15284,7 +16017,17 @@
                 <w:szCs w:val="24"/>
                 <w:lang w:eastAsia="it-IT"/>
               </w:rPr>
-              <w:t>spetta il formato [if</w:t>
+              <w:t>spetta il formato [</w:t>
+            </w:r>
+            <w:proofErr w:type="spellStart"/>
+            <w:r>
+              <w:rPr>
+                <w:rFonts w:ascii="Garamond" w:eastAsia="Times New Roman" w:hAnsi="Garamond" w:cs="Times New Roman"/>
+                <w:color w:val="000000"/>
+                <w:szCs w:val="24"/>
+                <w:lang w:eastAsia="it-IT"/>
+              </w:rPr>
+              <w:t>if</w:t>
             </w:r>
             <w:r>
               <w:rPr>
@@ -15320,7 +16063,27 @@
                 <w:szCs w:val="24"/>
                 <w:lang w:eastAsia="it-IT"/>
               </w:rPr>
-              <w:t>OK] [propertyformatoF</w:t>
+              <w:t>OK</w:t>
+            </w:r>
+            <w:proofErr w:type="spellEnd"/>
+            <w:r>
+              <w:rPr>
+                <w:rFonts w:ascii="Garamond" w:eastAsia="Times New Roman" w:hAnsi="Garamond" w:cs="Times New Roman"/>
+                <w:color w:val="000000"/>
+                <w:szCs w:val="24"/>
+                <w:lang w:eastAsia="it-IT"/>
+              </w:rPr>
+              <w:t>] [</w:t>
+            </w:r>
+            <w:proofErr w:type="spellStart"/>
+            <w:r>
+              <w:rPr>
+                <w:rFonts w:ascii="Garamond" w:eastAsia="Times New Roman" w:hAnsi="Garamond" w:cs="Times New Roman"/>
+                <w:color w:val="000000"/>
+                <w:szCs w:val="24"/>
+                <w:lang w:eastAsia="it-IT"/>
+              </w:rPr>
+              <w:t>propertyformatoF</w:t>
             </w:r>
             <w:r>
               <w:rPr>
@@ -15349,6 +16112,7 @@
               </w:rPr>
               <w:t>OK</w:t>
             </w:r>
+            <w:proofErr w:type="spellEnd"/>
             <w:r>
               <w:rPr>
                 <w:rFonts w:ascii="Garamond" w:eastAsia="Times New Roman" w:hAnsi="Garamond" w:cs="Times New Roman"/>
@@ -15704,6 +16468,7 @@
               </w:rPr>
               <w:t>Parametro: </w:t>
             </w:r>
+            <w:proofErr w:type="spellStart"/>
             <w:r>
               <w:rPr>
                 <w:rFonts w:ascii="Garamond" w:eastAsia="Times New Roman" w:hAnsi="Garamond" w:cs="Times New Roman"/>
@@ -15715,6 +16480,7 @@
               </w:rPr>
               <w:t>PercentualeVittoria</w:t>
             </w:r>
+            <w:proofErr w:type="spellEnd"/>
           </w:p>
         </w:tc>
         <w:tc>
@@ -15952,7 +16718,27 @@
                 <w:szCs w:val="24"/>
                 <w:lang w:eastAsia="it-IT"/>
               </w:rPr>
-              <w:t>Non rispetta il formato [error]</w:t>
+              <w:t>Non rispetta il formato [</w:t>
+            </w:r>
+            <w:proofErr w:type="spellStart"/>
+            <w:r>
+              <w:rPr>
+                <w:rFonts w:ascii="Garamond" w:eastAsia="Times New Roman" w:hAnsi="Garamond" w:cs="Times New Roman"/>
+                <w:color w:val="000000"/>
+                <w:szCs w:val="24"/>
+                <w:lang w:eastAsia="it-IT"/>
+              </w:rPr>
+              <w:t>error</w:t>
+            </w:r>
+            <w:proofErr w:type="spellEnd"/>
+            <w:r>
+              <w:rPr>
+                <w:rFonts w:ascii="Garamond" w:eastAsia="Times New Roman" w:hAnsi="Garamond" w:cs="Times New Roman"/>
+                <w:color w:val="000000"/>
+                <w:szCs w:val="24"/>
+                <w:lang w:eastAsia="it-IT"/>
+              </w:rPr>
+              <w:t>]</w:t>
             </w:r>
           </w:p>
           <w:p>
@@ -15997,6 +16783,7 @@
               </w:rPr>
               <w:t>[</w:t>
             </w:r>
+            <w:proofErr w:type="spellStart"/>
             <w:r>
               <w:rPr>
                 <w:rFonts w:ascii="Garamond" w:eastAsia="Times New Roman" w:hAnsi="Garamond" w:cs="Times New Roman"/>
@@ -16037,6 +16824,7 @@
               </w:rPr>
               <w:t>OK</w:t>
             </w:r>
+            <w:proofErr w:type="spellEnd"/>
             <w:r>
               <w:rPr>
                 <w:rFonts w:ascii="Garamond" w:eastAsia="Times New Roman" w:hAnsi="Garamond" w:cs="Times New Roman"/>
@@ -19080,11 +19868,11 @@
       <w:pPr>
         <w:pStyle w:val="Titolo2"/>
       </w:pPr>
-      <w:bookmarkStart w:id="7" w:name="_Toc26289791"/>
+      <w:bookmarkStart w:id="8" w:name="_Toc26289791"/>
       <w:r>
         <w:t>Invita Allenatore</w:t>
       </w:r>
-      <w:bookmarkEnd w:id="7"/>
+      <w:bookmarkEnd w:id="8"/>
     </w:p>
     <w:p/>
     <w:tbl>
@@ -19223,6 +20011,7 @@
               </w:rPr>
               <w:t>Formato: </w:t>
             </w:r>
+            <w:proofErr w:type="gramStart"/>
             <w:r>
               <w:rPr>
                 <w:rFonts w:ascii="Tahoma" w:hAnsi="Tahoma" w:cs="Tahoma"/>
@@ -19239,7 +20028,37 @@
                 <w:szCs w:val="24"/>
                 <w:lang w:eastAsia="it-IT"/>
               </w:rPr>
-              <w:t>[A-Za-z0-9. _%+-] @ [A-Za-z] [.A-Za-z]. [A-Za-z]</w:t>
+              <w:t>[</w:t>
+            </w:r>
+            <w:proofErr w:type="gramEnd"/>
+            <w:r>
+              <w:rPr>
+                <w:rFonts w:ascii="Garamond" w:eastAsia="Times New Roman" w:hAnsi="Garamond" w:cs="Times New Roman"/>
+                <w:color w:val="000000"/>
+                <w:szCs w:val="24"/>
+                <w:lang w:eastAsia="it-IT"/>
+              </w:rPr>
+              <w:t>A-Za-z0-9. _%+-] @ [A-Za-z] </w:t>
+            </w:r>
+            <w:proofErr w:type="gramStart"/>
+            <w:r>
+              <w:rPr>
+                <w:rFonts w:ascii="Garamond" w:eastAsia="Times New Roman" w:hAnsi="Garamond" w:cs="Times New Roman"/>
+                <w:color w:val="000000"/>
+                <w:szCs w:val="24"/>
+                <w:lang w:eastAsia="it-IT"/>
+              </w:rPr>
+              <w:t>[.A</w:t>
+            </w:r>
+            <w:proofErr w:type="gramEnd"/>
+            <w:r>
+              <w:rPr>
+                <w:rFonts w:ascii="Garamond" w:eastAsia="Times New Roman" w:hAnsi="Garamond" w:cs="Times New Roman"/>
+                <w:color w:val="000000"/>
+                <w:szCs w:val="24"/>
+                <w:lang w:eastAsia="it-IT"/>
+              </w:rPr>
+              <w:t>-Za-z]. [A-Za-z]</w:t>
             </w:r>
             <w:r>
               <w:rPr>
@@ -19409,7 +20228,27 @@
                 <w:szCs w:val="24"/>
                 <w:lang w:eastAsia="it-IT"/>
               </w:rPr>
-              <w:t>Email non rispetta il formato [error]</w:t>
+              <w:t>Email non rispetta il formato [</w:t>
+            </w:r>
+            <w:proofErr w:type="spellStart"/>
+            <w:r>
+              <w:rPr>
+                <w:rFonts w:ascii="Garamond" w:eastAsia="Times New Roman" w:hAnsi="Garamond" w:cs="Times New Roman"/>
+                <w:color w:val="000000"/>
+                <w:szCs w:val="24"/>
+                <w:lang w:eastAsia="it-IT"/>
+              </w:rPr>
+              <w:t>error</w:t>
+            </w:r>
+            <w:proofErr w:type="spellEnd"/>
+            <w:r>
+              <w:rPr>
+                <w:rFonts w:ascii="Garamond" w:eastAsia="Times New Roman" w:hAnsi="Garamond" w:cs="Times New Roman"/>
+                <w:color w:val="000000"/>
+                <w:szCs w:val="24"/>
+                <w:lang w:eastAsia="it-IT"/>
+              </w:rPr>
+              <w:t>]</w:t>
             </w:r>
           </w:p>
           <w:p>
@@ -19445,6 +20284,7 @@
               </w:rPr>
               <w:t xml:space="preserve">mail rispetta il formato </w:t>
             </w:r>
+            <w:proofErr w:type="gramStart"/>
             <w:r>
               <w:rPr>
                 <w:rFonts w:ascii="Tahoma" w:hAnsi="Tahoma" w:cs="Tahoma"/>
@@ -19461,7 +20301,17 @@
                 <w:szCs w:val="24"/>
                 <w:lang w:eastAsia="it-IT"/>
               </w:rPr>
-              <w:t>[A-Za-z0-9. </w:t>
+              <w:t>[</w:t>
+            </w:r>
+            <w:proofErr w:type="gramEnd"/>
+            <w:r>
+              <w:rPr>
+                <w:rFonts w:ascii="Garamond" w:eastAsia="Times New Roman" w:hAnsi="Garamond" w:cs="Times New Roman"/>
+                <w:color w:val="000000"/>
+                <w:szCs w:val="24"/>
+                <w:lang w:eastAsia="it-IT"/>
+              </w:rPr>
+              <w:t>A-Za-z0-9. </w:t>
             </w:r>
             <w:r>
               <w:rPr>
@@ -19470,7 +20320,67 @@
                 <w:szCs w:val="24"/>
                 <w:lang w:val="en-US" w:eastAsia="it-IT"/>
               </w:rPr>
-              <w:t>_%+-] @ [A-Za-z] [.A-Za-z]. [A-Za-z]</w:t>
+              <w:t>_%+-] @ [A-</w:t>
+            </w:r>
+            <w:proofErr w:type="spellStart"/>
+            <w:r>
+              <w:rPr>
+                <w:rFonts w:ascii="Garamond" w:eastAsia="Times New Roman" w:hAnsi="Garamond" w:cs="Times New Roman"/>
+                <w:color w:val="000000"/>
+                <w:szCs w:val="24"/>
+                <w:lang w:val="en-US" w:eastAsia="it-IT"/>
+              </w:rPr>
+              <w:t>Za</w:t>
+            </w:r>
+            <w:proofErr w:type="spellEnd"/>
+            <w:r>
+              <w:rPr>
+                <w:rFonts w:ascii="Garamond" w:eastAsia="Times New Roman" w:hAnsi="Garamond" w:cs="Times New Roman"/>
+                <w:color w:val="000000"/>
+                <w:szCs w:val="24"/>
+                <w:lang w:val="en-US" w:eastAsia="it-IT"/>
+              </w:rPr>
+              <w:t>-z] [.A-</w:t>
+            </w:r>
+            <w:proofErr w:type="spellStart"/>
+            <w:r>
+              <w:rPr>
+                <w:rFonts w:ascii="Garamond" w:eastAsia="Times New Roman" w:hAnsi="Garamond" w:cs="Times New Roman"/>
+                <w:color w:val="000000"/>
+                <w:szCs w:val="24"/>
+                <w:lang w:val="en-US" w:eastAsia="it-IT"/>
+              </w:rPr>
+              <w:t>Za</w:t>
+            </w:r>
+            <w:proofErr w:type="spellEnd"/>
+            <w:r>
+              <w:rPr>
+                <w:rFonts w:ascii="Garamond" w:eastAsia="Times New Roman" w:hAnsi="Garamond" w:cs="Times New Roman"/>
+                <w:color w:val="000000"/>
+                <w:szCs w:val="24"/>
+                <w:lang w:val="en-US" w:eastAsia="it-IT"/>
+              </w:rPr>
+              <w:t>-z]. [A-</w:t>
+            </w:r>
+            <w:proofErr w:type="spellStart"/>
+            <w:r>
+              <w:rPr>
+                <w:rFonts w:ascii="Garamond" w:eastAsia="Times New Roman" w:hAnsi="Garamond" w:cs="Times New Roman"/>
+                <w:color w:val="000000"/>
+                <w:szCs w:val="24"/>
+                <w:lang w:val="en-US" w:eastAsia="it-IT"/>
+              </w:rPr>
+              <w:t>Za</w:t>
+            </w:r>
+            <w:proofErr w:type="spellEnd"/>
+            <w:r>
+              <w:rPr>
+                <w:rFonts w:ascii="Garamond" w:eastAsia="Times New Roman" w:hAnsi="Garamond" w:cs="Times New Roman"/>
+                <w:color w:val="000000"/>
+                <w:szCs w:val="24"/>
+                <w:lang w:val="en-US" w:eastAsia="it-IT"/>
+              </w:rPr>
+              <w:t>-z]</w:t>
             </w:r>
             <w:r>
               <w:rPr>
@@ -19480,8 +20390,9 @@
                 <w:shd w:val="clear" w:color="auto" w:fill="FFFFFF"/>
                 <w:lang w:val="en-US"/>
               </w:rPr>
-              <w:t>*$ [FormatoEmailFE</w:t>
-            </w:r>
+              <w:t>*$ [</w:t>
+            </w:r>
+            <w:proofErr w:type="spellStart"/>
             <w:r>
               <w:rPr>
                 <w:rFonts w:ascii="Tahoma" w:hAnsi="Tahoma" w:cs="Tahoma"/>
@@ -19490,7 +20401,7 @@
                 <w:shd w:val="clear" w:color="auto" w:fill="FFFFFF"/>
                 <w:lang w:val="en-US"/>
               </w:rPr>
-              <w:t>_</w:t>
+              <w:t>FormatoEmailFE</w:t>
             </w:r>
             <w:r>
               <w:rPr>
@@ -19500,7 +20411,28 @@
                 <w:shd w:val="clear" w:color="auto" w:fill="FFFFFF"/>
                 <w:lang w:val="en-US"/>
               </w:rPr>
-              <w:t>OK]</w:t>
+              <w:t>_</w:t>
+            </w:r>
+            <w:r>
+              <w:rPr>
+                <w:rFonts w:ascii="Tahoma" w:hAnsi="Tahoma" w:cs="Tahoma"/>
+                <w:color w:val="000000"/>
+                <w:sz w:val="20"/>
+                <w:shd w:val="clear" w:color="auto" w:fill="FFFFFF"/>
+                <w:lang w:val="en-US"/>
+              </w:rPr>
+              <w:t>OK</w:t>
+            </w:r>
+            <w:proofErr w:type="spellEnd"/>
+            <w:r>
+              <w:rPr>
+                <w:rFonts w:ascii="Tahoma" w:hAnsi="Tahoma" w:cs="Tahoma"/>
+                <w:color w:val="000000"/>
+                <w:sz w:val="20"/>
+                <w:shd w:val="clear" w:color="auto" w:fill="FFFFFF"/>
+                <w:lang w:val="en-US"/>
+              </w:rPr>
+              <w:t>]</w:t>
             </w:r>
           </w:p>
           <w:p>
@@ -19960,7 +20892,27 @@
                 <w:szCs w:val="24"/>
                 <w:lang w:eastAsia="it-IT"/>
               </w:rPr>
-              <w:t>Username non presente nel sistema [error]</w:t>
+              <w:t>Username non presente nel sistema [</w:t>
+            </w:r>
+            <w:proofErr w:type="spellStart"/>
+            <w:r>
+              <w:rPr>
+                <w:rFonts w:ascii="Garamond" w:eastAsia="Times New Roman" w:hAnsi="Garamond" w:cs="Times New Roman"/>
+                <w:color w:val="000000"/>
+                <w:szCs w:val="24"/>
+                <w:lang w:eastAsia="it-IT"/>
+              </w:rPr>
+              <w:t>error</w:t>
+            </w:r>
+            <w:proofErr w:type="spellEnd"/>
+            <w:r>
+              <w:rPr>
+                <w:rFonts w:ascii="Garamond" w:eastAsia="Times New Roman" w:hAnsi="Garamond" w:cs="Times New Roman"/>
+                <w:color w:val="000000"/>
+                <w:szCs w:val="24"/>
+                <w:lang w:eastAsia="it-IT"/>
+              </w:rPr>
+              <w:t>]</w:t>
             </w:r>
           </w:p>
           <w:p>
@@ -22375,11 +23327,13 @@
       <w:pPr>
         <w:pStyle w:val="Titolo2"/>
       </w:pPr>
-      <w:bookmarkStart w:id="8" w:name="_Toc26289792"/>
+      <w:bookmarkStart w:id="9" w:name="_Toc26289792"/>
+      <w:proofErr w:type="spellStart"/>
       <w:r>
         <w:t>FaiOffertaGiocatore</w:t>
       </w:r>
-      <w:bookmarkEnd w:id="8"/>
+      <w:bookmarkEnd w:id="9"/>
+      <w:proofErr w:type="spellEnd"/>
     </w:p>
     <w:p/>
     <w:tbl>
@@ -22704,7 +23658,47 @@
                 <w:szCs w:val="24"/>
                 <w:lang w:val="en-US" w:eastAsia="it-IT"/>
               </w:rPr>
-              <w:t>(offerta&gt;budgetAllenatore)[error]</w:t>
+              <w:t>(</w:t>
+            </w:r>
+            <w:proofErr w:type="spellStart"/>
+            <w:r>
+              <w:rPr>
+                <w:rFonts w:ascii="Garamond" w:eastAsia="Times New Roman" w:hAnsi="Garamond" w:cs="Times New Roman"/>
+                <w:color w:val="000000"/>
+                <w:szCs w:val="24"/>
+                <w:lang w:val="en-US" w:eastAsia="it-IT"/>
+              </w:rPr>
+              <w:t>offerta</w:t>
+            </w:r>
+            <w:proofErr w:type="spellEnd"/>
+            <w:r>
+              <w:rPr>
+                <w:rFonts w:ascii="Garamond" w:eastAsia="Times New Roman" w:hAnsi="Garamond" w:cs="Times New Roman"/>
+                <w:color w:val="000000"/>
+                <w:szCs w:val="24"/>
+                <w:lang w:val="en-US" w:eastAsia="it-IT"/>
+              </w:rPr>
+              <w:t>&gt;</w:t>
+            </w:r>
+            <w:proofErr w:type="spellStart"/>
+            <w:r>
+              <w:rPr>
+                <w:rFonts w:ascii="Garamond" w:eastAsia="Times New Roman" w:hAnsi="Garamond" w:cs="Times New Roman"/>
+                <w:color w:val="000000"/>
+                <w:szCs w:val="24"/>
+                <w:lang w:val="en-US" w:eastAsia="it-IT"/>
+              </w:rPr>
+              <w:t>budgetAllenatore</w:t>
+            </w:r>
+            <w:proofErr w:type="spellEnd"/>
+            <w:r>
+              <w:rPr>
+                <w:rFonts w:ascii="Garamond" w:eastAsia="Times New Roman" w:hAnsi="Garamond" w:cs="Times New Roman"/>
+                <w:color w:val="000000"/>
+                <w:szCs w:val="24"/>
+                <w:lang w:val="en-US" w:eastAsia="it-IT"/>
+              </w:rPr>
+              <w:t>)[error]</w:t>
             </w:r>
           </w:p>
           <w:p>
@@ -22740,8 +23734,9 @@
                 <w:szCs w:val="24"/>
                 <w:lang w:val="en-US" w:eastAsia="it-IT"/>
               </w:rPr>
-              <w:t>If(offerta&lt;budgetAllenatore) [property offertaOV</w:t>
-            </w:r>
+              <w:t>If(</w:t>
+            </w:r>
+            <w:proofErr w:type="spellStart"/>
             <w:r>
               <w:rPr>
                 <w:rFonts w:ascii="Garamond" w:eastAsia="Times New Roman" w:hAnsi="Garamond" w:cs="Times New Roman"/>
@@ -22749,6 +23744,55 @@
                 <w:szCs w:val="24"/>
                 <w:lang w:val="en-US" w:eastAsia="it-IT"/>
               </w:rPr>
+              <w:t>offerta</w:t>
+            </w:r>
+            <w:proofErr w:type="spellEnd"/>
+            <w:r>
+              <w:rPr>
+                <w:rFonts w:ascii="Garamond" w:eastAsia="Times New Roman" w:hAnsi="Garamond" w:cs="Times New Roman"/>
+                <w:color w:val="000000"/>
+                <w:szCs w:val="24"/>
+                <w:lang w:val="en-US" w:eastAsia="it-IT"/>
+              </w:rPr>
+              <w:t>&lt;</w:t>
+            </w:r>
+            <w:proofErr w:type="spellStart"/>
+            <w:r>
+              <w:rPr>
+                <w:rFonts w:ascii="Garamond" w:eastAsia="Times New Roman" w:hAnsi="Garamond" w:cs="Times New Roman"/>
+                <w:color w:val="000000"/>
+                <w:szCs w:val="24"/>
+                <w:lang w:val="en-US" w:eastAsia="it-IT"/>
+              </w:rPr>
+              <w:t>budgetAllenatore</w:t>
+            </w:r>
+            <w:proofErr w:type="spellEnd"/>
+            <w:r>
+              <w:rPr>
+                <w:rFonts w:ascii="Garamond" w:eastAsia="Times New Roman" w:hAnsi="Garamond" w:cs="Times New Roman"/>
+                <w:color w:val="000000"/>
+                <w:szCs w:val="24"/>
+                <w:lang w:val="en-US" w:eastAsia="it-IT"/>
+              </w:rPr>
+              <w:t xml:space="preserve">) [property </w:t>
+            </w:r>
+            <w:proofErr w:type="spellStart"/>
+            <w:r>
+              <w:rPr>
+                <w:rFonts w:ascii="Garamond" w:eastAsia="Times New Roman" w:hAnsi="Garamond" w:cs="Times New Roman"/>
+                <w:color w:val="000000"/>
+                <w:szCs w:val="24"/>
+                <w:lang w:val="en-US" w:eastAsia="it-IT"/>
+              </w:rPr>
+              <w:t>offertaOV</w:t>
+            </w:r>
+            <w:r>
+              <w:rPr>
+                <w:rFonts w:ascii="Garamond" w:eastAsia="Times New Roman" w:hAnsi="Garamond" w:cs="Times New Roman"/>
+                <w:color w:val="000000"/>
+                <w:szCs w:val="24"/>
+                <w:lang w:val="en-US" w:eastAsia="it-IT"/>
+              </w:rPr>
               <w:t>_</w:t>
             </w:r>
             <w:r>
@@ -22758,7 +23802,17 @@
                 <w:szCs w:val="24"/>
                 <w:lang w:val="en-US" w:eastAsia="it-IT"/>
               </w:rPr>
-              <w:t>OK]</w:t>
+              <w:t>OK</w:t>
+            </w:r>
+            <w:proofErr w:type="spellEnd"/>
+            <w:r>
+              <w:rPr>
+                <w:rFonts w:ascii="Garamond" w:eastAsia="Times New Roman" w:hAnsi="Garamond" w:cs="Times New Roman"/>
+                <w:color w:val="000000"/>
+                <w:szCs w:val="24"/>
+                <w:lang w:val="en-US" w:eastAsia="it-IT"/>
+              </w:rPr>
+              <w:t>]</w:t>
             </w:r>
           </w:p>
           <w:p>
@@ -22878,7 +23932,27 @@
                 <w:szCs w:val="24"/>
                 <w:lang w:eastAsia="it-IT"/>
               </w:rPr>
-              <w:t>Offerta non rispetta il formato [error]</w:t>
+              <w:t>Offerta non rispetta il formato [</w:t>
+            </w:r>
+            <w:proofErr w:type="spellStart"/>
+            <w:r>
+              <w:rPr>
+                <w:rFonts w:ascii="Garamond" w:eastAsia="Times New Roman" w:hAnsi="Garamond" w:cs="Times New Roman"/>
+                <w:color w:val="000000"/>
+                <w:szCs w:val="24"/>
+                <w:lang w:eastAsia="it-IT"/>
+              </w:rPr>
+              <w:t>error</w:t>
+            </w:r>
+            <w:proofErr w:type="spellEnd"/>
+            <w:r>
+              <w:rPr>
+                <w:rFonts w:ascii="Garamond" w:eastAsia="Times New Roman" w:hAnsi="Garamond" w:cs="Times New Roman"/>
+                <w:color w:val="000000"/>
+                <w:szCs w:val="24"/>
+                <w:lang w:eastAsia="it-IT"/>
+              </w:rPr>
+              <w:t>]</w:t>
             </w:r>
           </w:p>
           <w:p>
@@ -22903,7 +23977,37 @@
                 <w:szCs w:val="24"/>
                 <w:lang w:eastAsia="it-IT"/>
               </w:rPr>
-              <w:t>[property lunghezza</w:t>
+              <w:t>[</w:t>
+            </w:r>
+            <w:proofErr w:type="spellStart"/>
+            <w:r>
+              <w:rPr>
+                <w:rFonts w:ascii="Garamond" w:eastAsia="Times New Roman" w:hAnsi="Garamond" w:cs="Times New Roman"/>
+                <w:color w:val="000000"/>
+                <w:szCs w:val="24"/>
+                <w:lang w:eastAsia="it-IT"/>
+              </w:rPr>
+              <w:t>property</w:t>
+            </w:r>
+            <w:proofErr w:type="spellEnd"/>
+            <w:r>
+              <w:rPr>
+                <w:rFonts w:ascii="Garamond" w:eastAsia="Times New Roman" w:hAnsi="Garamond" w:cs="Times New Roman"/>
+                <w:color w:val="000000"/>
+                <w:szCs w:val="24"/>
+                <w:lang w:eastAsia="it-IT"/>
+              </w:rPr>
+              <w:t xml:space="preserve"> </w:t>
+            </w:r>
+            <w:proofErr w:type="spellStart"/>
+            <w:r>
+              <w:rPr>
+                <w:rFonts w:ascii="Garamond" w:eastAsia="Times New Roman" w:hAnsi="Garamond" w:cs="Times New Roman"/>
+                <w:color w:val="000000"/>
+                <w:szCs w:val="24"/>
+                <w:lang w:eastAsia="it-IT"/>
+              </w:rPr>
+              <w:t>lunghezza</w:t>
             </w:r>
             <w:r>
               <w:rPr>
@@ -22930,7 +24034,17 @@
                 <w:szCs w:val="24"/>
                 <w:lang w:eastAsia="it-IT"/>
               </w:rPr>
-              <w:t>OK]</w:t>
+              <w:t>OK</w:t>
+            </w:r>
+            <w:proofErr w:type="spellEnd"/>
+            <w:r>
+              <w:rPr>
+                <w:rFonts w:ascii="Garamond" w:eastAsia="Times New Roman" w:hAnsi="Garamond" w:cs="Times New Roman"/>
+                <w:color w:val="000000"/>
+                <w:szCs w:val="24"/>
+                <w:lang w:eastAsia="it-IT"/>
+              </w:rPr>
+              <w:t>]</w:t>
             </w:r>
           </w:p>
         </w:tc>
@@ -23000,12 +24114,21 @@
               </w:rPr>
               <w:t xml:space="preserve">rispetta il formato </w:t>
             </w:r>
+            <w:proofErr w:type="gramStart"/>
             <w:r>
               <w:rPr>
                 <w:bCs/>
                 <w:szCs w:val="24"/>
               </w:rPr>
-              <w:t>^[0-9]{0,4}*$</w:t>
+              <w:t>^[</w:t>
+            </w:r>
+            <w:proofErr w:type="gramEnd"/>
+            <w:r>
+              <w:rPr>
+                <w:bCs/>
+                <w:szCs w:val="24"/>
+              </w:rPr>
+              <w:t>0-9]{0,4}*$</w:t>
             </w:r>
           </w:p>
           <w:p>
@@ -25373,11 +26496,13 @@
       <w:pPr>
         <w:pStyle w:val="Titolo2"/>
       </w:pPr>
-      <w:bookmarkStart w:id="9" w:name="_Toc26289793"/>
+      <w:bookmarkStart w:id="10" w:name="_Toc26289793"/>
+      <w:proofErr w:type="spellStart"/>
       <w:r>
         <w:t>ModificaOffertaGiocatore</w:t>
       </w:r>
-      <w:bookmarkEnd w:id="9"/>
+      <w:bookmarkEnd w:id="10"/>
+      <w:proofErr w:type="spellEnd"/>
     </w:p>
     <w:p/>
     <w:tbl>
@@ -25691,7 +26816,47 @@
                 <w:szCs w:val="24"/>
                 <w:lang w:val="en-US" w:eastAsia="it-IT"/>
               </w:rPr>
-              <w:t>(offerta&gt;budgetAllenatore)[error]</w:t>
+              <w:t>(</w:t>
+            </w:r>
+            <w:proofErr w:type="spellStart"/>
+            <w:r>
+              <w:rPr>
+                <w:rFonts w:ascii="Garamond" w:eastAsia="Times New Roman" w:hAnsi="Garamond" w:cs="Times New Roman"/>
+                <w:color w:val="000000"/>
+                <w:szCs w:val="24"/>
+                <w:lang w:val="en-US" w:eastAsia="it-IT"/>
+              </w:rPr>
+              <w:t>offerta</w:t>
+            </w:r>
+            <w:proofErr w:type="spellEnd"/>
+            <w:r>
+              <w:rPr>
+                <w:rFonts w:ascii="Garamond" w:eastAsia="Times New Roman" w:hAnsi="Garamond" w:cs="Times New Roman"/>
+                <w:color w:val="000000"/>
+                <w:szCs w:val="24"/>
+                <w:lang w:val="en-US" w:eastAsia="it-IT"/>
+              </w:rPr>
+              <w:t>&gt;</w:t>
+            </w:r>
+            <w:proofErr w:type="spellStart"/>
+            <w:r>
+              <w:rPr>
+                <w:rFonts w:ascii="Garamond" w:eastAsia="Times New Roman" w:hAnsi="Garamond" w:cs="Times New Roman"/>
+                <w:color w:val="000000"/>
+                <w:szCs w:val="24"/>
+                <w:lang w:val="en-US" w:eastAsia="it-IT"/>
+              </w:rPr>
+              <w:t>budgetAllenatore</w:t>
+            </w:r>
+            <w:proofErr w:type="spellEnd"/>
+            <w:r>
+              <w:rPr>
+                <w:rFonts w:ascii="Garamond" w:eastAsia="Times New Roman" w:hAnsi="Garamond" w:cs="Times New Roman"/>
+                <w:color w:val="000000"/>
+                <w:szCs w:val="24"/>
+                <w:lang w:val="en-US" w:eastAsia="it-IT"/>
+              </w:rPr>
+              <w:t>)[error]</w:t>
             </w:r>
           </w:p>
           <w:p>
@@ -25727,7 +26892,67 @@
                 <w:szCs w:val="24"/>
                 <w:lang w:val="en-US" w:eastAsia="it-IT"/>
               </w:rPr>
-              <w:t>If(offerta&lt;budgetAllenatore) [property offertaOV_OK]</w:t>
+              <w:t>If(</w:t>
+            </w:r>
+            <w:proofErr w:type="spellStart"/>
+            <w:r>
+              <w:rPr>
+                <w:rFonts w:ascii="Garamond" w:eastAsia="Times New Roman" w:hAnsi="Garamond" w:cs="Times New Roman"/>
+                <w:color w:val="000000"/>
+                <w:szCs w:val="24"/>
+                <w:lang w:val="en-US" w:eastAsia="it-IT"/>
+              </w:rPr>
+              <w:t>offerta</w:t>
+            </w:r>
+            <w:proofErr w:type="spellEnd"/>
+            <w:r>
+              <w:rPr>
+                <w:rFonts w:ascii="Garamond" w:eastAsia="Times New Roman" w:hAnsi="Garamond" w:cs="Times New Roman"/>
+                <w:color w:val="000000"/>
+                <w:szCs w:val="24"/>
+                <w:lang w:val="en-US" w:eastAsia="it-IT"/>
+              </w:rPr>
+              <w:t>&lt;</w:t>
+            </w:r>
+            <w:proofErr w:type="spellStart"/>
+            <w:r>
+              <w:rPr>
+                <w:rFonts w:ascii="Garamond" w:eastAsia="Times New Roman" w:hAnsi="Garamond" w:cs="Times New Roman"/>
+                <w:color w:val="000000"/>
+                <w:szCs w:val="24"/>
+                <w:lang w:val="en-US" w:eastAsia="it-IT"/>
+              </w:rPr>
+              <w:t>budgetAllenatore</w:t>
+            </w:r>
+            <w:proofErr w:type="spellEnd"/>
+            <w:r>
+              <w:rPr>
+                <w:rFonts w:ascii="Garamond" w:eastAsia="Times New Roman" w:hAnsi="Garamond" w:cs="Times New Roman"/>
+                <w:color w:val="000000"/>
+                <w:szCs w:val="24"/>
+                <w:lang w:val="en-US" w:eastAsia="it-IT"/>
+              </w:rPr>
+              <w:t xml:space="preserve">) [property </w:t>
+            </w:r>
+            <w:proofErr w:type="spellStart"/>
+            <w:r>
+              <w:rPr>
+                <w:rFonts w:ascii="Garamond" w:eastAsia="Times New Roman" w:hAnsi="Garamond" w:cs="Times New Roman"/>
+                <w:color w:val="000000"/>
+                <w:szCs w:val="24"/>
+                <w:lang w:val="en-US" w:eastAsia="it-IT"/>
+              </w:rPr>
+              <w:t>offertaOV_OK</w:t>
+            </w:r>
+            <w:proofErr w:type="spellEnd"/>
+            <w:r>
+              <w:rPr>
+                <w:rFonts w:ascii="Garamond" w:eastAsia="Times New Roman" w:hAnsi="Garamond" w:cs="Times New Roman"/>
+                <w:color w:val="000000"/>
+                <w:szCs w:val="24"/>
+                <w:lang w:val="en-US" w:eastAsia="it-IT"/>
+              </w:rPr>
+              <w:t>]</w:t>
             </w:r>
           </w:p>
           <w:p>
@@ -25815,7 +27040,27 @@
                 <w:szCs w:val="24"/>
                 <w:lang w:eastAsia="it-IT"/>
               </w:rPr>
-              <w:t>Offerta non rispetta il formato [error]</w:t>
+              <w:t>Offerta non rispetta il formato [</w:t>
+            </w:r>
+            <w:proofErr w:type="spellStart"/>
+            <w:r>
+              <w:rPr>
+                <w:rFonts w:ascii="Garamond" w:eastAsia="Times New Roman" w:hAnsi="Garamond" w:cs="Times New Roman"/>
+                <w:color w:val="000000"/>
+                <w:szCs w:val="24"/>
+                <w:lang w:eastAsia="it-IT"/>
+              </w:rPr>
+              <w:t>error</w:t>
+            </w:r>
+            <w:proofErr w:type="spellEnd"/>
+            <w:r>
+              <w:rPr>
+                <w:rFonts w:ascii="Garamond" w:eastAsia="Times New Roman" w:hAnsi="Garamond" w:cs="Times New Roman"/>
+                <w:color w:val="000000"/>
+                <w:szCs w:val="24"/>
+                <w:lang w:eastAsia="it-IT"/>
+              </w:rPr>
+              <w:t>]</w:t>
             </w:r>
           </w:p>
           <w:p>
@@ -25840,7 +27085,47 @@
                 <w:szCs w:val="24"/>
                 <w:lang w:eastAsia="it-IT"/>
               </w:rPr>
-              <w:t>[property lunghezzaLU_OK]</w:t>
+              <w:t>[</w:t>
+            </w:r>
+            <w:proofErr w:type="spellStart"/>
+            <w:r>
+              <w:rPr>
+                <w:rFonts w:ascii="Garamond" w:eastAsia="Times New Roman" w:hAnsi="Garamond" w:cs="Times New Roman"/>
+                <w:color w:val="000000"/>
+                <w:szCs w:val="24"/>
+                <w:lang w:eastAsia="it-IT"/>
+              </w:rPr>
+              <w:t>property</w:t>
+            </w:r>
+            <w:proofErr w:type="spellEnd"/>
+            <w:r>
+              <w:rPr>
+                <w:rFonts w:ascii="Garamond" w:eastAsia="Times New Roman" w:hAnsi="Garamond" w:cs="Times New Roman"/>
+                <w:color w:val="000000"/>
+                <w:szCs w:val="24"/>
+                <w:lang w:eastAsia="it-IT"/>
+              </w:rPr>
+              <w:t xml:space="preserve"> </w:t>
+            </w:r>
+            <w:proofErr w:type="spellStart"/>
+            <w:r>
+              <w:rPr>
+                <w:rFonts w:ascii="Garamond" w:eastAsia="Times New Roman" w:hAnsi="Garamond" w:cs="Times New Roman"/>
+                <w:color w:val="000000"/>
+                <w:szCs w:val="24"/>
+                <w:lang w:eastAsia="it-IT"/>
+              </w:rPr>
+              <w:t>lunghezzaLU_OK</w:t>
+            </w:r>
+            <w:proofErr w:type="spellEnd"/>
+            <w:r>
+              <w:rPr>
+                <w:rFonts w:ascii="Garamond" w:eastAsia="Times New Roman" w:hAnsi="Garamond" w:cs="Times New Roman"/>
+                <w:color w:val="000000"/>
+                <w:szCs w:val="24"/>
+                <w:lang w:eastAsia="it-IT"/>
+              </w:rPr>
+              <w:t>]</w:t>
             </w:r>
           </w:p>
         </w:tc>
@@ -25910,12 +27195,21 @@
               </w:rPr>
               <w:t xml:space="preserve">rispetta il formato </w:t>
             </w:r>
+            <w:proofErr w:type="gramStart"/>
             <w:r>
               <w:rPr>
                 <w:bCs/>
                 <w:szCs w:val="24"/>
               </w:rPr>
-              <w:t>^[0-9]{0,4}*$</w:t>
+              <w:t>^[</w:t>
+            </w:r>
+            <w:proofErr w:type="gramEnd"/>
+            <w:r>
+              <w:rPr>
+                <w:bCs/>
+                <w:szCs w:val="24"/>
+              </w:rPr>
+              <w:t>0-9]{0,4}*$</w:t>
             </w:r>
           </w:p>
           <w:p>
@@ -28283,11 +29577,13 @@
       <w:pPr>
         <w:pStyle w:val="Titolo2"/>
       </w:pPr>
-      <w:bookmarkStart w:id="10" w:name="_Toc26289794"/>
+      <w:bookmarkStart w:id="11" w:name="_Toc26289794"/>
+      <w:proofErr w:type="spellStart"/>
       <w:r>
         <w:t>ProponiScambio</w:t>
       </w:r>
-      <w:bookmarkEnd w:id="10"/>
+      <w:bookmarkEnd w:id="11"/>
+      <w:proofErr w:type="spellEnd"/>
     </w:p>
     <w:p/>
     <w:tbl>
@@ -28583,7 +29879,47 @@
                 <w:szCs w:val="24"/>
                 <w:lang w:val="en-US" w:eastAsia="it-IT"/>
               </w:rPr>
-              <w:t>If (offerta&gt;budgetAllenatore) [error]</w:t>
+              <w:t>If (</w:t>
+            </w:r>
+            <w:proofErr w:type="spellStart"/>
+            <w:r>
+              <w:rPr>
+                <w:rFonts w:ascii="Garamond" w:eastAsia="Times New Roman" w:hAnsi="Garamond" w:cs="Times New Roman"/>
+                <w:color w:val="000000"/>
+                <w:szCs w:val="24"/>
+                <w:lang w:val="en-US" w:eastAsia="it-IT"/>
+              </w:rPr>
+              <w:t>offerta</w:t>
+            </w:r>
+            <w:proofErr w:type="spellEnd"/>
+            <w:r>
+              <w:rPr>
+                <w:rFonts w:ascii="Garamond" w:eastAsia="Times New Roman" w:hAnsi="Garamond" w:cs="Times New Roman"/>
+                <w:color w:val="000000"/>
+                <w:szCs w:val="24"/>
+                <w:lang w:val="en-US" w:eastAsia="it-IT"/>
+              </w:rPr>
+              <w:t>&gt;</w:t>
+            </w:r>
+            <w:proofErr w:type="spellStart"/>
+            <w:r>
+              <w:rPr>
+                <w:rFonts w:ascii="Garamond" w:eastAsia="Times New Roman" w:hAnsi="Garamond" w:cs="Times New Roman"/>
+                <w:color w:val="000000"/>
+                <w:szCs w:val="24"/>
+                <w:lang w:val="en-US" w:eastAsia="it-IT"/>
+              </w:rPr>
+              <w:t>budgetAllenatore</w:t>
+            </w:r>
+            <w:proofErr w:type="spellEnd"/>
+            <w:r>
+              <w:rPr>
+                <w:rFonts w:ascii="Garamond" w:eastAsia="Times New Roman" w:hAnsi="Garamond" w:cs="Times New Roman"/>
+                <w:color w:val="000000"/>
+                <w:szCs w:val="24"/>
+                <w:lang w:val="en-US" w:eastAsia="it-IT"/>
+              </w:rPr>
+              <w:t>) [error]</w:t>
             </w:r>
           </w:p>
           <w:p>
@@ -28608,7 +29944,67 @@
                 <w:szCs w:val="24"/>
                 <w:lang w:val="en-US" w:eastAsia="it-IT"/>
               </w:rPr>
-              <w:t>If(offerta&lt;budgetAllenatore) [property offertaOV_OK]</w:t>
+              <w:t>If(</w:t>
+            </w:r>
+            <w:proofErr w:type="spellStart"/>
+            <w:r>
+              <w:rPr>
+                <w:rFonts w:ascii="Garamond" w:eastAsia="Times New Roman" w:hAnsi="Garamond" w:cs="Times New Roman"/>
+                <w:color w:val="000000"/>
+                <w:szCs w:val="24"/>
+                <w:lang w:val="en-US" w:eastAsia="it-IT"/>
+              </w:rPr>
+              <w:t>offerta</w:t>
+            </w:r>
+            <w:proofErr w:type="spellEnd"/>
+            <w:r>
+              <w:rPr>
+                <w:rFonts w:ascii="Garamond" w:eastAsia="Times New Roman" w:hAnsi="Garamond" w:cs="Times New Roman"/>
+                <w:color w:val="000000"/>
+                <w:szCs w:val="24"/>
+                <w:lang w:val="en-US" w:eastAsia="it-IT"/>
+              </w:rPr>
+              <w:t>&lt;</w:t>
+            </w:r>
+            <w:proofErr w:type="spellStart"/>
+            <w:r>
+              <w:rPr>
+                <w:rFonts w:ascii="Garamond" w:eastAsia="Times New Roman" w:hAnsi="Garamond" w:cs="Times New Roman"/>
+                <w:color w:val="000000"/>
+                <w:szCs w:val="24"/>
+                <w:lang w:val="en-US" w:eastAsia="it-IT"/>
+              </w:rPr>
+              <w:t>budgetAllenatore</w:t>
+            </w:r>
+            <w:proofErr w:type="spellEnd"/>
+            <w:r>
+              <w:rPr>
+                <w:rFonts w:ascii="Garamond" w:eastAsia="Times New Roman" w:hAnsi="Garamond" w:cs="Times New Roman"/>
+                <w:color w:val="000000"/>
+                <w:szCs w:val="24"/>
+                <w:lang w:val="en-US" w:eastAsia="it-IT"/>
+              </w:rPr>
+              <w:t xml:space="preserve">) [property </w:t>
+            </w:r>
+            <w:proofErr w:type="spellStart"/>
+            <w:r>
+              <w:rPr>
+                <w:rFonts w:ascii="Garamond" w:eastAsia="Times New Roman" w:hAnsi="Garamond" w:cs="Times New Roman"/>
+                <w:color w:val="000000"/>
+                <w:szCs w:val="24"/>
+                <w:lang w:val="en-US" w:eastAsia="it-IT"/>
+              </w:rPr>
+              <w:t>offertaOV_OK</w:t>
+            </w:r>
+            <w:proofErr w:type="spellEnd"/>
+            <w:r>
+              <w:rPr>
+                <w:rFonts w:ascii="Garamond" w:eastAsia="Times New Roman" w:hAnsi="Garamond" w:cs="Times New Roman"/>
+                <w:color w:val="000000"/>
+                <w:szCs w:val="24"/>
+                <w:lang w:val="en-US" w:eastAsia="it-IT"/>
+              </w:rPr>
+              <w:t>]</w:t>
             </w:r>
           </w:p>
         </w:tc>
@@ -28684,7 +30080,27 @@
                 <w:szCs w:val="24"/>
                 <w:lang w:eastAsia="it-IT"/>
               </w:rPr>
-              <w:t>Offerta non rispetta il formato [error]</w:t>
+              <w:t>Offerta non rispetta il formato [</w:t>
+            </w:r>
+            <w:proofErr w:type="spellStart"/>
+            <w:r>
+              <w:rPr>
+                <w:rFonts w:ascii="Garamond" w:eastAsia="Times New Roman" w:hAnsi="Garamond" w:cs="Times New Roman"/>
+                <w:color w:val="000000"/>
+                <w:szCs w:val="24"/>
+                <w:lang w:eastAsia="it-IT"/>
+              </w:rPr>
+              <w:t>error</w:t>
+            </w:r>
+            <w:proofErr w:type="spellEnd"/>
+            <w:r>
+              <w:rPr>
+                <w:rFonts w:ascii="Garamond" w:eastAsia="Times New Roman" w:hAnsi="Garamond" w:cs="Times New Roman"/>
+                <w:color w:val="000000"/>
+                <w:szCs w:val="24"/>
+                <w:lang w:eastAsia="it-IT"/>
+              </w:rPr>
+              <w:t>]</w:t>
             </w:r>
           </w:p>
           <w:p>
@@ -28709,7 +30125,47 @@
                 <w:szCs w:val="24"/>
                 <w:lang w:eastAsia="it-IT"/>
               </w:rPr>
-              <w:t>[property lunghezzaLU_OK]</w:t>
+              <w:t>[</w:t>
+            </w:r>
+            <w:proofErr w:type="spellStart"/>
+            <w:r>
+              <w:rPr>
+                <w:rFonts w:ascii="Garamond" w:eastAsia="Times New Roman" w:hAnsi="Garamond" w:cs="Times New Roman"/>
+                <w:color w:val="000000"/>
+                <w:szCs w:val="24"/>
+                <w:lang w:eastAsia="it-IT"/>
+              </w:rPr>
+              <w:t>property</w:t>
+            </w:r>
+            <w:proofErr w:type="spellEnd"/>
+            <w:r>
+              <w:rPr>
+                <w:rFonts w:ascii="Garamond" w:eastAsia="Times New Roman" w:hAnsi="Garamond" w:cs="Times New Roman"/>
+                <w:color w:val="000000"/>
+                <w:szCs w:val="24"/>
+                <w:lang w:eastAsia="it-IT"/>
+              </w:rPr>
+              <w:t xml:space="preserve"> </w:t>
+            </w:r>
+            <w:proofErr w:type="spellStart"/>
+            <w:r>
+              <w:rPr>
+                <w:rFonts w:ascii="Garamond" w:eastAsia="Times New Roman" w:hAnsi="Garamond" w:cs="Times New Roman"/>
+                <w:color w:val="000000"/>
+                <w:szCs w:val="24"/>
+                <w:lang w:eastAsia="it-IT"/>
+              </w:rPr>
+              <w:t>lunghezzaLU_OK</w:t>
+            </w:r>
+            <w:proofErr w:type="spellEnd"/>
+            <w:r>
+              <w:rPr>
+                <w:rFonts w:ascii="Garamond" w:eastAsia="Times New Roman" w:hAnsi="Garamond" w:cs="Times New Roman"/>
+                <w:color w:val="000000"/>
+                <w:szCs w:val="24"/>
+                <w:lang w:eastAsia="it-IT"/>
+              </w:rPr>
+              <w:t>]</w:t>
             </w:r>
           </w:p>
         </w:tc>
@@ -28779,12 +30235,21 @@
               </w:rPr>
               <w:t xml:space="preserve">rispetta il formato </w:t>
             </w:r>
+            <w:proofErr w:type="gramStart"/>
             <w:r>
               <w:rPr>
                 <w:bCs/>
                 <w:szCs w:val="24"/>
               </w:rPr>
-              <w:t>^[0-9]{0,4}*$</w:t>
+              <w:t>^[</w:t>
+            </w:r>
+            <w:proofErr w:type="gramEnd"/>
+            <w:r>
+              <w:rPr>
+                <w:bCs/>
+                <w:szCs w:val="24"/>
+              </w:rPr>
+              <w:t>0-9]{0,4}*$</w:t>
             </w:r>
           </w:p>
           <w:p>
@@ -31179,11 +32644,13 @@
       <w:pPr>
         <w:pStyle w:val="Titolo2"/>
       </w:pPr>
-      <w:bookmarkStart w:id="11" w:name="_Toc26289795"/>
+      <w:bookmarkStart w:id="12" w:name="_Toc26289795"/>
+      <w:proofErr w:type="spellStart"/>
       <w:r>
         <w:t>RispostaPropostaScambio</w:t>
       </w:r>
-      <w:bookmarkEnd w:id="11"/>
+      <w:bookmarkEnd w:id="12"/>
+      <w:proofErr w:type="spellEnd"/>
     </w:p>
     <w:p/>
     <w:tbl>
@@ -31497,7 +32964,47 @@
                 <w:szCs w:val="24"/>
                 <w:lang w:val="en-US" w:eastAsia="it-IT"/>
               </w:rPr>
-              <w:t>(offerta&gt;budgetAllenatore)[error]</w:t>
+              <w:t>(</w:t>
+            </w:r>
+            <w:proofErr w:type="spellStart"/>
+            <w:r>
+              <w:rPr>
+                <w:rFonts w:ascii="Garamond" w:eastAsia="Times New Roman" w:hAnsi="Garamond" w:cs="Times New Roman"/>
+                <w:color w:val="000000"/>
+                <w:szCs w:val="24"/>
+                <w:lang w:val="en-US" w:eastAsia="it-IT"/>
+              </w:rPr>
+              <w:t>offerta</w:t>
+            </w:r>
+            <w:proofErr w:type="spellEnd"/>
+            <w:r>
+              <w:rPr>
+                <w:rFonts w:ascii="Garamond" w:eastAsia="Times New Roman" w:hAnsi="Garamond" w:cs="Times New Roman"/>
+                <w:color w:val="000000"/>
+                <w:szCs w:val="24"/>
+                <w:lang w:val="en-US" w:eastAsia="it-IT"/>
+              </w:rPr>
+              <w:t>&gt;</w:t>
+            </w:r>
+            <w:proofErr w:type="spellStart"/>
+            <w:r>
+              <w:rPr>
+                <w:rFonts w:ascii="Garamond" w:eastAsia="Times New Roman" w:hAnsi="Garamond" w:cs="Times New Roman"/>
+                <w:color w:val="000000"/>
+                <w:szCs w:val="24"/>
+                <w:lang w:val="en-US" w:eastAsia="it-IT"/>
+              </w:rPr>
+              <w:t>budgetAllenatore</w:t>
+            </w:r>
+            <w:proofErr w:type="spellEnd"/>
+            <w:r>
+              <w:rPr>
+                <w:rFonts w:ascii="Garamond" w:eastAsia="Times New Roman" w:hAnsi="Garamond" w:cs="Times New Roman"/>
+                <w:color w:val="000000"/>
+                <w:szCs w:val="24"/>
+                <w:lang w:val="en-US" w:eastAsia="it-IT"/>
+              </w:rPr>
+              <w:t>)[error]</w:t>
             </w:r>
           </w:p>
           <w:p>
@@ -31533,7 +33040,67 @@
                 <w:szCs w:val="24"/>
                 <w:lang w:val="en-US" w:eastAsia="it-IT"/>
               </w:rPr>
-              <w:t>If(offerta&lt;budgetAllenatore) [property offertaOV_OK]</w:t>
+              <w:t>If(</w:t>
+            </w:r>
+            <w:proofErr w:type="spellStart"/>
+            <w:r>
+              <w:rPr>
+                <w:rFonts w:ascii="Garamond" w:eastAsia="Times New Roman" w:hAnsi="Garamond" w:cs="Times New Roman"/>
+                <w:color w:val="000000"/>
+                <w:szCs w:val="24"/>
+                <w:lang w:val="en-US" w:eastAsia="it-IT"/>
+              </w:rPr>
+              <w:t>offerta</w:t>
+            </w:r>
+            <w:proofErr w:type="spellEnd"/>
+            <w:r>
+              <w:rPr>
+                <w:rFonts w:ascii="Garamond" w:eastAsia="Times New Roman" w:hAnsi="Garamond" w:cs="Times New Roman"/>
+                <w:color w:val="000000"/>
+                <w:szCs w:val="24"/>
+                <w:lang w:val="en-US" w:eastAsia="it-IT"/>
+              </w:rPr>
+              <w:t>&lt;</w:t>
+            </w:r>
+            <w:proofErr w:type="spellStart"/>
+            <w:r>
+              <w:rPr>
+                <w:rFonts w:ascii="Garamond" w:eastAsia="Times New Roman" w:hAnsi="Garamond" w:cs="Times New Roman"/>
+                <w:color w:val="000000"/>
+                <w:szCs w:val="24"/>
+                <w:lang w:val="en-US" w:eastAsia="it-IT"/>
+              </w:rPr>
+              <w:t>budgetAllenatore</w:t>
+            </w:r>
+            <w:proofErr w:type="spellEnd"/>
+            <w:r>
+              <w:rPr>
+                <w:rFonts w:ascii="Garamond" w:eastAsia="Times New Roman" w:hAnsi="Garamond" w:cs="Times New Roman"/>
+                <w:color w:val="000000"/>
+                <w:szCs w:val="24"/>
+                <w:lang w:val="en-US" w:eastAsia="it-IT"/>
+              </w:rPr>
+              <w:t xml:space="preserve">) [property </w:t>
+            </w:r>
+            <w:proofErr w:type="spellStart"/>
+            <w:r>
+              <w:rPr>
+                <w:rFonts w:ascii="Garamond" w:eastAsia="Times New Roman" w:hAnsi="Garamond" w:cs="Times New Roman"/>
+                <w:color w:val="000000"/>
+                <w:szCs w:val="24"/>
+                <w:lang w:val="en-US" w:eastAsia="it-IT"/>
+              </w:rPr>
+              <w:t>offertaOV_OK</w:t>
+            </w:r>
+            <w:proofErr w:type="spellEnd"/>
+            <w:r>
+              <w:rPr>
+                <w:rFonts w:ascii="Garamond" w:eastAsia="Times New Roman" w:hAnsi="Garamond" w:cs="Times New Roman"/>
+                <w:color w:val="000000"/>
+                <w:szCs w:val="24"/>
+                <w:lang w:val="en-US" w:eastAsia="it-IT"/>
+              </w:rPr>
+              <w:t>]</w:t>
             </w:r>
           </w:p>
           <w:p>
@@ -31620,7 +33187,27 @@
                 <w:szCs w:val="24"/>
                 <w:lang w:eastAsia="it-IT"/>
               </w:rPr>
-              <w:t>Offerta non rispetta il formato [error]</w:t>
+              <w:t>Offerta non rispetta il formato [</w:t>
+            </w:r>
+            <w:proofErr w:type="spellStart"/>
+            <w:r>
+              <w:rPr>
+                <w:rFonts w:ascii="Garamond" w:eastAsia="Times New Roman" w:hAnsi="Garamond" w:cs="Times New Roman"/>
+                <w:color w:val="000000"/>
+                <w:szCs w:val="24"/>
+                <w:lang w:eastAsia="it-IT"/>
+              </w:rPr>
+              <w:t>error</w:t>
+            </w:r>
+            <w:proofErr w:type="spellEnd"/>
+            <w:r>
+              <w:rPr>
+                <w:rFonts w:ascii="Garamond" w:eastAsia="Times New Roman" w:hAnsi="Garamond" w:cs="Times New Roman"/>
+                <w:color w:val="000000"/>
+                <w:szCs w:val="24"/>
+                <w:lang w:eastAsia="it-IT"/>
+              </w:rPr>
+              <w:t>]</w:t>
             </w:r>
           </w:p>
           <w:p>
@@ -31645,7 +33232,47 @@
                 <w:szCs w:val="24"/>
                 <w:lang w:eastAsia="it-IT"/>
               </w:rPr>
-              <w:t>[property lunghezzaLU_OK]</w:t>
+              <w:t>[</w:t>
+            </w:r>
+            <w:proofErr w:type="spellStart"/>
+            <w:r>
+              <w:rPr>
+                <w:rFonts w:ascii="Garamond" w:eastAsia="Times New Roman" w:hAnsi="Garamond" w:cs="Times New Roman"/>
+                <w:color w:val="000000"/>
+                <w:szCs w:val="24"/>
+                <w:lang w:eastAsia="it-IT"/>
+              </w:rPr>
+              <w:t>property</w:t>
+            </w:r>
+            <w:proofErr w:type="spellEnd"/>
+            <w:r>
+              <w:rPr>
+                <w:rFonts w:ascii="Garamond" w:eastAsia="Times New Roman" w:hAnsi="Garamond" w:cs="Times New Roman"/>
+                <w:color w:val="000000"/>
+                <w:szCs w:val="24"/>
+                <w:lang w:eastAsia="it-IT"/>
+              </w:rPr>
+              <w:t xml:space="preserve"> </w:t>
+            </w:r>
+            <w:proofErr w:type="spellStart"/>
+            <w:r>
+              <w:rPr>
+                <w:rFonts w:ascii="Garamond" w:eastAsia="Times New Roman" w:hAnsi="Garamond" w:cs="Times New Roman"/>
+                <w:color w:val="000000"/>
+                <w:szCs w:val="24"/>
+                <w:lang w:eastAsia="it-IT"/>
+              </w:rPr>
+              <w:t>lunghezzaLU_OK</w:t>
+            </w:r>
+            <w:proofErr w:type="spellEnd"/>
+            <w:r>
+              <w:rPr>
+                <w:rFonts w:ascii="Garamond" w:eastAsia="Times New Roman" w:hAnsi="Garamond" w:cs="Times New Roman"/>
+                <w:color w:val="000000"/>
+                <w:szCs w:val="24"/>
+                <w:lang w:eastAsia="it-IT"/>
+              </w:rPr>
+              <w:t>]</w:t>
             </w:r>
           </w:p>
         </w:tc>
@@ -31715,12 +33342,21 @@
               </w:rPr>
               <w:t xml:space="preserve">rispetta il formato </w:t>
             </w:r>
+            <w:proofErr w:type="gramStart"/>
             <w:r>
               <w:rPr>
                 <w:bCs/>
                 <w:szCs w:val="24"/>
               </w:rPr>
-              <w:t>^[0-9]{0,4}*$</w:t>
+              <w:t>^[</w:t>
+            </w:r>
+            <w:proofErr w:type="gramEnd"/>
+            <w:r>
+              <w:rPr>
+                <w:bCs/>
+                <w:szCs w:val="24"/>
+              </w:rPr>
+              <w:t>0-9]{0,4}*$</w:t>
             </w:r>
           </w:p>
           <w:p>
@@ -34097,9 +35733,11 @@
       <w:pPr>
         <w:pStyle w:val="Titolo2"/>
       </w:pPr>
+      <w:proofErr w:type="spellStart"/>
       <w:r>
         <w:t>PubblicaPost</w:t>
       </w:r>
+      <w:proofErr w:type="spellEnd"/>
     </w:p>
     <w:p/>
     <w:tbl>
@@ -34431,8 +36069,19 @@
                 <w:szCs w:val="24"/>
                 <w:lang w:val="en-US" w:eastAsia="it-IT"/>
               </w:rPr>
-              <w:t>(post&lt;20 caratteri</w:t>
-            </w:r>
+              <w:t xml:space="preserve">(post&lt;20 </w:t>
+            </w:r>
+            <w:proofErr w:type="spellStart"/>
+            <w:r>
+              <w:rPr>
+                <w:rFonts w:ascii="Garamond" w:eastAsia="Times New Roman" w:hAnsi="Garamond" w:cs="Times New Roman"/>
+                <w:color w:val="000000"/>
+                <w:szCs w:val="24"/>
+                <w:lang w:val="en-US" w:eastAsia="it-IT"/>
+              </w:rPr>
+              <w:t>caratteri</w:t>
+            </w:r>
+            <w:proofErr w:type="spellEnd"/>
             <w:r>
               <w:rPr>
                 <w:rFonts w:ascii="Garamond" w:eastAsia="Times New Roman" w:hAnsi="Garamond" w:cs="Times New Roman"/>
@@ -34465,8 +36114,9 @@
                 <w:szCs w:val="24"/>
                 <w:lang w:val="en-US" w:eastAsia="it-IT"/>
               </w:rPr>
-              <w:t>If(post&gt; 20 caratteri) [property lunghezzapostLPO</w:t>
-            </w:r>
+              <w:t xml:space="preserve">If(post&gt; 20 </w:t>
+            </w:r>
+            <w:proofErr w:type="spellStart"/>
             <w:r>
               <w:rPr>
                 <w:rFonts w:ascii="Garamond" w:eastAsia="Times New Roman" w:hAnsi="Garamond" w:cs="Times New Roman"/>
@@ -34474,7 +36124,46 @@
                 <w:szCs w:val="24"/>
                 <w:lang w:val="en-US" w:eastAsia="it-IT"/>
               </w:rPr>
-              <w:t>_OK]</w:t>
+              <w:t>caratteri</w:t>
+            </w:r>
+            <w:proofErr w:type="spellEnd"/>
+            <w:r>
+              <w:rPr>
+                <w:rFonts w:ascii="Garamond" w:eastAsia="Times New Roman" w:hAnsi="Garamond" w:cs="Times New Roman"/>
+                <w:color w:val="000000"/>
+                <w:szCs w:val="24"/>
+                <w:lang w:val="en-US" w:eastAsia="it-IT"/>
+              </w:rPr>
+              <w:t xml:space="preserve">) [property </w:t>
+            </w:r>
+            <w:proofErr w:type="spellStart"/>
+            <w:r>
+              <w:rPr>
+                <w:rFonts w:ascii="Garamond" w:eastAsia="Times New Roman" w:hAnsi="Garamond" w:cs="Times New Roman"/>
+                <w:color w:val="000000"/>
+                <w:szCs w:val="24"/>
+                <w:lang w:val="en-US" w:eastAsia="it-IT"/>
+              </w:rPr>
+              <w:t>lunghezzapostLPO</w:t>
+            </w:r>
+            <w:r>
+              <w:rPr>
+                <w:rFonts w:ascii="Garamond" w:eastAsia="Times New Roman" w:hAnsi="Garamond" w:cs="Times New Roman"/>
+                <w:color w:val="000000"/>
+                <w:szCs w:val="24"/>
+                <w:lang w:val="en-US" w:eastAsia="it-IT"/>
+              </w:rPr>
+              <w:t>_OK</w:t>
+            </w:r>
+            <w:proofErr w:type="spellEnd"/>
+            <w:r>
+              <w:rPr>
+                <w:rFonts w:ascii="Garamond" w:eastAsia="Times New Roman" w:hAnsi="Garamond" w:cs="Times New Roman"/>
+                <w:color w:val="000000"/>
+                <w:szCs w:val="24"/>
+                <w:lang w:val="en-US" w:eastAsia="it-IT"/>
+              </w:rPr>
+              <w:t>]</w:t>
             </w:r>
           </w:p>
           <w:p>
@@ -36441,17 +38130,7 @@
                 <w:szCs w:val="28"/>
                 <w:lang w:eastAsia="it-IT"/>
               </w:rPr>
-              <w:t>TB$[</w:t>
-            </w:r>
-            <w:r>
-              <w:rPr>
-                <w:rFonts w:ascii="Garamond" w:eastAsia="Times New Roman" w:hAnsi="Garamond" w:cs="Times New Roman"/>
-                <w:b/>
-                <w:color w:val="000000"/>
-                <w:szCs w:val="28"/>
-                <w:lang w:eastAsia="it-IT"/>
-              </w:rPr>
-              <w:t>]</w:t>
+              <w:t>TB$[]</w:t>
             </w:r>
           </w:p>
         </w:tc>
@@ -36479,6 +38158,7 @@
                 <w:lang w:val="en-US" w:eastAsia="it-IT"/>
               </w:rPr>
             </w:pPr>
+            <w:proofErr w:type="spellStart"/>
             <w:r>
               <w:rPr>
                 <w:rFonts w:ascii="Garamond" w:eastAsia="Times New Roman" w:hAnsi="Garamond" w:cs="Times New Roman"/>
@@ -36486,8 +38166,69 @@
                 <w:szCs w:val="24"/>
                 <w:lang w:val="en-US" w:eastAsia="it-IT"/>
               </w:rPr>
-              <w:t>Tabella visualizzata in modo errato</w:t>
-            </w:r>
+              <w:t>Tabella</w:t>
+            </w:r>
+            <w:proofErr w:type="spellEnd"/>
+            <w:r>
+              <w:rPr>
+                <w:rFonts w:ascii="Garamond" w:eastAsia="Times New Roman" w:hAnsi="Garamond" w:cs="Times New Roman"/>
+                <w:color w:val="000000"/>
+                <w:szCs w:val="24"/>
+                <w:lang w:val="en-US" w:eastAsia="it-IT"/>
+              </w:rPr>
+              <w:t xml:space="preserve"> </w:t>
+            </w:r>
+            <w:proofErr w:type="spellStart"/>
+            <w:r>
+              <w:rPr>
+                <w:rFonts w:ascii="Garamond" w:eastAsia="Times New Roman" w:hAnsi="Garamond" w:cs="Times New Roman"/>
+                <w:color w:val="000000"/>
+                <w:szCs w:val="24"/>
+                <w:lang w:val="en-US" w:eastAsia="it-IT"/>
+              </w:rPr>
+              <w:t>visualizzata</w:t>
+            </w:r>
+            <w:proofErr w:type="spellEnd"/>
+            <w:r>
+              <w:rPr>
+                <w:rFonts w:ascii="Garamond" w:eastAsia="Times New Roman" w:hAnsi="Garamond" w:cs="Times New Roman"/>
+                <w:color w:val="000000"/>
+                <w:szCs w:val="24"/>
+                <w:lang w:val="en-US" w:eastAsia="it-IT"/>
+              </w:rPr>
+              <w:t xml:space="preserve"> in </w:t>
+            </w:r>
+            <w:proofErr w:type="spellStart"/>
+            <w:r>
+              <w:rPr>
+                <w:rFonts w:ascii="Garamond" w:eastAsia="Times New Roman" w:hAnsi="Garamond" w:cs="Times New Roman"/>
+                <w:color w:val="000000"/>
+                <w:szCs w:val="24"/>
+                <w:lang w:val="en-US" w:eastAsia="it-IT"/>
+              </w:rPr>
+              <w:t>modo</w:t>
+            </w:r>
+            <w:proofErr w:type="spellEnd"/>
+            <w:r>
+              <w:rPr>
+                <w:rFonts w:ascii="Garamond" w:eastAsia="Times New Roman" w:hAnsi="Garamond" w:cs="Times New Roman"/>
+                <w:color w:val="000000"/>
+                <w:szCs w:val="24"/>
+                <w:lang w:val="en-US" w:eastAsia="it-IT"/>
+              </w:rPr>
+              <w:t xml:space="preserve"> </w:t>
+            </w:r>
+            <w:proofErr w:type="spellStart"/>
+            <w:r>
+              <w:rPr>
+                <w:rFonts w:ascii="Garamond" w:eastAsia="Times New Roman" w:hAnsi="Garamond" w:cs="Times New Roman"/>
+                <w:color w:val="000000"/>
+                <w:szCs w:val="24"/>
+                <w:lang w:val="en-US" w:eastAsia="it-IT"/>
+              </w:rPr>
+              <w:t>errato</w:t>
+            </w:r>
+            <w:proofErr w:type="spellEnd"/>
           </w:p>
           <w:p>
             <w:pPr>
@@ -36520,7 +38261,47 @@
                 <w:szCs w:val="24"/>
                 <w:lang w:eastAsia="it-IT"/>
               </w:rPr>
-              <w:t>ella visualizzata in modo giusto [property ordinetabellaprezzoTB$_OK]</w:t>
+              <w:t>ella visualizzata in modo giusto [</w:t>
+            </w:r>
+            <w:proofErr w:type="spellStart"/>
+            <w:r>
+              <w:rPr>
+                <w:rFonts w:ascii="Garamond" w:eastAsia="Times New Roman" w:hAnsi="Garamond" w:cs="Times New Roman"/>
+                <w:color w:val="000000"/>
+                <w:szCs w:val="24"/>
+                <w:lang w:eastAsia="it-IT"/>
+              </w:rPr>
+              <w:t>property</w:t>
+            </w:r>
+            <w:proofErr w:type="spellEnd"/>
+            <w:r>
+              <w:rPr>
+                <w:rFonts w:ascii="Garamond" w:eastAsia="Times New Roman" w:hAnsi="Garamond" w:cs="Times New Roman"/>
+                <w:color w:val="000000"/>
+                <w:szCs w:val="24"/>
+                <w:lang w:eastAsia="it-IT"/>
+              </w:rPr>
+              <w:t xml:space="preserve"> </w:t>
+            </w:r>
+            <w:proofErr w:type="spellStart"/>
+            <w:r>
+              <w:rPr>
+                <w:rFonts w:ascii="Garamond" w:eastAsia="Times New Roman" w:hAnsi="Garamond" w:cs="Times New Roman"/>
+                <w:color w:val="000000"/>
+                <w:szCs w:val="24"/>
+                <w:lang w:eastAsia="it-IT"/>
+              </w:rPr>
+              <w:t>ordinetabellaprezzoTB</w:t>
+            </w:r>
+            <w:proofErr w:type="spellEnd"/>
+            <w:r>
+              <w:rPr>
+                <w:rFonts w:ascii="Garamond" w:eastAsia="Times New Roman" w:hAnsi="Garamond" w:cs="Times New Roman"/>
+                <w:color w:val="000000"/>
+                <w:szCs w:val="24"/>
+                <w:lang w:eastAsia="it-IT"/>
+              </w:rPr>
+              <w:t>$_OK]</w:t>
             </w:r>
           </w:p>
           <w:p>
@@ -37970,16 +39751,7 @@
                 <w:szCs w:val="24"/>
                 <w:lang w:eastAsia="it-IT"/>
               </w:rPr>
-              <w:t>TB$</w:t>
-            </w:r>
-            <w:r>
-              <w:rPr>
-                <w:rFonts w:ascii="Garamond" w:eastAsia="Times New Roman" w:hAnsi="Garamond" w:cs="Times New Roman"/>
-                <w:color w:val="000000"/>
-                <w:szCs w:val="24"/>
-                <w:lang w:eastAsia="it-IT"/>
-              </w:rPr>
-              <w:t>2</w:t>
+              <w:t>TB$2</w:t>
             </w:r>
           </w:p>
         </w:tc>
@@ -38256,11 +40028,13 @@
       </w:pPr>
       <w:r>
         <w:lastRenderedPageBreak/>
-        <w:t xml:space="preserve">Visualizza </w:t>
+        <w:t xml:space="preserve">Visualizza ordine </w:t>
       </w:r>
+      <w:proofErr w:type="gramStart"/>
       <w:r>
-        <w:t>ordine tabella  alfabetico</w:t>
+        <w:t>tabella  alfabetico</w:t>
       </w:r>
+      <w:proofErr w:type="gramEnd"/>
     </w:p>
     <w:p/>
     <w:tbl>
@@ -38496,17 +40270,7 @@
                 <w:szCs w:val="28"/>
                 <w:lang w:eastAsia="it-IT"/>
               </w:rPr>
-              <w:t>TBA</w:t>
-            </w:r>
-            <w:r>
-              <w:rPr>
-                <w:rFonts w:ascii="Garamond" w:eastAsia="Times New Roman" w:hAnsi="Garamond" w:cs="Times New Roman"/>
-                <w:b/>
-                <w:color w:val="000000"/>
-                <w:szCs w:val="28"/>
-                <w:lang w:eastAsia="it-IT"/>
-              </w:rPr>
-              <w:t>[]</w:t>
+              <w:t>TBA[]</w:t>
             </w:r>
           </w:p>
         </w:tc>
@@ -38534,6 +40298,7 @@
                 <w:lang w:val="en-US" w:eastAsia="it-IT"/>
               </w:rPr>
             </w:pPr>
+            <w:proofErr w:type="spellStart"/>
             <w:r>
               <w:rPr>
                 <w:rFonts w:ascii="Garamond" w:eastAsia="Times New Roman" w:hAnsi="Garamond" w:cs="Times New Roman"/>
@@ -38541,8 +40306,69 @@
                 <w:szCs w:val="24"/>
                 <w:lang w:val="en-US" w:eastAsia="it-IT"/>
               </w:rPr>
-              <w:t>Tabella visualizzata in modo errato</w:t>
-            </w:r>
+              <w:t>Tabella</w:t>
+            </w:r>
+            <w:proofErr w:type="spellEnd"/>
+            <w:r>
+              <w:rPr>
+                <w:rFonts w:ascii="Garamond" w:eastAsia="Times New Roman" w:hAnsi="Garamond" w:cs="Times New Roman"/>
+                <w:color w:val="000000"/>
+                <w:szCs w:val="24"/>
+                <w:lang w:val="en-US" w:eastAsia="it-IT"/>
+              </w:rPr>
+              <w:t xml:space="preserve"> </w:t>
+            </w:r>
+            <w:proofErr w:type="spellStart"/>
+            <w:r>
+              <w:rPr>
+                <w:rFonts w:ascii="Garamond" w:eastAsia="Times New Roman" w:hAnsi="Garamond" w:cs="Times New Roman"/>
+                <w:color w:val="000000"/>
+                <w:szCs w:val="24"/>
+                <w:lang w:val="en-US" w:eastAsia="it-IT"/>
+              </w:rPr>
+              <w:t>visualizzata</w:t>
+            </w:r>
+            <w:proofErr w:type="spellEnd"/>
+            <w:r>
+              <w:rPr>
+                <w:rFonts w:ascii="Garamond" w:eastAsia="Times New Roman" w:hAnsi="Garamond" w:cs="Times New Roman"/>
+                <w:color w:val="000000"/>
+                <w:szCs w:val="24"/>
+                <w:lang w:val="en-US" w:eastAsia="it-IT"/>
+              </w:rPr>
+              <w:t xml:space="preserve"> in </w:t>
+            </w:r>
+            <w:proofErr w:type="spellStart"/>
+            <w:r>
+              <w:rPr>
+                <w:rFonts w:ascii="Garamond" w:eastAsia="Times New Roman" w:hAnsi="Garamond" w:cs="Times New Roman"/>
+                <w:color w:val="000000"/>
+                <w:szCs w:val="24"/>
+                <w:lang w:val="en-US" w:eastAsia="it-IT"/>
+              </w:rPr>
+              <w:t>modo</w:t>
+            </w:r>
+            <w:proofErr w:type="spellEnd"/>
+            <w:r>
+              <w:rPr>
+                <w:rFonts w:ascii="Garamond" w:eastAsia="Times New Roman" w:hAnsi="Garamond" w:cs="Times New Roman"/>
+                <w:color w:val="000000"/>
+                <w:szCs w:val="24"/>
+                <w:lang w:val="en-US" w:eastAsia="it-IT"/>
+              </w:rPr>
+              <w:t xml:space="preserve"> </w:t>
+            </w:r>
+            <w:proofErr w:type="spellStart"/>
+            <w:r>
+              <w:rPr>
+                <w:rFonts w:ascii="Garamond" w:eastAsia="Times New Roman" w:hAnsi="Garamond" w:cs="Times New Roman"/>
+                <w:color w:val="000000"/>
+                <w:szCs w:val="24"/>
+                <w:lang w:val="en-US" w:eastAsia="it-IT"/>
+              </w:rPr>
+              <w:t>errato</w:t>
+            </w:r>
+            <w:proofErr w:type="spellEnd"/>
           </w:p>
           <w:p>
             <w:pPr>
@@ -38577,23 +40403,45 @@
               </w:rPr>
               <w:t>ella visualizzata in modo giusto [</w:t>
             </w:r>
-            <w:r>
-              <w:rPr>
-                <w:rFonts w:ascii="Garamond" w:eastAsia="Times New Roman" w:hAnsi="Garamond" w:cs="Times New Roman"/>
-                <w:color w:val="000000"/>
-                <w:szCs w:val="24"/>
-                <w:lang w:eastAsia="it-IT"/>
-              </w:rPr>
-              <w:t>property ordinetabellaalphabeticoTBA</w:t>
-            </w:r>
-            <w:r>
-              <w:rPr>
-                <w:rFonts w:ascii="Garamond" w:eastAsia="Times New Roman" w:hAnsi="Garamond" w:cs="Times New Roman"/>
-                <w:color w:val="000000"/>
-                <w:szCs w:val="24"/>
-                <w:lang w:eastAsia="it-IT"/>
-              </w:rPr>
-              <w:t>_OK]</w:t>
+            <w:proofErr w:type="spellStart"/>
+            <w:r>
+              <w:rPr>
+                <w:rFonts w:ascii="Garamond" w:eastAsia="Times New Roman" w:hAnsi="Garamond" w:cs="Times New Roman"/>
+                <w:color w:val="000000"/>
+                <w:szCs w:val="24"/>
+                <w:lang w:eastAsia="it-IT"/>
+              </w:rPr>
+              <w:t>property</w:t>
+            </w:r>
+            <w:proofErr w:type="spellEnd"/>
+            <w:r>
+              <w:rPr>
+                <w:rFonts w:ascii="Garamond" w:eastAsia="Times New Roman" w:hAnsi="Garamond" w:cs="Times New Roman"/>
+                <w:color w:val="000000"/>
+                <w:szCs w:val="24"/>
+                <w:lang w:eastAsia="it-IT"/>
+              </w:rPr>
+              <w:t xml:space="preserve"> </w:t>
+            </w:r>
+            <w:proofErr w:type="spellStart"/>
+            <w:r>
+              <w:rPr>
+                <w:rFonts w:ascii="Garamond" w:eastAsia="Times New Roman" w:hAnsi="Garamond" w:cs="Times New Roman"/>
+                <w:color w:val="000000"/>
+                <w:szCs w:val="24"/>
+                <w:lang w:eastAsia="it-IT"/>
+              </w:rPr>
+              <w:t>ordinetabellaalphabeticoTBA_OK</w:t>
+            </w:r>
+            <w:proofErr w:type="spellEnd"/>
+            <w:r>
+              <w:rPr>
+                <w:rFonts w:ascii="Garamond" w:eastAsia="Times New Roman" w:hAnsi="Garamond" w:cs="Times New Roman"/>
+                <w:color w:val="000000"/>
+                <w:szCs w:val="24"/>
+                <w:lang w:eastAsia="it-IT"/>
+              </w:rPr>
+              <w:t>]</w:t>
             </w:r>
           </w:p>
           <w:p>
@@ -39651,16 +41499,7 @@
                 <w:szCs w:val="24"/>
                 <w:lang w:eastAsia="it-IT"/>
               </w:rPr>
-              <w:t>TBA</w:t>
-            </w:r>
-            <w:r>
-              <w:rPr>
-                <w:rFonts w:ascii="Garamond" w:eastAsia="Times New Roman" w:hAnsi="Garamond" w:cs="Times New Roman"/>
-                <w:color w:val="000000"/>
-                <w:szCs w:val="24"/>
-                <w:lang w:eastAsia="it-IT"/>
-              </w:rPr>
-              <w:t>1</w:t>
+              <w:t>TBA1</w:t>
             </w:r>
           </w:p>
         </w:tc>
@@ -39996,29 +41835,7 @@
                 <w:szCs w:val="24"/>
                 <w:lang w:eastAsia="it-IT"/>
               </w:rPr>
-              <w:t>TC_1.1</w:t>
-            </w:r>
-            <w:r>
-              <w:rPr>
-                <w:rFonts w:ascii="Garamond" w:eastAsia="Times New Roman" w:hAnsi="Garamond" w:cs="Times New Roman"/>
-                <w:b/>
-                <w:bCs/>
-                <w:color w:val="000000"/>
-                <w:szCs w:val="24"/>
-                <w:lang w:eastAsia="it-IT"/>
-              </w:rPr>
-              <w:t>1</w:t>
-            </w:r>
-            <w:r>
-              <w:rPr>
-                <w:rFonts w:ascii="Garamond" w:eastAsia="Times New Roman" w:hAnsi="Garamond" w:cs="Times New Roman"/>
-                <w:b/>
-                <w:bCs/>
-                <w:color w:val="000000"/>
-                <w:szCs w:val="24"/>
-                <w:lang w:eastAsia="it-IT"/>
-              </w:rPr>
-              <w:t>_2</w:t>
+              <w:t>TC_1.11_2</w:t>
             </w:r>
           </w:p>
         </w:tc>
@@ -40074,16 +41891,7 @@
                 <w:szCs w:val="24"/>
                 <w:lang w:eastAsia="it-IT"/>
               </w:rPr>
-              <w:t>TBA</w:t>
-            </w:r>
-            <w:r>
-              <w:rPr>
-                <w:rFonts w:ascii="Garamond" w:eastAsia="Times New Roman" w:hAnsi="Garamond" w:cs="Times New Roman"/>
-                <w:color w:val="000000"/>
-                <w:szCs w:val="24"/>
-                <w:lang w:eastAsia="it-IT"/>
-              </w:rPr>
-              <w:t>2</w:t>
+              <w:t>TBA2</w:t>
             </w:r>
           </w:p>
         </w:tc>
@@ -40341,10 +42149,7 @@
         <w:pStyle w:val="Titolo2"/>
       </w:pPr>
       <w:r>
-        <w:t xml:space="preserve">Visualizza </w:t>
-      </w:r>
-      <w:r>
-        <w:t>ordine tabella ruolo</w:t>
+        <w:t>Visualizza ordine tabella ruolo</w:t>
       </w:r>
     </w:p>
     <w:p/>
@@ -40581,17 +42386,7 @@
                 <w:szCs w:val="28"/>
                 <w:lang w:eastAsia="it-IT"/>
               </w:rPr>
-              <w:t>TBR</w:t>
-            </w:r>
-            <w:r>
-              <w:rPr>
-                <w:rFonts w:ascii="Garamond" w:eastAsia="Times New Roman" w:hAnsi="Garamond" w:cs="Times New Roman"/>
-                <w:b/>
-                <w:color w:val="000000"/>
-                <w:szCs w:val="28"/>
-                <w:lang w:eastAsia="it-IT"/>
-              </w:rPr>
-              <w:t>[]</w:t>
+              <w:t>TBR[]</w:t>
             </w:r>
           </w:p>
         </w:tc>
@@ -40619,6 +42414,7 @@
                 <w:lang w:val="en-US" w:eastAsia="it-IT"/>
               </w:rPr>
             </w:pPr>
+            <w:proofErr w:type="spellStart"/>
             <w:r>
               <w:rPr>
                 <w:rFonts w:ascii="Garamond" w:eastAsia="Times New Roman" w:hAnsi="Garamond" w:cs="Times New Roman"/>
@@ -40626,8 +42422,69 @@
                 <w:szCs w:val="24"/>
                 <w:lang w:val="en-US" w:eastAsia="it-IT"/>
               </w:rPr>
-              <w:t>Tabella visualizzata in modo errato</w:t>
-            </w:r>
+              <w:t>Tabella</w:t>
+            </w:r>
+            <w:proofErr w:type="spellEnd"/>
+            <w:r>
+              <w:rPr>
+                <w:rFonts w:ascii="Garamond" w:eastAsia="Times New Roman" w:hAnsi="Garamond" w:cs="Times New Roman"/>
+                <w:color w:val="000000"/>
+                <w:szCs w:val="24"/>
+                <w:lang w:val="en-US" w:eastAsia="it-IT"/>
+              </w:rPr>
+              <w:t xml:space="preserve"> </w:t>
+            </w:r>
+            <w:proofErr w:type="spellStart"/>
+            <w:r>
+              <w:rPr>
+                <w:rFonts w:ascii="Garamond" w:eastAsia="Times New Roman" w:hAnsi="Garamond" w:cs="Times New Roman"/>
+                <w:color w:val="000000"/>
+                <w:szCs w:val="24"/>
+                <w:lang w:val="en-US" w:eastAsia="it-IT"/>
+              </w:rPr>
+              <w:t>visualizzata</w:t>
+            </w:r>
+            <w:proofErr w:type="spellEnd"/>
+            <w:r>
+              <w:rPr>
+                <w:rFonts w:ascii="Garamond" w:eastAsia="Times New Roman" w:hAnsi="Garamond" w:cs="Times New Roman"/>
+                <w:color w:val="000000"/>
+                <w:szCs w:val="24"/>
+                <w:lang w:val="en-US" w:eastAsia="it-IT"/>
+              </w:rPr>
+              <w:t xml:space="preserve"> in </w:t>
+            </w:r>
+            <w:proofErr w:type="spellStart"/>
+            <w:r>
+              <w:rPr>
+                <w:rFonts w:ascii="Garamond" w:eastAsia="Times New Roman" w:hAnsi="Garamond" w:cs="Times New Roman"/>
+                <w:color w:val="000000"/>
+                <w:szCs w:val="24"/>
+                <w:lang w:val="en-US" w:eastAsia="it-IT"/>
+              </w:rPr>
+              <w:t>modo</w:t>
+            </w:r>
+            <w:proofErr w:type="spellEnd"/>
+            <w:r>
+              <w:rPr>
+                <w:rFonts w:ascii="Garamond" w:eastAsia="Times New Roman" w:hAnsi="Garamond" w:cs="Times New Roman"/>
+                <w:color w:val="000000"/>
+                <w:szCs w:val="24"/>
+                <w:lang w:val="en-US" w:eastAsia="it-IT"/>
+              </w:rPr>
+              <w:t xml:space="preserve"> </w:t>
+            </w:r>
+            <w:proofErr w:type="spellStart"/>
+            <w:r>
+              <w:rPr>
+                <w:rFonts w:ascii="Garamond" w:eastAsia="Times New Roman" w:hAnsi="Garamond" w:cs="Times New Roman"/>
+                <w:color w:val="000000"/>
+                <w:szCs w:val="24"/>
+                <w:lang w:val="en-US" w:eastAsia="it-IT"/>
+              </w:rPr>
+              <w:t>errato</w:t>
+            </w:r>
+            <w:proofErr w:type="spellEnd"/>
           </w:p>
           <w:p>
             <w:pPr>
@@ -40662,23 +42519,45 @@
               </w:rPr>
               <w:t>ella visualizzata in modo giusto [</w:t>
             </w:r>
-            <w:r>
-              <w:rPr>
-                <w:rFonts w:ascii="Garamond" w:eastAsia="Times New Roman" w:hAnsi="Garamond" w:cs="Times New Roman"/>
-                <w:color w:val="000000"/>
-                <w:szCs w:val="24"/>
-                <w:lang w:eastAsia="it-IT"/>
-              </w:rPr>
-              <w:t>property ordinetabellaruoloTBR</w:t>
-            </w:r>
-            <w:r>
-              <w:rPr>
-                <w:rFonts w:ascii="Garamond" w:eastAsia="Times New Roman" w:hAnsi="Garamond" w:cs="Times New Roman"/>
-                <w:color w:val="000000"/>
-                <w:szCs w:val="24"/>
-                <w:lang w:eastAsia="it-IT"/>
-              </w:rPr>
-              <w:t>_OK]</w:t>
+            <w:proofErr w:type="spellStart"/>
+            <w:r>
+              <w:rPr>
+                <w:rFonts w:ascii="Garamond" w:eastAsia="Times New Roman" w:hAnsi="Garamond" w:cs="Times New Roman"/>
+                <w:color w:val="000000"/>
+                <w:szCs w:val="24"/>
+                <w:lang w:eastAsia="it-IT"/>
+              </w:rPr>
+              <w:t>property</w:t>
+            </w:r>
+            <w:proofErr w:type="spellEnd"/>
+            <w:r>
+              <w:rPr>
+                <w:rFonts w:ascii="Garamond" w:eastAsia="Times New Roman" w:hAnsi="Garamond" w:cs="Times New Roman"/>
+                <w:color w:val="000000"/>
+                <w:szCs w:val="24"/>
+                <w:lang w:eastAsia="it-IT"/>
+              </w:rPr>
+              <w:t xml:space="preserve"> </w:t>
+            </w:r>
+            <w:proofErr w:type="spellStart"/>
+            <w:r>
+              <w:rPr>
+                <w:rFonts w:ascii="Garamond" w:eastAsia="Times New Roman" w:hAnsi="Garamond" w:cs="Times New Roman"/>
+                <w:color w:val="000000"/>
+                <w:szCs w:val="24"/>
+                <w:lang w:eastAsia="it-IT"/>
+              </w:rPr>
+              <w:t>ordinetabellaruoloTBR_OK</w:t>
+            </w:r>
+            <w:proofErr w:type="spellEnd"/>
+            <w:r>
+              <w:rPr>
+                <w:rFonts w:ascii="Garamond" w:eastAsia="Times New Roman" w:hAnsi="Garamond" w:cs="Times New Roman"/>
+                <w:color w:val="000000"/>
+                <w:szCs w:val="24"/>
+                <w:lang w:eastAsia="it-IT"/>
+              </w:rPr>
+              <w:t>]</w:t>
             </w:r>
           </w:p>
           <w:p>
@@ -41736,16 +43615,7 @@
                 <w:szCs w:val="24"/>
                 <w:lang w:eastAsia="it-IT"/>
               </w:rPr>
-              <w:t>TBR</w:t>
-            </w:r>
-            <w:r>
-              <w:rPr>
-                <w:rFonts w:ascii="Garamond" w:eastAsia="Times New Roman" w:hAnsi="Garamond" w:cs="Times New Roman"/>
-                <w:color w:val="000000"/>
-                <w:szCs w:val="24"/>
-                <w:lang w:eastAsia="it-IT"/>
-              </w:rPr>
-              <w:t>1</w:t>
+              <w:t>TBR1</w:t>
             </w:r>
           </w:p>
         </w:tc>
@@ -42081,18 +43951,7 @@
                 <w:szCs w:val="24"/>
                 <w:lang w:eastAsia="it-IT"/>
               </w:rPr>
-              <w:t>TC_1.12</w:t>
-            </w:r>
-            <w:r>
-              <w:rPr>
-                <w:rFonts w:ascii="Garamond" w:eastAsia="Times New Roman" w:hAnsi="Garamond" w:cs="Times New Roman"/>
-                <w:b/>
-                <w:bCs/>
-                <w:color w:val="000000"/>
-                <w:szCs w:val="24"/>
-                <w:lang w:eastAsia="it-IT"/>
-              </w:rPr>
-              <w:t>_2</w:t>
+              <w:t>TC_1.12_2</w:t>
             </w:r>
           </w:p>
         </w:tc>
@@ -42148,16 +44007,7 @@
                 <w:szCs w:val="24"/>
                 <w:lang w:eastAsia="it-IT"/>
               </w:rPr>
-              <w:t>TBR</w:t>
-            </w:r>
-            <w:r>
-              <w:rPr>
-                <w:rFonts w:ascii="Garamond" w:eastAsia="Times New Roman" w:hAnsi="Garamond" w:cs="Times New Roman"/>
-                <w:color w:val="000000"/>
-                <w:szCs w:val="24"/>
-                <w:lang w:eastAsia="it-IT"/>
-              </w:rPr>
-              <w:t>2</w:t>
+              <w:t>TBR2</w:t>
             </w:r>
           </w:p>
         </w:tc>
@@ -42416,10 +44266,7 @@
       </w:pPr>
       <w:r>
         <w:lastRenderedPageBreak/>
-        <w:t xml:space="preserve">Visualizza </w:t>
-      </w:r>
-      <w:r>
-        <w:t xml:space="preserve">ordine tabella </w:t>
+        <w:t xml:space="preserve">Visualizza ordine tabella </w:t>
       </w:r>
       <w:r>
         <w:t>punteggio</w:t>
@@ -42697,6 +44544,7 @@
                 <w:lang w:val="en-US" w:eastAsia="it-IT"/>
               </w:rPr>
             </w:pPr>
+            <w:proofErr w:type="spellStart"/>
             <w:r>
               <w:rPr>
                 <w:rFonts w:ascii="Garamond" w:eastAsia="Times New Roman" w:hAnsi="Garamond" w:cs="Times New Roman"/>
@@ -42704,8 +44552,69 @@
                 <w:szCs w:val="24"/>
                 <w:lang w:val="en-US" w:eastAsia="it-IT"/>
               </w:rPr>
-              <w:t>Tabella visualizzata in modo errato</w:t>
-            </w:r>
+              <w:t>Tabella</w:t>
+            </w:r>
+            <w:proofErr w:type="spellEnd"/>
+            <w:r>
+              <w:rPr>
+                <w:rFonts w:ascii="Garamond" w:eastAsia="Times New Roman" w:hAnsi="Garamond" w:cs="Times New Roman"/>
+                <w:color w:val="000000"/>
+                <w:szCs w:val="24"/>
+                <w:lang w:val="en-US" w:eastAsia="it-IT"/>
+              </w:rPr>
+              <w:t xml:space="preserve"> </w:t>
+            </w:r>
+            <w:proofErr w:type="spellStart"/>
+            <w:r>
+              <w:rPr>
+                <w:rFonts w:ascii="Garamond" w:eastAsia="Times New Roman" w:hAnsi="Garamond" w:cs="Times New Roman"/>
+                <w:color w:val="000000"/>
+                <w:szCs w:val="24"/>
+                <w:lang w:val="en-US" w:eastAsia="it-IT"/>
+              </w:rPr>
+              <w:t>visualizzata</w:t>
+            </w:r>
+            <w:proofErr w:type="spellEnd"/>
+            <w:r>
+              <w:rPr>
+                <w:rFonts w:ascii="Garamond" w:eastAsia="Times New Roman" w:hAnsi="Garamond" w:cs="Times New Roman"/>
+                <w:color w:val="000000"/>
+                <w:szCs w:val="24"/>
+                <w:lang w:val="en-US" w:eastAsia="it-IT"/>
+              </w:rPr>
+              <w:t xml:space="preserve"> in </w:t>
+            </w:r>
+            <w:proofErr w:type="spellStart"/>
+            <w:r>
+              <w:rPr>
+                <w:rFonts w:ascii="Garamond" w:eastAsia="Times New Roman" w:hAnsi="Garamond" w:cs="Times New Roman"/>
+                <w:color w:val="000000"/>
+                <w:szCs w:val="24"/>
+                <w:lang w:val="en-US" w:eastAsia="it-IT"/>
+              </w:rPr>
+              <w:t>modo</w:t>
+            </w:r>
+            <w:proofErr w:type="spellEnd"/>
+            <w:r>
+              <w:rPr>
+                <w:rFonts w:ascii="Garamond" w:eastAsia="Times New Roman" w:hAnsi="Garamond" w:cs="Times New Roman"/>
+                <w:color w:val="000000"/>
+                <w:szCs w:val="24"/>
+                <w:lang w:val="en-US" w:eastAsia="it-IT"/>
+              </w:rPr>
+              <w:t xml:space="preserve"> </w:t>
+            </w:r>
+            <w:proofErr w:type="spellStart"/>
+            <w:r>
+              <w:rPr>
+                <w:rFonts w:ascii="Garamond" w:eastAsia="Times New Roman" w:hAnsi="Garamond" w:cs="Times New Roman"/>
+                <w:color w:val="000000"/>
+                <w:szCs w:val="24"/>
+                <w:lang w:val="en-US" w:eastAsia="it-IT"/>
+              </w:rPr>
+              <w:t>errato</w:t>
+            </w:r>
+            <w:proofErr w:type="spellEnd"/>
           </w:p>
           <w:p>
             <w:pPr>
@@ -42740,23 +44649,54 @@
               </w:rPr>
               <w:t>ella visualizzata in modo giusto [</w:t>
             </w:r>
-            <w:r>
-              <w:rPr>
-                <w:rFonts w:ascii="Garamond" w:eastAsia="Times New Roman" w:hAnsi="Garamond" w:cs="Times New Roman"/>
-                <w:color w:val="000000"/>
-                <w:szCs w:val="24"/>
-                <w:lang w:eastAsia="it-IT"/>
-              </w:rPr>
-              <w:t>property ordinetabellapunteggioTBP</w:t>
-            </w:r>
-            <w:r>
-              <w:rPr>
-                <w:rFonts w:ascii="Garamond" w:eastAsia="Times New Roman" w:hAnsi="Garamond" w:cs="Times New Roman"/>
-                <w:color w:val="000000"/>
-                <w:szCs w:val="24"/>
-                <w:lang w:eastAsia="it-IT"/>
-              </w:rPr>
-              <w:t>_OK]</w:t>
+            <w:proofErr w:type="spellStart"/>
+            <w:r>
+              <w:rPr>
+                <w:rFonts w:ascii="Garamond" w:eastAsia="Times New Roman" w:hAnsi="Garamond" w:cs="Times New Roman"/>
+                <w:color w:val="000000"/>
+                <w:szCs w:val="24"/>
+                <w:lang w:eastAsia="it-IT"/>
+              </w:rPr>
+              <w:t>property</w:t>
+            </w:r>
+            <w:proofErr w:type="spellEnd"/>
+            <w:r>
+              <w:rPr>
+                <w:rFonts w:ascii="Garamond" w:eastAsia="Times New Roman" w:hAnsi="Garamond" w:cs="Times New Roman"/>
+                <w:color w:val="000000"/>
+                <w:szCs w:val="24"/>
+                <w:lang w:eastAsia="it-IT"/>
+              </w:rPr>
+              <w:t xml:space="preserve"> </w:t>
+            </w:r>
+            <w:proofErr w:type="spellStart"/>
+            <w:r>
+              <w:rPr>
+                <w:rFonts w:ascii="Garamond" w:eastAsia="Times New Roman" w:hAnsi="Garamond" w:cs="Times New Roman"/>
+                <w:color w:val="000000"/>
+                <w:szCs w:val="24"/>
+                <w:lang w:eastAsia="it-IT"/>
+              </w:rPr>
+              <w:t>ordinetabellapunteggioTBP</w:t>
+            </w:r>
+            <w:r>
+              <w:rPr>
+                <w:rFonts w:ascii="Garamond" w:eastAsia="Times New Roman" w:hAnsi="Garamond" w:cs="Times New Roman"/>
+                <w:color w:val="000000"/>
+                <w:szCs w:val="24"/>
+                <w:lang w:eastAsia="it-IT"/>
+              </w:rPr>
+              <w:t>_OK</w:t>
+            </w:r>
+            <w:proofErr w:type="spellEnd"/>
+            <w:r>
+              <w:rPr>
+                <w:rFonts w:ascii="Garamond" w:eastAsia="Times New Roman" w:hAnsi="Garamond" w:cs="Times New Roman"/>
+                <w:color w:val="000000"/>
+                <w:szCs w:val="24"/>
+                <w:lang w:eastAsia="it-IT"/>
+              </w:rPr>
+              <w:t>]</w:t>
             </w:r>
           </w:p>
           <w:p>
@@ -44493,10 +46433,7 @@
         <w:pStyle w:val="Titolo2"/>
       </w:pPr>
       <w:r>
-        <w:t xml:space="preserve">Visualizza </w:t>
-      </w:r>
-      <w:r>
-        <w:t>ordine tabella data</w:t>
+        <w:t>Visualizza ordine tabella data</w:t>
       </w:r>
     </w:p>
     <w:p/>
@@ -44733,17 +46670,7 @@
                 <w:szCs w:val="28"/>
                 <w:lang w:eastAsia="it-IT"/>
               </w:rPr>
-              <w:t>TBD</w:t>
-            </w:r>
-            <w:r>
-              <w:rPr>
-                <w:rFonts w:ascii="Garamond" w:eastAsia="Times New Roman" w:hAnsi="Garamond" w:cs="Times New Roman"/>
-                <w:b/>
-                <w:color w:val="000000"/>
-                <w:szCs w:val="28"/>
-                <w:lang w:eastAsia="it-IT"/>
-              </w:rPr>
-              <w:t>[]</w:t>
+              <w:t>TBD[]</w:t>
             </w:r>
           </w:p>
         </w:tc>
@@ -44771,6 +46698,7 @@
                 <w:lang w:val="en-US" w:eastAsia="it-IT"/>
               </w:rPr>
             </w:pPr>
+            <w:proofErr w:type="spellStart"/>
             <w:r>
               <w:rPr>
                 <w:rFonts w:ascii="Garamond" w:eastAsia="Times New Roman" w:hAnsi="Garamond" w:cs="Times New Roman"/>
@@ -44778,8 +46706,69 @@
                 <w:szCs w:val="24"/>
                 <w:lang w:val="en-US" w:eastAsia="it-IT"/>
               </w:rPr>
-              <w:t>Tabella visualizzata in modo errato</w:t>
-            </w:r>
+              <w:t>Tabella</w:t>
+            </w:r>
+            <w:proofErr w:type="spellEnd"/>
+            <w:r>
+              <w:rPr>
+                <w:rFonts w:ascii="Garamond" w:eastAsia="Times New Roman" w:hAnsi="Garamond" w:cs="Times New Roman"/>
+                <w:color w:val="000000"/>
+                <w:szCs w:val="24"/>
+                <w:lang w:val="en-US" w:eastAsia="it-IT"/>
+              </w:rPr>
+              <w:t xml:space="preserve"> </w:t>
+            </w:r>
+            <w:proofErr w:type="spellStart"/>
+            <w:r>
+              <w:rPr>
+                <w:rFonts w:ascii="Garamond" w:eastAsia="Times New Roman" w:hAnsi="Garamond" w:cs="Times New Roman"/>
+                <w:color w:val="000000"/>
+                <w:szCs w:val="24"/>
+                <w:lang w:val="en-US" w:eastAsia="it-IT"/>
+              </w:rPr>
+              <w:t>visualizzata</w:t>
+            </w:r>
+            <w:proofErr w:type="spellEnd"/>
+            <w:r>
+              <w:rPr>
+                <w:rFonts w:ascii="Garamond" w:eastAsia="Times New Roman" w:hAnsi="Garamond" w:cs="Times New Roman"/>
+                <w:color w:val="000000"/>
+                <w:szCs w:val="24"/>
+                <w:lang w:val="en-US" w:eastAsia="it-IT"/>
+              </w:rPr>
+              <w:t xml:space="preserve"> in </w:t>
+            </w:r>
+            <w:proofErr w:type="spellStart"/>
+            <w:r>
+              <w:rPr>
+                <w:rFonts w:ascii="Garamond" w:eastAsia="Times New Roman" w:hAnsi="Garamond" w:cs="Times New Roman"/>
+                <w:color w:val="000000"/>
+                <w:szCs w:val="24"/>
+                <w:lang w:val="en-US" w:eastAsia="it-IT"/>
+              </w:rPr>
+              <w:t>modo</w:t>
+            </w:r>
+            <w:proofErr w:type="spellEnd"/>
+            <w:r>
+              <w:rPr>
+                <w:rFonts w:ascii="Garamond" w:eastAsia="Times New Roman" w:hAnsi="Garamond" w:cs="Times New Roman"/>
+                <w:color w:val="000000"/>
+                <w:szCs w:val="24"/>
+                <w:lang w:val="en-US" w:eastAsia="it-IT"/>
+              </w:rPr>
+              <w:t xml:space="preserve"> </w:t>
+            </w:r>
+            <w:proofErr w:type="spellStart"/>
+            <w:r>
+              <w:rPr>
+                <w:rFonts w:ascii="Garamond" w:eastAsia="Times New Roman" w:hAnsi="Garamond" w:cs="Times New Roman"/>
+                <w:color w:val="000000"/>
+                <w:szCs w:val="24"/>
+                <w:lang w:val="en-US" w:eastAsia="it-IT"/>
+              </w:rPr>
+              <w:t>errato</w:t>
+            </w:r>
+            <w:proofErr w:type="spellEnd"/>
           </w:p>
           <w:p>
             <w:pPr>
@@ -44814,23 +46803,45 @@
               </w:rPr>
               <w:t>ella visualizzata in modo giusto [</w:t>
             </w:r>
-            <w:r>
-              <w:rPr>
-                <w:rFonts w:ascii="Garamond" w:eastAsia="Times New Roman" w:hAnsi="Garamond" w:cs="Times New Roman"/>
-                <w:color w:val="000000"/>
-                <w:szCs w:val="24"/>
-                <w:lang w:eastAsia="it-IT"/>
-              </w:rPr>
-              <w:t>property ordinetabelladataTBD</w:t>
-            </w:r>
-            <w:r>
-              <w:rPr>
-                <w:rFonts w:ascii="Garamond" w:eastAsia="Times New Roman" w:hAnsi="Garamond" w:cs="Times New Roman"/>
-                <w:color w:val="000000"/>
-                <w:szCs w:val="24"/>
-                <w:lang w:eastAsia="it-IT"/>
-              </w:rPr>
-              <w:t>_OK]</w:t>
+            <w:proofErr w:type="spellStart"/>
+            <w:r>
+              <w:rPr>
+                <w:rFonts w:ascii="Garamond" w:eastAsia="Times New Roman" w:hAnsi="Garamond" w:cs="Times New Roman"/>
+                <w:color w:val="000000"/>
+                <w:szCs w:val="24"/>
+                <w:lang w:eastAsia="it-IT"/>
+              </w:rPr>
+              <w:t>property</w:t>
+            </w:r>
+            <w:proofErr w:type="spellEnd"/>
+            <w:r>
+              <w:rPr>
+                <w:rFonts w:ascii="Garamond" w:eastAsia="Times New Roman" w:hAnsi="Garamond" w:cs="Times New Roman"/>
+                <w:color w:val="000000"/>
+                <w:szCs w:val="24"/>
+                <w:lang w:eastAsia="it-IT"/>
+              </w:rPr>
+              <w:t xml:space="preserve"> </w:t>
+            </w:r>
+            <w:proofErr w:type="spellStart"/>
+            <w:r>
+              <w:rPr>
+                <w:rFonts w:ascii="Garamond" w:eastAsia="Times New Roman" w:hAnsi="Garamond" w:cs="Times New Roman"/>
+                <w:color w:val="000000"/>
+                <w:szCs w:val="24"/>
+                <w:lang w:eastAsia="it-IT"/>
+              </w:rPr>
+              <w:t>ordinetabelladataTBD_OK</w:t>
+            </w:r>
+            <w:proofErr w:type="spellEnd"/>
+            <w:r>
+              <w:rPr>
+                <w:rFonts w:ascii="Garamond" w:eastAsia="Times New Roman" w:hAnsi="Garamond" w:cs="Times New Roman"/>
+                <w:color w:val="000000"/>
+                <w:szCs w:val="24"/>
+                <w:lang w:eastAsia="it-IT"/>
+              </w:rPr>
+              <w:t>]</w:t>
             </w:r>
           </w:p>
           <w:p>
@@ -45823,8 +47834,6 @@
               </w:rPr>
               <w:t>TC_1.14</w:t>
             </w:r>
-            <w:bookmarkStart w:id="12" w:name="_GoBack"/>
-            <w:bookmarkEnd w:id="12"/>
             <w:r>
               <w:rPr>
                 <w:rFonts w:ascii="Garamond" w:eastAsia="Times New Roman" w:hAnsi="Garamond" w:cs="Times New Roman"/>
@@ -45890,16 +47899,7 @@
                 <w:szCs w:val="24"/>
                 <w:lang w:eastAsia="it-IT"/>
               </w:rPr>
-              <w:t>TBD</w:t>
-            </w:r>
-            <w:r>
-              <w:rPr>
-                <w:rFonts w:ascii="Garamond" w:eastAsia="Times New Roman" w:hAnsi="Garamond" w:cs="Times New Roman"/>
-                <w:color w:val="000000"/>
-                <w:szCs w:val="24"/>
-                <w:lang w:eastAsia="it-IT"/>
-              </w:rPr>
-              <w:t>1</w:t>
+              <w:t>TBD1</w:t>
             </w:r>
           </w:p>
         </w:tc>
@@ -46235,18 +48235,7 @@
                 <w:szCs w:val="24"/>
                 <w:lang w:eastAsia="it-IT"/>
               </w:rPr>
-              <w:t>TC_1.14</w:t>
-            </w:r>
-            <w:r>
-              <w:rPr>
-                <w:rFonts w:ascii="Garamond" w:eastAsia="Times New Roman" w:hAnsi="Garamond" w:cs="Times New Roman"/>
-                <w:b/>
-                <w:bCs/>
-                <w:color w:val="000000"/>
-                <w:szCs w:val="24"/>
-                <w:lang w:eastAsia="it-IT"/>
-              </w:rPr>
-              <w:t>_2</w:t>
+              <w:t>TC_1.14_2</w:t>
             </w:r>
           </w:p>
         </w:tc>
@@ -46302,16 +48291,7 @@
                 <w:szCs w:val="24"/>
                 <w:lang w:eastAsia="it-IT"/>
               </w:rPr>
-              <w:t>TBD</w:t>
-            </w:r>
-            <w:r>
-              <w:rPr>
-                <w:rFonts w:ascii="Garamond" w:eastAsia="Times New Roman" w:hAnsi="Garamond" w:cs="Times New Roman"/>
-                <w:color w:val="000000"/>
-                <w:szCs w:val="24"/>
-                <w:lang w:eastAsia="it-IT"/>
-              </w:rPr>
-              <w:t>2</w:t>
+              <w:t>TBD2</w:t>
             </w:r>
           </w:p>
         </w:tc>
@@ -51707,7 +53687,7 @@
 </file>
 
 <file path=customXml/itemProps1.xml><?xml version="1.0" encoding="utf-8"?>
-<ds:datastoreItem xmlns:ds="http://schemas.openxmlformats.org/officeDocument/2006/customXml" ds:itemID="{BC3FD9B7-8E68-46BD-A629-3DA67E585383}">
+<ds:datastoreItem xmlns:ds="http://schemas.openxmlformats.org/officeDocument/2006/customXml" ds:itemID="{BB161FF7-3817-4500-B4BF-0F7C17AEC457}">
   <ds:schemaRefs>
     <ds:schemaRef ds:uri="http://schemas.openxmlformats.org/officeDocument/2006/bibliography"/>
   </ds:schemaRefs>

</xml_diff>

<commit_message>
sistemato i vari formati
</commit_message>
<xml_diff>
--- a/Test.docx
+++ b/Test.docx
@@ -19,7 +19,6 @@
           <w:docPartUnique/>
         </w:docPartObj>
       </w:sdtPr>
-      <w:sdtEndPr/>
       <w:sdtContent>
         <w:p>
           <w:pPr>
@@ -2159,6 +2158,18 @@
         </w:numPr>
       </w:pPr>
       <w:r>
+        <w:t>FNS: Lunghezza nome squadra</w:t>
+      </w:r>
+    </w:p>
+    <w:p>
+      <w:pPr>
+        <w:pStyle w:val="Paragrafoelenco"/>
+        <w:numPr>
+          <w:ilvl w:val="0"/>
+          <w:numId w:val="3"/>
+        </w:numPr>
+      </w:pPr>
+      <w:r>
         <w:t xml:space="preserve">LPO: Lunghezza post </w:t>
       </w:r>
     </w:p>
@@ -2735,6 +2746,7 @@
                 <w:szCs w:val="2"/>
                 <w:lang w:eastAsia="it-IT"/>
               </w:rPr>
+              <w:lastRenderedPageBreak/>
               <w:t> </w:t>
             </w:r>
           </w:p>
@@ -6414,7 +6426,6 @@
                 <w:szCs w:val="2"/>
                 <w:lang w:eastAsia="it-IT"/>
               </w:rPr>
-              <w:lastRenderedPageBreak/>
               <w:t> </w:t>
             </w:r>
           </w:p>
@@ -9237,6 +9248,7 @@
                 <w:szCs w:val="24"/>
                 <w:lang w:eastAsia="it-IT"/>
               </w:rPr>
+              <w:lastRenderedPageBreak/>
               <w:t>Parametro: </w:t>
             </w:r>
             <w:r>
@@ -9321,7 +9333,6 @@
                 <w:szCs w:val="24"/>
                 <w:lang w:eastAsia="it-IT"/>
               </w:rPr>
-              <w:lastRenderedPageBreak/>
               <w:t>Formato: </w:t>
             </w:r>
             <w:r>
@@ -15008,6 +15019,7 @@
                 <w:szCs w:val="24"/>
                 <w:lang w:eastAsia="it-IT"/>
               </w:rPr>
+              <w:lastRenderedPageBreak/>
               <w:t>Formato: </w:t>
             </w:r>
             <w:r>
@@ -15017,8 +15029,6 @@
               </w:rPr>
               <w:t>([^\s]+(\.(?i)(jpg|png|img|</w:t>
             </w:r>
-            <w:bookmarkStart w:id="7" w:name="_GoBack"/>
-            <w:bookmarkEnd w:id="7"/>
             <w:r>
               <w:rPr>
                 <w:bCs/>
@@ -15063,7 +15073,6 @@
                 <w:szCs w:val="2"/>
                 <w:lang w:eastAsia="it-IT"/>
               </w:rPr>
-              <w:lastRenderedPageBreak/>
               <w:t> </w:t>
             </w:r>
           </w:p>
@@ -19642,6 +19651,7 @@
                 <w:szCs w:val="24"/>
                 <w:lang w:eastAsia="it-IT"/>
               </w:rPr>
+              <w:lastRenderedPageBreak/>
               <w:t>TC_1.3_5</w:t>
             </w:r>
           </w:p>
@@ -19868,11 +19878,11 @@
       <w:pPr>
         <w:pStyle w:val="Titolo2"/>
       </w:pPr>
-      <w:bookmarkStart w:id="8" w:name="_Toc26289791"/>
+      <w:bookmarkStart w:id="7" w:name="_Toc26289791"/>
       <w:r>
         <w:t>Invita Allenatore</w:t>
       </w:r>
-      <w:bookmarkEnd w:id="8"/>
+      <w:bookmarkEnd w:id="7"/>
     </w:p>
     <w:p/>
     <w:tbl>
@@ -23327,12 +23337,12 @@
       <w:pPr>
         <w:pStyle w:val="Titolo2"/>
       </w:pPr>
-      <w:bookmarkStart w:id="9" w:name="_Toc26289792"/>
+      <w:bookmarkStart w:id="8" w:name="_Toc26289792"/>
       <w:proofErr w:type="spellStart"/>
       <w:r>
         <w:t>FaiOffertaGiocatore</w:t>
       </w:r>
-      <w:bookmarkEnd w:id="9"/>
+      <w:bookmarkEnd w:id="8"/>
       <w:proofErr w:type="spellEnd"/>
     </w:p>
     <w:p/>
@@ -26496,12 +26506,12 @@
       <w:pPr>
         <w:pStyle w:val="Titolo2"/>
       </w:pPr>
-      <w:bookmarkStart w:id="10" w:name="_Toc26289793"/>
+      <w:bookmarkStart w:id="9" w:name="_Toc26289793"/>
       <w:proofErr w:type="spellStart"/>
       <w:r>
         <w:t>ModificaOffertaGiocatore</w:t>
       </w:r>
-      <w:bookmarkEnd w:id="10"/>
+      <w:bookmarkEnd w:id="9"/>
       <w:proofErr w:type="spellEnd"/>
     </w:p>
     <w:p/>
@@ -29577,12 +29587,12 @@
       <w:pPr>
         <w:pStyle w:val="Titolo2"/>
       </w:pPr>
-      <w:bookmarkStart w:id="11" w:name="_Toc26289794"/>
+      <w:bookmarkStart w:id="10" w:name="_Toc26289794"/>
       <w:proofErr w:type="spellStart"/>
       <w:r>
         <w:t>ProponiScambio</w:t>
       </w:r>
-      <w:bookmarkEnd w:id="11"/>
+      <w:bookmarkEnd w:id="10"/>
       <w:proofErr w:type="spellEnd"/>
     </w:p>
     <w:p/>
@@ -32644,12 +32654,12 @@
       <w:pPr>
         <w:pStyle w:val="Titolo2"/>
       </w:pPr>
-      <w:bookmarkStart w:id="12" w:name="_Toc26289795"/>
+      <w:bookmarkStart w:id="11" w:name="_Toc26289795"/>
       <w:proofErr w:type="spellStart"/>
       <w:r>
         <w:t>RispostaPropostaScambio</w:t>
       </w:r>
-      <w:bookmarkEnd w:id="12"/>
+      <w:bookmarkEnd w:id="11"/>
       <w:proofErr w:type="spellEnd"/>
     </w:p>
     <w:p/>
@@ -48535,6 +48545,1303 @@
         </w:rPr>
       </w:pPr>
     </w:p>
+    <w:p/>
+    <w:p>
+      <w:pPr>
+        <w:pStyle w:val="Titolo2"/>
+      </w:pPr>
+      <w:r>
+        <w:lastRenderedPageBreak/>
+        <w:t xml:space="preserve"> Creazione Squadra</w:t>
+      </w:r>
+    </w:p>
+    <w:p/>
+    <w:tbl>
+      <w:tblPr>
+        <w:tblW w:w="9630" w:type="dxa"/>
+        <w:tblCellSpacing w:w="0" w:type="dxa"/>
+        <w:tblCellMar>
+          <w:left w:w="0" w:type="dxa"/>
+          <w:right w:w="0" w:type="dxa"/>
+        </w:tblCellMar>
+        <w:tblLook w:val="04A0" w:firstRow="1" w:lastRow="0" w:firstColumn="1" w:lastColumn="0" w:noHBand="0" w:noVBand="1"/>
+      </w:tblPr>
+      <w:tblGrid>
+        <w:gridCol w:w="2423"/>
+        <w:gridCol w:w="7207"/>
+      </w:tblGrid>
+      <w:tr>
+        <w:trPr>
+          <w:trHeight w:val="345"/>
+          <w:tblCellSpacing w:w="0" w:type="dxa"/>
+        </w:trPr>
+        <w:tc>
+          <w:tcPr>
+            <w:tcW w:w="2423" w:type="dxa"/>
+            <w:tcBorders>
+              <w:top w:val="single" w:sz="6" w:space="0" w:color="000000"/>
+              <w:left w:val="single" w:sz="6" w:space="0" w:color="000000"/>
+            </w:tcBorders>
+            <w:vAlign w:val="bottom"/>
+            <w:hideMark/>
+          </w:tcPr>
+          <w:p>
+            <w:pPr>
+              <w:spacing w:after="0" w:line="270" w:lineRule="atLeast"/>
+              <w:rPr>
+                <w:rFonts w:ascii="Garamond" w:eastAsia="Times New Roman" w:hAnsi="Garamond" w:cs="Times New Roman"/>
+                <w:b/>
+                <w:bCs/>
+                <w:color w:val="000000"/>
+                <w:szCs w:val="24"/>
+                <w:lang w:eastAsia="it-IT"/>
+              </w:rPr>
+            </w:pPr>
+            <w:r>
+              <w:rPr>
+                <w:rFonts w:ascii="Garamond" w:eastAsia="Times New Roman" w:hAnsi="Garamond" w:cs="Times New Roman"/>
+                <w:b/>
+                <w:bCs/>
+                <w:color w:val="000000"/>
+                <w:szCs w:val="24"/>
+                <w:lang w:eastAsia="it-IT"/>
+              </w:rPr>
+              <w:t xml:space="preserve">Parametro:  </w:t>
+            </w:r>
+            <w:proofErr w:type="spellStart"/>
+            <w:r>
+              <w:rPr>
+                <w:rFonts w:ascii="Garamond" w:eastAsia="Times New Roman" w:hAnsi="Garamond" w:cs="Times New Roman"/>
+                <w:b/>
+                <w:bCs/>
+                <w:color w:val="000000"/>
+                <w:szCs w:val="24"/>
+                <w:lang w:eastAsia="it-IT"/>
+              </w:rPr>
+              <w:t>NomeSquadra</w:t>
+            </w:r>
+            <w:proofErr w:type="spellEnd"/>
+          </w:p>
+        </w:tc>
+        <w:tc>
+          <w:tcPr>
+            <w:tcW w:w="7207" w:type="dxa"/>
+            <w:tcBorders>
+              <w:top w:val="single" w:sz="6" w:space="0" w:color="000000"/>
+              <w:right w:val="single" w:sz="6" w:space="0" w:color="000000"/>
+            </w:tcBorders>
+            <w:vAlign w:val="bottom"/>
+            <w:hideMark/>
+          </w:tcPr>
+          <w:p>
+            <w:pPr>
+              <w:spacing w:after="0" w:line="15" w:lineRule="atLeast"/>
+              <w:rPr>
+                <w:rFonts w:ascii="Garamond" w:eastAsia="Times New Roman" w:hAnsi="Garamond" w:cs="Times New Roman"/>
+                <w:color w:val="000000"/>
+                <w:sz w:val="2"/>
+                <w:szCs w:val="2"/>
+                <w:lang w:eastAsia="it-IT"/>
+              </w:rPr>
+            </w:pPr>
+            <w:r>
+              <w:rPr>
+                <w:rFonts w:ascii="Garamond" w:eastAsia="Times New Roman" w:hAnsi="Garamond" w:cs="Times New Roman"/>
+                <w:color w:val="000000"/>
+                <w:sz w:val="2"/>
+                <w:szCs w:val="2"/>
+                <w:lang w:eastAsia="it-IT"/>
+              </w:rPr>
+              <w:t> </w:t>
+            </w:r>
+          </w:p>
+        </w:tc>
+      </w:tr>
+      <w:tr>
+        <w:trPr>
+          <w:trHeight w:val="465"/>
+          <w:tblCellSpacing w:w="0" w:type="dxa"/>
+        </w:trPr>
+        <w:tc>
+          <w:tcPr>
+            <w:tcW w:w="9630" w:type="dxa"/>
+            <w:gridSpan w:val="2"/>
+            <w:tcBorders>
+              <w:left w:val="single" w:sz="6" w:space="0" w:color="000000"/>
+              <w:right w:val="single" w:sz="6" w:space="0" w:color="000000"/>
+            </w:tcBorders>
+            <w:vAlign w:val="bottom"/>
+            <w:hideMark/>
+          </w:tcPr>
+          <w:p>
+            <w:pPr>
+              <w:spacing w:after="0" w:line="270" w:lineRule="atLeast"/>
+              <w:rPr>
+                <w:rFonts w:ascii="Garamond" w:eastAsia="Times New Roman" w:hAnsi="Garamond" w:cs="Times New Roman"/>
+                <w:color w:val="000000"/>
+                <w:szCs w:val="24"/>
+                <w:lang w:eastAsia="it-IT"/>
+              </w:rPr>
+            </w:pPr>
+            <w:r>
+              <w:rPr>
+                <w:rFonts w:ascii="Garamond" w:eastAsia="Times New Roman" w:hAnsi="Garamond" w:cs="Times New Roman"/>
+                <w:b/>
+                <w:bCs/>
+                <w:color w:val="000000"/>
+                <w:szCs w:val="24"/>
+                <w:lang w:eastAsia="it-IT"/>
+              </w:rPr>
+              <w:t>Formato: </w:t>
+            </w:r>
+            <w:r>
+              <w:rPr>
+                <w:bCs/>
+                <w:szCs w:val="24"/>
+              </w:rPr>
+              <w:t>^{4,50}</w:t>
+            </w:r>
+            <w:r>
+              <w:rPr>
+                <w:rFonts w:ascii="Tahoma" w:hAnsi="Tahoma" w:cs="Tahoma"/>
+                <w:color w:val="000000"/>
+                <w:sz w:val="20"/>
+                <w:shd w:val="clear" w:color="auto" w:fill="FFFFFF"/>
+              </w:rPr>
+              <w:t>$</w:t>
+            </w:r>
+          </w:p>
+        </w:tc>
+      </w:tr>
+      <w:tr>
+        <w:trPr>
+          <w:trHeight w:val="285"/>
+          <w:tblCellSpacing w:w="0" w:type="dxa"/>
+        </w:trPr>
+        <w:tc>
+          <w:tcPr>
+            <w:tcW w:w="2423" w:type="dxa"/>
+            <w:tcBorders>
+              <w:left w:val="single" w:sz="6" w:space="0" w:color="000000"/>
+              <w:bottom w:val="single" w:sz="6" w:space="0" w:color="000000"/>
+            </w:tcBorders>
+            <w:vAlign w:val="bottom"/>
+            <w:hideMark/>
+          </w:tcPr>
+          <w:p>
+            <w:pPr>
+              <w:spacing w:after="0" w:line="15" w:lineRule="atLeast"/>
+              <w:rPr>
+                <w:rFonts w:ascii="Garamond" w:eastAsia="Times New Roman" w:hAnsi="Garamond" w:cs="Times New Roman"/>
+                <w:color w:val="000000"/>
+                <w:sz w:val="2"/>
+                <w:szCs w:val="2"/>
+                <w:lang w:eastAsia="it-IT"/>
+              </w:rPr>
+            </w:pPr>
+            <w:r>
+              <w:rPr>
+                <w:rFonts w:ascii="Garamond" w:eastAsia="Times New Roman" w:hAnsi="Garamond" w:cs="Times New Roman"/>
+                <w:color w:val="000000"/>
+                <w:sz w:val="2"/>
+                <w:szCs w:val="2"/>
+                <w:lang w:eastAsia="it-IT"/>
+              </w:rPr>
+              <w:t> </w:t>
+            </w:r>
+          </w:p>
+        </w:tc>
+        <w:tc>
+          <w:tcPr>
+            <w:tcW w:w="7207" w:type="dxa"/>
+            <w:tcBorders>
+              <w:bottom w:val="single" w:sz="6" w:space="0" w:color="000000"/>
+              <w:right w:val="single" w:sz="6" w:space="0" w:color="000000"/>
+            </w:tcBorders>
+            <w:vAlign w:val="bottom"/>
+            <w:hideMark/>
+          </w:tcPr>
+          <w:p>
+            <w:pPr>
+              <w:spacing w:after="0" w:line="15" w:lineRule="atLeast"/>
+              <w:rPr>
+                <w:rFonts w:ascii="Garamond" w:eastAsia="Times New Roman" w:hAnsi="Garamond" w:cs="Times New Roman"/>
+                <w:color w:val="000000"/>
+                <w:sz w:val="2"/>
+                <w:szCs w:val="2"/>
+                <w:lang w:eastAsia="it-IT"/>
+              </w:rPr>
+            </w:pPr>
+            <w:r>
+              <w:rPr>
+                <w:rFonts w:ascii="Garamond" w:eastAsia="Times New Roman" w:hAnsi="Garamond" w:cs="Times New Roman"/>
+                <w:color w:val="000000"/>
+                <w:sz w:val="2"/>
+                <w:szCs w:val="2"/>
+                <w:lang w:eastAsia="it-IT"/>
+              </w:rPr>
+              <w:t> </w:t>
+            </w:r>
+          </w:p>
+        </w:tc>
+      </w:tr>
+      <w:tr>
+        <w:trPr>
+          <w:trHeight w:val="405"/>
+          <w:tblCellSpacing w:w="0" w:type="dxa"/>
+        </w:trPr>
+        <w:tc>
+          <w:tcPr>
+            <w:tcW w:w="2423" w:type="dxa"/>
+            <w:tcBorders>
+              <w:left w:val="single" w:sz="6" w:space="0" w:color="000000"/>
+              <w:right w:val="single" w:sz="6" w:space="0" w:color="000000"/>
+            </w:tcBorders>
+            <w:vAlign w:val="bottom"/>
+            <w:hideMark/>
+          </w:tcPr>
+          <w:p>
+            <w:pPr>
+              <w:spacing w:after="0" w:line="270" w:lineRule="atLeast"/>
+              <w:rPr>
+                <w:rFonts w:ascii="Garamond" w:eastAsia="Times New Roman" w:hAnsi="Garamond" w:cs="Times New Roman"/>
+                <w:b/>
+                <w:bCs/>
+                <w:color w:val="000000"/>
+                <w:szCs w:val="24"/>
+                <w:lang w:eastAsia="it-IT"/>
+              </w:rPr>
+            </w:pPr>
+            <w:r>
+              <w:rPr>
+                <w:rFonts w:ascii="Garamond" w:eastAsia="Times New Roman" w:hAnsi="Garamond" w:cs="Times New Roman"/>
+                <w:b/>
+                <w:bCs/>
+                <w:color w:val="000000"/>
+                <w:szCs w:val="24"/>
+                <w:lang w:eastAsia="it-IT"/>
+              </w:rPr>
+              <w:t>Lunghezza[FN</w:t>
+            </w:r>
+            <w:r>
+              <w:rPr>
+                <w:rFonts w:ascii="Garamond" w:eastAsia="Times New Roman" w:hAnsi="Garamond" w:cs="Times New Roman"/>
+                <w:b/>
+                <w:bCs/>
+                <w:color w:val="000000"/>
+                <w:szCs w:val="24"/>
+                <w:lang w:eastAsia="it-IT"/>
+              </w:rPr>
+              <w:t>S</w:t>
+            </w:r>
+            <w:r>
+              <w:rPr>
+                <w:rFonts w:ascii="Garamond" w:eastAsia="Times New Roman" w:hAnsi="Garamond" w:cs="Times New Roman"/>
+                <w:b/>
+                <w:bCs/>
+                <w:color w:val="000000"/>
+                <w:szCs w:val="24"/>
+                <w:lang w:eastAsia="it-IT"/>
+              </w:rPr>
+              <w:t>]</w:t>
+            </w:r>
+          </w:p>
+        </w:tc>
+        <w:tc>
+          <w:tcPr>
+            <w:tcW w:w="7207" w:type="dxa"/>
+            <w:tcBorders>
+              <w:right w:val="single" w:sz="6" w:space="0" w:color="000000"/>
+            </w:tcBorders>
+            <w:vAlign w:val="bottom"/>
+            <w:hideMark/>
+          </w:tcPr>
+          <w:p>
+            <w:pPr>
+              <w:pStyle w:val="Paragrafoelenco"/>
+              <w:numPr>
+                <w:ilvl w:val="0"/>
+                <w:numId w:val="48"/>
+              </w:numPr>
+              <w:spacing w:after="0" w:line="270" w:lineRule="atLeast"/>
+              <w:rPr>
+                <w:rFonts w:ascii="Garamond" w:eastAsia="Times New Roman" w:hAnsi="Garamond" w:cs="Times New Roman"/>
+                <w:color w:val="000000"/>
+                <w:szCs w:val="24"/>
+                <w:lang w:eastAsia="it-IT"/>
+              </w:rPr>
+            </w:pPr>
+            <w:r>
+              <w:rPr>
+                <w:rFonts w:ascii="Garamond" w:eastAsia="Times New Roman" w:hAnsi="Garamond" w:cs="Times New Roman"/>
+                <w:color w:val="000000"/>
+                <w:szCs w:val="24"/>
+                <w:lang w:eastAsia="it-IT"/>
+              </w:rPr>
+              <w:t>&lt;4 OR &gt;50 [</w:t>
+            </w:r>
+            <w:proofErr w:type="spellStart"/>
+            <w:r>
+              <w:rPr>
+                <w:rFonts w:ascii="Garamond" w:eastAsia="Times New Roman" w:hAnsi="Garamond" w:cs="Times New Roman"/>
+                <w:color w:val="000000"/>
+                <w:szCs w:val="24"/>
+                <w:lang w:eastAsia="it-IT"/>
+              </w:rPr>
+              <w:t>error</w:t>
+            </w:r>
+            <w:proofErr w:type="spellEnd"/>
+            <w:r>
+              <w:rPr>
+                <w:rFonts w:ascii="Garamond" w:eastAsia="Times New Roman" w:hAnsi="Garamond" w:cs="Times New Roman"/>
+                <w:color w:val="000000"/>
+                <w:szCs w:val="24"/>
+                <w:lang w:eastAsia="it-IT"/>
+              </w:rPr>
+              <w:t>]</w:t>
+            </w:r>
+          </w:p>
+        </w:tc>
+      </w:tr>
+      <w:tr>
+        <w:trPr>
+          <w:trHeight w:val="435"/>
+          <w:tblCellSpacing w:w="0" w:type="dxa"/>
+        </w:trPr>
+        <w:tc>
+          <w:tcPr>
+            <w:tcW w:w="2423" w:type="dxa"/>
+            <w:tcBorders>
+              <w:left w:val="single" w:sz="6" w:space="0" w:color="000000"/>
+              <w:right w:val="single" w:sz="6" w:space="0" w:color="000000"/>
+            </w:tcBorders>
+            <w:vAlign w:val="bottom"/>
+            <w:hideMark/>
+          </w:tcPr>
+          <w:p>
+            <w:pPr>
+              <w:spacing w:after="0" w:line="15" w:lineRule="atLeast"/>
+              <w:rPr>
+                <w:rFonts w:ascii="Garamond" w:eastAsia="Times New Roman" w:hAnsi="Garamond" w:cs="Times New Roman"/>
+                <w:color w:val="000000"/>
+                <w:sz w:val="2"/>
+                <w:szCs w:val="2"/>
+                <w:lang w:eastAsia="it-IT"/>
+              </w:rPr>
+            </w:pPr>
+            <w:r>
+              <w:rPr>
+                <w:rFonts w:ascii="Garamond" w:eastAsia="Times New Roman" w:hAnsi="Garamond" w:cs="Times New Roman"/>
+                <w:color w:val="000000"/>
+                <w:sz w:val="2"/>
+                <w:szCs w:val="2"/>
+                <w:lang w:eastAsia="it-IT"/>
+              </w:rPr>
+              <w:t> </w:t>
+            </w:r>
+          </w:p>
+        </w:tc>
+        <w:tc>
+          <w:tcPr>
+            <w:tcW w:w="7207" w:type="dxa"/>
+            <w:tcBorders>
+              <w:right w:val="single" w:sz="6" w:space="0" w:color="000000"/>
+            </w:tcBorders>
+            <w:vAlign w:val="bottom"/>
+            <w:hideMark/>
+          </w:tcPr>
+          <w:p>
+            <w:pPr>
+              <w:pStyle w:val="Paragrafoelenco"/>
+              <w:numPr>
+                <w:ilvl w:val="0"/>
+                <w:numId w:val="48"/>
+              </w:numPr>
+              <w:spacing w:after="0" w:line="270" w:lineRule="atLeast"/>
+              <w:rPr>
+                <w:rFonts w:ascii="Garamond" w:eastAsia="Times New Roman" w:hAnsi="Garamond" w:cs="Times New Roman"/>
+                <w:color w:val="000000"/>
+                <w:szCs w:val="24"/>
+                <w:lang w:eastAsia="it-IT"/>
+              </w:rPr>
+            </w:pPr>
+            <w:r>
+              <w:rPr>
+                <w:rFonts w:ascii="Garamond" w:eastAsia="Times New Roman" w:hAnsi="Garamond" w:cs="Times New Roman"/>
+                <w:color w:val="000000"/>
+                <w:szCs w:val="24"/>
+                <w:lang w:eastAsia="it-IT"/>
+              </w:rPr>
+              <w:t>&gt;=4 and &lt;= 50 [</w:t>
+            </w:r>
+            <w:proofErr w:type="spellStart"/>
+            <w:r>
+              <w:rPr>
+                <w:rFonts w:ascii="Garamond" w:eastAsia="Times New Roman" w:hAnsi="Garamond" w:cs="Times New Roman"/>
+                <w:color w:val="000000"/>
+                <w:szCs w:val="24"/>
+                <w:lang w:eastAsia="it-IT"/>
+              </w:rPr>
+              <w:t>property</w:t>
+            </w:r>
+            <w:proofErr w:type="spellEnd"/>
+            <w:r>
+              <w:rPr>
+                <w:rFonts w:ascii="Garamond" w:eastAsia="Times New Roman" w:hAnsi="Garamond" w:cs="Times New Roman"/>
+                <w:color w:val="000000"/>
+                <w:szCs w:val="24"/>
+                <w:lang w:eastAsia="it-IT"/>
+              </w:rPr>
+              <w:t xml:space="preserve"> </w:t>
+            </w:r>
+            <w:proofErr w:type="spellStart"/>
+            <w:r>
+              <w:rPr>
+                <w:rFonts w:ascii="Garamond" w:eastAsia="Times New Roman" w:hAnsi="Garamond" w:cs="Times New Roman"/>
+                <w:color w:val="000000"/>
+                <w:szCs w:val="24"/>
+                <w:lang w:eastAsia="it-IT"/>
+              </w:rPr>
+              <w:t>lunghezzaLU_OK</w:t>
+            </w:r>
+            <w:proofErr w:type="spellEnd"/>
+            <w:r>
+              <w:rPr>
+                <w:rFonts w:ascii="Garamond" w:eastAsia="Times New Roman" w:hAnsi="Garamond" w:cs="Times New Roman"/>
+                <w:color w:val="000000"/>
+                <w:szCs w:val="24"/>
+                <w:lang w:eastAsia="it-IT"/>
+              </w:rPr>
+              <w:t>]</w:t>
+            </w:r>
+          </w:p>
+        </w:tc>
+      </w:tr>
+      <w:tr>
+        <w:trPr>
+          <w:trHeight w:val="240"/>
+          <w:tblCellSpacing w:w="0" w:type="dxa"/>
+        </w:trPr>
+        <w:tc>
+          <w:tcPr>
+            <w:tcW w:w="2423" w:type="dxa"/>
+            <w:tcBorders>
+              <w:left w:val="single" w:sz="6" w:space="0" w:color="000000"/>
+              <w:bottom w:val="single" w:sz="6" w:space="0" w:color="000000"/>
+              <w:right w:val="single" w:sz="6" w:space="0" w:color="000000"/>
+            </w:tcBorders>
+            <w:vAlign w:val="bottom"/>
+            <w:hideMark/>
+          </w:tcPr>
+          <w:p>
+            <w:pPr>
+              <w:spacing w:after="0" w:line="240" w:lineRule="atLeast"/>
+              <w:rPr>
+                <w:rFonts w:ascii="Garamond" w:eastAsia="Times New Roman" w:hAnsi="Garamond" w:cs="Times New Roman"/>
+                <w:color w:val="000000"/>
+                <w:sz w:val="2"/>
+                <w:szCs w:val="2"/>
+                <w:lang w:eastAsia="it-IT"/>
+              </w:rPr>
+            </w:pPr>
+            <w:r>
+              <w:rPr>
+                <w:rFonts w:ascii="Garamond" w:eastAsia="Times New Roman" w:hAnsi="Garamond" w:cs="Times New Roman"/>
+                <w:color w:val="000000"/>
+                <w:sz w:val="2"/>
+                <w:szCs w:val="2"/>
+                <w:lang w:eastAsia="it-IT"/>
+              </w:rPr>
+              <w:t> </w:t>
+            </w:r>
+          </w:p>
+        </w:tc>
+        <w:tc>
+          <w:tcPr>
+            <w:tcW w:w="7207" w:type="dxa"/>
+            <w:tcBorders>
+              <w:bottom w:val="single" w:sz="6" w:space="0" w:color="000000"/>
+              <w:right w:val="single" w:sz="6" w:space="0" w:color="000000"/>
+            </w:tcBorders>
+            <w:vAlign w:val="bottom"/>
+            <w:hideMark/>
+          </w:tcPr>
+          <w:p>
+            <w:pPr>
+              <w:spacing w:after="0" w:line="240" w:lineRule="atLeast"/>
+              <w:rPr>
+                <w:rFonts w:ascii="Garamond" w:eastAsia="Times New Roman" w:hAnsi="Garamond" w:cs="Times New Roman"/>
+                <w:color w:val="000000"/>
+                <w:sz w:val="2"/>
+                <w:szCs w:val="2"/>
+                <w:lang w:eastAsia="it-IT"/>
+              </w:rPr>
+            </w:pPr>
+            <w:r>
+              <w:rPr>
+                <w:rFonts w:ascii="Garamond" w:eastAsia="Times New Roman" w:hAnsi="Garamond" w:cs="Times New Roman"/>
+                <w:color w:val="000000"/>
+                <w:sz w:val="2"/>
+                <w:szCs w:val="2"/>
+                <w:lang w:eastAsia="it-IT"/>
+              </w:rPr>
+              <w:t> </w:t>
+            </w:r>
+          </w:p>
+        </w:tc>
+      </w:tr>
+    </w:tbl>
+    <w:p>
+      <w:pPr>
+        <w:pStyle w:val="Paragrafoelenco"/>
+        <w:ind w:left="1080"/>
+        <w:rPr>
+          <w:b/>
+          <w:sz w:val="28"/>
+          <w:szCs w:val="28"/>
+        </w:rPr>
+      </w:pPr>
+    </w:p>
+    <w:p>
+      <w:pPr>
+        <w:pStyle w:val="Paragrafoelenco"/>
+        <w:ind w:left="1080"/>
+        <w:rPr>
+          <w:b/>
+          <w:sz w:val="28"/>
+          <w:szCs w:val="28"/>
+        </w:rPr>
+      </w:pPr>
+    </w:p>
+    <w:tbl>
+      <w:tblPr>
+        <w:tblW w:w="9630" w:type="dxa"/>
+        <w:tblCellSpacing w:w="0" w:type="dxa"/>
+        <w:tblCellMar>
+          <w:left w:w="0" w:type="dxa"/>
+          <w:right w:w="0" w:type="dxa"/>
+        </w:tblCellMar>
+        <w:tblLook w:val="04A0" w:firstRow="1" w:lastRow="0" w:firstColumn="1" w:lastColumn="0" w:noHBand="0" w:noVBand="1"/>
+      </w:tblPr>
+      <w:tblGrid>
+        <w:gridCol w:w="2423"/>
+        <w:gridCol w:w="7207"/>
+      </w:tblGrid>
+      <w:tr>
+        <w:trPr>
+          <w:trHeight w:val="345"/>
+          <w:tblCellSpacing w:w="0" w:type="dxa"/>
+        </w:trPr>
+        <w:tc>
+          <w:tcPr>
+            <w:tcW w:w="2423" w:type="dxa"/>
+            <w:tcBorders>
+              <w:top w:val="single" w:sz="6" w:space="0" w:color="000000"/>
+              <w:left w:val="single" w:sz="6" w:space="0" w:color="000000"/>
+            </w:tcBorders>
+            <w:vAlign w:val="bottom"/>
+            <w:hideMark/>
+          </w:tcPr>
+          <w:p>
+            <w:pPr>
+              <w:spacing w:after="0" w:line="270" w:lineRule="atLeast"/>
+              <w:rPr>
+                <w:rFonts w:ascii="Garamond" w:eastAsia="Times New Roman" w:hAnsi="Garamond" w:cs="Times New Roman"/>
+                <w:b/>
+                <w:bCs/>
+                <w:color w:val="000000"/>
+                <w:szCs w:val="24"/>
+                <w:lang w:eastAsia="it-IT"/>
+              </w:rPr>
+            </w:pPr>
+            <w:r>
+              <w:rPr>
+                <w:rFonts w:ascii="Garamond" w:eastAsia="Times New Roman" w:hAnsi="Garamond" w:cs="Times New Roman"/>
+                <w:b/>
+                <w:bCs/>
+                <w:color w:val="000000"/>
+                <w:szCs w:val="24"/>
+                <w:lang w:eastAsia="it-IT"/>
+              </w:rPr>
+              <w:t>Parametro: </w:t>
+            </w:r>
+            <w:r>
+              <w:rPr>
+                <w:rFonts w:ascii="Garamond" w:eastAsia="Times New Roman" w:hAnsi="Garamond" w:cs="Times New Roman"/>
+                <w:b/>
+                <w:bCs/>
+                <w:color w:val="000000"/>
+                <w:szCs w:val="24"/>
+                <w:lang w:eastAsia="it-IT"/>
+              </w:rPr>
+              <w:t>Logo</w:t>
+            </w:r>
+          </w:p>
+        </w:tc>
+        <w:tc>
+          <w:tcPr>
+            <w:tcW w:w="7207" w:type="dxa"/>
+            <w:tcBorders>
+              <w:top w:val="single" w:sz="6" w:space="0" w:color="000000"/>
+              <w:right w:val="single" w:sz="6" w:space="0" w:color="000000"/>
+            </w:tcBorders>
+            <w:vAlign w:val="bottom"/>
+            <w:hideMark/>
+          </w:tcPr>
+          <w:p>
+            <w:pPr>
+              <w:spacing w:after="0" w:line="15" w:lineRule="atLeast"/>
+              <w:rPr>
+                <w:rFonts w:ascii="Garamond" w:eastAsia="Times New Roman" w:hAnsi="Garamond" w:cs="Times New Roman"/>
+                <w:color w:val="000000"/>
+                <w:sz w:val="2"/>
+                <w:szCs w:val="2"/>
+                <w:lang w:eastAsia="it-IT"/>
+              </w:rPr>
+            </w:pPr>
+            <w:r>
+              <w:rPr>
+                <w:rFonts w:ascii="Garamond" w:eastAsia="Times New Roman" w:hAnsi="Garamond" w:cs="Times New Roman"/>
+                <w:color w:val="000000"/>
+                <w:sz w:val="2"/>
+                <w:szCs w:val="2"/>
+                <w:lang w:eastAsia="it-IT"/>
+              </w:rPr>
+              <w:t> </w:t>
+            </w:r>
+          </w:p>
+        </w:tc>
+      </w:tr>
+      <w:tr>
+        <w:trPr>
+          <w:trHeight w:val="465"/>
+          <w:tblCellSpacing w:w="0" w:type="dxa"/>
+        </w:trPr>
+        <w:tc>
+          <w:tcPr>
+            <w:tcW w:w="9630" w:type="dxa"/>
+            <w:gridSpan w:val="2"/>
+            <w:tcBorders>
+              <w:left w:val="single" w:sz="6" w:space="0" w:color="000000"/>
+              <w:right w:val="single" w:sz="6" w:space="0" w:color="000000"/>
+            </w:tcBorders>
+            <w:vAlign w:val="bottom"/>
+            <w:hideMark/>
+          </w:tcPr>
+          <w:p>
+            <w:pPr>
+              <w:spacing w:after="0" w:line="270" w:lineRule="atLeast"/>
+              <w:rPr>
+                <w:rFonts w:ascii="Garamond" w:eastAsia="Times New Roman" w:hAnsi="Garamond" w:cs="Times New Roman"/>
+                <w:color w:val="000000"/>
+                <w:szCs w:val="24"/>
+                <w:u w:val="single"/>
+                <w:lang w:eastAsia="it-IT"/>
+              </w:rPr>
+            </w:pPr>
+            <w:r>
+              <w:rPr>
+                <w:rFonts w:ascii="Garamond" w:eastAsia="Times New Roman" w:hAnsi="Garamond" w:cs="Times New Roman"/>
+                <w:b/>
+                <w:bCs/>
+                <w:color w:val="000000"/>
+                <w:szCs w:val="24"/>
+                <w:lang w:eastAsia="it-IT"/>
+              </w:rPr>
+              <w:t>Formato: </w:t>
+            </w:r>
+            <w:r>
+              <w:rPr>
+                <w:bCs/>
+                <w:szCs w:val="24"/>
+              </w:rPr>
+              <w:t>([^\s]+(\.(?i)(</w:t>
+            </w:r>
+            <w:proofErr w:type="spellStart"/>
+            <w:r>
+              <w:rPr>
+                <w:bCs/>
+                <w:szCs w:val="24"/>
+              </w:rPr>
+              <w:t>jpg|png|img</w:t>
+            </w:r>
+            <w:proofErr w:type="spellEnd"/>
+            <w:r>
+              <w:rPr>
+                <w:bCs/>
+                <w:szCs w:val="24"/>
+              </w:rPr>
+              <w:t>|</w:t>
+            </w:r>
+            <w:r>
+              <w:rPr>
+                <w:bCs/>
+                <w:szCs w:val="24"/>
+              </w:rPr>
+              <w:t>))$)</w:t>
+            </w:r>
+          </w:p>
+        </w:tc>
+      </w:tr>
+      <w:tr>
+        <w:trPr>
+          <w:trHeight w:val="285"/>
+          <w:tblCellSpacing w:w="0" w:type="dxa"/>
+        </w:trPr>
+        <w:tc>
+          <w:tcPr>
+            <w:tcW w:w="2423" w:type="dxa"/>
+            <w:tcBorders>
+              <w:left w:val="single" w:sz="6" w:space="0" w:color="000000"/>
+              <w:bottom w:val="single" w:sz="6" w:space="0" w:color="000000"/>
+            </w:tcBorders>
+            <w:vAlign w:val="bottom"/>
+            <w:hideMark/>
+          </w:tcPr>
+          <w:p>
+            <w:pPr>
+              <w:spacing w:after="0" w:line="15" w:lineRule="atLeast"/>
+              <w:rPr>
+                <w:rFonts w:ascii="Garamond" w:eastAsia="Times New Roman" w:hAnsi="Garamond" w:cs="Times New Roman"/>
+                <w:color w:val="000000"/>
+                <w:sz w:val="2"/>
+                <w:szCs w:val="2"/>
+                <w:lang w:eastAsia="it-IT"/>
+              </w:rPr>
+            </w:pPr>
+            <w:r>
+              <w:rPr>
+                <w:rFonts w:ascii="Garamond" w:eastAsia="Times New Roman" w:hAnsi="Garamond" w:cs="Times New Roman"/>
+                <w:color w:val="000000"/>
+                <w:sz w:val="2"/>
+                <w:szCs w:val="2"/>
+                <w:lang w:eastAsia="it-IT"/>
+              </w:rPr>
+              <w:t> </w:t>
+            </w:r>
+          </w:p>
+        </w:tc>
+        <w:tc>
+          <w:tcPr>
+            <w:tcW w:w="7207" w:type="dxa"/>
+            <w:tcBorders>
+              <w:bottom w:val="single" w:sz="6" w:space="0" w:color="000000"/>
+              <w:right w:val="single" w:sz="6" w:space="0" w:color="000000"/>
+            </w:tcBorders>
+            <w:vAlign w:val="bottom"/>
+            <w:hideMark/>
+          </w:tcPr>
+          <w:p>
+            <w:pPr>
+              <w:spacing w:after="0" w:line="15" w:lineRule="atLeast"/>
+              <w:rPr>
+                <w:rFonts w:ascii="Garamond" w:eastAsia="Times New Roman" w:hAnsi="Garamond" w:cs="Times New Roman"/>
+                <w:color w:val="000000"/>
+                <w:sz w:val="2"/>
+                <w:szCs w:val="2"/>
+                <w:lang w:eastAsia="it-IT"/>
+              </w:rPr>
+            </w:pPr>
+            <w:r>
+              <w:rPr>
+                <w:rFonts w:ascii="Garamond" w:eastAsia="Times New Roman" w:hAnsi="Garamond" w:cs="Times New Roman"/>
+                <w:color w:val="000000"/>
+                <w:sz w:val="2"/>
+                <w:szCs w:val="2"/>
+                <w:lang w:eastAsia="it-IT"/>
+              </w:rPr>
+              <w:t> </w:t>
+            </w:r>
+          </w:p>
+        </w:tc>
+      </w:tr>
+      <w:tr>
+        <w:trPr>
+          <w:trHeight w:val="405"/>
+          <w:tblCellSpacing w:w="0" w:type="dxa"/>
+        </w:trPr>
+        <w:tc>
+          <w:tcPr>
+            <w:tcW w:w="2423" w:type="dxa"/>
+            <w:tcBorders>
+              <w:left w:val="single" w:sz="6" w:space="0" w:color="000000"/>
+              <w:right w:val="single" w:sz="6" w:space="0" w:color="000000"/>
+            </w:tcBorders>
+            <w:vAlign w:val="bottom"/>
+            <w:hideMark/>
+          </w:tcPr>
+          <w:p>
+            <w:pPr>
+              <w:spacing w:after="0" w:line="270" w:lineRule="atLeast"/>
+              <w:rPr>
+                <w:rFonts w:ascii="Garamond" w:eastAsia="Times New Roman" w:hAnsi="Garamond" w:cs="Times New Roman"/>
+                <w:b/>
+                <w:bCs/>
+                <w:color w:val="000000"/>
+                <w:szCs w:val="24"/>
+                <w:lang w:eastAsia="it-IT"/>
+              </w:rPr>
+            </w:pPr>
+            <w:r>
+              <w:rPr>
+                <w:rFonts w:ascii="Garamond" w:eastAsia="Times New Roman" w:hAnsi="Garamond" w:cs="Times New Roman"/>
+                <w:b/>
+                <w:bCs/>
+                <w:color w:val="000000"/>
+                <w:szCs w:val="24"/>
+                <w:lang w:eastAsia="it-IT"/>
+              </w:rPr>
+              <w:t>Formato[FL</w:t>
+            </w:r>
+            <w:r>
+              <w:rPr>
+                <w:rFonts w:ascii="Garamond" w:eastAsia="Times New Roman" w:hAnsi="Garamond" w:cs="Times New Roman"/>
+                <w:b/>
+                <w:bCs/>
+                <w:color w:val="000000"/>
+                <w:szCs w:val="24"/>
+                <w:lang w:eastAsia="it-IT"/>
+              </w:rPr>
+              <w:t>]</w:t>
+            </w:r>
+          </w:p>
+        </w:tc>
+        <w:tc>
+          <w:tcPr>
+            <w:tcW w:w="7207" w:type="dxa"/>
+            <w:tcBorders>
+              <w:right w:val="single" w:sz="6" w:space="0" w:color="000000"/>
+            </w:tcBorders>
+            <w:vAlign w:val="bottom"/>
+            <w:hideMark/>
+          </w:tcPr>
+          <w:p>
+            <w:pPr>
+              <w:pStyle w:val="Paragrafoelenco"/>
+              <w:numPr>
+                <w:ilvl w:val="0"/>
+                <w:numId w:val="49"/>
+              </w:numPr>
+              <w:spacing w:after="0" w:line="270" w:lineRule="atLeast"/>
+              <w:rPr>
+                <w:rFonts w:ascii="Garamond" w:eastAsia="Times New Roman" w:hAnsi="Garamond" w:cs="Times New Roman"/>
+                <w:color w:val="000000"/>
+                <w:szCs w:val="24"/>
+                <w:lang w:eastAsia="it-IT"/>
+              </w:rPr>
+            </w:pPr>
+            <w:r>
+              <w:rPr>
+                <w:rFonts w:ascii="Garamond" w:eastAsia="Times New Roman" w:hAnsi="Garamond" w:cs="Times New Roman"/>
+                <w:color w:val="000000"/>
+                <w:szCs w:val="24"/>
+                <w:lang w:eastAsia="it-IT"/>
+              </w:rPr>
+              <w:t>Non rispetta il formato [</w:t>
+            </w:r>
+            <w:proofErr w:type="spellStart"/>
+            <w:r>
+              <w:rPr>
+                <w:rFonts w:ascii="Garamond" w:eastAsia="Times New Roman" w:hAnsi="Garamond" w:cs="Times New Roman"/>
+                <w:color w:val="000000"/>
+                <w:szCs w:val="24"/>
+                <w:lang w:eastAsia="it-IT"/>
+              </w:rPr>
+              <w:t>error</w:t>
+            </w:r>
+            <w:proofErr w:type="spellEnd"/>
+            <w:r>
+              <w:rPr>
+                <w:rFonts w:ascii="Garamond" w:eastAsia="Times New Roman" w:hAnsi="Garamond" w:cs="Times New Roman"/>
+                <w:color w:val="000000"/>
+                <w:szCs w:val="24"/>
+                <w:lang w:eastAsia="it-IT"/>
+              </w:rPr>
+              <w:t>]</w:t>
+            </w:r>
+          </w:p>
+          <w:p>
+            <w:pPr>
+              <w:pStyle w:val="Paragrafoelenco"/>
+              <w:numPr>
+                <w:ilvl w:val="0"/>
+                <w:numId w:val="49"/>
+              </w:numPr>
+              <w:spacing w:after="0" w:line="270" w:lineRule="atLeast"/>
+              <w:rPr>
+                <w:rFonts w:ascii="Garamond" w:eastAsia="Times New Roman" w:hAnsi="Garamond" w:cs="Times New Roman"/>
+                <w:color w:val="000000"/>
+                <w:szCs w:val="24"/>
+                <w:lang w:eastAsia="it-IT"/>
+              </w:rPr>
+            </w:pPr>
+            <w:r>
+              <w:rPr>
+                <w:rFonts w:ascii="Garamond" w:eastAsia="Times New Roman" w:hAnsi="Garamond" w:cs="Times New Roman"/>
+                <w:color w:val="000000"/>
+                <w:szCs w:val="24"/>
+                <w:lang w:eastAsia="it-IT"/>
+              </w:rPr>
+              <w:t>Rispetta il formato [</w:t>
+            </w:r>
+            <w:proofErr w:type="spellStart"/>
+            <w:r>
+              <w:rPr>
+                <w:rFonts w:ascii="Garamond" w:eastAsia="Times New Roman" w:hAnsi="Garamond" w:cs="Times New Roman"/>
+                <w:color w:val="000000"/>
+                <w:szCs w:val="24"/>
+                <w:lang w:eastAsia="it-IT"/>
+              </w:rPr>
+              <w:t>ifFormatoFL_OK</w:t>
+            </w:r>
+            <w:proofErr w:type="spellEnd"/>
+            <w:r>
+              <w:rPr>
+                <w:rFonts w:ascii="Garamond" w:eastAsia="Times New Roman" w:hAnsi="Garamond" w:cs="Times New Roman"/>
+                <w:color w:val="000000"/>
+                <w:szCs w:val="24"/>
+                <w:lang w:eastAsia="it-IT"/>
+              </w:rPr>
+              <w:t>] [</w:t>
+            </w:r>
+            <w:proofErr w:type="spellStart"/>
+            <w:r>
+              <w:rPr>
+                <w:rFonts w:ascii="Garamond" w:eastAsia="Times New Roman" w:hAnsi="Garamond" w:cs="Times New Roman"/>
+                <w:color w:val="000000"/>
+                <w:szCs w:val="24"/>
+                <w:lang w:eastAsia="it-IT"/>
+              </w:rPr>
+              <w:t>propertyformatoFL_OK</w:t>
+            </w:r>
+            <w:proofErr w:type="spellEnd"/>
+            <w:r>
+              <w:rPr>
+                <w:rFonts w:ascii="Garamond" w:eastAsia="Times New Roman" w:hAnsi="Garamond" w:cs="Times New Roman"/>
+                <w:color w:val="000000"/>
+                <w:szCs w:val="24"/>
+                <w:lang w:eastAsia="it-IT"/>
+              </w:rPr>
+              <w:t>],</w:t>
+            </w:r>
+          </w:p>
+        </w:tc>
+      </w:tr>
+      <w:tr>
+        <w:trPr>
+          <w:trHeight w:val="405"/>
+          <w:tblCellSpacing w:w="0" w:type="dxa"/>
+        </w:trPr>
+        <w:tc>
+          <w:tcPr>
+            <w:tcW w:w="2423" w:type="dxa"/>
+            <w:tcBorders>
+              <w:left w:val="single" w:sz="6" w:space="0" w:color="000000"/>
+              <w:right w:val="single" w:sz="6" w:space="0" w:color="000000"/>
+            </w:tcBorders>
+            <w:vAlign w:val="bottom"/>
+            <w:hideMark/>
+          </w:tcPr>
+          <w:p>
+            <w:pPr>
+              <w:spacing w:after="0" w:line="15" w:lineRule="atLeast"/>
+              <w:rPr>
+                <w:rFonts w:ascii="Garamond" w:eastAsia="Times New Roman" w:hAnsi="Garamond" w:cs="Times New Roman"/>
+                <w:color w:val="000000"/>
+                <w:sz w:val="2"/>
+                <w:szCs w:val="2"/>
+                <w:lang w:eastAsia="it-IT"/>
+              </w:rPr>
+            </w:pPr>
+            <w:r>
+              <w:rPr>
+                <w:rFonts w:ascii="Garamond" w:eastAsia="Times New Roman" w:hAnsi="Garamond" w:cs="Times New Roman"/>
+                <w:color w:val="000000"/>
+                <w:sz w:val="2"/>
+                <w:szCs w:val="2"/>
+                <w:lang w:eastAsia="it-IT"/>
+              </w:rPr>
+              <w:t> </w:t>
+            </w:r>
+          </w:p>
+        </w:tc>
+        <w:tc>
+          <w:tcPr>
+            <w:tcW w:w="7207" w:type="dxa"/>
+            <w:tcBorders>
+              <w:right w:val="single" w:sz="6" w:space="0" w:color="000000"/>
+            </w:tcBorders>
+            <w:vAlign w:val="bottom"/>
+            <w:hideMark/>
+          </w:tcPr>
+          <w:p>
+            <w:pPr>
+              <w:pStyle w:val="Paragrafoelenco"/>
+              <w:spacing w:after="0" w:line="270" w:lineRule="atLeast"/>
+              <w:rPr>
+                <w:rFonts w:ascii="Garamond" w:eastAsia="Times New Roman" w:hAnsi="Garamond" w:cs="Times New Roman"/>
+                <w:color w:val="000000"/>
+                <w:szCs w:val="24"/>
+                <w:lang w:eastAsia="it-IT"/>
+              </w:rPr>
+            </w:pPr>
+            <w:r>
+              <w:rPr>
+                <w:rFonts w:ascii="Garamond" w:eastAsia="Times New Roman" w:hAnsi="Garamond" w:cs="Times New Roman"/>
+                <w:color w:val="000000"/>
+                <w:szCs w:val="24"/>
+                <w:lang w:eastAsia="it-IT"/>
+              </w:rPr>
+              <w:t xml:space="preserve">rispetta il formato </w:t>
+            </w:r>
+            <w:r>
+              <w:rPr>
+                <w:szCs w:val="24"/>
+              </w:rPr>
+              <w:t>.</w:t>
+            </w:r>
+            <w:proofErr w:type="spellStart"/>
+            <w:r>
+              <w:rPr>
+                <w:szCs w:val="24"/>
+              </w:rPr>
+              <w:t>img</w:t>
+            </w:r>
+            <w:proofErr w:type="spellEnd"/>
+            <w:r>
+              <w:rPr>
+                <w:szCs w:val="24"/>
+              </w:rPr>
+              <w:t>, .</w:t>
+            </w:r>
+            <w:proofErr w:type="spellStart"/>
+            <w:r>
+              <w:rPr>
+                <w:szCs w:val="24"/>
+              </w:rPr>
+              <w:t>png</w:t>
+            </w:r>
+            <w:proofErr w:type="spellEnd"/>
+            <w:r>
+              <w:rPr>
+                <w:szCs w:val="24"/>
+              </w:rPr>
+              <w:t>, .</w:t>
+            </w:r>
+            <w:proofErr w:type="spellStart"/>
+            <w:r>
+              <w:rPr>
+                <w:szCs w:val="24"/>
+              </w:rPr>
+              <w:t>jpg</w:t>
+            </w:r>
+            <w:proofErr w:type="spellEnd"/>
+            <w:r>
+              <w:rPr>
+                <w:szCs w:val="24"/>
+              </w:rPr>
+              <w:t xml:space="preserve">, </w:t>
+            </w:r>
+            <w:proofErr w:type="spellStart"/>
+            <w:r>
+              <w:rPr>
+                <w:szCs w:val="24"/>
+              </w:rPr>
+              <w:t>null</w:t>
+            </w:r>
+            <w:proofErr w:type="spellEnd"/>
+            <w:r>
+              <w:rPr>
+                <w:szCs w:val="24"/>
+              </w:rPr>
+              <w:t>.</w:t>
+            </w:r>
+          </w:p>
+        </w:tc>
+      </w:tr>
+      <w:tr>
+        <w:trPr>
+          <w:trHeight w:val="405"/>
+          <w:tblCellSpacing w:w="0" w:type="dxa"/>
+        </w:trPr>
+        <w:tc>
+          <w:tcPr>
+            <w:tcW w:w="2423" w:type="dxa"/>
+            <w:tcBorders>
+              <w:left w:val="single" w:sz="6" w:space="0" w:color="000000"/>
+              <w:right w:val="single" w:sz="6" w:space="0" w:color="000000"/>
+            </w:tcBorders>
+            <w:vAlign w:val="bottom"/>
+            <w:hideMark/>
+          </w:tcPr>
+          <w:p>
+            <w:pPr>
+              <w:spacing w:after="0" w:line="15" w:lineRule="atLeast"/>
+              <w:rPr>
+                <w:rFonts w:ascii="Garamond" w:eastAsia="Times New Roman" w:hAnsi="Garamond" w:cs="Times New Roman"/>
+                <w:color w:val="000000"/>
+                <w:sz w:val="2"/>
+                <w:szCs w:val="2"/>
+                <w:lang w:eastAsia="it-IT"/>
+              </w:rPr>
+            </w:pPr>
+            <w:r>
+              <w:rPr>
+                <w:rFonts w:ascii="Garamond" w:eastAsia="Times New Roman" w:hAnsi="Garamond" w:cs="Times New Roman"/>
+                <w:color w:val="000000"/>
+                <w:sz w:val="2"/>
+                <w:szCs w:val="2"/>
+                <w:lang w:eastAsia="it-IT"/>
+              </w:rPr>
+              <w:t> </w:t>
+            </w:r>
+          </w:p>
+        </w:tc>
+        <w:tc>
+          <w:tcPr>
+            <w:tcW w:w="7207" w:type="dxa"/>
+            <w:tcBorders>
+              <w:right w:val="single" w:sz="6" w:space="0" w:color="000000"/>
+            </w:tcBorders>
+            <w:vAlign w:val="bottom"/>
+            <w:hideMark/>
+          </w:tcPr>
+          <w:p>
+            <w:pPr>
+              <w:pStyle w:val="Paragrafoelenco"/>
+              <w:spacing w:after="0" w:line="270" w:lineRule="atLeast"/>
+              <w:rPr>
+                <w:rFonts w:ascii="Garamond" w:eastAsia="Times New Roman" w:hAnsi="Garamond" w:cs="Times New Roman"/>
+                <w:color w:val="000000"/>
+                <w:szCs w:val="24"/>
+                <w:lang w:eastAsia="it-IT"/>
+              </w:rPr>
+            </w:pPr>
+          </w:p>
+        </w:tc>
+      </w:tr>
+      <w:tr>
+        <w:trPr>
+          <w:trHeight w:val="435"/>
+          <w:tblCellSpacing w:w="0" w:type="dxa"/>
+        </w:trPr>
+        <w:tc>
+          <w:tcPr>
+            <w:tcW w:w="2423" w:type="dxa"/>
+            <w:tcBorders>
+              <w:left w:val="single" w:sz="6" w:space="0" w:color="000000"/>
+              <w:right w:val="single" w:sz="6" w:space="0" w:color="000000"/>
+            </w:tcBorders>
+            <w:vAlign w:val="bottom"/>
+          </w:tcPr>
+          <w:p>
+            <w:pPr>
+              <w:spacing w:after="0" w:line="15" w:lineRule="atLeast"/>
+              <w:rPr>
+                <w:rFonts w:ascii="Garamond" w:eastAsia="Times New Roman" w:hAnsi="Garamond" w:cs="Times New Roman"/>
+                <w:color w:val="000000"/>
+                <w:sz w:val="2"/>
+                <w:szCs w:val="2"/>
+                <w:lang w:eastAsia="it-IT"/>
+              </w:rPr>
+            </w:pPr>
+          </w:p>
+        </w:tc>
+        <w:tc>
+          <w:tcPr>
+            <w:tcW w:w="7207" w:type="dxa"/>
+            <w:tcBorders>
+              <w:right w:val="single" w:sz="6" w:space="0" w:color="000000"/>
+            </w:tcBorders>
+            <w:vAlign w:val="bottom"/>
+          </w:tcPr>
+          <w:p>
+            <w:pPr>
+              <w:spacing w:after="0" w:line="270" w:lineRule="atLeast"/>
+              <w:rPr>
+                <w:rFonts w:ascii="Garamond" w:eastAsia="Times New Roman" w:hAnsi="Garamond" w:cs="Times New Roman"/>
+                <w:color w:val="000000"/>
+                <w:szCs w:val="24"/>
+                <w:lang w:eastAsia="it-IT"/>
+              </w:rPr>
+            </w:pPr>
+          </w:p>
+        </w:tc>
+      </w:tr>
+      <w:tr>
+        <w:trPr>
+          <w:trHeight w:val="240"/>
+          <w:tblCellSpacing w:w="0" w:type="dxa"/>
+        </w:trPr>
+        <w:tc>
+          <w:tcPr>
+            <w:tcW w:w="2423" w:type="dxa"/>
+            <w:tcBorders>
+              <w:left w:val="single" w:sz="6" w:space="0" w:color="000000"/>
+              <w:bottom w:val="single" w:sz="6" w:space="0" w:color="000000"/>
+              <w:right w:val="single" w:sz="6" w:space="0" w:color="000000"/>
+            </w:tcBorders>
+            <w:vAlign w:val="bottom"/>
+            <w:hideMark/>
+          </w:tcPr>
+          <w:p>
+            <w:pPr>
+              <w:spacing w:after="0" w:line="240" w:lineRule="atLeast"/>
+              <w:rPr>
+                <w:rFonts w:ascii="Garamond" w:eastAsia="Times New Roman" w:hAnsi="Garamond" w:cs="Times New Roman"/>
+                <w:color w:val="000000"/>
+                <w:sz w:val="2"/>
+                <w:szCs w:val="2"/>
+                <w:lang w:eastAsia="it-IT"/>
+              </w:rPr>
+            </w:pPr>
+            <w:r>
+              <w:rPr>
+                <w:rFonts w:ascii="Garamond" w:eastAsia="Times New Roman" w:hAnsi="Garamond" w:cs="Times New Roman"/>
+                <w:color w:val="000000"/>
+                <w:sz w:val="2"/>
+                <w:szCs w:val="2"/>
+                <w:lang w:eastAsia="it-IT"/>
+              </w:rPr>
+              <w:t> </w:t>
+            </w:r>
+          </w:p>
+        </w:tc>
+        <w:tc>
+          <w:tcPr>
+            <w:tcW w:w="7207" w:type="dxa"/>
+            <w:tcBorders>
+              <w:bottom w:val="single" w:sz="6" w:space="0" w:color="000000"/>
+              <w:right w:val="single" w:sz="6" w:space="0" w:color="000000"/>
+            </w:tcBorders>
+            <w:vAlign w:val="bottom"/>
+            <w:hideMark/>
+          </w:tcPr>
+          <w:p>
+            <w:pPr>
+              <w:spacing w:after="0" w:line="240" w:lineRule="atLeast"/>
+              <w:rPr>
+                <w:rFonts w:ascii="Garamond" w:eastAsia="Times New Roman" w:hAnsi="Garamond" w:cs="Times New Roman"/>
+                <w:color w:val="000000"/>
+                <w:sz w:val="2"/>
+                <w:szCs w:val="2"/>
+                <w:lang w:eastAsia="it-IT"/>
+              </w:rPr>
+            </w:pPr>
+            <w:r>
+              <w:rPr>
+                <w:rFonts w:ascii="Garamond" w:eastAsia="Times New Roman" w:hAnsi="Garamond" w:cs="Times New Roman"/>
+                <w:color w:val="000000"/>
+                <w:sz w:val="2"/>
+                <w:szCs w:val="2"/>
+                <w:lang w:eastAsia="it-IT"/>
+              </w:rPr>
+              <w:t> </w:t>
+            </w:r>
+          </w:p>
+        </w:tc>
+      </w:tr>
+    </w:tbl>
     <w:p>
       <w:pPr>
         <w:rPr>
@@ -48543,6 +49850,2149 @@
           <w:szCs w:val="28"/>
         </w:rPr>
       </w:pPr>
+    </w:p>
+    <w:p>
+      <w:pPr>
+        <w:pStyle w:val="Paragrafoelenco"/>
+        <w:ind w:left="1080"/>
+        <w:rPr>
+          <w:b/>
+          <w:sz w:val="28"/>
+          <w:szCs w:val="28"/>
+        </w:rPr>
+      </w:pPr>
+    </w:p>
+    <w:tbl>
+      <w:tblPr>
+        <w:tblW w:w="9630" w:type="dxa"/>
+        <w:tblCellSpacing w:w="0" w:type="dxa"/>
+        <w:tblInd w:w="30" w:type="dxa"/>
+        <w:tblCellMar>
+          <w:left w:w="0" w:type="dxa"/>
+          <w:right w:w="0" w:type="dxa"/>
+        </w:tblCellMar>
+        <w:tblLook w:val="04A0" w:firstRow="1" w:lastRow="0" w:firstColumn="1" w:lastColumn="0" w:noHBand="0" w:noVBand="1"/>
+      </w:tblPr>
+      <w:tblGrid>
+        <w:gridCol w:w="1168"/>
+        <w:gridCol w:w="2141"/>
+        <w:gridCol w:w="4100"/>
+        <w:gridCol w:w="898"/>
+        <w:gridCol w:w="338"/>
+        <w:gridCol w:w="901"/>
+        <w:gridCol w:w="84"/>
+      </w:tblGrid>
+      <w:tr>
+        <w:trPr>
+          <w:trHeight w:val="105"/>
+          <w:tblCellSpacing w:w="0" w:type="dxa"/>
+        </w:trPr>
+        <w:tc>
+          <w:tcPr>
+            <w:tcW w:w="1168" w:type="dxa"/>
+            <w:tcBorders>
+              <w:left w:val="single" w:sz="6" w:space="0" w:color="000000"/>
+              <w:right w:val="single" w:sz="6" w:space="0" w:color="000000"/>
+            </w:tcBorders>
+            <w:shd w:val="clear" w:color="auto" w:fill="3366FF"/>
+            <w:vAlign w:val="bottom"/>
+            <w:hideMark/>
+          </w:tcPr>
+          <w:p>
+            <w:pPr>
+              <w:spacing w:after="0" w:line="105" w:lineRule="atLeast"/>
+              <w:rPr>
+                <w:rFonts w:ascii="Garamond" w:eastAsia="Times New Roman" w:hAnsi="Garamond" w:cs="Times New Roman"/>
+                <w:color w:val="000000"/>
+                <w:sz w:val="2"/>
+                <w:szCs w:val="2"/>
+                <w:lang w:eastAsia="it-IT"/>
+              </w:rPr>
+            </w:pPr>
+            <w:r>
+              <w:rPr>
+                <w:rFonts w:ascii="Garamond" w:eastAsia="Times New Roman" w:hAnsi="Garamond" w:cs="Times New Roman"/>
+                <w:color w:val="000000"/>
+                <w:sz w:val="2"/>
+                <w:szCs w:val="2"/>
+                <w:lang w:eastAsia="it-IT"/>
+              </w:rPr>
+              <w:t> </w:t>
+            </w:r>
+          </w:p>
+        </w:tc>
+        <w:tc>
+          <w:tcPr>
+            <w:tcW w:w="2141" w:type="dxa"/>
+            <w:shd w:val="clear" w:color="auto" w:fill="3366FF"/>
+            <w:vAlign w:val="bottom"/>
+            <w:hideMark/>
+          </w:tcPr>
+          <w:p>
+            <w:pPr>
+              <w:spacing w:after="0" w:line="105" w:lineRule="atLeast"/>
+              <w:rPr>
+                <w:rFonts w:ascii="Garamond" w:eastAsia="Times New Roman" w:hAnsi="Garamond" w:cs="Times New Roman"/>
+                <w:color w:val="000000"/>
+                <w:sz w:val="2"/>
+                <w:szCs w:val="2"/>
+                <w:lang w:eastAsia="it-IT"/>
+              </w:rPr>
+            </w:pPr>
+            <w:r>
+              <w:rPr>
+                <w:rFonts w:ascii="Garamond" w:eastAsia="Times New Roman" w:hAnsi="Garamond" w:cs="Times New Roman"/>
+                <w:color w:val="000000"/>
+                <w:sz w:val="2"/>
+                <w:szCs w:val="2"/>
+                <w:lang w:eastAsia="it-IT"/>
+              </w:rPr>
+              <w:t> </w:t>
+            </w:r>
+          </w:p>
+        </w:tc>
+        <w:tc>
+          <w:tcPr>
+            <w:tcW w:w="4100" w:type="dxa"/>
+            <w:vMerge w:val="restart"/>
+            <w:shd w:val="clear" w:color="auto" w:fill="3366FF"/>
+            <w:vAlign w:val="bottom"/>
+            <w:hideMark/>
+          </w:tcPr>
+          <w:p>
+            <w:pPr>
+              <w:spacing w:after="0" w:line="105" w:lineRule="atLeast"/>
+              <w:rPr>
+                <w:rFonts w:ascii="Garamond" w:eastAsia="Times New Roman" w:hAnsi="Garamond" w:cs="Times New Roman"/>
+                <w:b/>
+                <w:bCs/>
+                <w:color w:val="FFFFFF"/>
+                <w:szCs w:val="24"/>
+                <w:lang w:eastAsia="it-IT"/>
+              </w:rPr>
+            </w:pPr>
+            <w:r>
+              <w:rPr>
+                <w:rFonts w:ascii="Garamond" w:eastAsia="Times New Roman" w:hAnsi="Garamond" w:cs="Times New Roman"/>
+                <w:b/>
+                <w:bCs/>
+                <w:color w:val="FFFFFF"/>
+                <w:szCs w:val="24"/>
+                <w:lang w:eastAsia="it-IT"/>
+              </w:rPr>
+              <w:t>Combinazione</w:t>
+            </w:r>
+          </w:p>
+        </w:tc>
+        <w:tc>
+          <w:tcPr>
+            <w:tcW w:w="898" w:type="dxa"/>
+            <w:tcBorders>
+              <w:right w:val="single" w:sz="6" w:space="0" w:color="000000"/>
+            </w:tcBorders>
+            <w:shd w:val="clear" w:color="auto" w:fill="3366FF"/>
+            <w:vAlign w:val="bottom"/>
+            <w:hideMark/>
+          </w:tcPr>
+          <w:p>
+            <w:pPr>
+              <w:spacing w:after="0" w:line="105" w:lineRule="atLeast"/>
+              <w:rPr>
+                <w:rFonts w:ascii="Garamond" w:eastAsia="Times New Roman" w:hAnsi="Garamond" w:cs="Times New Roman"/>
+                <w:color w:val="000000"/>
+                <w:sz w:val="2"/>
+                <w:szCs w:val="2"/>
+                <w:lang w:eastAsia="it-IT"/>
+              </w:rPr>
+            </w:pPr>
+            <w:r>
+              <w:rPr>
+                <w:rFonts w:ascii="Garamond" w:eastAsia="Times New Roman" w:hAnsi="Garamond" w:cs="Times New Roman"/>
+                <w:color w:val="000000"/>
+                <w:sz w:val="2"/>
+                <w:szCs w:val="2"/>
+                <w:lang w:eastAsia="it-IT"/>
+              </w:rPr>
+              <w:t> </w:t>
+            </w:r>
+          </w:p>
+        </w:tc>
+        <w:tc>
+          <w:tcPr>
+            <w:tcW w:w="338" w:type="dxa"/>
+            <w:shd w:val="clear" w:color="auto" w:fill="3366FF"/>
+            <w:vAlign w:val="bottom"/>
+            <w:hideMark/>
+          </w:tcPr>
+          <w:p>
+            <w:pPr>
+              <w:spacing w:after="0" w:line="105" w:lineRule="atLeast"/>
+              <w:rPr>
+                <w:rFonts w:ascii="Garamond" w:eastAsia="Times New Roman" w:hAnsi="Garamond" w:cs="Times New Roman"/>
+                <w:color w:val="000000"/>
+                <w:sz w:val="2"/>
+                <w:szCs w:val="2"/>
+                <w:lang w:eastAsia="it-IT"/>
+              </w:rPr>
+            </w:pPr>
+            <w:r>
+              <w:rPr>
+                <w:rFonts w:ascii="Garamond" w:eastAsia="Times New Roman" w:hAnsi="Garamond" w:cs="Times New Roman"/>
+                <w:color w:val="000000"/>
+                <w:sz w:val="2"/>
+                <w:szCs w:val="2"/>
+                <w:lang w:eastAsia="it-IT"/>
+              </w:rPr>
+              <w:t> </w:t>
+            </w:r>
+          </w:p>
+        </w:tc>
+        <w:tc>
+          <w:tcPr>
+            <w:tcW w:w="901" w:type="dxa"/>
+            <w:vMerge w:val="restart"/>
+            <w:shd w:val="clear" w:color="auto" w:fill="3366FF"/>
+            <w:vAlign w:val="bottom"/>
+            <w:hideMark/>
+          </w:tcPr>
+          <w:p>
+            <w:pPr>
+              <w:spacing w:after="0" w:line="105" w:lineRule="atLeast"/>
+              <w:rPr>
+                <w:rFonts w:ascii="Garamond" w:eastAsia="Times New Roman" w:hAnsi="Garamond" w:cs="Times New Roman"/>
+                <w:b/>
+                <w:bCs/>
+                <w:color w:val="FFFFFF"/>
+                <w:szCs w:val="24"/>
+                <w:lang w:eastAsia="it-IT"/>
+              </w:rPr>
+            </w:pPr>
+            <w:r>
+              <w:rPr>
+                <w:rFonts w:ascii="Garamond" w:eastAsia="Times New Roman" w:hAnsi="Garamond" w:cs="Times New Roman"/>
+                <w:b/>
+                <w:bCs/>
+                <w:color w:val="FFFFFF"/>
+                <w:szCs w:val="24"/>
+                <w:lang w:eastAsia="it-IT"/>
+              </w:rPr>
+              <w:t>Esito</w:t>
+            </w:r>
+          </w:p>
+        </w:tc>
+        <w:tc>
+          <w:tcPr>
+            <w:tcW w:w="84" w:type="dxa"/>
+            <w:tcBorders>
+              <w:right w:val="single" w:sz="6" w:space="0" w:color="000000"/>
+            </w:tcBorders>
+            <w:shd w:val="clear" w:color="auto" w:fill="3366FF"/>
+            <w:vAlign w:val="bottom"/>
+            <w:hideMark/>
+          </w:tcPr>
+          <w:p>
+            <w:pPr>
+              <w:spacing w:after="0" w:line="105" w:lineRule="atLeast"/>
+              <w:rPr>
+                <w:rFonts w:ascii="Garamond" w:eastAsia="Times New Roman" w:hAnsi="Garamond" w:cs="Times New Roman"/>
+                <w:color w:val="000000"/>
+                <w:sz w:val="2"/>
+                <w:szCs w:val="2"/>
+                <w:lang w:eastAsia="it-IT"/>
+              </w:rPr>
+            </w:pPr>
+            <w:r>
+              <w:rPr>
+                <w:rFonts w:ascii="Garamond" w:eastAsia="Times New Roman" w:hAnsi="Garamond" w:cs="Times New Roman"/>
+                <w:color w:val="000000"/>
+                <w:sz w:val="2"/>
+                <w:szCs w:val="2"/>
+                <w:lang w:eastAsia="it-IT"/>
+              </w:rPr>
+              <w:t> </w:t>
+            </w:r>
+          </w:p>
+        </w:tc>
+      </w:tr>
+      <w:tr>
+        <w:trPr>
+          <w:trHeight w:val="270"/>
+          <w:tblCellSpacing w:w="0" w:type="dxa"/>
+        </w:trPr>
+        <w:tc>
+          <w:tcPr>
+            <w:tcW w:w="1168" w:type="dxa"/>
+            <w:tcBorders>
+              <w:left w:val="single" w:sz="6" w:space="0" w:color="000000"/>
+              <w:right w:val="single" w:sz="6" w:space="0" w:color="000000"/>
+            </w:tcBorders>
+            <w:shd w:val="clear" w:color="auto" w:fill="3366FF"/>
+            <w:vAlign w:val="bottom"/>
+            <w:hideMark/>
+          </w:tcPr>
+          <w:p>
+            <w:pPr>
+              <w:spacing w:after="0" w:line="270" w:lineRule="atLeast"/>
+              <w:rPr>
+                <w:rFonts w:ascii="Garamond" w:eastAsia="Times New Roman" w:hAnsi="Garamond" w:cs="Times New Roman"/>
+                <w:b/>
+                <w:bCs/>
+                <w:color w:val="FFFFFF"/>
+                <w:szCs w:val="24"/>
+                <w:lang w:eastAsia="it-IT"/>
+              </w:rPr>
+            </w:pPr>
+            <w:r>
+              <w:rPr>
+                <w:rFonts w:ascii="Garamond" w:eastAsia="Times New Roman" w:hAnsi="Garamond" w:cs="Times New Roman"/>
+                <w:b/>
+                <w:bCs/>
+                <w:color w:val="FFFFFF"/>
+                <w:szCs w:val="24"/>
+                <w:lang w:eastAsia="it-IT"/>
+              </w:rPr>
+              <w:t>Codice</w:t>
+            </w:r>
+          </w:p>
+        </w:tc>
+        <w:tc>
+          <w:tcPr>
+            <w:tcW w:w="2141" w:type="dxa"/>
+            <w:shd w:val="clear" w:color="auto" w:fill="3366FF"/>
+            <w:vAlign w:val="bottom"/>
+            <w:hideMark/>
+          </w:tcPr>
+          <w:p>
+            <w:pPr>
+              <w:spacing w:after="0" w:line="15" w:lineRule="atLeast"/>
+              <w:rPr>
+                <w:rFonts w:ascii="Garamond" w:eastAsia="Times New Roman" w:hAnsi="Garamond" w:cs="Times New Roman"/>
+                <w:color w:val="000000"/>
+                <w:sz w:val="2"/>
+                <w:szCs w:val="2"/>
+                <w:lang w:eastAsia="it-IT"/>
+              </w:rPr>
+            </w:pPr>
+            <w:r>
+              <w:rPr>
+                <w:rFonts w:ascii="Garamond" w:eastAsia="Times New Roman" w:hAnsi="Garamond" w:cs="Times New Roman"/>
+                <w:color w:val="000000"/>
+                <w:sz w:val="2"/>
+                <w:szCs w:val="2"/>
+                <w:lang w:eastAsia="it-IT"/>
+              </w:rPr>
+              <w:t> </w:t>
+            </w:r>
+          </w:p>
+        </w:tc>
+        <w:tc>
+          <w:tcPr>
+            <w:tcW w:w="0" w:type="auto"/>
+            <w:vMerge/>
+            <w:vAlign w:val="center"/>
+            <w:hideMark/>
+          </w:tcPr>
+          <w:p>
+            <w:pPr>
+              <w:spacing w:after="0" w:line="240" w:lineRule="auto"/>
+              <w:rPr>
+                <w:rFonts w:ascii="Garamond" w:eastAsia="Times New Roman" w:hAnsi="Garamond" w:cs="Times New Roman"/>
+                <w:b/>
+                <w:bCs/>
+                <w:color w:val="FFFFFF"/>
+                <w:szCs w:val="24"/>
+                <w:lang w:eastAsia="it-IT"/>
+              </w:rPr>
+            </w:pPr>
+          </w:p>
+        </w:tc>
+        <w:tc>
+          <w:tcPr>
+            <w:tcW w:w="898" w:type="dxa"/>
+            <w:tcBorders>
+              <w:right w:val="single" w:sz="6" w:space="0" w:color="000000"/>
+            </w:tcBorders>
+            <w:shd w:val="clear" w:color="auto" w:fill="3366FF"/>
+            <w:vAlign w:val="bottom"/>
+            <w:hideMark/>
+          </w:tcPr>
+          <w:p>
+            <w:pPr>
+              <w:spacing w:after="0" w:line="15" w:lineRule="atLeast"/>
+              <w:rPr>
+                <w:rFonts w:ascii="Garamond" w:eastAsia="Times New Roman" w:hAnsi="Garamond" w:cs="Times New Roman"/>
+                <w:color w:val="000000"/>
+                <w:sz w:val="2"/>
+                <w:szCs w:val="2"/>
+                <w:lang w:eastAsia="it-IT"/>
+              </w:rPr>
+            </w:pPr>
+            <w:r>
+              <w:rPr>
+                <w:rFonts w:ascii="Garamond" w:eastAsia="Times New Roman" w:hAnsi="Garamond" w:cs="Times New Roman"/>
+                <w:color w:val="000000"/>
+                <w:sz w:val="2"/>
+                <w:szCs w:val="2"/>
+                <w:lang w:eastAsia="it-IT"/>
+              </w:rPr>
+              <w:t> </w:t>
+            </w:r>
+          </w:p>
+        </w:tc>
+        <w:tc>
+          <w:tcPr>
+            <w:tcW w:w="338" w:type="dxa"/>
+            <w:shd w:val="clear" w:color="auto" w:fill="3366FF"/>
+            <w:vAlign w:val="bottom"/>
+            <w:hideMark/>
+          </w:tcPr>
+          <w:p>
+            <w:pPr>
+              <w:spacing w:after="0" w:line="15" w:lineRule="atLeast"/>
+              <w:rPr>
+                <w:rFonts w:ascii="Garamond" w:eastAsia="Times New Roman" w:hAnsi="Garamond" w:cs="Times New Roman"/>
+                <w:color w:val="000000"/>
+                <w:sz w:val="2"/>
+                <w:szCs w:val="2"/>
+                <w:lang w:eastAsia="it-IT"/>
+              </w:rPr>
+            </w:pPr>
+            <w:r>
+              <w:rPr>
+                <w:rFonts w:ascii="Garamond" w:eastAsia="Times New Roman" w:hAnsi="Garamond" w:cs="Times New Roman"/>
+                <w:color w:val="000000"/>
+                <w:sz w:val="2"/>
+                <w:szCs w:val="2"/>
+                <w:lang w:eastAsia="it-IT"/>
+              </w:rPr>
+              <w:t> </w:t>
+            </w:r>
+          </w:p>
+        </w:tc>
+        <w:tc>
+          <w:tcPr>
+            <w:tcW w:w="901" w:type="dxa"/>
+            <w:vMerge/>
+            <w:vAlign w:val="center"/>
+            <w:hideMark/>
+          </w:tcPr>
+          <w:p>
+            <w:pPr>
+              <w:spacing w:after="0" w:line="240" w:lineRule="auto"/>
+              <w:rPr>
+                <w:rFonts w:ascii="Garamond" w:eastAsia="Times New Roman" w:hAnsi="Garamond" w:cs="Times New Roman"/>
+                <w:b/>
+                <w:bCs/>
+                <w:color w:val="FFFFFF"/>
+                <w:szCs w:val="24"/>
+                <w:lang w:eastAsia="it-IT"/>
+              </w:rPr>
+            </w:pPr>
+          </w:p>
+        </w:tc>
+        <w:tc>
+          <w:tcPr>
+            <w:tcW w:w="84" w:type="dxa"/>
+            <w:tcBorders>
+              <w:right w:val="single" w:sz="6" w:space="0" w:color="000000"/>
+            </w:tcBorders>
+            <w:shd w:val="clear" w:color="auto" w:fill="3366FF"/>
+            <w:vAlign w:val="bottom"/>
+            <w:hideMark/>
+          </w:tcPr>
+          <w:p>
+            <w:pPr>
+              <w:spacing w:after="0" w:line="15" w:lineRule="atLeast"/>
+              <w:rPr>
+                <w:rFonts w:ascii="Garamond" w:eastAsia="Times New Roman" w:hAnsi="Garamond" w:cs="Times New Roman"/>
+                <w:color w:val="000000"/>
+                <w:sz w:val="2"/>
+                <w:szCs w:val="2"/>
+                <w:lang w:eastAsia="it-IT"/>
+              </w:rPr>
+            </w:pPr>
+            <w:r>
+              <w:rPr>
+                <w:rFonts w:ascii="Garamond" w:eastAsia="Times New Roman" w:hAnsi="Garamond" w:cs="Times New Roman"/>
+                <w:color w:val="000000"/>
+                <w:sz w:val="2"/>
+                <w:szCs w:val="2"/>
+                <w:lang w:eastAsia="it-IT"/>
+              </w:rPr>
+              <w:t> </w:t>
+            </w:r>
+          </w:p>
+        </w:tc>
+      </w:tr>
+      <w:tr>
+        <w:trPr>
+          <w:trHeight w:val="210"/>
+          <w:tblCellSpacing w:w="0" w:type="dxa"/>
+        </w:trPr>
+        <w:tc>
+          <w:tcPr>
+            <w:tcW w:w="1168" w:type="dxa"/>
+            <w:tcBorders>
+              <w:left w:val="single" w:sz="6" w:space="0" w:color="000000"/>
+              <w:right w:val="single" w:sz="6" w:space="0" w:color="000000"/>
+            </w:tcBorders>
+            <w:shd w:val="clear" w:color="auto" w:fill="3366FF"/>
+            <w:vAlign w:val="bottom"/>
+            <w:hideMark/>
+          </w:tcPr>
+          <w:p>
+            <w:pPr>
+              <w:spacing w:after="0" w:line="210" w:lineRule="atLeast"/>
+              <w:rPr>
+                <w:rFonts w:ascii="Garamond" w:eastAsia="Times New Roman" w:hAnsi="Garamond" w:cs="Times New Roman"/>
+                <w:color w:val="000000"/>
+                <w:sz w:val="2"/>
+                <w:szCs w:val="2"/>
+                <w:lang w:eastAsia="it-IT"/>
+              </w:rPr>
+            </w:pPr>
+            <w:r>
+              <w:rPr>
+                <w:rFonts w:ascii="Garamond" w:eastAsia="Times New Roman" w:hAnsi="Garamond" w:cs="Times New Roman"/>
+                <w:color w:val="000000"/>
+                <w:sz w:val="2"/>
+                <w:szCs w:val="2"/>
+                <w:lang w:eastAsia="it-IT"/>
+              </w:rPr>
+              <w:t> </w:t>
+            </w:r>
+          </w:p>
+        </w:tc>
+        <w:tc>
+          <w:tcPr>
+            <w:tcW w:w="2141" w:type="dxa"/>
+            <w:shd w:val="clear" w:color="auto" w:fill="3366FF"/>
+            <w:vAlign w:val="bottom"/>
+            <w:hideMark/>
+          </w:tcPr>
+          <w:p>
+            <w:pPr>
+              <w:spacing w:after="0" w:line="210" w:lineRule="atLeast"/>
+              <w:rPr>
+                <w:rFonts w:ascii="Garamond" w:eastAsia="Times New Roman" w:hAnsi="Garamond" w:cs="Times New Roman"/>
+                <w:color w:val="000000"/>
+                <w:sz w:val="2"/>
+                <w:szCs w:val="2"/>
+                <w:lang w:eastAsia="it-IT"/>
+              </w:rPr>
+            </w:pPr>
+            <w:r>
+              <w:rPr>
+                <w:rFonts w:ascii="Garamond" w:eastAsia="Times New Roman" w:hAnsi="Garamond" w:cs="Times New Roman"/>
+                <w:color w:val="000000"/>
+                <w:sz w:val="2"/>
+                <w:szCs w:val="2"/>
+                <w:lang w:eastAsia="it-IT"/>
+              </w:rPr>
+              <w:t> </w:t>
+            </w:r>
+          </w:p>
+        </w:tc>
+        <w:tc>
+          <w:tcPr>
+            <w:tcW w:w="4100" w:type="dxa"/>
+            <w:shd w:val="clear" w:color="auto" w:fill="3366FF"/>
+            <w:vAlign w:val="bottom"/>
+            <w:hideMark/>
+          </w:tcPr>
+          <w:p>
+            <w:pPr>
+              <w:spacing w:after="0" w:line="210" w:lineRule="atLeast"/>
+              <w:rPr>
+                <w:rFonts w:ascii="Garamond" w:eastAsia="Times New Roman" w:hAnsi="Garamond" w:cs="Times New Roman"/>
+                <w:color w:val="000000"/>
+                <w:sz w:val="2"/>
+                <w:szCs w:val="2"/>
+                <w:lang w:eastAsia="it-IT"/>
+              </w:rPr>
+            </w:pPr>
+            <w:r>
+              <w:rPr>
+                <w:rFonts w:ascii="Garamond" w:eastAsia="Times New Roman" w:hAnsi="Garamond" w:cs="Times New Roman"/>
+                <w:color w:val="000000"/>
+                <w:sz w:val="2"/>
+                <w:szCs w:val="2"/>
+                <w:lang w:eastAsia="it-IT"/>
+              </w:rPr>
+              <w:t> </w:t>
+            </w:r>
+          </w:p>
+        </w:tc>
+        <w:tc>
+          <w:tcPr>
+            <w:tcW w:w="898" w:type="dxa"/>
+            <w:tcBorders>
+              <w:right w:val="single" w:sz="6" w:space="0" w:color="000000"/>
+            </w:tcBorders>
+            <w:shd w:val="clear" w:color="auto" w:fill="3366FF"/>
+            <w:vAlign w:val="bottom"/>
+            <w:hideMark/>
+          </w:tcPr>
+          <w:p>
+            <w:pPr>
+              <w:spacing w:after="0" w:line="210" w:lineRule="atLeast"/>
+              <w:rPr>
+                <w:rFonts w:ascii="Garamond" w:eastAsia="Times New Roman" w:hAnsi="Garamond" w:cs="Times New Roman"/>
+                <w:color w:val="000000"/>
+                <w:sz w:val="2"/>
+                <w:szCs w:val="2"/>
+                <w:lang w:eastAsia="it-IT"/>
+              </w:rPr>
+            </w:pPr>
+            <w:r>
+              <w:rPr>
+                <w:rFonts w:ascii="Garamond" w:eastAsia="Times New Roman" w:hAnsi="Garamond" w:cs="Times New Roman"/>
+                <w:color w:val="000000"/>
+                <w:sz w:val="2"/>
+                <w:szCs w:val="2"/>
+                <w:lang w:eastAsia="it-IT"/>
+              </w:rPr>
+              <w:t> </w:t>
+            </w:r>
+          </w:p>
+        </w:tc>
+        <w:tc>
+          <w:tcPr>
+            <w:tcW w:w="338" w:type="dxa"/>
+            <w:shd w:val="clear" w:color="auto" w:fill="3366FF"/>
+            <w:vAlign w:val="bottom"/>
+            <w:hideMark/>
+          </w:tcPr>
+          <w:p>
+            <w:pPr>
+              <w:spacing w:after="0" w:line="210" w:lineRule="atLeast"/>
+              <w:rPr>
+                <w:rFonts w:ascii="Garamond" w:eastAsia="Times New Roman" w:hAnsi="Garamond" w:cs="Times New Roman"/>
+                <w:color w:val="000000"/>
+                <w:sz w:val="2"/>
+                <w:szCs w:val="2"/>
+                <w:lang w:eastAsia="it-IT"/>
+              </w:rPr>
+            </w:pPr>
+            <w:r>
+              <w:rPr>
+                <w:rFonts w:ascii="Garamond" w:eastAsia="Times New Roman" w:hAnsi="Garamond" w:cs="Times New Roman"/>
+                <w:color w:val="000000"/>
+                <w:sz w:val="2"/>
+                <w:szCs w:val="2"/>
+                <w:lang w:eastAsia="it-IT"/>
+              </w:rPr>
+              <w:t> </w:t>
+            </w:r>
+          </w:p>
+        </w:tc>
+        <w:tc>
+          <w:tcPr>
+            <w:tcW w:w="901" w:type="dxa"/>
+            <w:shd w:val="clear" w:color="auto" w:fill="3366FF"/>
+            <w:vAlign w:val="bottom"/>
+            <w:hideMark/>
+          </w:tcPr>
+          <w:p>
+            <w:pPr>
+              <w:spacing w:after="0" w:line="210" w:lineRule="atLeast"/>
+              <w:rPr>
+                <w:rFonts w:ascii="Garamond" w:eastAsia="Times New Roman" w:hAnsi="Garamond" w:cs="Times New Roman"/>
+                <w:color w:val="000000"/>
+                <w:sz w:val="2"/>
+                <w:szCs w:val="2"/>
+                <w:lang w:eastAsia="it-IT"/>
+              </w:rPr>
+            </w:pPr>
+            <w:r>
+              <w:rPr>
+                <w:rFonts w:ascii="Garamond" w:eastAsia="Times New Roman" w:hAnsi="Garamond" w:cs="Times New Roman"/>
+                <w:color w:val="000000"/>
+                <w:sz w:val="2"/>
+                <w:szCs w:val="2"/>
+                <w:lang w:eastAsia="it-IT"/>
+              </w:rPr>
+              <w:t> </w:t>
+            </w:r>
+          </w:p>
+        </w:tc>
+        <w:tc>
+          <w:tcPr>
+            <w:tcW w:w="84" w:type="dxa"/>
+            <w:tcBorders>
+              <w:right w:val="single" w:sz="6" w:space="0" w:color="000000"/>
+            </w:tcBorders>
+            <w:shd w:val="clear" w:color="auto" w:fill="3366FF"/>
+            <w:vAlign w:val="bottom"/>
+            <w:hideMark/>
+          </w:tcPr>
+          <w:p>
+            <w:pPr>
+              <w:spacing w:after="0" w:line="210" w:lineRule="atLeast"/>
+              <w:rPr>
+                <w:rFonts w:ascii="Garamond" w:eastAsia="Times New Roman" w:hAnsi="Garamond" w:cs="Times New Roman"/>
+                <w:color w:val="000000"/>
+                <w:sz w:val="2"/>
+                <w:szCs w:val="2"/>
+                <w:lang w:eastAsia="it-IT"/>
+              </w:rPr>
+            </w:pPr>
+            <w:r>
+              <w:rPr>
+                <w:rFonts w:ascii="Garamond" w:eastAsia="Times New Roman" w:hAnsi="Garamond" w:cs="Times New Roman"/>
+                <w:color w:val="000000"/>
+                <w:sz w:val="2"/>
+                <w:szCs w:val="2"/>
+                <w:lang w:eastAsia="it-IT"/>
+              </w:rPr>
+              <w:t> </w:t>
+            </w:r>
+          </w:p>
+        </w:tc>
+      </w:tr>
+      <w:tr>
+        <w:trPr>
+          <w:trHeight w:val="105"/>
+          <w:tblCellSpacing w:w="0" w:type="dxa"/>
+        </w:trPr>
+        <w:tc>
+          <w:tcPr>
+            <w:tcW w:w="1168" w:type="dxa"/>
+            <w:tcBorders>
+              <w:left w:val="single" w:sz="6" w:space="0" w:color="000000"/>
+              <w:bottom w:val="single" w:sz="6" w:space="0" w:color="000000"/>
+              <w:right w:val="single" w:sz="6" w:space="0" w:color="000000"/>
+            </w:tcBorders>
+            <w:shd w:val="clear" w:color="auto" w:fill="3366FF"/>
+            <w:vAlign w:val="bottom"/>
+            <w:hideMark/>
+          </w:tcPr>
+          <w:p>
+            <w:pPr>
+              <w:spacing w:after="0" w:line="105" w:lineRule="atLeast"/>
+              <w:rPr>
+                <w:rFonts w:ascii="Garamond" w:eastAsia="Times New Roman" w:hAnsi="Garamond" w:cs="Times New Roman"/>
+                <w:color w:val="000000"/>
+                <w:sz w:val="2"/>
+                <w:szCs w:val="2"/>
+                <w:lang w:eastAsia="it-IT"/>
+              </w:rPr>
+            </w:pPr>
+            <w:r>
+              <w:rPr>
+                <w:rFonts w:ascii="Garamond" w:eastAsia="Times New Roman" w:hAnsi="Garamond" w:cs="Times New Roman"/>
+                <w:color w:val="000000"/>
+                <w:sz w:val="2"/>
+                <w:szCs w:val="2"/>
+                <w:lang w:eastAsia="it-IT"/>
+              </w:rPr>
+              <w:t> </w:t>
+            </w:r>
+          </w:p>
+        </w:tc>
+        <w:tc>
+          <w:tcPr>
+            <w:tcW w:w="2141" w:type="dxa"/>
+            <w:tcBorders>
+              <w:bottom w:val="single" w:sz="6" w:space="0" w:color="000000"/>
+            </w:tcBorders>
+            <w:shd w:val="clear" w:color="auto" w:fill="3366FF"/>
+            <w:vAlign w:val="bottom"/>
+            <w:hideMark/>
+          </w:tcPr>
+          <w:p>
+            <w:pPr>
+              <w:spacing w:after="0" w:line="105" w:lineRule="atLeast"/>
+              <w:rPr>
+                <w:rFonts w:ascii="Garamond" w:eastAsia="Times New Roman" w:hAnsi="Garamond" w:cs="Times New Roman"/>
+                <w:color w:val="000000"/>
+                <w:sz w:val="2"/>
+                <w:szCs w:val="2"/>
+                <w:lang w:eastAsia="it-IT"/>
+              </w:rPr>
+            </w:pPr>
+            <w:r>
+              <w:rPr>
+                <w:rFonts w:ascii="Garamond" w:eastAsia="Times New Roman" w:hAnsi="Garamond" w:cs="Times New Roman"/>
+                <w:color w:val="000000"/>
+                <w:sz w:val="2"/>
+                <w:szCs w:val="2"/>
+                <w:lang w:eastAsia="it-IT"/>
+              </w:rPr>
+              <w:t> </w:t>
+            </w:r>
+          </w:p>
+        </w:tc>
+        <w:tc>
+          <w:tcPr>
+            <w:tcW w:w="4100" w:type="dxa"/>
+            <w:tcBorders>
+              <w:bottom w:val="single" w:sz="6" w:space="0" w:color="000000"/>
+            </w:tcBorders>
+            <w:shd w:val="clear" w:color="auto" w:fill="3366FF"/>
+            <w:vAlign w:val="bottom"/>
+            <w:hideMark/>
+          </w:tcPr>
+          <w:p>
+            <w:pPr>
+              <w:spacing w:after="0" w:line="105" w:lineRule="atLeast"/>
+              <w:rPr>
+                <w:rFonts w:ascii="Garamond" w:eastAsia="Times New Roman" w:hAnsi="Garamond" w:cs="Times New Roman"/>
+                <w:color w:val="000000"/>
+                <w:sz w:val="2"/>
+                <w:szCs w:val="2"/>
+                <w:lang w:eastAsia="it-IT"/>
+              </w:rPr>
+            </w:pPr>
+            <w:r>
+              <w:rPr>
+                <w:rFonts w:ascii="Garamond" w:eastAsia="Times New Roman" w:hAnsi="Garamond" w:cs="Times New Roman"/>
+                <w:color w:val="000000"/>
+                <w:sz w:val="2"/>
+                <w:szCs w:val="2"/>
+                <w:lang w:eastAsia="it-IT"/>
+              </w:rPr>
+              <w:t> </w:t>
+            </w:r>
+          </w:p>
+        </w:tc>
+        <w:tc>
+          <w:tcPr>
+            <w:tcW w:w="898" w:type="dxa"/>
+            <w:tcBorders>
+              <w:bottom w:val="single" w:sz="6" w:space="0" w:color="000000"/>
+              <w:right w:val="single" w:sz="6" w:space="0" w:color="000000"/>
+            </w:tcBorders>
+            <w:shd w:val="clear" w:color="auto" w:fill="3366FF"/>
+            <w:vAlign w:val="bottom"/>
+            <w:hideMark/>
+          </w:tcPr>
+          <w:p>
+            <w:pPr>
+              <w:spacing w:after="0" w:line="105" w:lineRule="atLeast"/>
+              <w:rPr>
+                <w:rFonts w:ascii="Garamond" w:eastAsia="Times New Roman" w:hAnsi="Garamond" w:cs="Times New Roman"/>
+                <w:color w:val="000000"/>
+                <w:sz w:val="2"/>
+                <w:szCs w:val="2"/>
+                <w:lang w:eastAsia="it-IT"/>
+              </w:rPr>
+            </w:pPr>
+            <w:r>
+              <w:rPr>
+                <w:rFonts w:ascii="Garamond" w:eastAsia="Times New Roman" w:hAnsi="Garamond" w:cs="Times New Roman"/>
+                <w:color w:val="000000"/>
+                <w:sz w:val="2"/>
+                <w:szCs w:val="2"/>
+                <w:lang w:eastAsia="it-IT"/>
+              </w:rPr>
+              <w:t> </w:t>
+            </w:r>
+          </w:p>
+        </w:tc>
+        <w:tc>
+          <w:tcPr>
+            <w:tcW w:w="338" w:type="dxa"/>
+            <w:tcBorders>
+              <w:bottom w:val="single" w:sz="6" w:space="0" w:color="000000"/>
+            </w:tcBorders>
+            <w:shd w:val="clear" w:color="auto" w:fill="3366FF"/>
+            <w:vAlign w:val="bottom"/>
+            <w:hideMark/>
+          </w:tcPr>
+          <w:p>
+            <w:pPr>
+              <w:spacing w:after="0" w:line="105" w:lineRule="atLeast"/>
+              <w:rPr>
+                <w:rFonts w:ascii="Garamond" w:eastAsia="Times New Roman" w:hAnsi="Garamond" w:cs="Times New Roman"/>
+                <w:color w:val="000000"/>
+                <w:sz w:val="2"/>
+                <w:szCs w:val="2"/>
+                <w:lang w:eastAsia="it-IT"/>
+              </w:rPr>
+            </w:pPr>
+            <w:r>
+              <w:rPr>
+                <w:rFonts w:ascii="Garamond" w:eastAsia="Times New Roman" w:hAnsi="Garamond" w:cs="Times New Roman"/>
+                <w:color w:val="000000"/>
+                <w:sz w:val="2"/>
+                <w:szCs w:val="2"/>
+                <w:lang w:eastAsia="it-IT"/>
+              </w:rPr>
+              <w:t> </w:t>
+            </w:r>
+          </w:p>
+        </w:tc>
+        <w:tc>
+          <w:tcPr>
+            <w:tcW w:w="901" w:type="dxa"/>
+            <w:tcBorders>
+              <w:bottom w:val="single" w:sz="6" w:space="0" w:color="000000"/>
+            </w:tcBorders>
+            <w:shd w:val="clear" w:color="auto" w:fill="3366FF"/>
+            <w:vAlign w:val="bottom"/>
+            <w:hideMark/>
+          </w:tcPr>
+          <w:p>
+            <w:pPr>
+              <w:spacing w:after="0" w:line="105" w:lineRule="atLeast"/>
+              <w:rPr>
+                <w:rFonts w:ascii="Garamond" w:eastAsia="Times New Roman" w:hAnsi="Garamond" w:cs="Times New Roman"/>
+                <w:color w:val="000000"/>
+                <w:sz w:val="2"/>
+                <w:szCs w:val="2"/>
+                <w:lang w:eastAsia="it-IT"/>
+              </w:rPr>
+            </w:pPr>
+            <w:r>
+              <w:rPr>
+                <w:rFonts w:ascii="Garamond" w:eastAsia="Times New Roman" w:hAnsi="Garamond" w:cs="Times New Roman"/>
+                <w:color w:val="000000"/>
+                <w:sz w:val="2"/>
+                <w:szCs w:val="2"/>
+                <w:lang w:eastAsia="it-IT"/>
+              </w:rPr>
+              <w:t> </w:t>
+            </w:r>
+          </w:p>
+        </w:tc>
+        <w:tc>
+          <w:tcPr>
+            <w:tcW w:w="84" w:type="dxa"/>
+            <w:tcBorders>
+              <w:bottom w:val="single" w:sz="6" w:space="0" w:color="000000"/>
+              <w:right w:val="single" w:sz="6" w:space="0" w:color="000000"/>
+            </w:tcBorders>
+            <w:shd w:val="clear" w:color="auto" w:fill="3366FF"/>
+            <w:vAlign w:val="bottom"/>
+            <w:hideMark/>
+          </w:tcPr>
+          <w:p>
+            <w:pPr>
+              <w:spacing w:after="0" w:line="105" w:lineRule="atLeast"/>
+              <w:rPr>
+                <w:rFonts w:ascii="Garamond" w:eastAsia="Times New Roman" w:hAnsi="Garamond" w:cs="Times New Roman"/>
+                <w:color w:val="000000"/>
+                <w:sz w:val="2"/>
+                <w:szCs w:val="2"/>
+                <w:lang w:eastAsia="it-IT"/>
+              </w:rPr>
+            </w:pPr>
+            <w:r>
+              <w:rPr>
+                <w:rFonts w:ascii="Garamond" w:eastAsia="Times New Roman" w:hAnsi="Garamond" w:cs="Times New Roman"/>
+                <w:color w:val="000000"/>
+                <w:sz w:val="2"/>
+                <w:szCs w:val="2"/>
+                <w:lang w:eastAsia="it-IT"/>
+              </w:rPr>
+              <w:t> </w:t>
+            </w:r>
+          </w:p>
+        </w:tc>
+      </w:tr>
+      <w:tr>
+        <w:trPr>
+          <w:trHeight w:val="375"/>
+          <w:tblCellSpacing w:w="0" w:type="dxa"/>
+        </w:trPr>
+        <w:tc>
+          <w:tcPr>
+            <w:tcW w:w="1168" w:type="dxa"/>
+            <w:tcBorders>
+              <w:left w:val="single" w:sz="6" w:space="0" w:color="000000"/>
+              <w:right w:val="single" w:sz="6" w:space="0" w:color="000000"/>
+            </w:tcBorders>
+            <w:vAlign w:val="bottom"/>
+            <w:hideMark/>
+          </w:tcPr>
+          <w:p>
+            <w:pPr>
+              <w:spacing w:after="0" w:line="270" w:lineRule="atLeast"/>
+              <w:rPr>
+                <w:rFonts w:ascii="Garamond" w:eastAsia="Times New Roman" w:hAnsi="Garamond" w:cs="Times New Roman"/>
+                <w:b/>
+                <w:bCs/>
+                <w:color w:val="000000"/>
+                <w:szCs w:val="24"/>
+                <w:lang w:eastAsia="it-IT"/>
+              </w:rPr>
+            </w:pPr>
+            <w:r>
+              <w:rPr>
+                <w:rFonts w:ascii="Garamond" w:eastAsia="Times New Roman" w:hAnsi="Garamond" w:cs="Times New Roman"/>
+                <w:b/>
+                <w:bCs/>
+                <w:color w:val="000000"/>
+                <w:szCs w:val="24"/>
+                <w:lang w:eastAsia="it-IT"/>
+              </w:rPr>
+              <w:t>TC_1.15</w:t>
+            </w:r>
+            <w:r>
+              <w:rPr>
+                <w:rFonts w:ascii="Garamond" w:eastAsia="Times New Roman" w:hAnsi="Garamond" w:cs="Times New Roman"/>
+                <w:b/>
+                <w:bCs/>
+                <w:color w:val="000000"/>
+                <w:szCs w:val="24"/>
+                <w:lang w:eastAsia="it-IT"/>
+              </w:rPr>
+              <w:t>_1</w:t>
+            </w:r>
+          </w:p>
+        </w:tc>
+        <w:tc>
+          <w:tcPr>
+            <w:tcW w:w="2141" w:type="dxa"/>
+            <w:vAlign w:val="bottom"/>
+            <w:hideMark/>
+          </w:tcPr>
+          <w:p>
+            <w:pPr>
+              <w:spacing w:after="0" w:line="15" w:lineRule="atLeast"/>
+              <w:rPr>
+                <w:rFonts w:ascii="Garamond" w:eastAsia="Times New Roman" w:hAnsi="Garamond" w:cs="Times New Roman"/>
+                <w:color w:val="000000"/>
+                <w:sz w:val="2"/>
+                <w:szCs w:val="2"/>
+                <w:lang w:eastAsia="it-IT"/>
+              </w:rPr>
+            </w:pPr>
+            <w:r>
+              <w:rPr>
+                <w:rFonts w:ascii="Garamond" w:eastAsia="Times New Roman" w:hAnsi="Garamond" w:cs="Times New Roman"/>
+                <w:color w:val="000000"/>
+                <w:sz w:val="2"/>
+                <w:szCs w:val="2"/>
+                <w:lang w:eastAsia="it-IT"/>
+              </w:rPr>
+              <w:t> </w:t>
+            </w:r>
+            <w:r>
+              <w:rPr>
+                <w:rFonts w:ascii="Garamond" w:eastAsia="Times New Roman" w:hAnsi="Garamond" w:cs="Times New Roman"/>
+                <w:color w:val="000000"/>
+                <w:sz w:val="2"/>
+                <w:szCs w:val="2"/>
+                <w:lang w:eastAsia="it-IT"/>
+              </w:rPr>
+              <w:t>F</w:t>
+            </w:r>
+          </w:p>
+        </w:tc>
+        <w:tc>
+          <w:tcPr>
+            <w:tcW w:w="4100" w:type="dxa"/>
+            <w:vAlign w:val="bottom"/>
+            <w:hideMark/>
+          </w:tcPr>
+          <w:p>
+            <w:pPr>
+              <w:spacing w:after="0" w:line="270" w:lineRule="atLeast"/>
+              <w:rPr>
+                <w:rFonts w:ascii="Garamond" w:eastAsia="Times New Roman" w:hAnsi="Garamond" w:cs="Times New Roman"/>
+                <w:color w:val="000000"/>
+                <w:szCs w:val="24"/>
+                <w:lang w:eastAsia="it-IT"/>
+              </w:rPr>
+            </w:pPr>
+            <w:r>
+              <w:rPr>
+                <w:rFonts w:ascii="Garamond" w:eastAsia="Times New Roman" w:hAnsi="Garamond" w:cs="Times New Roman"/>
+                <w:color w:val="000000"/>
+                <w:szCs w:val="24"/>
+                <w:lang w:eastAsia="it-IT"/>
+              </w:rPr>
+              <w:t>FNL1.FL</w:t>
+            </w:r>
+            <w:r>
+              <w:rPr>
+                <w:rFonts w:ascii="Garamond" w:eastAsia="Times New Roman" w:hAnsi="Garamond" w:cs="Times New Roman"/>
+                <w:color w:val="000000"/>
+                <w:szCs w:val="24"/>
+                <w:lang w:eastAsia="it-IT"/>
+              </w:rPr>
+              <w:t>1</w:t>
+            </w:r>
+          </w:p>
+        </w:tc>
+        <w:tc>
+          <w:tcPr>
+            <w:tcW w:w="898" w:type="dxa"/>
+            <w:tcBorders>
+              <w:right w:val="single" w:sz="6" w:space="0" w:color="000000"/>
+            </w:tcBorders>
+            <w:vAlign w:val="bottom"/>
+            <w:hideMark/>
+          </w:tcPr>
+          <w:p>
+            <w:pPr>
+              <w:spacing w:after="0" w:line="15" w:lineRule="atLeast"/>
+              <w:rPr>
+                <w:rFonts w:ascii="Garamond" w:eastAsia="Times New Roman" w:hAnsi="Garamond" w:cs="Times New Roman"/>
+                <w:color w:val="000000"/>
+                <w:sz w:val="2"/>
+                <w:szCs w:val="2"/>
+                <w:lang w:eastAsia="it-IT"/>
+              </w:rPr>
+            </w:pPr>
+            <w:r>
+              <w:rPr>
+                <w:rFonts w:ascii="Garamond" w:eastAsia="Times New Roman" w:hAnsi="Garamond" w:cs="Times New Roman"/>
+                <w:color w:val="000000"/>
+                <w:sz w:val="2"/>
+                <w:szCs w:val="2"/>
+                <w:lang w:eastAsia="it-IT"/>
+              </w:rPr>
+              <w:t> </w:t>
+            </w:r>
+          </w:p>
+        </w:tc>
+        <w:tc>
+          <w:tcPr>
+            <w:tcW w:w="338" w:type="dxa"/>
+            <w:vAlign w:val="bottom"/>
+            <w:hideMark/>
+          </w:tcPr>
+          <w:p>
+            <w:pPr>
+              <w:spacing w:after="0" w:line="15" w:lineRule="atLeast"/>
+              <w:rPr>
+                <w:rFonts w:ascii="Garamond" w:eastAsia="Times New Roman" w:hAnsi="Garamond" w:cs="Times New Roman"/>
+                <w:color w:val="000000"/>
+                <w:sz w:val="2"/>
+                <w:szCs w:val="2"/>
+                <w:lang w:eastAsia="it-IT"/>
+              </w:rPr>
+            </w:pPr>
+            <w:r>
+              <w:rPr>
+                <w:rFonts w:ascii="Garamond" w:eastAsia="Times New Roman" w:hAnsi="Garamond" w:cs="Times New Roman"/>
+                <w:color w:val="000000"/>
+                <w:sz w:val="2"/>
+                <w:szCs w:val="2"/>
+                <w:lang w:eastAsia="it-IT"/>
+              </w:rPr>
+              <w:t> </w:t>
+            </w:r>
+          </w:p>
+        </w:tc>
+        <w:tc>
+          <w:tcPr>
+            <w:tcW w:w="985" w:type="dxa"/>
+            <w:gridSpan w:val="2"/>
+            <w:tcBorders>
+              <w:right w:val="single" w:sz="6" w:space="0" w:color="000000"/>
+            </w:tcBorders>
+            <w:vAlign w:val="bottom"/>
+            <w:hideMark/>
+          </w:tcPr>
+          <w:p>
+            <w:pPr>
+              <w:spacing w:after="0" w:line="270" w:lineRule="atLeast"/>
+              <w:rPr>
+                <w:rFonts w:ascii="Garamond" w:eastAsia="Times New Roman" w:hAnsi="Garamond" w:cs="Times New Roman"/>
+                <w:color w:val="000000"/>
+                <w:szCs w:val="24"/>
+                <w:lang w:eastAsia="it-IT"/>
+              </w:rPr>
+            </w:pPr>
+            <w:r>
+              <w:rPr>
+                <w:rFonts w:ascii="Garamond" w:eastAsia="Times New Roman" w:hAnsi="Garamond" w:cs="Times New Roman"/>
+                <w:color w:val="000000"/>
+                <w:szCs w:val="24"/>
+                <w:lang w:eastAsia="it-IT"/>
+              </w:rPr>
+              <w:t>Errore</w:t>
+            </w:r>
+          </w:p>
+        </w:tc>
+      </w:tr>
+      <w:tr>
+        <w:trPr>
+          <w:trHeight w:val="315"/>
+          <w:tblCellSpacing w:w="0" w:type="dxa"/>
+        </w:trPr>
+        <w:tc>
+          <w:tcPr>
+            <w:tcW w:w="1168" w:type="dxa"/>
+            <w:tcBorders>
+              <w:left w:val="single" w:sz="6" w:space="0" w:color="000000"/>
+              <w:bottom w:val="single" w:sz="6" w:space="0" w:color="000000"/>
+              <w:right w:val="single" w:sz="6" w:space="0" w:color="000000"/>
+            </w:tcBorders>
+            <w:vAlign w:val="bottom"/>
+            <w:hideMark/>
+          </w:tcPr>
+          <w:p>
+            <w:pPr>
+              <w:spacing w:after="0" w:line="15" w:lineRule="atLeast"/>
+              <w:rPr>
+                <w:rFonts w:ascii="Garamond" w:eastAsia="Times New Roman" w:hAnsi="Garamond" w:cs="Times New Roman"/>
+                <w:color w:val="000000"/>
+                <w:sz w:val="2"/>
+                <w:szCs w:val="2"/>
+                <w:lang w:eastAsia="it-IT"/>
+              </w:rPr>
+            </w:pPr>
+            <w:r>
+              <w:rPr>
+                <w:rFonts w:ascii="Garamond" w:eastAsia="Times New Roman" w:hAnsi="Garamond" w:cs="Times New Roman"/>
+                <w:color w:val="000000"/>
+                <w:sz w:val="2"/>
+                <w:szCs w:val="2"/>
+                <w:lang w:eastAsia="it-IT"/>
+              </w:rPr>
+              <w:t> </w:t>
+            </w:r>
+          </w:p>
+        </w:tc>
+        <w:tc>
+          <w:tcPr>
+            <w:tcW w:w="2141" w:type="dxa"/>
+            <w:tcBorders>
+              <w:bottom w:val="single" w:sz="6" w:space="0" w:color="000000"/>
+            </w:tcBorders>
+            <w:vAlign w:val="bottom"/>
+            <w:hideMark/>
+          </w:tcPr>
+          <w:p>
+            <w:pPr>
+              <w:spacing w:after="0" w:line="15" w:lineRule="atLeast"/>
+              <w:rPr>
+                <w:rFonts w:ascii="Garamond" w:eastAsia="Times New Roman" w:hAnsi="Garamond" w:cs="Times New Roman"/>
+                <w:color w:val="000000"/>
+                <w:sz w:val="2"/>
+                <w:szCs w:val="2"/>
+                <w:lang w:eastAsia="it-IT"/>
+              </w:rPr>
+            </w:pPr>
+            <w:r>
+              <w:rPr>
+                <w:rFonts w:ascii="Garamond" w:eastAsia="Times New Roman" w:hAnsi="Garamond" w:cs="Times New Roman"/>
+                <w:color w:val="000000"/>
+                <w:sz w:val="2"/>
+                <w:szCs w:val="2"/>
+                <w:lang w:eastAsia="it-IT"/>
+              </w:rPr>
+              <w:t> </w:t>
+            </w:r>
+          </w:p>
+        </w:tc>
+        <w:tc>
+          <w:tcPr>
+            <w:tcW w:w="4100" w:type="dxa"/>
+            <w:tcBorders>
+              <w:bottom w:val="single" w:sz="6" w:space="0" w:color="000000"/>
+            </w:tcBorders>
+            <w:vAlign w:val="bottom"/>
+            <w:hideMark/>
+          </w:tcPr>
+          <w:p>
+            <w:pPr>
+              <w:spacing w:after="0" w:line="15" w:lineRule="atLeast"/>
+              <w:rPr>
+                <w:rFonts w:ascii="Garamond" w:eastAsia="Times New Roman" w:hAnsi="Garamond" w:cs="Times New Roman"/>
+                <w:color w:val="000000"/>
+                <w:sz w:val="2"/>
+                <w:szCs w:val="2"/>
+                <w:lang w:eastAsia="it-IT"/>
+              </w:rPr>
+            </w:pPr>
+            <w:r>
+              <w:rPr>
+                <w:rFonts w:ascii="Garamond" w:eastAsia="Times New Roman" w:hAnsi="Garamond" w:cs="Times New Roman"/>
+                <w:color w:val="000000"/>
+                <w:sz w:val="2"/>
+                <w:szCs w:val="2"/>
+                <w:lang w:eastAsia="it-IT"/>
+              </w:rPr>
+              <w:t> </w:t>
+            </w:r>
+          </w:p>
+        </w:tc>
+        <w:tc>
+          <w:tcPr>
+            <w:tcW w:w="898" w:type="dxa"/>
+            <w:tcBorders>
+              <w:bottom w:val="single" w:sz="6" w:space="0" w:color="000000"/>
+              <w:right w:val="single" w:sz="6" w:space="0" w:color="000000"/>
+            </w:tcBorders>
+            <w:vAlign w:val="bottom"/>
+            <w:hideMark/>
+          </w:tcPr>
+          <w:p>
+            <w:pPr>
+              <w:spacing w:after="0" w:line="15" w:lineRule="atLeast"/>
+              <w:rPr>
+                <w:rFonts w:ascii="Garamond" w:eastAsia="Times New Roman" w:hAnsi="Garamond" w:cs="Times New Roman"/>
+                <w:color w:val="000000"/>
+                <w:sz w:val="2"/>
+                <w:szCs w:val="2"/>
+                <w:lang w:eastAsia="it-IT"/>
+              </w:rPr>
+            </w:pPr>
+            <w:r>
+              <w:rPr>
+                <w:rFonts w:ascii="Garamond" w:eastAsia="Times New Roman" w:hAnsi="Garamond" w:cs="Times New Roman"/>
+                <w:color w:val="000000"/>
+                <w:sz w:val="2"/>
+                <w:szCs w:val="2"/>
+                <w:lang w:eastAsia="it-IT"/>
+              </w:rPr>
+              <w:t> </w:t>
+            </w:r>
+          </w:p>
+        </w:tc>
+        <w:tc>
+          <w:tcPr>
+            <w:tcW w:w="338" w:type="dxa"/>
+            <w:tcBorders>
+              <w:bottom w:val="single" w:sz="6" w:space="0" w:color="000000"/>
+            </w:tcBorders>
+            <w:vAlign w:val="bottom"/>
+            <w:hideMark/>
+          </w:tcPr>
+          <w:p>
+            <w:pPr>
+              <w:spacing w:after="0" w:line="15" w:lineRule="atLeast"/>
+              <w:rPr>
+                <w:rFonts w:ascii="Garamond" w:eastAsia="Times New Roman" w:hAnsi="Garamond" w:cs="Times New Roman"/>
+                <w:color w:val="000000"/>
+                <w:sz w:val="2"/>
+                <w:szCs w:val="2"/>
+                <w:lang w:eastAsia="it-IT"/>
+              </w:rPr>
+            </w:pPr>
+            <w:r>
+              <w:rPr>
+                <w:rFonts w:ascii="Garamond" w:eastAsia="Times New Roman" w:hAnsi="Garamond" w:cs="Times New Roman"/>
+                <w:color w:val="000000"/>
+                <w:sz w:val="2"/>
+                <w:szCs w:val="2"/>
+                <w:lang w:eastAsia="it-IT"/>
+              </w:rPr>
+              <w:t> </w:t>
+            </w:r>
+          </w:p>
+        </w:tc>
+        <w:tc>
+          <w:tcPr>
+            <w:tcW w:w="985" w:type="dxa"/>
+            <w:gridSpan w:val="2"/>
+            <w:tcBorders>
+              <w:bottom w:val="single" w:sz="6" w:space="0" w:color="000000"/>
+              <w:right w:val="single" w:sz="6" w:space="0" w:color="000000"/>
+            </w:tcBorders>
+            <w:vAlign w:val="bottom"/>
+            <w:hideMark/>
+          </w:tcPr>
+          <w:p>
+            <w:pPr>
+              <w:spacing w:after="0" w:line="15" w:lineRule="atLeast"/>
+              <w:rPr>
+                <w:rFonts w:ascii="Garamond" w:eastAsia="Times New Roman" w:hAnsi="Garamond" w:cs="Times New Roman"/>
+                <w:color w:val="000000"/>
+                <w:sz w:val="2"/>
+                <w:szCs w:val="2"/>
+                <w:lang w:eastAsia="it-IT"/>
+              </w:rPr>
+            </w:pPr>
+            <w:r>
+              <w:rPr>
+                <w:rFonts w:ascii="Garamond" w:eastAsia="Times New Roman" w:hAnsi="Garamond" w:cs="Times New Roman"/>
+                <w:color w:val="000000"/>
+                <w:sz w:val="2"/>
+                <w:szCs w:val="2"/>
+                <w:lang w:eastAsia="it-IT"/>
+              </w:rPr>
+              <w:t> </w:t>
+            </w:r>
+          </w:p>
+        </w:tc>
+      </w:tr>
+      <w:tr>
+        <w:trPr>
+          <w:trHeight w:val="360"/>
+          <w:tblCellSpacing w:w="0" w:type="dxa"/>
+        </w:trPr>
+        <w:tc>
+          <w:tcPr>
+            <w:tcW w:w="1168" w:type="dxa"/>
+            <w:tcBorders>
+              <w:left w:val="single" w:sz="6" w:space="0" w:color="000000"/>
+              <w:right w:val="single" w:sz="6" w:space="0" w:color="000000"/>
+            </w:tcBorders>
+            <w:vAlign w:val="bottom"/>
+            <w:hideMark/>
+          </w:tcPr>
+          <w:p>
+            <w:pPr>
+              <w:spacing w:after="0" w:line="270" w:lineRule="atLeast"/>
+              <w:rPr>
+                <w:rFonts w:ascii="Garamond" w:eastAsia="Times New Roman" w:hAnsi="Garamond" w:cs="Times New Roman"/>
+                <w:b/>
+                <w:bCs/>
+                <w:color w:val="000000"/>
+                <w:szCs w:val="24"/>
+                <w:lang w:eastAsia="it-IT"/>
+              </w:rPr>
+            </w:pPr>
+            <w:r>
+              <w:rPr>
+                <w:rFonts w:ascii="Garamond" w:eastAsia="Times New Roman" w:hAnsi="Garamond" w:cs="Times New Roman"/>
+                <w:b/>
+                <w:bCs/>
+                <w:color w:val="000000"/>
+                <w:szCs w:val="24"/>
+                <w:lang w:eastAsia="it-IT"/>
+              </w:rPr>
+              <w:t>TC_1.15</w:t>
+            </w:r>
+            <w:r>
+              <w:rPr>
+                <w:rFonts w:ascii="Garamond" w:eastAsia="Times New Roman" w:hAnsi="Garamond" w:cs="Times New Roman"/>
+                <w:b/>
+                <w:bCs/>
+                <w:color w:val="000000"/>
+                <w:szCs w:val="24"/>
+                <w:lang w:eastAsia="it-IT"/>
+              </w:rPr>
+              <w:t>_2</w:t>
+            </w:r>
+          </w:p>
+        </w:tc>
+        <w:tc>
+          <w:tcPr>
+            <w:tcW w:w="2141" w:type="dxa"/>
+            <w:vAlign w:val="bottom"/>
+            <w:hideMark/>
+          </w:tcPr>
+          <w:p>
+            <w:pPr>
+              <w:spacing w:after="0" w:line="15" w:lineRule="atLeast"/>
+              <w:rPr>
+                <w:rFonts w:ascii="Garamond" w:eastAsia="Times New Roman" w:hAnsi="Garamond" w:cs="Times New Roman"/>
+                <w:color w:val="000000"/>
+                <w:sz w:val="2"/>
+                <w:szCs w:val="2"/>
+                <w:lang w:eastAsia="it-IT"/>
+              </w:rPr>
+            </w:pPr>
+            <w:r>
+              <w:rPr>
+                <w:rFonts w:ascii="Garamond" w:eastAsia="Times New Roman" w:hAnsi="Garamond" w:cs="Times New Roman"/>
+                <w:color w:val="000000"/>
+                <w:sz w:val="2"/>
+                <w:szCs w:val="2"/>
+                <w:lang w:eastAsia="it-IT"/>
+              </w:rPr>
+              <w:t> </w:t>
+            </w:r>
+          </w:p>
+        </w:tc>
+        <w:tc>
+          <w:tcPr>
+            <w:tcW w:w="4100" w:type="dxa"/>
+            <w:vAlign w:val="bottom"/>
+            <w:hideMark/>
+          </w:tcPr>
+          <w:p>
+            <w:pPr>
+              <w:spacing w:after="0" w:line="270" w:lineRule="atLeast"/>
+              <w:rPr>
+                <w:rFonts w:ascii="Garamond" w:eastAsia="Times New Roman" w:hAnsi="Garamond" w:cs="Times New Roman"/>
+                <w:color w:val="000000"/>
+                <w:szCs w:val="24"/>
+                <w:lang w:eastAsia="it-IT"/>
+              </w:rPr>
+            </w:pPr>
+            <w:r>
+              <w:rPr>
+                <w:rFonts w:ascii="Garamond" w:eastAsia="Times New Roman" w:hAnsi="Garamond" w:cs="Times New Roman"/>
+                <w:color w:val="000000"/>
+                <w:szCs w:val="24"/>
+                <w:lang w:eastAsia="it-IT"/>
+              </w:rPr>
+              <w:t>FNL2</w:t>
+            </w:r>
+            <w:r>
+              <w:rPr>
+                <w:rFonts w:ascii="Garamond" w:eastAsia="Times New Roman" w:hAnsi="Garamond" w:cs="Times New Roman"/>
+                <w:color w:val="000000"/>
+                <w:szCs w:val="24"/>
+                <w:lang w:eastAsia="it-IT"/>
+              </w:rPr>
+              <w:t>.</w:t>
+            </w:r>
+            <w:r>
+              <w:rPr>
+                <w:rFonts w:ascii="Garamond" w:eastAsia="Times New Roman" w:hAnsi="Garamond" w:cs="Times New Roman"/>
+                <w:color w:val="000000"/>
+                <w:szCs w:val="24"/>
+                <w:lang w:eastAsia="it-IT"/>
+              </w:rPr>
+              <w:t>FL1</w:t>
+            </w:r>
+          </w:p>
+        </w:tc>
+        <w:tc>
+          <w:tcPr>
+            <w:tcW w:w="898" w:type="dxa"/>
+            <w:tcBorders>
+              <w:right w:val="single" w:sz="6" w:space="0" w:color="000000"/>
+            </w:tcBorders>
+            <w:vAlign w:val="bottom"/>
+            <w:hideMark/>
+          </w:tcPr>
+          <w:p>
+            <w:pPr>
+              <w:spacing w:after="0" w:line="15" w:lineRule="atLeast"/>
+              <w:rPr>
+                <w:rFonts w:ascii="Garamond" w:eastAsia="Times New Roman" w:hAnsi="Garamond" w:cs="Times New Roman"/>
+                <w:color w:val="000000"/>
+                <w:sz w:val="2"/>
+                <w:szCs w:val="2"/>
+                <w:lang w:eastAsia="it-IT"/>
+              </w:rPr>
+            </w:pPr>
+            <w:r>
+              <w:rPr>
+                <w:rFonts w:ascii="Garamond" w:eastAsia="Times New Roman" w:hAnsi="Garamond" w:cs="Times New Roman"/>
+                <w:color w:val="000000"/>
+                <w:sz w:val="2"/>
+                <w:szCs w:val="2"/>
+                <w:lang w:eastAsia="it-IT"/>
+              </w:rPr>
+              <w:t> </w:t>
+            </w:r>
+          </w:p>
+        </w:tc>
+        <w:tc>
+          <w:tcPr>
+            <w:tcW w:w="338" w:type="dxa"/>
+            <w:vAlign w:val="bottom"/>
+            <w:hideMark/>
+          </w:tcPr>
+          <w:p>
+            <w:pPr>
+              <w:spacing w:after="0" w:line="15" w:lineRule="atLeast"/>
+              <w:rPr>
+                <w:rFonts w:ascii="Garamond" w:eastAsia="Times New Roman" w:hAnsi="Garamond" w:cs="Times New Roman"/>
+                <w:color w:val="000000"/>
+                <w:sz w:val="2"/>
+                <w:szCs w:val="2"/>
+                <w:lang w:eastAsia="it-IT"/>
+              </w:rPr>
+            </w:pPr>
+            <w:r>
+              <w:rPr>
+                <w:rFonts w:ascii="Garamond" w:eastAsia="Times New Roman" w:hAnsi="Garamond" w:cs="Times New Roman"/>
+                <w:color w:val="000000"/>
+                <w:sz w:val="2"/>
+                <w:szCs w:val="2"/>
+                <w:lang w:eastAsia="it-IT"/>
+              </w:rPr>
+              <w:t> </w:t>
+            </w:r>
+          </w:p>
+        </w:tc>
+        <w:tc>
+          <w:tcPr>
+            <w:tcW w:w="985" w:type="dxa"/>
+            <w:gridSpan w:val="2"/>
+            <w:tcBorders>
+              <w:right w:val="single" w:sz="6" w:space="0" w:color="000000"/>
+            </w:tcBorders>
+            <w:vAlign w:val="bottom"/>
+            <w:hideMark/>
+          </w:tcPr>
+          <w:p>
+            <w:pPr>
+              <w:spacing w:after="0" w:line="270" w:lineRule="atLeast"/>
+              <w:rPr>
+                <w:rFonts w:ascii="Garamond" w:eastAsia="Times New Roman" w:hAnsi="Garamond" w:cs="Times New Roman"/>
+                <w:color w:val="000000"/>
+                <w:szCs w:val="24"/>
+                <w:lang w:eastAsia="it-IT"/>
+              </w:rPr>
+            </w:pPr>
+            <w:r>
+              <w:rPr>
+                <w:rFonts w:ascii="Garamond" w:eastAsia="Times New Roman" w:hAnsi="Garamond" w:cs="Times New Roman"/>
+                <w:color w:val="000000"/>
+                <w:szCs w:val="24"/>
+                <w:lang w:eastAsia="it-IT"/>
+              </w:rPr>
+              <w:t>Errore</w:t>
+            </w:r>
+          </w:p>
+        </w:tc>
+      </w:tr>
+      <w:tr>
+        <w:trPr>
+          <w:trHeight w:val="315"/>
+          <w:tblCellSpacing w:w="0" w:type="dxa"/>
+        </w:trPr>
+        <w:tc>
+          <w:tcPr>
+            <w:tcW w:w="1168" w:type="dxa"/>
+            <w:tcBorders>
+              <w:left w:val="single" w:sz="6" w:space="0" w:color="000000"/>
+              <w:bottom w:val="single" w:sz="6" w:space="0" w:color="000000"/>
+              <w:right w:val="single" w:sz="6" w:space="0" w:color="000000"/>
+            </w:tcBorders>
+            <w:vAlign w:val="bottom"/>
+            <w:hideMark/>
+          </w:tcPr>
+          <w:p>
+            <w:pPr>
+              <w:spacing w:after="0" w:line="15" w:lineRule="atLeast"/>
+              <w:rPr>
+                <w:rFonts w:ascii="Garamond" w:eastAsia="Times New Roman" w:hAnsi="Garamond" w:cs="Times New Roman"/>
+                <w:color w:val="000000"/>
+                <w:sz w:val="2"/>
+                <w:szCs w:val="2"/>
+                <w:lang w:eastAsia="it-IT"/>
+              </w:rPr>
+            </w:pPr>
+            <w:r>
+              <w:rPr>
+                <w:rFonts w:ascii="Garamond" w:eastAsia="Times New Roman" w:hAnsi="Garamond" w:cs="Times New Roman"/>
+                <w:color w:val="000000"/>
+                <w:sz w:val="2"/>
+                <w:szCs w:val="2"/>
+                <w:lang w:eastAsia="it-IT"/>
+              </w:rPr>
+              <w:t> </w:t>
+            </w:r>
+          </w:p>
+        </w:tc>
+        <w:tc>
+          <w:tcPr>
+            <w:tcW w:w="2141" w:type="dxa"/>
+            <w:tcBorders>
+              <w:bottom w:val="single" w:sz="6" w:space="0" w:color="000000"/>
+            </w:tcBorders>
+            <w:vAlign w:val="bottom"/>
+            <w:hideMark/>
+          </w:tcPr>
+          <w:p>
+            <w:pPr>
+              <w:spacing w:after="0" w:line="15" w:lineRule="atLeast"/>
+              <w:rPr>
+                <w:rFonts w:ascii="Garamond" w:eastAsia="Times New Roman" w:hAnsi="Garamond" w:cs="Times New Roman"/>
+                <w:color w:val="000000"/>
+                <w:sz w:val="2"/>
+                <w:szCs w:val="2"/>
+                <w:lang w:eastAsia="it-IT"/>
+              </w:rPr>
+            </w:pPr>
+            <w:r>
+              <w:rPr>
+                <w:rFonts w:ascii="Garamond" w:eastAsia="Times New Roman" w:hAnsi="Garamond" w:cs="Times New Roman"/>
+                <w:color w:val="000000"/>
+                <w:sz w:val="2"/>
+                <w:szCs w:val="2"/>
+                <w:lang w:eastAsia="it-IT"/>
+              </w:rPr>
+              <w:t> </w:t>
+            </w:r>
+          </w:p>
+        </w:tc>
+        <w:tc>
+          <w:tcPr>
+            <w:tcW w:w="4100" w:type="dxa"/>
+            <w:tcBorders>
+              <w:bottom w:val="single" w:sz="6" w:space="0" w:color="000000"/>
+            </w:tcBorders>
+            <w:vAlign w:val="bottom"/>
+            <w:hideMark/>
+          </w:tcPr>
+          <w:p>
+            <w:pPr>
+              <w:spacing w:after="0" w:line="15" w:lineRule="atLeast"/>
+              <w:rPr>
+                <w:rFonts w:ascii="Garamond" w:eastAsia="Times New Roman" w:hAnsi="Garamond" w:cs="Times New Roman"/>
+                <w:color w:val="000000"/>
+                <w:sz w:val="2"/>
+                <w:szCs w:val="2"/>
+                <w:lang w:eastAsia="it-IT"/>
+              </w:rPr>
+            </w:pPr>
+            <w:r>
+              <w:rPr>
+                <w:rFonts w:ascii="Garamond" w:eastAsia="Times New Roman" w:hAnsi="Garamond" w:cs="Times New Roman"/>
+                <w:color w:val="000000"/>
+                <w:sz w:val="2"/>
+                <w:szCs w:val="2"/>
+                <w:lang w:eastAsia="it-IT"/>
+              </w:rPr>
+              <w:t> </w:t>
+            </w:r>
+          </w:p>
+        </w:tc>
+        <w:tc>
+          <w:tcPr>
+            <w:tcW w:w="898" w:type="dxa"/>
+            <w:tcBorders>
+              <w:bottom w:val="single" w:sz="6" w:space="0" w:color="000000"/>
+              <w:right w:val="single" w:sz="6" w:space="0" w:color="000000"/>
+            </w:tcBorders>
+            <w:vAlign w:val="bottom"/>
+            <w:hideMark/>
+          </w:tcPr>
+          <w:p>
+            <w:pPr>
+              <w:spacing w:after="0" w:line="15" w:lineRule="atLeast"/>
+              <w:rPr>
+                <w:rFonts w:ascii="Garamond" w:eastAsia="Times New Roman" w:hAnsi="Garamond" w:cs="Times New Roman"/>
+                <w:color w:val="000000"/>
+                <w:sz w:val="2"/>
+                <w:szCs w:val="2"/>
+                <w:lang w:eastAsia="it-IT"/>
+              </w:rPr>
+            </w:pPr>
+            <w:r>
+              <w:rPr>
+                <w:rFonts w:ascii="Garamond" w:eastAsia="Times New Roman" w:hAnsi="Garamond" w:cs="Times New Roman"/>
+                <w:color w:val="000000"/>
+                <w:sz w:val="2"/>
+                <w:szCs w:val="2"/>
+                <w:lang w:eastAsia="it-IT"/>
+              </w:rPr>
+              <w:t> </w:t>
+            </w:r>
+          </w:p>
+        </w:tc>
+        <w:tc>
+          <w:tcPr>
+            <w:tcW w:w="338" w:type="dxa"/>
+            <w:tcBorders>
+              <w:bottom w:val="single" w:sz="6" w:space="0" w:color="000000"/>
+            </w:tcBorders>
+            <w:vAlign w:val="bottom"/>
+            <w:hideMark/>
+          </w:tcPr>
+          <w:p>
+            <w:pPr>
+              <w:spacing w:after="0" w:line="15" w:lineRule="atLeast"/>
+              <w:rPr>
+                <w:rFonts w:ascii="Garamond" w:eastAsia="Times New Roman" w:hAnsi="Garamond" w:cs="Times New Roman"/>
+                <w:color w:val="000000"/>
+                <w:sz w:val="2"/>
+                <w:szCs w:val="2"/>
+                <w:lang w:eastAsia="it-IT"/>
+              </w:rPr>
+            </w:pPr>
+            <w:r>
+              <w:rPr>
+                <w:rFonts w:ascii="Garamond" w:eastAsia="Times New Roman" w:hAnsi="Garamond" w:cs="Times New Roman"/>
+                <w:color w:val="000000"/>
+                <w:sz w:val="2"/>
+                <w:szCs w:val="2"/>
+                <w:lang w:eastAsia="it-IT"/>
+              </w:rPr>
+              <w:t> </w:t>
+            </w:r>
+          </w:p>
+        </w:tc>
+        <w:tc>
+          <w:tcPr>
+            <w:tcW w:w="985" w:type="dxa"/>
+            <w:gridSpan w:val="2"/>
+            <w:tcBorders>
+              <w:bottom w:val="single" w:sz="6" w:space="0" w:color="000000"/>
+              <w:right w:val="single" w:sz="6" w:space="0" w:color="000000"/>
+            </w:tcBorders>
+            <w:vAlign w:val="bottom"/>
+            <w:hideMark/>
+          </w:tcPr>
+          <w:p>
+            <w:pPr>
+              <w:spacing w:after="0" w:line="15" w:lineRule="atLeast"/>
+              <w:rPr>
+                <w:rFonts w:ascii="Garamond" w:eastAsia="Times New Roman" w:hAnsi="Garamond" w:cs="Times New Roman"/>
+                <w:color w:val="000000"/>
+                <w:sz w:val="2"/>
+                <w:szCs w:val="2"/>
+                <w:lang w:eastAsia="it-IT"/>
+              </w:rPr>
+            </w:pPr>
+            <w:r>
+              <w:rPr>
+                <w:rFonts w:ascii="Garamond" w:eastAsia="Times New Roman" w:hAnsi="Garamond" w:cs="Times New Roman"/>
+                <w:color w:val="000000"/>
+                <w:sz w:val="2"/>
+                <w:szCs w:val="2"/>
+                <w:lang w:eastAsia="it-IT"/>
+              </w:rPr>
+              <w:t> </w:t>
+            </w:r>
+          </w:p>
+        </w:tc>
+      </w:tr>
+      <w:tr>
+        <w:trPr>
+          <w:trHeight w:val="375"/>
+          <w:tblCellSpacing w:w="0" w:type="dxa"/>
+        </w:trPr>
+        <w:tc>
+          <w:tcPr>
+            <w:tcW w:w="1168" w:type="dxa"/>
+            <w:tcBorders>
+              <w:left w:val="single" w:sz="6" w:space="0" w:color="000000"/>
+              <w:right w:val="single" w:sz="6" w:space="0" w:color="000000"/>
+            </w:tcBorders>
+            <w:vAlign w:val="bottom"/>
+            <w:hideMark/>
+          </w:tcPr>
+          <w:p>
+            <w:pPr>
+              <w:spacing w:after="0" w:line="270" w:lineRule="atLeast"/>
+              <w:rPr>
+                <w:rFonts w:ascii="Garamond" w:eastAsia="Times New Roman" w:hAnsi="Garamond" w:cs="Times New Roman"/>
+                <w:b/>
+                <w:bCs/>
+                <w:color w:val="000000"/>
+                <w:szCs w:val="24"/>
+                <w:lang w:eastAsia="it-IT"/>
+              </w:rPr>
+            </w:pPr>
+            <w:r>
+              <w:rPr>
+                <w:rFonts w:ascii="Garamond" w:eastAsia="Times New Roman" w:hAnsi="Garamond" w:cs="Times New Roman"/>
+                <w:b/>
+                <w:bCs/>
+                <w:color w:val="000000"/>
+                <w:szCs w:val="24"/>
+                <w:lang w:eastAsia="it-IT"/>
+              </w:rPr>
+              <w:t>TC_1.</w:t>
+            </w:r>
+            <w:r>
+              <w:rPr>
+                <w:rFonts w:ascii="Garamond" w:eastAsia="Times New Roman" w:hAnsi="Garamond" w:cs="Times New Roman"/>
+                <w:b/>
+                <w:bCs/>
+                <w:color w:val="000000"/>
+                <w:szCs w:val="24"/>
+                <w:lang w:eastAsia="it-IT"/>
+              </w:rPr>
+              <w:t>15</w:t>
+            </w:r>
+            <w:r>
+              <w:rPr>
+                <w:rFonts w:ascii="Garamond" w:eastAsia="Times New Roman" w:hAnsi="Garamond" w:cs="Times New Roman"/>
+                <w:b/>
+                <w:bCs/>
+                <w:color w:val="000000"/>
+                <w:szCs w:val="24"/>
+                <w:lang w:eastAsia="it-IT"/>
+              </w:rPr>
+              <w:t>_3</w:t>
+            </w:r>
+          </w:p>
+        </w:tc>
+        <w:tc>
+          <w:tcPr>
+            <w:tcW w:w="2141" w:type="dxa"/>
+            <w:vAlign w:val="bottom"/>
+            <w:hideMark/>
+          </w:tcPr>
+          <w:p>
+            <w:pPr>
+              <w:spacing w:after="0" w:line="15" w:lineRule="atLeast"/>
+              <w:rPr>
+                <w:rFonts w:ascii="Garamond" w:eastAsia="Times New Roman" w:hAnsi="Garamond" w:cs="Times New Roman"/>
+                <w:color w:val="000000"/>
+                <w:sz w:val="2"/>
+                <w:szCs w:val="2"/>
+                <w:lang w:eastAsia="it-IT"/>
+              </w:rPr>
+            </w:pPr>
+            <w:r>
+              <w:rPr>
+                <w:rFonts w:ascii="Garamond" w:eastAsia="Times New Roman" w:hAnsi="Garamond" w:cs="Times New Roman"/>
+                <w:color w:val="000000"/>
+                <w:sz w:val="2"/>
+                <w:szCs w:val="2"/>
+                <w:lang w:eastAsia="it-IT"/>
+              </w:rPr>
+              <w:t> </w:t>
+            </w:r>
+          </w:p>
+        </w:tc>
+        <w:tc>
+          <w:tcPr>
+            <w:tcW w:w="4100" w:type="dxa"/>
+            <w:vAlign w:val="bottom"/>
+            <w:hideMark/>
+          </w:tcPr>
+          <w:p>
+            <w:pPr>
+              <w:spacing w:after="0" w:line="270" w:lineRule="atLeast"/>
+              <w:rPr>
+                <w:rFonts w:ascii="Garamond" w:eastAsia="Times New Roman" w:hAnsi="Garamond" w:cs="Times New Roman"/>
+                <w:color w:val="000000"/>
+                <w:szCs w:val="24"/>
+                <w:lang w:val="en-US" w:eastAsia="it-IT"/>
+              </w:rPr>
+            </w:pPr>
+            <w:r>
+              <w:rPr>
+                <w:rFonts w:ascii="Garamond" w:eastAsia="Times New Roman" w:hAnsi="Garamond" w:cs="Times New Roman"/>
+                <w:color w:val="000000"/>
+                <w:szCs w:val="24"/>
+                <w:lang w:eastAsia="it-IT"/>
+              </w:rPr>
+              <w:t>FNL2.FL2.</w:t>
+            </w:r>
+          </w:p>
+        </w:tc>
+        <w:tc>
+          <w:tcPr>
+            <w:tcW w:w="898" w:type="dxa"/>
+            <w:tcBorders>
+              <w:right w:val="single" w:sz="6" w:space="0" w:color="000000"/>
+            </w:tcBorders>
+            <w:vAlign w:val="bottom"/>
+            <w:hideMark/>
+          </w:tcPr>
+          <w:p>
+            <w:pPr>
+              <w:spacing w:after="0" w:line="15" w:lineRule="atLeast"/>
+              <w:rPr>
+                <w:rFonts w:ascii="Garamond" w:eastAsia="Times New Roman" w:hAnsi="Garamond" w:cs="Times New Roman"/>
+                <w:color w:val="000000"/>
+                <w:sz w:val="2"/>
+                <w:szCs w:val="2"/>
+                <w:lang w:val="en-US" w:eastAsia="it-IT"/>
+              </w:rPr>
+            </w:pPr>
+            <w:r>
+              <w:rPr>
+                <w:rFonts w:ascii="Garamond" w:eastAsia="Times New Roman" w:hAnsi="Garamond" w:cs="Times New Roman"/>
+                <w:color w:val="000000"/>
+                <w:sz w:val="2"/>
+                <w:szCs w:val="2"/>
+                <w:lang w:val="en-US" w:eastAsia="it-IT"/>
+              </w:rPr>
+              <w:t> </w:t>
+            </w:r>
+          </w:p>
+        </w:tc>
+        <w:tc>
+          <w:tcPr>
+            <w:tcW w:w="338" w:type="dxa"/>
+            <w:vAlign w:val="bottom"/>
+            <w:hideMark/>
+          </w:tcPr>
+          <w:p>
+            <w:pPr>
+              <w:spacing w:after="0" w:line="15" w:lineRule="atLeast"/>
+              <w:rPr>
+                <w:rFonts w:ascii="Garamond" w:eastAsia="Times New Roman" w:hAnsi="Garamond" w:cs="Times New Roman"/>
+                <w:color w:val="000000"/>
+                <w:sz w:val="2"/>
+                <w:szCs w:val="2"/>
+                <w:lang w:val="en-US" w:eastAsia="it-IT"/>
+              </w:rPr>
+            </w:pPr>
+            <w:r>
+              <w:rPr>
+                <w:rFonts w:ascii="Garamond" w:eastAsia="Times New Roman" w:hAnsi="Garamond" w:cs="Times New Roman"/>
+                <w:color w:val="000000"/>
+                <w:sz w:val="2"/>
+                <w:szCs w:val="2"/>
+                <w:lang w:val="en-US" w:eastAsia="it-IT"/>
+              </w:rPr>
+              <w:t> </w:t>
+            </w:r>
+          </w:p>
+        </w:tc>
+        <w:tc>
+          <w:tcPr>
+            <w:tcW w:w="985" w:type="dxa"/>
+            <w:gridSpan w:val="2"/>
+            <w:tcBorders>
+              <w:right w:val="single" w:sz="6" w:space="0" w:color="000000"/>
+            </w:tcBorders>
+            <w:vAlign w:val="bottom"/>
+            <w:hideMark/>
+          </w:tcPr>
+          <w:p>
+            <w:pPr>
+              <w:spacing w:after="0" w:line="270" w:lineRule="atLeast"/>
+              <w:rPr>
+                <w:rFonts w:ascii="Garamond" w:eastAsia="Times New Roman" w:hAnsi="Garamond" w:cs="Times New Roman"/>
+                <w:color w:val="000000"/>
+                <w:szCs w:val="24"/>
+                <w:lang w:eastAsia="it-IT"/>
+              </w:rPr>
+            </w:pPr>
+            <w:r>
+              <w:rPr>
+                <w:rFonts w:ascii="Garamond" w:eastAsia="Times New Roman" w:hAnsi="Garamond" w:cs="Times New Roman"/>
+                <w:color w:val="000000"/>
+                <w:szCs w:val="24"/>
+                <w:lang w:eastAsia="it-IT"/>
+              </w:rPr>
+              <w:t>Successo</w:t>
+            </w:r>
+          </w:p>
+        </w:tc>
+      </w:tr>
+      <w:tr>
+        <w:trPr>
+          <w:trHeight w:val="315"/>
+          <w:tblCellSpacing w:w="0" w:type="dxa"/>
+        </w:trPr>
+        <w:tc>
+          <w:tcPr>
+            <w:tcW w:w="1168" w:type="dxa"/>
+            <w:tcBorders>
+              <w:left w:val="single" w:sz="6" w:space="0" w:color="000000"/>
+              <w:bottom w:val="single" w:sz="6" w:space="0" w:color="000000"/>
+              <w:right w:val="single" w:sz="6" w:space="0" w:color="000000"/>
+            </w:tcBorders>
+            <w:vAlign w:val="bottom"/>
+          </w:tcPr>
+          <w:p>
+            <w:pPr>
+              <w:spacing w:after="0" w:line="15" w:lineRule="atLeast"/>
+              <w:rPr>
+                <w:rFonts w:ascii="Garamond" w:eastAsia="Times New Roman" w:hAnsi="Garamond" w:cs="Times New Roman"/>
+                <w:color w:val="000000"/>
+                <w:sz w:val="2"/>
+                <w:szCs w:val="2"/>
+                <w:lang w:eastAsia="it-IT"/>
+              </w:rPr>
+            </w:pPr>
+          </w:p>
+        </w:tc>
+        <w:tc>
+          <w:tcPr>
+            <w:tcW w:w="2141" w:type="dxa"/>
+            <w:tcBorders>
+              <w:bottom w:val="single" w:sz="6" w:space="0" w:color="000000"/>
+            </w:tcBorders>
+            <w:vAlign w:val="bottom"/>
+          </w:tcPr>
+          <w:p>
+            <w:pPr>
+              <w:spacing w:after="0" w:line="15" w:lineRule="atLeast"/>
+              <w:rPr>
+                <w:rFonts w:ascii="Garamond" w:eastAsia="Times New Roman" w:hAnsi="Garamond" w:cs="Times New Roman"/>
+                <w:color w:val="000000"/>
+                <w:sz w:val="2"/>
+                <w:szCs w:val="2"/>
+                <w:lang w:eastAsia="it-IT"/>
+              </w:rPr>
+            </w:pPr>
+          </w:p>
+        </w:tc>
+        <w:tc>
+          <w:tcPr>
+            <w:tcW w:w="4100" w:type="dxa"/>
+            <w:tcBorders>
+              <w:bottom w:val="single" w:sz="6" w:space="0" w:color="000000"/>
+            </w:tcBorders>
+            <w:vAlign w:val="bottom"/>
+          </w:tcPr>
+          <w:p>
+            <w:pPr>
+              <w:spacing w:after="0" w:line="15" w:lineRule="atLeast"/>
+              <w:rPr>
+                <w:rFonts w:ascii="Garamond" w:eastAsia="Times New Roman" w:hAnsi="Garamond" w:cs="Times New Roman"/>
+                <w:color w:val="000000"/>
+                <w:sz w:val="2"/>
+                <w:szCs w:val="2"/>
+                <w:lang w:eastAsia="it-IT"/>
+              </w:rPr>
+            </w:pPr>
+          </w:p>
+        </w:tc>
+        <w:tc>
+          <w:tcPr>
+            <w:tcW w:w="898" w:type="dxa"/>
+            <w:tcBorders>
+              <w:bottom w:val="single" w:sz="6" w:space="0" w:color="000000"/>
+              <w:right w:val="single" w:sz="6" w:space="0" w:color="000000"/>
+            </w:tcBorders>
+            <w:vAlign w:val="bottom"/>
+          </w:tcPr>
+          <w:p>
+            <w:pPr>
+              <w:spacing w:after="0" w:line="15" w:lineRule="atLeast"/>
+              <w:rPr>
+                <w:rFonts w:ascii="Garamond" w:eastAsia="Times New Roman" w:hAnsi="Garamond" w:cs="Times New Roman"/>
+                <w:color w:val="000000"/>
+                <w:sz w:val="2"/>
+                <w:szCs w:val="2"/>
+                <w:lang w:eastAsia="it-IT"/>
+              </w:rPr>
+            </w:pPr>
+          </w:p>
+        </w:tc>
+        <w:tc>
+          <w:tcPr>
+            <w:tcW w:w="338" w:type="dxa"/>
+            <w:tcBorders>
+              <w:bottom w:val="single" w:sz="6" w:space="0" w:color="000000"/>
+            </w:tcBorders>
+            <w:vAlign w:val="bottom"/>
+          </w:tcPr>
+          <w:p>
+            <w:pPr>
+              <w:spacing w:after="0" w:line="15" w:lineRule="atLeast"/>
+              <w:rPr>
+                <w:rFonts w:ascii="Garamond" w:eastAsia="Times New Roman" w:hAnsi="Garamond" w:cs="Times New Roman"/>
+                <w:color w:val="000000"/>
+                <w:sz w:val="2"/>
+                <w:szCs w:val="2"/>
+                <w:lang w:eastAsia="it-IT"/>
+              </w:rPr>
+            </w:pPr>
+          </w:p>
+        </w:tc>
+        <w:tc>
+          <w:tcPr>
+            <w:tcW w:w="985" w:type="dxa"/>
+            <w:gridSpan w:val="2"/>
+            <w:tcBorders>
+              <w:bottom w:val="single" w:sz="6" w:space="0" w:color="000000"/>
+              <w:right w:val="single" w:sz="6" w:space="0" w:color="000000"/>
+            </w:tcBorders>
+            <w:vAlign w:val="bottom"/>
+          </w:tcPr>
+          <w:p>
+            <w:pPr>
+              <w:spacing w:after="0" w:line="15" w:lineRule="atLeast"/>
+              <w:rPr>
+                <w:rFonts w:ascii="Garamond" w:eastAsia="Times New Roman" w:hAnsi="Garamond" w:cs="Times New Roman"/>
+                <w:color w:val="000000"/>
+                <w:sz w:val="2"/>
+                <w:szCs w:val="2"/>
+                <w:lang w:eastAsia="it-IT"/>
+              </w:rPr>
+            </w:pPr>
+          </w:p>
+        </w:tc>
+      </w:tr>
+    </w:tbl>
+    <w:p>
+      <w:pPr>
+        <w:rPr>
+          <w:b/>
+          <w:sz w:val="28"/>
+          <w:szCs w:val="28"/>
+        </w:rPr>
+      </w:pPr>
+      <w:bookmarkStart w:id="12" w:name="_GoBack"/>
+      <w:bookmarkEnd w:id="12"/>
     </w:p>
     <w:sectPr>
       <w:pgSz w:w="11906" w:h="16838"/>
@@ -49011,6 +52461,95 @@
     </w:lvl>
   </w:abstractNum>
   <w:abstractNum w:abstractNumId="5" w15:restartNumberingAfterBreak="0">
+    <w:nsid w:val="045C5E2C"/>
+    <w:multiLevelType w:val="hybridMultilevel"/>
+    <w:tmpl w:val="3FA89F4C"/>
+    <w:lvl w:ilvl="0" w:tplc="F556A5E8">
+      <w:start w:val="1"/>
+      <w:numFmt w:val="decimal"/>
+      <w:lvlText w:val="%1."/>
+      <w:lvlJc w:val="left"/>
+      <w:pPr>
+        <w:ind w:left="1080" w:hanging="360"/>
+      </w:pPr>
+      <w:rPr>
+        <w:rFonts w:hint="default"/>
+      </w:rPr>
+    </w:lvl>
+    <w:lvl w:ilvl="1" w:tplc="04100019" w:tentative="1">
+      <w:start w:val="1"/>
+      <w:numFmt w:val="lowerLetter"/>
+      <w:lvlText w:val="%2."/>
+      <w:lvlJc w:val="left"/>
+      <w:pPr>
+        <w:ind w:left="1800" w:hanging="360"/>
+      </w:pPr>
+    </w:lvl>
+    <w:lvl w:ilvl="2" w:tplc="0410001B" w:tentative="1">
+      <w:start w:val="1"/>
+      <w:numFmt w:val="lowerRoman"/>
+      <w:lvlText w:val="%3."/>
+      <w:lvlJc w:val="right"/>
+      <w:pPr>
+        <w:ind w:left="2520" w:hanging="180"/>
+      </w:pPr>
+    </w:lvl>
+    <w:lvl w:ilvl="3" w:tplc="0410000F" w:tentative="1">
+      <w:start w:val="1"/>
+      <w:numFmt w:val="decimal"/>
+      <w:lvlText w:val="%4."/>
+      <w:lvlJc w:val="left"/>
+      <w:pPr>
+        <w:ind w:left="3240" w:hanging="360"/>
+      </w:pPr>
+    </w:lvl>
+    <w:lvl w:ilvl="4" w:tplc="04100019" w:tentative="1">
+      <w:start w:val="1"/>
+      <w:numFmt w:val="lowerLetter"/>
+      <w:lvlText w:val="%5."/>
+      <w:lvlJc w:val="left"/>
+      <w:pPr>
+        <w:ind w:left="3960" w:hanging="360"/>
+      </w:pPr>
+    </w:lvl>
+    <w:lvl w:ilvl="5" w:tplc="0410001B" w:tentative="1">
+      <w:start w:val="1"/>
+      <w:numFmt w:val="lowerRoman"/>
+      <w:lvlText w:val="%6."/>
+      <w:lvlJc w:val="right"/>
+      <w:pPr>
+        <w:ind w:left="4680" w:hanging="180"/>
+      </w:pPr>
+    </w:lvl>
+    <w:lvl w:ilvl="6" w:tplc="0410000F" w:tentative="1">
+      <w:start w:val="1"/>
+      <w:numFmt w:val="decimal"/>
+      <w:lvlText w:val="%7."/>
+      <w:lvlJc w:val="left"/>
+      <w:pPr>
+        <w:ind w:left="5400" w:hanging="360"/>
+      </w:pPr>
+    </w:lvl>
+    <w:lvl w:ilvl="7" w:tplc="04100019" w:tentative="1">
+      <w:start w:val="1"/>
+      <w:numFmt w:val="lowerLetter"/>
+      <w:lvlText w:val="%8."/>
+      <w:lvlJc w:val="left"/>
+      <w:pPr>
+        <w:ind w:left="6120" w:hanging="360"/>
+      </w:pPr>
+    </w:lvl>
+    <w:lvl w:ilvl="8" w:tplc="0410001B" w:tentative="1">
+      <w:start w:val="1"/>
+      <w:numFmt w:val="lowerRoman"/>
+      <w:lvlText w:val="%9."/>
+      <w:lvlJc w:val="right"/>
+      <w:pPr>
+        <w:ind w:left="6840" w:hanging="180"/>
+      </w:pPr>
+    </w:lvl>
+  </w:abstractNum>
+  <w:abstractNum w:abstractNumId="6" w15:restartNumberingAfterBreak="0">
     <w:nsid w:val="04CD55EA"/>
     <w:multiLevelType w:val="hybridMultilevel"/>
     <w:tmpl w:val="6D723E64"/>
@@ -49123,7 +52662,7 @@
       </w:rPr>
     </w:lvl>
   </w:abstractNum>
-  <w:abstractNum w:abstractNumId="6" w15:restartNumberingAfterBreak="0">
+  <w:abstractNum w:abstractNumId="7" w15:restartNumberingAfterBreak="0">
     <w:nsid w:val="1468190D"/>
     <w:multiLevelType w:val="hybridMultilevel"/>
     <w:tmpl w:val="94AC1ED6"/>
@@ -49209,7 +52748,7 @@
       </w:pPr>
     </w:lvl>
   </w:abstractNum>
-  <w:abstractNum w:abstractNumId="7" w15:restartNumberingAfterBreak="0">
+  <w:abstractNum w:abstractNumId="8" w15:restartNumberingAfterBreak="0">
     <w:nsid w:val="1482775B"/>
     <w:multiLevelType w:val="multilevel"/>
     <w:tmpl w:val="0EBA3C40"/>
@@ -49304,7 +52843,7 @@
       </w:pPr>
     </w:lvl>
   </w:abstractNum>
-  <w:abstractNum w:abstractNumId="8" w15:restartNumberingAfterBreak="0">
+  <w:abstractNum w:abstractNumId="9" w15:restartNumberingAfterBreak="0">
     <w:nsid w:val="14D02328"/>
     <w:multiLevelType w:val="hybridMultilevel"/>
     <w:tmpl w:val="ECC852F4"/>
@@ -49390,7 +52929,7 @@
       </w:pPr>
     </w:lvl>
   </w:abstractNum>
-  <w:abstractNum w:abstractNumId="9" w15:restartNumberingAfterBreak="0">
+  <w:abstractNum w:abstractNumId="10" w15:restartNumberingAfterBreak="0">
     <w:nsid w:val="169F1174"/>
     <w:multiLevelType w:val="multilevel"/>
     <w:tmpl w:val="CA2ED108"/>
@@ -49484,7 +53023,7 @@
       </w:pPr>
     </w:lvl>
   </w:abstractNum>
-  <w:abstractNum w:abstractNumId="10" w15:restartNumberingAfterBreak="0">
+  <w:abstractNum w:abstractNumId="11" w15:restartNumberingAfterBreak="0">
     <w:nsid w:val="16A90BAC"/>
     <w:multiLevelType w:val="hybridMultilevel"/>
     <w:tmpl w:val="1340C070"/>
@@ -49570,7 +53109,7 @@
       </w:pPr>
     </w:lvl>
   </w:abstractNum>
-  <w:abstractNum w:abstractNumId="11" w15:restartNumberingAfterBreak="0">
+  <w:abstractNum w:abstractNumId="12" w15:restartNumberingAfterBreak="0">
     <w:nsid w:val="17C35831"/>
     <w:multiLevelType w:val="hybridMultilevel"/>
     <w:tmpl w:val="3C444E34"/>
@@ -49656,7 +53195,7 @@
       </w:pPr>
     </w:lvl>
   </w:abstractNum>
-  <w:abstractNum w:abstractNumId="12" w15:restartNumberingAfterBreak="0">
+  <w:abstractNum w:abstractNumId="13" w15:restartNumberingAfterBreak="0">
     <w:nsid w:val="1B5F2F88"/>
     <w:multiLevelType w:val="hybridMultilevel"/>
     <w:tmpl w:val="82A09F44"/>
@@ -49746,7 +53285,7 @@
       </w:pPr>
     </w:lvl>
   </w:abstractNum>
-  <w:abstractNum w:abstractNumId="13" w15:restartNumberingAfterBreak="0">
+  <w:abstractNum w:abstractNumId="14" w15:restartNumberingAfterBreak="0">
     <w:nsid w:val="22637954"/>
     <w:multiLevelType w:val="multilevel"/>
     <w:tmpl w:val="F89C0496"/>
@@ -49859,7 +53398,7 @@
       </w:rPr>
     </w:lvl>
   </w:abstractNum>
-  <w:abstractNum w:abstractNumId="14" w15:restartNumberingAfterBreak="0">
+  <w:abstractNum w:abstractNumId="15" w15:restartNumberingAfterBreak="0">
     <w:nsid w:val="2380112E"/>
     <w:multiLevelType w:val="hybridMultilevel"/>
     <w:tmpl w:val="5CCA1186"/>
@@ -49945,7 +53484,7 @@
       </w:pPr>
     </w:lvl>
   </w:abstractNum>
-  <w:abstractNum w:abstractNumId="15" w15:restartNumberingAfterBreak="0">
+  <w:abstractNum w:abstractNumId="16" w15:restartNumberingAfterBreak="0">
     <w:nsid w:val="24812FAF"/>
     <w:multiLevelType w:val="hybridMultilevel"/>
     <w:tmpl w:val="0CD219C0"/>
@@ -50031,7 +53570,7 @@
       </w:pPr>
     </w:lvl>
   </w:abstractNum>
-  <w:abstractNum w:abstractNumId="16" w15:restartNumberingAfterBreak="0">
+  <w:abstractNum w:abstractNumId="17" w15:restartNumberingAfterBreak="0">
     <w:nsid w:val="251F4181"/>
     <w:multiLevelType w:val="hybridMultilevel"/>
     <w:tmpl w:val="BB789572"/>
@@ -50117,7 +53656,7 @@
       </w:pPr>
     </w:lvl>
   </w:abstractNum>
-  <w:abstractNum w:abstractNumId="17" w15:restartNumberingAfterBreak="0">
+  <w:abstractNum w:abstractNumId="18" w15:restartNumberingAfterBreak="0">
     <w:nsid w:val="27C035E4"/>
     <w:multiLevelType w:val="hybridMultilevel"/>
     <w:tmpl w:val="54664A0E"/>
@@ -50203,7 +53742,7 @@
       </w:pPr>
     </w:lvl>
   </w:abstractNum>
-  <w:abstractNum w:abstractNumId="18" w15:restartNumberingAfterBreak="0">
+  <w:abstractNum w:abstractNumId="19" w15:restartNumberingAfterBreak="0">
     <w:nsid w:val="284E79B9"/>
     <w:multiLevelType w:val="hybridMultilevel"/>
     <w:tmpl w:val="F2B0CF28"/>
@@ -50289,7 +53828,7 @@
       </w:pPr>
     </w:lvl>
   </w:abstractNum>
-  <w:abstractNum w:abstractNumId="19" w15:restartNumberingAfterBreak="0">
+  <w:abstractNum w:abstractNumId="20" w15:restartNumberingAfterBreak="0">
     <w:nsid w:val="2CE62C2A"/>
     <w:multiLevelType w:val="hybridMultilevel"/>
     <w:tmpl w:val="0F4E5F46"/>
@@ -50375,7 +53914,7 @@
       </w:pPr>
     </w:lvl>
   </w:abstractNum>
-  <w:abstractNum w:abstractNumId="20" w15:restartNumberingAfterBreak="0">
+  <w:abstractNum w:abstractNumId="21" w15:restartNumberingAfterBreak="0">
     <w:nsid w:val="32704234"/>
     <w:multiLevelType w:val="multilevel"/>
     <w:tmpl w:val="F89C0496"/>
@@ -50488,7 +54027,7 @@
       </w:rPr>
     </w:lvl>
   </w:abstractNum>
-  <w:abstractNum w:abstractNumId="21" w15:restartNumberingAfterBreak="0">
+  <w:abstractNum w:abstractNumId="22" w15:restartNumberingAfterBreak="0">
     <w:nsid w:val="34BA0744"/>
     <w:multiLevelType w:val="hybridMultilevel"/>
     <w:tmpl w:val="EFFE8D48"/>
@@ -50574,7 +54113,7 @@
       </w:pPr>
     </w:lvl>
   </w:abstractNum>
-  <w:abstractNum w:abstractNumId="22" w15:restartNumberingAfterBreak="0">
+  <w:abstractNum w:abstractNumId="23" w15:restartNumberingAfterBreak="0">
     <w:nsid w:val="3A1F028D"/>
     <w:multiLevelType w:val="hybridMultilevel"/>
     <w:tmpl w:val="C97048D0"/>
@@ -50660,7 +54199,7 @@
       </w:pPr>
     </w:lvl>
   </w:abstractNum>
-  <w:abstractNum w:abstractNumId="23" w15:restartNumberingAfterBreak="0">
+  <w:abstractNum w:abstractNumId="24" w15:restartNumberingAfterBreak="0">
     <w:nsid w:val="3AB7512F"/>
     <w:multiLevelType w:val="hybridMultilevel"/>
     <w:tmpl w:val="8F263AA2"/>
@@ -50746,7 +54285,7 @@
       </w:pPr>
     </w:lvl>
   </w:abstractNum>
-  <w:abstractNum w:abstractNumId="24" w15:restartNumberingAfterBreak="0">
+  <w:abstractNum w:abstractNumId="25" w15:restartNumberingAfterBreak="0">
     <w:nsid w:val="3DDE3F57"/>
     <w:multiLevelType w:val="hybridMultilevel"/>
     <w:tmpl w:val="4EFEEF70"/>
@@ -50832,7 +54371,7 @@
       </w:pPr>
     </w:lvl>
   </w:abstractNum>
-  <w:abstractNum w:abstractNumId="25" w15:restartNumberingAfterBreak="0">
+  <w:abstractNum w:abstractNumId="26" w15:restartNumberingAfterBreak="0">
     <w:nsid w:val="3E877CBA"/>
     <w:multiLevelType w:val="hybridMultilevel"/>
     <w:tmpl w:val="71844338"/>
@@ -50918,7 +54457,7 @@
       </w:pPr>
     </w:lvl>
   </w:abstractNum>
-  <w:abstractNum w:abstractNumId="26" w15:restartNumberingAfterBreak="0">
+  <w:abstractNum w:abstractNumId="27" w15:restartNumberingAfterBreak="0">
     <w:nsid w:val="42725CA9"/>
     <w:multiLevelType w:val="hybridMultilevel"/>
     <w:tmpl w:val="056C6476"/>
@@ -51004,7 +54543,7 @@
       </w:pPr>
     </w:lvl>
   </w:abstractNum>
-  <w:abstractNum w:abstractNumId="27" w15:restartNumberingAfterBreak="0">
+  <w:abstractNum w:abstractNumId="28" w15:restartNumberingAfterBreak="0">
     <w:nsid w:val="48300EAD"/>
     <w:multiLevelType w:val="hybridMultilevel"/>
     <w:tmpl w:val="7B38A9B4"/>
@@ -51090,7 +54629,7 @@
       </w:pPr>
     </w:lvl>
   </w:abstractNum>
-  <w:abstractNum w:abstractNumId="28" w15:restartNumberingAfterBreak="0">
+  <w:abstractNum w:abstractNumId="29" w15:restartNumberingAfterBreak="0">
     <w:nsid w:val="50E3504A"/>
     <w:multiLevelType w:val="hybridMultilevel"/>
     <w:tmpl w:val="BC78BFF6"/>
@@ -51176,7 +54715,7 @@
       </w:pPr>
     </w:lvl>
   </w:abstractNum>
-  <w:abstractNum w:abstractNumId="29" w15:restartNumberingAfterBreak="0">
+  <w:abstractNum w:abstractNumId="30" w15:restartNumberingAfterBreak="0">
     <w:nsid w:val="63F1559B"/>
     <w:multiLevelType w:val="hybridMultilevel"/>
     <w:tmpl w:val="263C288C"/>
@@ -51262,7 +54801,7 @@
       </w:pPr>
     </w:lvl>
   </w:abstractNum>
-  <w:abstractNum w:abstractNumId="30" w15:restartNumberingAfterBreak="0">
+  <w:abstractNum w:abstractNumId="31" w15:restartNumberingAfterBreak="0">
     <w:nsid w:val="678E0FB8"/>
     <w:multiLevelType w:val="hybridMultilevel"/>
     <w:tmpl w:val="685CEE3A"/>
@@ -51348,7 +54887,7 @@
       </w:pPr>
     </w:lvl>
   </w:abstractNum>
-  <w:abstractNum w:abstractNumId="31" w15:restartNumberingAfterBreak="0">
+  <w:abstractNum w:abstractNumId="32" w15:restartNumberingAfterBreak="0">
     <w:nsid w:val="69215FCA"/>
     <w:multiLevelType w:val="hybridMultilevel"/>
     <w:tmpl w:val="D3C827CE"/>
@@ -51437,7 +54976,7 @@
       </w:pPr>
     </w:lvl>
   </w:abstractNum>
-  <w:abstractNum w:abstractNumId="32" w15:restartNumberingAfterBreak="0">
+  <w:abstractNum w:abstractNumId="33" w15:restartNumberingAfterBreak="0">
     <w:nsid w:val="6D0B156E"/>
     <w:multiLevelType w:val="hybridMultilevel"/>
     <w:tmpl w:val="7E76EADA"/>
@@ -51523,7 +55062,7 @@
       </w:pPr>
     </w:lvl>
   </w:abstractNum>
-  <w:abstractNum w:abstractNumId="33" w15:restartNumberingAfterBreak="0">
+  <w:abstractNum w:abstractNumId="34" w15:restartNumberingAfterBreak="0">
     <w:nsid w:val="7180052C"/>
     <w:multiLevelType w:val="hybridMultilevel"/>
     <w:tmpl w:val="0BEA948C"/>
@@ -51609,7 +55148,96 @@
       </w:pPr>
     </w:lvl>
   </w:abstractNum>
-  <w:abstractNum w:abstractNumId="34" w15:restartNumberingAfterBreak="0">
+  <w:abstractNum w:abstractNumId="35" w15:restartNumberingAfterBreak="0">
+    <w:nsid w:val="752E2C48"/>
+    <w:multiLevelType w:val="hybridMultilevel"/>
+    <w:tmpl w:val="F02C8C38"/>
+    <w:lvl w:ilvl="0" w:tplc="C87E3404">
+      <w:start w:val="1"/>
+      <w:numFmt w:val="decimal"/>
+      <w:lvlText w:val="%1."/>
+      <w:lvlJc w:val="left"/>
+      <w:pPr>
+        <w:ind w:left="1080" w:hanging="360"/>
+      </w:pPr>
+      <w:rPr>
+        <w:rFonts w:hint="default"/>
+      </w:rPr>
+    </w:lvl>
+    <w:lvl w:ilvl="1" w:tplc="04100019" w:tentative="1">
+      <w:start w:val="1"/>
+      <w:numFmt w:val="lowerLetter"/>
+      <w:lvlText w:val="%2."/>
+      <w:lvlJc w:val="left"/>
+      <w:pPr>
+        <w:ind w:left="1800" w:hanging="360"/>
+      </w:pPr>
+    </w:lvl>
+    <w:lvl w:ilvl="2" w:tplc="0410001B" w:tentative="1">
+      <w:start w:val="1"/>
+      <w:numFmt w:val="lowerRoman"/>
+      <w:lvlText w:val="%3."/>
+      <w:lvlJc w:val="right"/>
+      <w:pPr>
+        <w:ind w:left="2520" w:hanging="180"/>
+      </w:pPr>
+    </w:lvl>
+    <w:lvl w:ilvl="3" w:tplc="0410000F" w:tentative="1">
+      <w:start w:val="1"/>
+      <w:numFmt w:val="decimal"/>
+      <w:lvlText w:val="%4."/>
+      <w:lvlJc w:val="left"/>
+      <w:pPr>
+        <w:ind w:left="3240" w:hanging="360"/>
+      </w:pPr>
+    </w:lvl>
+    <w:lvl w:ilvl="4" w:tplc="04100019" w:tentative="1">
+      <w:start w:val="1"/>
+      <w:numFmt w:val="lowerLetter"/>
+      <w:lvlText w:val="%5."/>
+      <w:lvlJc w:val="left"/>
+      <w:pPr>
+        <w:ind w:left="3960" w:hanging="360"/>
+      </w:pPr>
+    </w:lvl>
+    <w:lvl w:ilvl="5" w:tplc="0410001B" w:tentative="1">
+      <w:start w:val="1"/>
+      <w:numFmt w:val="lowerRoman"/>
+      <w:lvlText w:val="%6."/>
+      <w:lvlJc w:val="right"/>
+      <w:pPr>
+        <w:ind w:left="4680" w:hanging="180"/>
+      </w:pPr>
+    </w:lvl>
+    <w:lvl w:ilvl="6" w:tplc="0410000F" w:tentative="1">
+      <w:start w:val="1"/>
+      <w:numFmt w:val="decimal"/>
+      <w:lvlText w:val="%7."/>
+      <w:lvlJc w:val="left"/>
+      <w:pPr>
+        <w:ind w:left="5400" w:hanging="360"/>
+      </w:pPr>
+    </w:lvl>
+    <w:lvl w:ilvl="7" w:tplc="04100019" w:tentative="1">
+      <w:start w:val="1"/>
+      <w:numFmt w:val="lowerLetter"/>
+      <w:lvlText w:val="%8."/>
+      <w:lvlJc w:val="left"/>
+      <w:pPr>
+        <w:ind w:left="6120" w:hanging="360"/>
+      </w:pPr>
+    </w:lvl>
+    <w:lvl w:ilvl="8" w:tplc="0410001B" w:tentative="1">
+      <w:start w:val="1"/>
+      <w:numFmt w:val="lowerRoman"/>
+      <w:lvlText w:val="%9."/>
+      <w:lvlJc w:val="right"/>
+      <w:pPr>
+        <w:ind w:left="6840" w:hanging="180"/>
+      </w:pPr>
+    </w:lvl>
+  </w:abstractNum>
+  <w:abstractNum w:abstractNumId="36" w15:restartNumberingAfterBreak="0">
     <w:nsid w:val="75837CB5"/>
     <w:multiLevelType w:val="hybridMultilevel"/>
     <w:tmpl w:val="E17AA756"/>
@@ -51695,7 +55323,7 @@
       </w:pPr>
     </w:lvl>
   </w:abstractNum>
-  <w:abstractNum w:abstractNumId="35" w15:restartNumberingAfterBreak="0">
+  <w:abstractNum w:abstractNumId="37" w15:restartNumberingAfterBreak="0">
     <w:nsid w:val="75A17491"/>
     <w:multiLevelType w:val="hybridMultilevel"/>
     <w:tmpl w:val="EF3A469A"/>
@@ -51781,7 +55409,7 @@
       </w:pPr>
     </w:lvl>
   </w:abstractNum>
-  <w:abstractNum w:abstractNumId="36" w15:restartNumberingAfterBreak="0">
+  <w:abstractNum w:abstractNumId="38" w15:restartNumberingAfterBreak="0">
     <w:nsid w:val="77A67027"/>
     <w:multiLevelType w:val="hybridMultilevel"/>
     <w:tmpl w:val="A60E0BA4"/>
@@ -51870,7 +55498,7 @@
       </w:pPr>
     </w:lvl>
   </w:abstractNum>
-  <w:abstractNum w:abstractNumId="37" w15:restartNumberingAfterBreak="0">
+  <w:abstractNum w:abstractNumId="39" w15:restartNumberingAfterBreak="0">
     <w:nsid w:val="7CC44EA8"/>
     <w:multiLevelType w:val="hybridMultilevel"/>
     <w:tmpl w:val="70FCCE32"/>
@@ -51957,7 +55585,7 @@
     </w:lvl>
   </w:abstractNum>
   <w:num w:numId="1">
-    <w:abstractNumId w:val="9"/>
+    <w:abstractNumId w:val="10"/>
     <w:lvlOverride w:ilvl="0">
       <w:startOverride w:val="1"/>
     </w:lvlOverride>
@@ -51996,133 +55624,139 @@
     <w:abstractNumId w:val="1"/>
   </w:num>
   <w:num w:numId="5">
-    <w:abstractNumId w:val="20"/>
+    <w:abstractNumId w:val="21"/>
   </w:num>
   <w:num w:numId="6">
-    <w:abstractNumId w:val="12"/>
+    <w:abstractNumId w:val="13"/>
   </w:num>
   <w:num w:numId="7">
-    <w:abstractNumId w:val="13"/>
+    <w:abstractNumId w:val="14"/>
   </w:num>
   <w:num w:numId="8">
     <w:abstractNumId w:val="2"/>
   </w:num>
   <w:num w:numId="9">
-    <w:abstractNumId w:val="5"/>
+    <w:abstractNumId w:val="6"/>
   </w:num>
   <w:num w:numId="10">
     <w:abstractNumId w:val="0"/>
   </w:num>
   <w:num w:numId="11">
-    <w:abstractNumId w:val="10"/>
+    <w:abstractNumId w:val="11"/>
   </w:num>
   <w:num w:numId="12">
+    <w:abstractNumId w:val="36"/>
+  </w:num>
+  <w:num w:numId="13">
+    <w:abstractNumId w:val="31"/>
+  </w:num>
+  <w:num w:numId="14">
+    <w:abstractNumId w:val="37"/>
+  </w:num>
+  <w:num w:numId="15">
+    <w:abstractNumId w:val="16"/>
+  </w:num>
+  <w:num w:numId="16">
+    <w:abstractNumId w:val="15"/>
+  </w:num>
+  <w:num w:numId="17">
+    <w:abstractNumId w:val="19"/>
+  </w:num>
+  <w:num w:numId="18">
+    <w:abstractNumId w:val="33"/>
+  </w:num>
+  <w:num w:numId="19">
+    <w:abstractNumId w:val="25"/>
+  </w:num>
+  <w:num w:numId="20">
+    <w:abstractNumId w:val="29"/>
+  </w:num>
+  <w:num w:numId="21">
+    <w:abstractNumId w:val="20"/>
+  </w:num>
+  <w:num w:numId="22">
+    <w:abstractNumId w:val="27"/>
+  </w:num>
+  <w:num w:numId="23">
+    <w:abstractNumId w:val="9"/>
+  </w:num>
+  <w:num w:numId="24">
+    <w:abstractNumId w:val="26"/>
+  </w:num>
+  <w:num w:numId="25">
+    <w:abstractNumId w:val="23"/>
+  </w:num>
+  <w:num w:numId="26">
+    <w:abstractNumId w:val="28"/>
+  </w:num>
+  <w:num w:numId="27">
+    <w:abstractNumId w:val="17"/>
+  </w:num>
+  <w:num w:numId="28">
+    <w:abstractNumId w:val="7"/>
+  </w:num>
+  <w:num w:numId="29">
+    <w:abstractNumId w:val="8"/>
+  </w:num>
+  <w:num w:numId="30">
+    <w:abstractNumId w:val="8"/>
+  </w:num>
+  <w:num w:numId="31">
+    <w:abstractNumId w:val="8"/>
+  </w:num>
+  <w:num w:numId="32">
+    <w:abstractNumId w:val="8"/>
+  </w:num>
+  <w:num w:numId="33">
+    <w:abstractNumId w:val="8"/>
+  </w:num>
+  <w:num w:numId="34">
+    <w:abstractNumId w:val="8"/>
+  </w:num>
+  <w:num w:numId="35">
+    <w:abstractNumId w:val="8"/>
+  </w:num>
+  <w:num w:numId="36">
+    <w:abstractNumId w:val="8"/>
+  </w:num>
+  <w:num w:numId="37">
+    <w:abstractNumId w:val="8"/>
+  </w:num>
+  <w:num w:numId="38">
+    <w:abstractNumId w:val="8"/>
+  </w:num>
+  <w:num w:numId="39">
+    <w:abstractNumId w:val="39"/>
+  </w:num>
+  <w:num w:numId="40">
     <w:abstractNumId w:val="34"/>
   </w:num>
-  <w:num w:numId="13">
+  <w:num w:numId="41">
+    <w:abstractNumId w:val="22"/>
+  </w:num>
+  <w:num w:numId="42">
+    <w:abstractNumId w:val="18"/>
+  </w:num>
+  <w:num w:numId="43">
+    <w:abstractNumId w:val="12"/>
+  </w:num>
+  <w:num w:numId="44">
+    <w:abstractNumId w:val="24"/>
+  </w:num>
+  <w:num w:numId="45">
     <w:abstractNumId w:val="30"/>
   </w:num>
-  <w:num w:numId="14">
-    <w:abstractNumId w:val="35"/>
+  <w:num w:numId="46">
+    <w:abstractNumId w:val="38"/>
   </w:num>
-  <w:num w:numId="15">
-    <w:abstractNumId w:val="15"/>
-  </w:num>
-  <w:num w:numId="16">
-    <w:abstractNumId w:val="14"/>
-  </w:num>
-  <w:num w:numId="17">
-    <w:abstractNumId w:val="18"/>
-  </w:num>
-  <w:num w:numId="18">
+  <w:num w:numId="47">
     <w:abstractNumId w:val="32"/>
   </w:num>
-  <w:num w:numId="19">
-    <w:abstractNumId w:val="24"/>
+  <w:num w:numId="48">
+    <w:abstractNumId w:val="5"/>
   </w:num>
-  <w:num w:numId="20">
-    <w:abstractNumId w:val="28"/>
-  </w:num>
-  <w:num w:numId="21">
-    <w:abstractNumId w:val="19"/>
-  </w:num>
-  <w:num w:numId="22">
-    <w:abstractNumId w:val="26"/>
-  </w:num>
-  <w:num w:numId="23">
-    <w:abstractNumId w:val="8"/>
-  </w:num>
-  <w:num w:numId="24">
-    <w:abstractNumId w:val="25"/>
-  </w:num>
-  <w:num w:numId="25">
-    <w:abstractNumId w:val="22"/>
-  </w:num>
-  <w:num w:numId="26">
-    <w:abstractNumId w:val="27"/>
-  </w:num>
-  <w:num w:numId="27">
-    <w:abstractNumId w:val="16"/>
-  </w:num>
-  <w:num w:numId="28">
-    <w:abstractNumId w:val="6"/>
-  </w:num>
-  <w:num w:numId="29">
-    <w:abstractNumId w:val="7"/>
-  </w:num>
-  <w:num w:numId="30">
-    <w:abstractNumId w:val="7"/>
-  </w:num>
-  <w:num w:numId="31">
-    <w:abstractNumId w:val="7"/>
-  </w:num>
-  <w:num w:numId="32">
-    <w:abstractNumId w:val="7"/>
-  </w:num>
-  <w:num w:numId="33">
-    <w:abstractNumId w:val="7"/>
-  </w:num>
-  <w:num w:numId="34">
-    <w:abstractNumId w:val="7"/>
-  </w:num>
-  <w:num w:numId="35">
-    <w:abstractNumId w:val="7"/>
-  </w:num>
-  <w:num w:numId="36">
-    <w:abstractNumId w:val="7"/>
-  </w:num>
-  <w:num w:numId="37">
-    <w:abstractNumId w:val="7"/>
-  </w:num>
-  <w:num w:numId="38">
-    <w:abstractNumId w:val="7"/>
-  </w:num>
-  <w:num w:numId="39">
-    <w:abstractNumId w:val="37"/>
-  </w:num>
-  <w:num w:numId="40">
-    <w:abstractNumId w:val="33"/>
-  </w:num>
-  <w:num w:numId="41">
-    <w:abstractNumId w:val="21"/>
-  </w:num>
-  <w:num w:numId="42">
-    <w:abstractNumId w:val="17"/>
-  </w:num>
-  <w:num w:numId="43">
-    <w:abstractNumId w:val="11"/>
-  </w:num>
-  <w:num w:numId="44">
-    <w:abstractNumId w:val="23"/>
-  </w:num>
-  <w:num w:numId="45">
-    <w:abstractNumId w:val="29"/>
-  </w:num>
-  <w:num w:numId="46">
-    <w:abstractNumId w:val="36"/>
-  </w:num>
-  <w:num w:numId="47">
-    <w:abstractNumId w:val="31"/>
+  <w:num w:numId="49">
+    <w:abstractNumId w:val="35"/>
   </w:num>
 </w:numbering>
 </file>
@@ -53687,7 +57321,7 @@
 </file>
 
 <file path=customXml/itemProps1.xml><?xml version="1.0" encoding="utf-8"?>
-<ds:datastoreItem xmlns:ds="http://schemas.openxmlformats.org/officeDocument/2006/customXml" ds:itemID="{BB161FF7-3817-4500-B4BF-0F7C17AEC457}">
+<ds:datastoreItem xmlns:ds="http://schemas.openxmlformats.org/officeDocument/2006/customXml" ds:itemID="{22691980-F6B3-447A-A216-04185348F71A}">
   <ds:schemaRefs>
     <ds:schemaRef ds:uri="http://schemas.openxmlformats.org/officeDocument/2006/bibliography"/>
   </ds:schemaRefs>

</xml_diff>